<commit_message>
Minor fixes + rapport
</commit_message>
<xml_diff>
--- a/Livrables/Rapport de Projet MediaStore.docx
+++ b/Livrables/Rapport de Projet MediaStore.docx
@@ -1,6 +1,6 @@
 
 <file path=word/document.xml><?xml version="1.0" encoding="utf-8"?>
-<w:document xmlns:wpc="http://schemas.microsoft.com/office/word/2010/wordprocessingCanvas" xmlns:mc="http://schemas.openxmlformats.org/markup-compatibility/2006" xmlns:o="urn:schemas-microsoft-com:office:office" xmlns:r="http://schemas.openxmlformats.org/officeDocument/2006/relationships" xmlns:m="http://schemas.openxmlformats.org/officeDocument/2006/math" xmlns:v="urn:schemas-microsoft-com:vml" xmlns:wp14="http://schemas.microsoft.com/office/word/2010/wordprocessingDrawing" xmlns:wp="http://schemas.openxmlformats.org/drawingml/2006/wordprocessingDrawing" xmlns:w10="urn:schemas-microsoft-com:office:word" xmlns:w="http://schemas.openxmlformats.org/wordprocessingml/2006/main" xmlns:w14="http://schemas.microsoft.com/office/word/2010/wordml" xmlns:wpg="http://schemas.microsoft.com/office/word/2010/wordprocessingGroup" xmlns:wpi="http://schemas.microsoft.com/office/word/2010/wordprocessingInk" xmlns:wne="http://schemas.microsoft.com/office/word/2006/wordml" xmlns:wps="http://schemas.microsoft.com/office/word/2010/wordprocessingShape" mc:Ignorable="w14 wp14">
+<w:document xmlns:wpc="http://schemas.microsoft.com/office/word/2010/wordprocessingCanvas" xmlns:mo="http://schemas.microsoft.com/office/mac/office/2008/main" xmlns:mc="http://schemas.openxmlformats.org/markup-compatibility/2006" xmlns:mv="urn:schemas-microsoft-com:mac:vml" xmlns:o="urn:schemas-microsoft-com:office:office" xmlns:r="http://schemas.openxmlformats.org/officeDocument/2006/relationships" xmlns:m="http://schemas.openxmlformats.org/officeDocument/2006/math" xmlns:v="urn:schemas-microsoft-com:vml" xmlns:wp14="http://schemas.microsoft.com/office/word/2010/wordprocessingDrawing" xmlns:wp="http://schemas.openxmlformats.org/drawingml/2006/wordprocessingDrawing" xmlns:w10="urn:schemas-microsoft-com:office:word" xmlns:w="http://schemas.openxmlformats.org/wordprocessingml/2006/main" xmlns:w14="http://schemas.microsoft.com/office/word/2010/wordml" xmlns:w15="http://schemas.microsoft.com/office/word/2012/wordml" xmlns:wpg="http://schemas.microsoft.com/office/word/2010/wordprocessingGroup" xmlns:wpi="http://schemas.microsoft.com/office/word/2010/wordprocessingInk" xmlns:wne="http://schemas.microsoft.com/office/word/2006/wordml" xmlns:wps="http://schemas.microsoft.com/office/word/2010/wordprocessingShape" mc:Ignorable="w14 w15 wp14 mv">
   <w:body>
     <w:tbl>
       <w:tblPr>
@@ -138,7 +138,7 @@
                     <pic:cNvPicPr/>
                   </pic:nvPicPr>
                   <pic:blipFill>
-                    <a:blip r:embed="rId13">
+                    <a:blip r:embed="rId12">
                       <a:extLst>
                         <a:ext uri="{28A0092B-C50C-407E-A947-70E740481C1C}">
                           <a14:useLocalDpi xmlns:a14="http://schemas.microsoft.com/office/drawing/2010/main" val="0"/>
@@ -2130,7 +2130,13 @@
         <w:jc w:val="both"/>
       </w:pPr>
       <w:r>
-        <w:t>L’équipe de projet est constituée de trois membres suivant tous la formation de développeur logiciel au centre de formation CTI.</w:t>
+        <w:t>L’équipe de projet est constituée de trois membres</w:t>
+      </w:r>
+      <w:r>
+        <w:t xml:space="preserve">, Jean-Baptiste Mickaël et Quentin, </w:t>
+      </w:r>
+      <w:r>
+        <w:t>suivant tous la formation de développeur logiciel au centre de formation CTI.</w:t>
       </w:r>
     </w:p>
     <w:p>
@@ -2139,25 +2145,7 @@
         <w:jc w:val="both"/>
       </w:pPr>
       <w:r>
-        <w:t>L’équipe se constitue donc de Jean-Baptiste</w:t>
-      </w:r>
-      <w:r>
-        <w:t xml:space="preserve">, </w:t>
-      </w:r>
-      <w:r>
-        <w:t xml:space="preserve">Mickaël </w:t>
-      </w:r>
-      <w:r>
-        <w:t>et</w:t>
-      </w:r>
-      <w:r>
-        <w:t xml:space="preserve"> </w:t>
-      </w:r>
-      <w:r>
-        <w:t>Quentin</w:t>
-      </w:r>
-      <w:r>
-        <w:t>.</w:t>
+        <w:t>Nous allons donc réaliser une application fonctionnelle, remplissant les conditions imposées par le cahier des charges établi par l’entreprise.</w:t>
       </w:r>
     </w:p>
     <w:p>
@@ -2166,7 +2154,22 @@
         <w:jc w:val="both"/>
       </w:pPr>
       <w:r>
-        <w:t>Nous allons donc essayer de réaliser une application fonctionnelle, remplissant les conditions imposées par le cahier des charges établi par l’entreprise.</w:t>
+        <w:t xml:space="preserve">Nous allons donc voir </w:t>
+      </w:r>
+      <w:r>
+        <w:t>au</w:t>
+      </w:r>
+      <w:r>
+        <w:t xml:space="preserve"> travers </w:t>
+      </w:r>
+      <w:r>
+        <w:t xml:space="preserve">de </w:t>
+      </w:r>
+      <w:r>
+        <w:t>ce rapport dans une première partie, une présentation du projet ains</w:t>
+      </w:r>
+      <w:r>
+        <w:t>i que ces principaux objectifs.</w:t>
       </w:r>
     </w:p>
     <w:p>
@@ -2175,40 +2178,28 @@
         <w:jc w:val="both"/>
       </w:pPr>
       <w:r>
-        <w:t xml:space="preserve">Nous allons donc voir </w:t>
-      </w:r>
-      <w:r>
-        <w:t>au</w:t>
-      </w:r>
-      <w:r>
-        <w:t xml:space="preserve"> travers </w:t>
-      </w:r>
-      <w:r>
-        <w:t xml:space="preserve">de </w:t>
-      </w:r>
-      <w:r>
-        <w:t>ce rapport dans une première partie, une présentation du projet ains</w:t>
-      </w:r>
-      <w:r>
-        <w:t>i que ces principaux objectifs.</w:t>
-      </w:r>
-    </w:p>
-    <w:p>
-      <w:pPr>
-        <w:spacing w:before="120"/>
-        <w:jc w:val="both"/>
-      </w:pPr>
-      <w:r>
         <w:t>Puis</w:t>
       </w:r>
       <w:r>
         <w:t>,</w:t>
       </w:r>
       <w:r>
-        <w:t xml:space="preserve"> dans une seconde partie, quelles méthodes nous avons utilisées afin de mettre en œuv</w:t>
-      </w:r>
-      <w:r>
-        <w:t>re le projet, son élaboration ?</w:t>
+        <w:t xml:space="preserve"> dans une seconde partie, quelles méthodes</w:t>
+      </w:r>
+      <w:r>
+        <w:t xml:space="preserve"> nous</w:t>
+      </w:r>
+      <w:r>
+        <w:t xml:space="preserve"> </w:t>
+      </w:r>
+      <w:r>
+        <w:t>avons</w:t>
+      </w:r>
+      <w:r>
+        <w:t xml:space="preserve"> utilisées afin de mettre en œuv</w:t>
+      </w:r>
+      <w:r>
+        <w:t>re le projet, son élaboration.</w:t>
       </w:r>
     </w:p>
     <w:p>
@@ -2295,7 +2286,7 @@
                     <pic:cNvPicPr/>
                   </pic:nvPicPr>
                   <pic:blipFill>
-                    <a:blip r:embed="rId14">
+                    <a:blip r:embed="rId13">
                       <a:extLst>
                         <a:ext uri="{28A0092B-C50C-407E-A947-70E740481C1C}">
                           <a14:useLocalDpi xmlns:a14="http://schemas.microsoft.com/office/drawing/2010/main" val="0"/>
@@ -2328,7 +2319,13 @@
         <w:jc w:val="both"/>
       </w:pPr>
       <w:r>
-        <w:t>MédiaStore est une enseigne dont le siège social est basé à Paris. Elle est spécialisée dans la vente de produits culturels tels que les DVD, les CD, les livres (Romans, Art Works), les bandes dessinées, les jeux vidéo et autres «</w:t>
+        <w:t>MédiaStore est une enseigne dont le siège social est basé à Paris. Elle est spécialisée dans la vente de produits culturels tels que les DVD, les CD, les livres (</w:t>
+      </w:r>
+      <w:r>
+        <w:t>r</w:t>
+      </w:r>
+      <w:r>
+        <w:t>omans, Art Works), les bandes dessinées, les jeux vidéo et autres «</w:t>
       </w:r>
       <w:r>
         <w:t> </w:t>
@@ -2340,7 +2337,7 @@
         <w:t> </w:t>
       </w:r>
       <w:r>
-        <w:t xml:space="preserve">», … </w:t>
+        <w:t xml:space="preserve">»,… </w:t>
       </w:r>
     </w:p>
     <w:p>
@@ -2410,15 +2407,19 @@
         <w:jc w:val="both"/>
       </w:pPr>
       <w:r>
-        <w:t xml:space="preserve">Sous l’impulsion, de Monsieur </w:t>
-      </w:r>
-      <w:proofErr w:type="spellStart"/>
-      <w:r>
-        <w:t>Roubon</w:t>
-      </w:r>
-      <w:proofErr w:type="spellEnd"/>
-      <w:r>
-        <w:t xml:space="preserve">, Directeur du Marketing et ancien développeur, MédiaStore a décidé de mettre en place un site web de </w:t>
+        <w:t xml:space="preserve">Sous l’impulsion, de Monsieur Roubon, </w:t>
+      </w:r>
+      <w:r>
+        <w:t>d</w:t>
+      </w:r>
+      <w:r>
+        <w:t>irecteur du</w:t>
+      </w:r>
+      <w:r>
+        <w:t xml:space="preserve"> m</w:t>
+      </w:r>
+      <w:r>
+        <w:t xml:space="preserve">arketing et ancien développeur, MédiaStore a décidé de mettre en place un site web de </w:t>
       </w:r>
       <w:r>
         <w:t>vente en ligne de ses produits.</w:t>
@@ -2446,7 +2447,10 @@
         <w:jc w:val="both"/>
       </w:pPr>
       <w:r>
-        <w:t>Les objectifs principaux étant</w:t>
+        <w:t>Les objectifs principau</w:t>
+      </w:r>
+      <w:r>
+        <w:t>x</w:t>
       </w:r>
       <w:r>
         <w:t> </w:t>
@@ -2457,7 +2461,7 @@
     </w:p>
     <w:p>
       <w:pPr>
-        <w:pStyle w:val="Paragraphedeliste"/>
+        <w:pStyle w:val="Pardeliste"/>
         <w:numPr>
           <w:ilvl w:val="0"/>
           <w:numId w:val="28"/>
@@ -2474,7 +2478,7 @@
     </w:p>
     <w:p>
       <w:pPr>
-        <w:pStyle w:val="Paragraphedeliste"/>
+        <w:pStyle w:val="Pardeliste"/>
         <w:numPr>
           <w:ilvl w:val="1"/>
           <w:numId w:val="28"/>
@@ -2483,24 +2487,18 @@
         <w:jc w:val="both"/>
       </w:pPr>
       <w:r>
-        <w:t>Recherche d’article</w:t>
-      </w:r>
-      <w:r>
-        <w:t>(</w:t>
-      </w:r>
-      <w:r>
-        <w:t>s</w:t>
-      </w:r>
-      <w:r>
-        <w:t>)</w:t>
-      </w:r>
-      <w:r>
-        <w:t>,</w:t>
-      </w:r>
-    </w:p>
-    <w:p>
-      <w:pPr>
-        <w:pStyle w:val="Paragraphedeliste"/>
+        <w:t>Recherche d’articles</w:t>
+      </w:r>
+      <w:r>
+        <w:t> </w:t>
+      </w:r>
+      <w:r>
+        <w:t>;</w:t>
+      </w:r>
+    </w:p>
+    <w:p>
+      <w:pPr>
+        <w:pStyle w:val="Pardeliste"/>
         <w:numPr>
           <w:ilvl w:val="1"/>
           <w:numId w:val="28"/>
@@ -2515,12 +2513,18 @@
         <w:t xml:space="preserve">d’un </w:t>
       </w:r>
       <w:r>
-        <w:t>article,</w:t>
-      </w:r>
-    </w:p>
-    <w:p>
-      <w:pPr>
-        <w:pStyle w:val="Paragraphedeliste"/>
+        <w:t>article</w:t>
+      </w:r>
+      <w:r>
+        <w:t> </w:t>
+      </w:r>
+      <w:r>
+        <w:t>;</w:t>
+      </w:r>
+    </w:p>
+    <w:p>
+      <w:pPr>
+        <w:pStyle w:val="Pardeliste"/>
         <w:numPr>
           <w:ilvl w:val="1"/>
           <w:numId w:val="28"/>
@@ -2538,15 +2542,24 @@
         <w:t>article</w:t>
       </w:r>
       <w:r>
-        <w:t>(s) au</w:t>
-      </w:r>
-      <w:r>
-        <w:t xml:space="preserve"> panier,</w:t>
-      </w:r>
-    </w:p>
-    <w:p>
-      <w:pPr>
-        <w:pStyle w:val="Paragraphedeliste"/>
+        <w:t>s</w:t>
+      </w:r>
+      <w:r>
+        <w:t xml:space="preserve"> au</w:t>
+      </w:r>
+      <w:r>
+        <w:t xml:space="preserve"> panier</w:t>
+      </w:r>
+      <w:r>
+        <w:t> </w:t>
+      </w:r>
+      <w:r>
+        <w:t>;</w:t>
+      </w:r>
+    </w:p>
+    <w:p>
+      <w:pPr>
+        <w:pStyle w:val="Pardeliste"/>
         <w:numPr>
           <w:ilvl w:val="1"/>
           <w:numId w:val="28"/>
@@ -2559,18 +2572,24 @@
         <w:t xml:space="preserve">Gestion des </w:t>
       </w:r>
       <w:r>
-        <w:t>Commande</w:t>
+        <w:t>c</w:t>
+      </w:r>
+      <w:r>
+        <w:t>ommande</w:t>
       </w:r>
       <w:r>
         <w:t>s</w:t>
       </w:r>
       <w:r>
-        <w:t>,</w:t>
-      </w:r>
-    </w:p>
-    <w:p>
-      <w:pPr>
-        <w:pStyle w:val="Paragraphedeliste"/>
+        <w:t> </w:t>
+      </w:r>
+      <w:r>
+        <w:t>;</w:t>
+      </w:r>
+    </w:p>
+    <w:p>
+      <w:pPr>
+        <w:pStyle w:val="Pardeliste"/>
         <w:numPr>
           <w:ilvl w:val="1"/>
           <w:numId w:val="28"/>
@@ -2582,12 +2601,21 @@
         <w:t xml:space="preserve">Gestion des </w:t>
       </w:r>
       <w:r>
-        <w:t>Nouveautés,</w:t>
-      </w:r>
-    </w:p>
-    <w:p>
-      <w:pPr>
-        <w:pStyle w:val="Paragraphedeliste"/>
+        <w:t>n</w:t>
+      </w:r>
+      <w:r>
+        <w:t>ouveautés</w:t>
+      </w:r>
+      <w:r>
+        <w:t> </w:t>
+      </w:r>
+      <w:r>
+        <w:t>;</w:t>
+      </w:r>
+    </w:p>
+    <w:p>
+      <w:pPr>
+        <w:pStyle w:val="Pardeliste"/>
         <w:numPr>
           <w:ilvl w:val="1"/>
           <w:numId w:val="28"/>
@@ -2607,7 +2635,7 @@
     </w:p>
     <w:p>
       <w:pPr>
-        <w:pStyle w:val="Paragraphedeliste"/>
+        <w:pStyle w:val="Pardeliste"/>
         <w:numPr>
           <w:ilvl w:val="0"/>
           <w:numId w:val="28"/>
@@ -2624,7 +2652,7 @@
     </w:p>
     <w:p>
       <w:pPr>
-        <w:pStyle w:val="Paragraphedeliste"/>
+        <w:pStyle w:val="Pardeliste"/>
         <w:numPr>
           <w:ilvl w:val="1"/>
           <w:numId w:val="28"/>
@@ -2633,12 +2661,15 @@
         <w:jc w:val="both"/>
       </w:pPr>
       <w:r>
-        <w:t>Gestion du catalogue,</w:t>
-      </w:r>
-    </w:p>
-    <w:p>
-      <w:pPr>
-        <w:pStyle w:val="Paragraphedeliste"/>
+        <w:t>Gestion du catalogue</w:t>
+      </w:r>
+      <w:r>
+        <w:t> ;</w:t>
+      </w:r>
+    </w:p>
+    <w:p>
+      <w:pPr>
+        <w:pStyle w:val="Pardeliste"/>
         <w:numPr>
           <w:ilvl w:val="1"/>
           <w:numId w:val="28"/>
@@ -2653,12 +2684,12 @@
         <w:t>i des commandes</w:t>
       </w:r>
       <w:r>
-        <w:t>,</w:t>
-      </w:r>
-    </w:p>
-    <w:p>
-      <w:pPr>
-        <w:pStyle w:val="Paragraphedeliste"/>
+        <w:t> ;</w:t>
+      </w:r>
+    </w:p>
+    <w:p>
+      <w:pPr>
+        <w:pStyle w:val="Pardeliste"/>
         <w:numPr>
           <w:ilvl w:val="1"/>
           <w:numId w:val="28"/>
@@ -2667,12 +2698,15 @@
         <w:jc w:val="both"/>
       </w:pPr>
       <w:r>
-        <w:t>Gestion des stocks,</w:t>
-      </w:r>
-    </w:p>
-    <w:p>
-      <w:pPr>
-        <w:pStyle w:val="Paragraphedeliste"/>
+        <w:t>Gestion des stocks</w:t>
+      </w:r>
+      <w:r>
+        <w:t> ;</w:t>
+      </w:r>
+    </w:p>
+    <w:p>
+      <w:pPr>
+        <w:pStyle w:val="Pardeliste"/>
         <w:numPr>
           <w:ilvl w:val="1"/>
           <w:numId w:val="28"/>
@@ -2687,12 +2721,12 @@
         <w:t>tilisateurs</w:t>
       </w:r>
       <w:r>
-        <w:t>,</w:t>
-      </w:r>
-    </w:p>
-    <w:p>
-      <w:pPr>
-        <w:pStyle w:val="Paragraphedeliste"/>
+        <w:t> ;</w:t>
+      </w:r>
+    </w:p>
+    <w:p>
+      <w:pPr>
+        <w:pStyle w:val="Pardeliste"/>
         <w:numPr>
           <w:ilvl w:val="1"/>
           <w:numId w:val="28"/>
@@ -2738,8 +2772,8 @@
     <w:p>
       <w:pPr>
         <w:sectPr>
-          <w:headerReference w:type="default" r:id="rId15"/>
-          <w:footerReference w:type="default" r:id="rId16"/>
+          <w:headerReference w:type="default" r:id="rId14"/>
+          <w:footerReference w:type="default" r:id="rId15"/>
           <w:pgSz w:w="11901" w:h="16817"/>
           <w:pgMar w:top="1417" w:right="1417" w:bottom="1417" w:left="1417" w:header="227" w:footer="284" w:gutter="0"/>
           <w:cols w:space="708"/>
@@ -2781,7 +2815,7 @@
         </w:sectPr>
       </w:pPr>
       <w:r>
-        <w:object w:dxaOrig="21832" w:dyaOrig="5238" w14:anchorId="6BC933B4">
+        <w:object w:dxaOrig="23080" w:dyaOrig="5420" w14:anchorId="6BC933B4">
           <v:shapetype id="_x0000_t75" coordsize="21600,21600" o:spt="75" o:preferrelative="t" path="m@4@5l@4@11@9@11@9@5xe" filled="f" stroked="f">
             <v:stroke joinstyle="miter"/>
             <v:formulas>
@@ -2801,10 +2835,10 @@
             <v:path o:extrusionok="f" gradientshapeok="t" o:connecttype="rect"/>
             <o:lock v:ext="edit" aspectratio="t"/>
           </v:shapetype>
-          <v:shape id="_x0000_i1025" type="#_x0000_t75" style="width:820.65pt;height:197.5pt" o:ole="">
-            <v:imagedata r:id="rId17" o:title=""/>
+          <v:shape id="_x0000_i1026" type="#_x0000_t75" style="width:867.55pt;height:204pt" o:ole="">
+            <v:imagedata r:id="rId16" o:title=""/>
           </v:shape>
-          <o:OLEObject Type="Embed" ProgID="Excel.Sheet.12" ShapeID="_x0000_i1025" DrawAspect="Content" ObjectID="_1527592308" r:id="rId18"/>
+          <o:OLEObject Type="Embed" ProgID="Excel.Sheet.12" ShapeID="_x0000_i1026" DrawAspect="Content" ObjectID="_1527600004" r:id="rId17"/>
         </w:object>
       </w:r>
     </w:p>
@@ -2869,7 +2903,7 @@
                     <pic:cNvPicPr/>
                   </pic:nvPicPr>
                   <pic:blipFill>
-                    <a:blip r:embed="rId19">
+                    <a:blip r:embed="rId18">
                       <a:extLst>
                         <a:ext uri="{28A0092B-C50C-407E-A947-70E740481C1C}">
                           <a14:useLocalDpi xmlns:a14="http://schemas.microsoft.com/office/drawing/2010/main" val="0"/>
@@ -2951,7 +2985,7 @@
                     </pic:cNvPicPr>
                   </pic:nvPicPr>
                   <pic:blipFill>
-                    <a:blip r:embed="rId20">
+                    <a:blip r:embed="rId19">
                       <a:extLst>
                         <a:ext uri="{28A0092B-C50C-407E-A947-70E740481C1C}">
                           <a14:useLocalDpi xmlns:a14="http://schemas.microsoft.com/office/drawing/2010/main" val="0"/>
@@ -3012,14 +3046,14 @@
         <w:rPr>
           <w:noProof/>
         </w:rPr>
-        <w:pict w14:anchorId="5429D6D6">
+        <w:object w:dxaOrig="1440" w:dyaOrig="1440" w14:anchorId="5429D6D6">
           <v:shape id="_x0000_s1026" type="#_x0000_t75" style="position:absolute;margin-left:-11.95pt;margin-top:.65pt;width:489.65pt;height:305.65pt;z-index:251660288;mso-position-horizontal-relative:text;mso-position-vertical-relative:text">
-            <v:imagedata r:id="rId21" o:title=""/>
+            <v:imagedata r:id="rId20" o:title=""/>
           </v:shape>
-          <o:OLEObject Type="Embed" ProgID="Photoshop.Image.12" ShapeID="_x0000_s1026" DrawAspect="Content" ObjectID="_1527592310" r:id="rId22">
+          <o:OLEObject Type="Embed" ProgID="Photoshop.Image.12" ShapeID="_x0000_s1026" DrawAspect="Content" ObjectID="_1527600006" r:id="rId21">
             <o:FieldCodes>\s</o:FieldCodes>
           </o:OLEObject>
-        </w:pict>
+        </w:object>
       </w:r>
     </w:p>
     <w:p/>
@@ -3065,10 +3099,10 @@
     <w:p>
       <w:r>
         <w:object w:dxaOrig="16239" w:dyaOrig="10" w14:anchorId="14F6F927">
-          <v:shape id="_x0000_i1026" type="#_x0000_t75" style="width:811.1pt;height:.65pt" o:ole="">
-            <v:imagedata r:id="rId23" o:title=""/>
+          <v:shape id="_x0000_i1025" type="#_x0000_t75" style="width:811.05pt;height:.7pt" o:ole="">
+            <v:imagedata r:id="rId22" o:title=""/>
           </v:shape>
-          <o:OLEObject Type="Embed" ProgID="Photoshop.Image.12" ShapeID="_x0000_i1026" DrawAspect="Content" ObjectID="_1527592309" r:id="rId24">
+          <o:OLEObject Type="Embed" ProgID="Photoshop.Image.12" ShapeID="_x0000_i1025" DrawAspect="Content" ObjectID="_1527600005" r:id="rId23">
             <o:FieldCodes>\s</o:FieldCodes>
           </o:OLEObject>
         </w:object>
@@ -3082,7 +3116,7 @@
     </w:p>
     <w:p>
       <w:pPr>
-        <w:pStyle w:val="Paragraphedeliste"/>
+        <w:pStyle w:val="Pardeliste"/>
         <w:numPr>
           <w:ilvl w:val="0"/>
           <w:numId w:val="19"/>
@@ -3100,75 +3134,80 @@
         </w:rPr>
         <w:t xml:space="preserve">Le langage </w:t>
       </w:r>
-      <w:proofErr w:type="spellStart"/>
       <w:r>
         <w:rPr>
           <w:sz w:val="24"/>
           <w:szCs w:val="24"/>
         </w:rPr>
-        <w:t>Ph</w:t>
+        <w:t>P</w:t>
       </w:r>
       <w:r>
         <w:rPr>
           <w:sz w:val="24"/>
           <w:szCs w:val="24"/>
         </w:rPr>
-        <w:t>P</w:t>
-      </w:r>
-      <w:proofErr w:type="spellEnd"/>
+        <w:t>H</w:t>
+      </w:r>
       <w:r>
         <w:rPr>
           <w:sz w:val="24"/>
           <w:szCs w:val="24"/>
         </w:rPr>
-        <w:t xml:space="preserve"> </w:t>
+        <w:t>P</w:t>
       </w:r>
       <w:r>
         <w:rPr>
           <w:sz w:val="24"/>
           <w:szCs w:val="24"/>
         </w:rPr>
-        <w:t xml:space="preserve">qui est </w:t>
+        <w:t xml:space="preserve"> </w:t>
       </w:r>
       <w:r>
         <w:rPr>
           <w:sz w:val="24"/>
           <w:szCs w:val="24"/>
         </w:rPr>
-        <w:t xml:space="preserve">un langage </w:t>
+        <w:t xml:space="preserve">qui est </w:t>
       </w:r>
       <w:r>
         <w:rPr>
           <w:sz w:val="24"/>
           <w:szCs w:val="24"/>
         </w:rPr>
-        <w:t>Open Source</w:t>
+        <w:t xml:space="preserve">un langage </w:t>
       </w:r>
       <w:r>
         <w:rPr>
           <w:sz w:val="24"/>
           <w:szCs w:val="24"/>
         </w:rPr>
-        <w:t>, c’est-à-dire gratuit. Il faut noter qu</w:t>
+        <w:t>Open Source</w:t>
       </w:r>
       <w:r>
         <w:rPr>
           <w:sz w:val="24"/>
           <w:szCs w:val="24"/>
         </w:rPr>
-        <w:t>e notre équipe de développement est experte sur cette technologie</w:t>
+        <w:t>, c’est-à-dire gratuit. Il faut noter qu</w:t>
       </w:r>
       <w:r>
         <w:rPr>
           <w:sz w:val="24"/>
           <w:szCs w:val="24"/>
         </w:rPr>
+        <w:t>e notre équipe de développement est experte sur cette technologie</w:t>
+      </w:r>
+      <w:r>
+        <w:rPr>
+          <w:sz w:val="24"/>
+          <w:szCs w:val="24"/>
+        </w:rPr>
         <w:t>,</w:t>
       </w:r>
     </w:p>
     <w:p>
       <w:pPr>
-        <w:pStyle w:val="Paragraphedeliste"/>
+        <w:pStyle w:val="Pardeliste"/>
         <w:numPr>
           <w:ilvl w:val="0"/>
           <w:numId w:val="19"/>
@@ -3185,26 +3224,40 @@
           <w:sz w:val="24"/>
           <w:szCs w:val="24"/>
         </w:rPr>
-        <w:t xml:space="preserve">L’ORM Eloquent </w:t>
+        <w:t xml:space="preserve">L’ORM </w:t>
       </w:r>
       <w:r>
         <w:rPr>
           <w:sz w:val="24"/>
           <w:szCs w:val="24"/>
         </w:rPr>
-        <w:t>qui augmente la productivité</w:t>
+        <w:t>É</w:t>
       </w:r>
       <w:r>
         <w:rPr>
           <w:sz w:val="24"/>
           <w:szCs w:val="24"/>
         </w:rPr>
+        <w:t xml:space="preserve">loquent </w:t>
+      </w:r>
+      <w:r>
+        <w:rPr>
+          <w:sz w:val="24"/>
+          <w:szCs w:val="24"/>
+        </w:rPr>
+        <w:t>qui augmente la productivité</w:t>
+      </w:r>
+      <w:r>
+        <w:rPr>
+          <w:sz w:val="24"/>
+          <w:szCs w:val="24"/>
+        </w:rPr>
         <w:t>,</w:t>
       </w:r>
     </w:p>
     <w:p>
       <w:pPr>
-        <w:pStyle w:val="Paragraphedeliste"/>
+        <w:pStyle w:val="Pardeliste"/>
         <w:numPr>
           <w:ilvl w:val="1"/>
           <w:numId w:val="19"/>
@@ -3220,112 +3273,100 @@
         </w:rPr>
         <w:t xml:space="preserve"> ORM signifie « </w:t>
       </w:r>
-      <w:proofErr w:type="spellStart"/>
       <w:r>
         <w:rPr>
           <w:color w:val="252525"/>
         </w:rPr>
-        <w:t>mapping</w:t>
-      </w:r>
-      <w:proofErr w:type="spellEnd"/>
+        <w:t>mapping objet-relationnel</w:t>
+      </w:r>
       <w:r>
         <w:rPr>
           <w:color w:val="252525"/>
         </w:rPr>
-        <w:t xml:space="preserve"> objet-relationnel</w:t>
+        <w:t xml:space="preserve"> </w:t>
       </w:r>
       <w:r>
         <w:rPr>
           <w:color w:val="252525"/>
         </w:rPr>
+        <w:t>et</w:t>
+      </w:r>
+      <w:r>
+        <w:rPr>
+          <w:color w:val="252525"/>
+        </w:rPr>
+        <w:t xml:space="preserve"> e</w:t>
+      </w:r>
+      <w:r>
+        <w:rPr>
+          <w:color w:val="252525"/>
+        </w:rPr>
+        <w:t>n anglais</w:t>
+      </w:r>
+      <w:r>
+        <w:rPr>
+          <w:color w:val="252525"/>
+        </w:rPr>
         <w:t xml:space="preserve"> </w:t>
       </w:r>
       <w:r>
         <w:rPr>
           <w:color w:val="252525"/>
         </w:rPr>
-        <w:t>et</w:t>
+        <w:t>O</w:t>
       </w:r>
       <w:r>
         <w:rPr>
           <w:color w:val="252525"/>
         </w:rPr>
-        <w:t xml:space="preserve"> e</w:t>
+        <w:t>bject </w:t>
       </w:r>
       <w:r>
         <w:rPr>
           <w:color w:val="252525"/>
         </w:rPr>
-        <w:t>n anglais</w:t>
+        <w:t>R</w:t>
       </w:r>
       <w:r>
         <w:rPr>
           <w:color w:val="252525"/>
         </w:rPr>
+        <w:t>elational</w:t>
+      </w:r>
+      <w:r>
+        <w:rPr>
+          <w:color w:val="252525"/>
+        </w:rPr>
+        <w:t> </w:t>
+      </w:r>
+      <w:r>
+        <w:rPr>
+          <w:color w:val="252525"/>
+        </w:rPr>
+        <w:t>M</w:t>
+      </w:r>
+      <w:r>
+        <w:rPr>
+          <w:color w:val="252525"/>
+        </w:rPr>
+        <w:t>apping</w:t>
+      </w:r>
+      <w:r>
+        <w:rPr>
+          <w:color w:val="252525"/>
+        </w:rPr>
         <w:t xml:space="preserve"> </w:t>
       </w:r>
       <w:r>
         <w:rPr>
           <w:color w:val="252525"/>
         </w:rPr>
-        <w:t>O</w:t>
-      </w:r>
-      <w:r>
-        <w:rPr>
-          <w:color w:val="252525"/>
-        </w:rPr>
-        <w:t>bject </w:t>
-      </w:r>
-      <w:proofErr w:type="spellStart"/>
-      <w:r>
-        <w:rPr>
-          <w:color w:val="252525"/>
-        </w:rPr>
-        <w:t>R</w:t>
-      </w:r>
-      <w:r>
-        <w:rPr>
-          <w:color w:val="252525"/>
-        </w:rPr>
-        <w:t>elational</w:t>
-      </w:r>
-      <w:proofErr w:type="spellEnd"/>
-      <w:r>
-        <w:rPr>
-          <w:color w:val="252525"/>
-        </w:rPr>
-        <w:t> </w:t>
-      </w:r>
-      <w:proofErr w:type="spellStart"/>
-      <w:r>
-        <w:rPr>
-          <w:color w:val="252525"/>
-        </w:rPr>
-        <w:t>M</w:t>
-      </w:r>
-      <w:r>
-        <w:rPr>
-          <w:color w:val="252525"/>
-        </w:rPr>
-        <w:t>apping</w:t>
-      </w:r>
-      <w:proofErr w:type="spellEnd"/>
-      <w:r>
-        <w:rPr>
-          <w:color w:val="252525"/>
-        </w:rPr>
-        <w:t xml:space="preserve"> </w:t>
-      </w:r>
-      <w:r>
-        <w:rPr>
-          <w:color w:val="252525"/>
-        </w:rPr>
         <w:t> ».</w:t>
       </w:r>
     </w:p>
     <w:p>
       <w:pPr>
-        <w:pStyle w:val="Paragraphedeliste"/>
+        <w:pStyle w:val="Pardeliste"/>
         <w:numPr>
           <w:ilvl w:val="1"/>
           <w:numId w:val="19"/>
@@ -3353,7 +3394,7 @@
         </w:rPr>
         <w:t xml:space="preserve"> </w:t>
       </w:r>
-      <w:hyperlink r:id="rId25" w:tooltip="Base de données orientée objet" w:history="1">
+      <w:hyperlink r:id="rId24" w:tooltip="Base de données orientée objet" w:history="1">
         <w:r>
           <w:rPr>
             <w:color w:val="252525"/>
@@ -3373,7 +3414,7 @@
         </w:rPr>
         <w:t>à partir d'une </w:t>
       </w:r>
-      <w:hyperlink r:id="rId26" w:tooltip="Base de données relationnelle" w:history="1">
+      <w:hyperlink r:id="rId25" w:tooltip="Base de données relationnelle" w:history="1">
         <w:r>
           <w:rPr>
             <w:color w:val="252525"/>
@@ -3402,7 +3443,7 @@
     </w:p>
     <w:p>
       <w:pPr>
-        <w:pStyle w:val="Paragraphedeliste"/>
+        <w:pStyle w:val="Pardeliste"/>
         <w:numPr>
           <w:ilvl w:val="0"/>
           <w:numId w:val="19"/>
@@ -3418,102 +3459,84 @@
           <w:sz w:val="24"/>
           <w:szCs w:val="24"/>
         </w:rPr>
-        <w:t>Le logiciel de « </w:t>
-      </w:r>
-      <w:proofErr w:type="spellStart"/>
+        <w:t>Le logiciel de « versio</w:t>
+      </w:r>
       <w:r>
         <w:rPr>
           <w:sz w:val="24"/>
           <w:szCs w:val="24"/>
         </w:rPr>
-        <w:t>versio</w:t>
+        <w:t>n</w:t>
       </w:r>
       <w:r>
         <w:rPr>
           <w:sz w:val="24"/>
           <w:szCs w:val="24"/>
         </w:rPr>
-        <w:t>n</w:t>
+        <w:t>ning Git »</w:t>
       </w:r>
       <w:r>
         <w:rPr>
           <w:sz w:val="24"/>
           <w:szCs w:val="24"/>
         </w:rPr>
-        <w:t>ning</w:t>
-      </w:r>
-      <w:proofErr w:type="spellEnd"/>
+        <w:t xml:space="preserve"> qui utilise l’interface Git</w:t>
+      </w:r>
       <w:r>
         <w:rPr>
           <w:sz w:val="24"/>
           <w:szCs w:val="24"/>
         </w:rPr>
-        <w:t xml:space="preserve"> Git »</w:t>
+        <w:t>H</w:t>
       </w:r>
       <w:r>
         <w:rPr>
           <w:sz w:val="24"/>
           <w:szCs w:val="24"/>
         </w:rPr>
-        <w:t xml:space="preserve"> qui utilise l’interface </w:t>
-      </w:r>
-      <w:proofErr w:type="spellStart"/>
+        <w:t>ub. Il permet d’</w:t>
+      </w:r>
       <w:r>
         <w:rPr>
           <w:sz w:val="24"/>
           <w:szCs w:val="24"/>
         </w:rPr>
-        <w:t>Git</w:t>
+        <w:t>assurer une intégration des différents développements vers l’environnement de production</w:t>
       </w:r>
       <w:r>
         <w:rPr>
           <w:sz w:val="24"/>
           <w:szCs w:val="24"/>
         </w:rPr>
-        <w:t>H</w:t>
+        <w:t xml:space="preserve"> ainsi que de </w:t>
       </w:r>
       <w:r>
         <w:rPr>
           <w:sz w:val="24"/>
           <w:szCs w:val="24"/>
         </w:rPr>
-        <w:t>ub</w:t>
-      </w:r>
-      <w:proofErr w:type="spellEnd"/>
+        <w:t>garder un historique</w:t>
+      </w:r>
       <w:r>
         <w:rPr>
           <w:sz w:val="24"/>
           <w:szCs w:val="24"/>
         </w:rPr>
-        <w:t>. Il permet d’</w:t>
+        <w:t xml:space="preserve"> des différent</w:t>
       </w:r>
       <w:r>
         <w:rPr>
           <w:sz w:val="24"/>
           <w:szCs w:val="24"/>
         </w:rPr>
-        <w:t>assurer une intégration des différents développements vers l’environnement de production</w:t>
+        <w:t>e</w:t>
       </w:r>
       <w:r>
         <w:rPr>
           <w:sz w:val="24"/>
           <w:szCs w:val="24"/>
         </w:rPr>
-        <w:t xml:space="preserve"> ainsi que de </w:t>
-      </w:r>
-      <w:r>
-        <w:rPr>
-          <w:sz w:val="24"/>
-          <w:szCs w:val="24"/>
-        </w:rPr>
-        <w:t>garder un historique</w:t>
-      </w:r>
-      <w:r>
-        <w:rPr>
-          <w:sz w:val="24"/>
-          <w:szCs w:val="24"/>
-        </w:rPr>
-        <w:t xml:space="preserve"> des différents phases du projet.</w:t>
+        <w:t>s phases du projet.</w:t>
       </w:r>
     </w:p>
     <w:p>
@@ -3538,13 +3561,20 @@
         <w:t xml:space="preserve">Le choix s’est porté sur </w:t>
       </w:r>
       <w:r>
-        <w:t xml:space="preserve">le Système de Gestion de Base de Données (SGBD) </w:t>
-      </w:r>
-      <w:proofErr w:type="spellStart"/>
+        <w:t xml:space="preserve">le Système de Gestion de Base de </w:t>
+      </w:r>
+      <w:r>
+        <w:t>D</w:t>
+      </w:r>
+      <w:r>
+        <w:t xml:space="preserve">onnées (SGBD) </w:t>
+      </w:r>
       <w:r>
         <w:t>MySql</w:t>
       </w:r>
-      <w:proofErr w:type="spellEnd"/>
+      <w:r>
+        <w:t>,</w:t>
+      </w:r>
       <w:r>
         <w:t xml:space="preserve"> car il e</w:t>
       </w:r>
@@ -3592,15 +3622,7 @@
         <w:jc w:val="both"/>
       </w:pPr>
       <w:r>
-        <w:t xml:space="preserve">Enfin, le SGBD </w:t>
-      </w:r>
-      <w:proofErr w:type="spellStart"/>
-      <w:r>
-        <w:t>MySql</w:t>
-      </w:r>
-      <w:proofErr w:type="spellEnd"/>
-      <w:r>
-        <w:t xml:space="preserve"> ne nécessite pas de licence.</w:t>
+        <w:t>Enfin, le SGBD MySql ne nécessite pas de licence.</w:t>
       </w:r>
     </w:p>
     <w:p>
@@ -3628,15 +3650,26 @@
         <w:rPr>
           <w:shd w:val="clear" w:color="auto" w:fill="FFFFFF"/>
         </w:rPr>
-        <w:t xml:space="preserve">SEMANTIC UI </w:t>
+        <w:t>SEMANTIC</w:t>
       </w:r>
       <w:r>
         <w:rPr>
           <w:shd w:val="clear" w:color="auto" w:fill="FFFFFF"/>
         </w:rPr>
+        <w:t>-</w:t>
+      </w:r>
+      <w:r>
+        <w:rPr>
+          <w:shd w:val="clear" w:color="auto" w:fill="FFFFFF"/>
+        </w:rPr>
+        <w:t xml:space="preserve">UI </w:t>
+      </w:r>
+      <w:r>
+        <w:rPr>
+          <w:shd w:val="clear" w:color="auto" w:fill="FFFFFF"/>
+        </w:rPr>
         <w:t xml:space="preserve">permet de développer et concevoir des </w:t>
       </w:r>
-      <w:proofErr w:type="spellStart"/>
       <w:r>
         <w:rPr>
           <w:shd w:val="clear" w:color="auto" w:fill="FFFFFF"/>
@@ -3647,34 +3680,19 @@
         <w:rPr>
           <w:shd w:val="clear" w:color="auto" w:fill="FFFFFF"/>
         </w:rPr>
-        <w:t>rontends</w:t>
-      </w:r>
-      <w:proofErr w:type="spellEnd"/>
+        <w:t>rontends/</w:t>
+      </w:r>
       <w:r>
         <w:rPr>
           <w:shd w:val="clear" w:color="auto" w:fill="FFFFFF"/>
         </w:rPr>
-        <w:t>/</w:t>
-      </w:r>
-      <w:proofErr w:type="spellStart"/>
+        <w:t>B</w:t>
+      </w:r>
       <w:r>
         <w:rPr>
           <w:shd w:val="clear" w:color="auto" w:fill="FFFFFF"/>
         </w:rPr>
-        <w:t>B</w:t>
-      </w:r>
-      <w:r>
-        <w:rPr>
-          <w:shd w:val="clear" w:color="auto" w:fill="FFFFFF"/>
-        </w:rPr>
-        <w:t>ackends</w:t>
-      </w:r>
-      <w:proofErr w:type="spellEnd"/>
-      <w:r>
-        <w:rPr>
-          <w:shd w:val="clear" w:color="auto" w:fill="FFFFFF"/>
-        </w:rPr>
-        <w:t xml:space="preserve"> très rapidement sans avoir à passer par de l’intégration.</w:t>
+        <w:t>ackends très rapidement sans avoir à passer par de l’intégration.</w:t>
       </w:r>
     </w:p>
     <w:p>
@@ -3706,7 +3724,7 @@
     </w:p>
     <w:p>
       <w:pPr>
-        <w:pStyle w:val="Paragraphedeliste"/>
+        <w:pStyle w:val="Pardeliste"/>
         <w:numPr>
           <w:ilvl w:val="0"/>
           <w:numId w:val="24"/>
@@ -3770,7 +3788,7 @@
     </w:p>
     <w:p>
       <w:pPr>
-        <w:pStyle w:val="Paragraphedeliste"/>
+        <w:pStyle w:val="Pardeliste"/>
         <w:numPr>
           <w:ilvl w:val="0"/>
           <w:numId w:val="24"/>
@@ -3787,19 +3805,26 @@
           <w:sz w:val="24"/>
           <w:szCs w:val="24"/>
         </w:rPr>
-        <w:t>Fonct</w:t>
+        <w:t>f</w:t>
       </w:r>
       <w:r>
         <w:rPr>
           <w:sz w:val="24"/>
           <w:szCs w:val="24"/>
         </w:rPr>
+        <w:t>onct</w:t>
+      </w:r>
+      <w:r>
+        <w:rPr>
+          <w:sz w:val="24"/>
+          <w:szCs w:val="24"/>
+        </w:rPr>
         <w:t>ionner sur tous les navigateurs,</w:t>
       </w:r>
     </w:p>
     <w:p>
       <w:pPr>
-        <w:pStyle w:val="Paragraphedeliste"/>
+        <w:pStyle w:val="Pardeliste"/>
         <w:numPr>
           <w:ilvl w:val="0"/>
           <w:numId w:val="24"/>
@@ -3816,23 +3841,7 @@
           <w:sz w:val="24"/>
           <w:szCs w:val="24"/>
         </w:rPr>
-        <w:t xml:space="preserve">Il se démarque de son concurrent direct </w:t>
-      </w:r>
-      <w:proofErr w:type="spellStart"/>
-      <w:r>
-        <w:rPr>
-          <w:sz w:val="24"/>
-          <w:szCs w:val="24"/>
-        </w:rPr>
-        <w:t>BootStrap</w:t>
-      </w:r>
-      <w:proofErr w:type="spellEnd"/>
-      <w:r>
-        <w:rPr>
-          <w:sz w:val="24"/>
-          <w:szCs w:val="24"/>
-        </w:rPr>
-        <w:t xml:space="preserve"> au niveau des chartes graphiques.</w:t>
+        <w:t>Il se démarque de son concurrent direct BootStrap au niveau des chartes graphiques.</w:t>
       </w:r>
     </w:p>
     <w:p>
@@ -3881,7 +3890,7 @@
                     <pic:cNvPicPr/>
                   </pic:nvPicPr>
                   <pic:blipFill>
-                    <a:blip r:embed="rId19">
+                    <a:blip r:embed="rId18">
                       <a:extLst>
                         <a:ext uri="{28A0092B-C50C-407E-A947-70E740481C1C}">
                           <a14:useLocalDpi xmlns:a14="http://schemas.microsoft.com/office/drawing/2010/main" val="0"/>
@@ -3940,13 +3949,11 @@
         <w:t>La gestion des stocks pour le seuil minimum d’un article nouveau ou disponible n’a pas été gérée.</w:t>
       </w:r>
       <w:r>
-        <w:t xml:space="preserve"> L’arborescence des thèmes n’a pas été </w:t>
-      </w:r>
-      <w:proofErr w:type="gramStart"/>
-      <w:r>
-        <w:t>mis</w:t>
-      </w:r>
-      <w:proofErr w:type="gramEnd"/>
+        <w:t xml:space="preserve"> L’arborescence des thèmes n’a pas été mis</w:t>
+      </w:r>
+      <w:r>
+        <w:t>e</w:t>
+      </w:r>
       <w:r>
         <w:t xml:space="preserve"> en place.</w:t>
       </w:r>
@@ -3958,10 +3965,20 @@
       </w:pPr>
       <w:r>
         <w:lastRenderedPageBreak/>
-        <w:t>La notion d’Internet/Intranet est uniquement informatif mais pour des raisons réseaux n’a pas été déployés.</w:t>
-      </w:r>
-      <w:bookmarkStart w:id="19" w:name="_GoBack"/>
-      <w:bookmarkEnd w:id="19"/>
+        <w:t>La notion d’Internet/Intranet est uniquement informati</w:t>
+      </w:r>
+      <w:r>
+        <w:t>ve,</w:t>
+      </w:r>
+      <w:r>
+        <w:t xml:space="preserve"> mais pour des raisons réseau n’a pas été déployé</w:t>
+      </w:r>
+      <w:r>
+        <w:t>e</w:t>
+      </w:r>
+      <w:r>
+        <w:t>.</w:t>
+      </w:r>
     </w:p>
     <w:p>
       <w:pPr>
@@ -3991,14 +4008,14 @@
       <w:pPr>
         <w:pStyle w:val="Titre2"/>
       </w:pPr>
-      <w:bookmarkStart w:id="20" w:name="_Toc453770578"/>
+      <w:bookmarkStart w:id="19" w:name="_Toc453770578"/>
       <w:r>
         <w:t xml:space="preserve">6.2) </w:t>
       </w:r>
       <w:r>
         <w:t>Améliorations possibles</w:t>
       </w:r>
-      <w:bookmarkEnd w:id="20"/>
+      <w:bookmarkEnd w:id="19"/>
     </w:p>
     <w:p>
       <w:pPr>
@@ -4011,7 +4028,7 @@
     </w:p>
     <w:p>
       <w:pPr>
-        <w:pStyle w:val="Paragraphedeliste"/>
+        <w:pStyle w:val="Pardeliste"/>
         <w:numPr>
           <w:ilvl w:val="0"/>
           <w:numId w:val="29"/>
@@ -4025,7 +4042,7 @@
     </w:p>
     <w:p>
       <w:pPr>
-        <w:pStyle w:val="Paragraphedeliste"/>
+        <w:pStyle w:val="Pardeliste"/>
         <w:numPr>
           <w:ilvl w:val="0"/>
           <w:numId w:val="29"/>
@@ -4039,7 +4056,7 @@
     </w:p>
     <w:p>
       <w:pPr>
-        <w:pStyle w:val="Paragraphedeliste"/>
+        <w:pStyle w:val="Pardeliste"/>
         <w:numPr>
           <w:ilvl w:val="0"/>
           <w:numId w:val="29"/>
@@ -4053,7 +4070,7 @@
     </w:p>
     <w:p>
       <w:pPr>
-        <w:pStyle w:val="Paragraphedeliste"/>
+        <w:pStyle w:val="Pardeliste"/>
         <w:numPr>
           <w:ilvl w:val="0"/>
           <w:numId w:val="29"/>
@@ -4073,7 +4090,7 @@
     </w:p>
     <w:p>
       <w:pPr>
-        <w:pStyle w:val="Paragraphedeliste"/>
+        <w:pStyle w:val="Pardeliste"/>
         <w:numPr>
           <w:ilvl w:val="0"/>
           <w:numId w:val="29"/>
@@ -4087,7 +4104,7 @@
     </w:p>
     <w:p>
       <w:pPr>
-        <w:pStyle w:val="Paragraphedeliste"/>
+        <w:pStyle w:val="Pardeliste"/>
         <w:numPr>
           <w:ilvl w:val="0"/>
           <w:numId w:val="29"/>
@@ -4133,25 +4150,25 @@
       <w:pPr>
         <w:pStyle w:val="Titre1"/>
       </w:pPr>
-      <w:bookmarkStart w:id="21" w:name="_Toc453770579"/>
+      <w:bookmarkStart w:id="20" w:name="_Toc453770579"/>
       <w:r>
         <w:lastRenderedPageBreak/>
         <w:t>Bilan</w:t>
       </w:r>
+      <w:bookmarkEnd w:id="20"/>
+    </w:p>
+    <w:p>
+      <w:pPr>
+        <w:pStyle w:val="Titre2"/>
+      </w:pPr>
+      <w:bookmarkStart w:id="21" w:name="_Toc453770580"/>
+      <w:r>
+        <w:t xml:space="preserve">7.1) </w:t>
+      </w:r>
+      <w:r>
+        <w:t>Bilan global</w:t>
+      </w:r>
       <w:bookmarkEnd w:id="21"/>
-    </w:p>
-    <w:p>
-      <w:pPr>
-        <w:pStyle w:val="Titre2"/>
-      </w:pPr>
-      <w:bookmarkStart w:id="22" w:name="_Toc453770580"/>
-      <w:r>
-        <w:t xml:space="preserve">7.1) </w:t>
-      </w:r>
-      <w:r>
-        <w:t>Bilan global</w:t>
-      </w:r>
-      <w:bookmarkEnd w:id="22"/>
     </w:p>
     <w:p>
       <w:pPr>
@@ -4177,7 +4194,13 @@
         <w:jc w:val="both"/>
       </w:pPr>
       <w:r>
-        <w:t>Chaque membre de l’équipe a su partager ses idées, son savoir-faire technique et communiquer sur l’avancé</w:t>
+        <w:t>Chaque membre a su partager ses idées, son savoir-faire technique</w:t>
+      </w:r>
+      <w:r>
+        <w:t>,</w:t>
+      </w:r>
+      <w:r>
+        <w:t xml:space="preserve"> et communiquer sur l’avancé</w:t>
       </w:r>
       <w:r>
         <w:t>e</w:t>
@@ -4204,7 +4227,10 @@
         <w:t xml:space="preserve"> </w:t>
       </w:r>
       <w:r>
-        <w:t xml:space="preserve">et ainsi de respecter le cahier des charges </w:t>
+        <w:t>pour</w:t>
+      </w:r>
+      <w:r>
+        <w:t xml:space="preserve"> respecter le cahier des charges </w:t>
       </w:r>
       <w:r>
         <w:t xml:space="preserve">ainsi que </w:t>
@@ -4268,24 +4294,24 @@
       <w:pPr>
         <w:pStyle w:val="Titre2"/>
       </w:pPr>
-      <w:bookmarkStart w:id="23" w:name="_Toc453770581"/>
+      <w:bookmarkStart w:id="22" w:name="_Toc453770581"/>
       <w:r>
         <w:t xml:space="preserve">7.2) </w:t>
       </w:r>
       <w:r>
         <w:t>Bilan individuel</w:t>
       </w:r>
+      <w:bookmarkEnd w:id="22"/>
+    </w:p>
+    <w:p>
+      <w:pPr>
+        <w:pStyle w:val="Titre3"/>
+      </w:pPr>
+      <w:bookmarkStart w:id="23" w:name="_Toc453770582"/>
+      <w:r>
+        <w:t>Jean-Baptiste</w:t>
+      </w:r>
       <w:bookmarkEnd w:id="23"/>
-    </w:p>
-    <w:p>
-      <w:pPr>
-        <w:pStyle w:val="Titre3"/>
-      </w:pPr>
-      <w:bookmarkStart w:id="24" w:name="_Toc453770582"/>
-      <w:r>
-        <w:t>Jean-Baptiste</w:t>
-      </w:r>
-      <w:bookmarkEnd w:id="24"/>
     </w:p>
     <w:p>
       <w:pPr>
@@ -4308,15 +4334,7 @@
         <w:t xml:space="preserve">avec </w:t>
       </w:r>
       <w:r>
-        <w:t xml:space="preserve">le Framework </w:t>
-      </w:r>
-      <w:proofErr w:type="spellStart"/>
-      <w:r>
-        <w:t>Laravel</w:t>
-      </w:r>
-      <w:proofErr w:type="spellEnd"/>
-      <w:r>
-        <w:t xml:space="preserve"> fut bénéfique</w:t>
+        <w:t>le Framework Laravel fut bénéfique</w:t>
       </w:r>
       <w:r>
         <w:t>.</w:t>
@@ -4386,11 +4404,11 @@
       <w:pPr>
         <w:pStyle w:val="Titre3"/>
       </w:pPr>
-      <w:bookmarkStart w:id="25" w:name="_Toc453770583"/>
+      <w:bookmarkStart w:id="24" w:name="_Toc453770583"/>
       <w:r>
         <w:t>Mickaël</w:t>
       </w:r>
-      <w:bookmarkEnd w:id="25"/>
+      <w:bookmarkEnd w:id="24"/>
     </w:p>
     <w:p>
       <w:pPr>
@@ -4398,6 +4416,110 @@
         <w:jc w:val="both"/>
       </w:pPr>
       <w:r>
+        <w:t xml:space="preserve">J’ai </w:t>
+      </w:r>
+      <w:r>
+        <w:t>fait</w:t>
+      </w:r>
+      <w:r>
+        <w:t xml:space="preserve"> ce projet en tant que responsable architecture et ergonomie ce qui m’a permis de m’occuper à la fois du back</w:t>
+      </w:r>
+      <w:r>
+        <w:t>-</w:t>
+      </w:r>
+      <w:r>
+        <w:t>end</w:t>
+      </w:r>
+      <w:r>
+        <w:t xml:space="preserve"> </w:t>
+      </w:r>
+      <w:r>
+        <w:t>(</w:t>
+      </w:r>
+      <w:r>
+        <w:t>conception</w:t>
+      </w:r>
+      <w:r>
+        <w:t>/modélisation du projet)</w:t>
+      </w:r>
+      <w:r>
+        <w:t xml:space="preserve"> et du front</w:t>
+      </w:r>
+      <w:r>
+        <w:t>-</w:t>
+      </w:r>
+      <w:r>
+        <w:t>end</w:t>
+      </w:r>
+      <w:r>
+        <w:t xml:space="preserve"> (</w:t>
+      </w:r>
+      <w:r>
+        <w:t>respect de l’apparence globale</w:t>
+      </w:r>
+      <w:r>
+        <w:t xml:space="preserve"> du site</w:t>
+      </w:r>
+      <w:r>
+        <w:t xml:space="preserve"> et d’une charte graphique)</w:t>
+      </w:r>
+      <w:r>
+        <w:t>.</w:t>
+      </w:r>
+      <w:r>
+        <w:t xml:space="preserve"> J’ai </w:t>
+      </w:r>
+      <w:r>
+        <w:t xml:space="preserve">beaucoup </w:t>
+      </w:r>
+      <w:r>
+        <w:t xml:space="preserve">approfondi mes </w:t>
+      </w:r>
+      <w:r>
+        <w:t>connaissances</w:t>
+      </w:r>
+      <w:r>
+        <w:t xml:space="preserve"> en</w:t>
+      </w:r>
+      <w:r>
+        <w:t xml:space="preserve"> PHP et en</w:t>
+      </w:r>
+      <w:bookmarkStart w:id="25" w:name="_GoBack"/>
+      <w:bookmarkEnd w:id="25"/>
+      <w:r>
+        <w:t xml:space="preserve"> </w:t>
+      </w:r>
+      <w:r>
+        <w:t>Programmation</w:t>
+      </w:r>
+      <w:r>
+        <w:t xml:space="preserve"> Orienté Objet</w:t>
+      </w:r>
+      <w:r>
+        <w:t xml:space="preserve"> e</w:t>
+      </w:r>
+      <w:r>
+        <w:t xml:space="preserve">n m’occupant de </w:t>
+      </w:r>
+      <w:r>
+        <w:t>la mise</w:t>
+      </w:r>
+      <w:r>
+        <w:t xml:space="preserve"> en place</w:t>
+      </w:r>
+      <w:r>
+        <w:t xml:space="preserve"> de</w:t>
+      </w:r>
+      <w:r>
+        <w:t xml:space="preserve"> l’architecture MVC et</w:t>
+      </w:r>
+      <w:r>
+        <w:t xml:space="preserve"> de</w:t>
+      </w:r>
+      <w:r>
+        <w:t xml:space="preserve"> la base pour le développement des différents modules</w:t>
+      </w:r>
+      <w:r>
         <w:t>.</w:t>
       </w:r>
     </w:p>
@@ -4415,7 +4537,49 @@
       <w:pPr>
         <w:spacing w:before="120"/>
         <w:jc w:val="both"/>
-      </w:pPr>
+        <w:rPr>
+          <w:shd w:val="clear" w:color="auto" w:fill="FFFFFF"/>
+        </w:rPr>
+      </w:pPr>
+      <w:r>
+        <w:rPr>
+          <w:shd w:val="clear" w:color="auto" w:fill="FFFFFF"/>
+        </w:rPr>
+        <w:t>Ce fut</w:t>
+      </w:r>
+      <w:r>
+        <w:rPr>
+          <w:shd w:val="clear" w:color="auto" w:fill="FFFFFF"/>
+        </w:rPr>
+        <w:t xml:space="preserve"> pour moi en tant que chef de projet</w:t>
+      </w:r>
+      <w:r>
+        <w:rPr>
+          <w:shd w:val="clear" w:color="auto" w:fill="FFFFFF"/>
+        </w:rPr>
+        <w:t xml:space="preserve"> un bon moyen de revoir les bases de PHP tout en mettant en place une architecture MVC</w:t>
+      </w:r>
+      <w:r>
+        <w:rPr>
+          <w:shd w:val="clear" w:color="auto" w:fill="FFFFFF"/>
+        </w:rPr>
+        <w:t xml:space="preserve"> semblable à celle d’un Framework avec l’implémentation d’un routeur et d’autres modules.</w:t>
+      </w:r>
+    </w:p>
+    <w:p>
+      <w:pPr>
+        <w:spacing w:before="120"/>
+        <w:jc w:val="both"/>
+        <w:rPr>
+          <w:shd w:val="clear" w:color="auto" w:fill="FFFFFF"/>
+        </w:rPr>
+      </w:pPr>
+      <w:r>
+        <w:rPr>
+          <w:shd w:val="clear" w:color="auto" w:fill="FFFFFF"/>
+        </w:rPr>
+        <w:t>Ce fut aussi l’occasion de découvrir Semantic-UI, un Framework CSS prometteur mais manquant de fonctionnalité comparé à Bootstrap</w:t>
+      </w:r>
       <w:r>
         <w:rPr>
           <w:shd w:val="clear" w:color="auto" w:fill="FFFFFF"/>
@@ -4434,7 +4598,7 @@
 </file>
 
 <file path=word/endnotes.xml><?xml version="1.0" encoding="utf-8"?>
-<w:endnotes xmlns:wpc="http://schemas.microsoft.com/office/word/2010/wordprocessingCanvas" xmlns:mc="http://schemas.openxmlformats.org/markup-compatibility/2006" xmlns:o="urn:schemas-microsoft-com:office:office" xmlns:r="http://schemas.openxmlformats.org/officeDocument/2006/relationships" xmlns:m="http://schemas.openxmlformats.org/officeDocument/2006/math" xmlns:v="urn:schemas-microsoft-com:vml" xmlns:wp14="http://schemas.microsoft.com/office/word/2010/wordprocessingDrawing" xmlns:wp="http://schemas.openxmlformats.org/drawingml/2006/wordprocessingDrawing" xmlns:w10="urn:schemas-microsoft-com:office:word" xmlns:w="http://schemas.openxmlformats.org/wordprocessingml/2006/main" xmlns:w14="http://schemas.microsoft.com/office/word/2010/wordml" xmlns:wpg="http://schemas.microsoft.com/office/word/2010/wordprocessingGroup" xmlns:wpi="http://schemas.microsoft.com/office/word/2010/wordprocessingInk" xmlns:wne="http://schemas.microsoft.com/office/word/2006/wordml" xmlns:wps="http://schemas.microsoft.com/office/word/2010/wordprocessingShape" mc:Ignorable="w14 wp14">
+<w:endnotes xmlns:wpc="http://schemas.microsoft.com/office/word/2010/wordprocessingCanvas" xmlns:mo="http://schemas.microsoft.com/office/mac/office/2008/main" xmlns:mc="http://schemas.openxmlformats.org/markup-compatibility/2006" xmlns:mv="urn:schemas-microsoft-com:mac:vml" xmlns:o="urn:schemas-microsoft-com:office:office" xmlns:r="http://schemas.openxmlformats.org/officeDocument/2006/relationships" xmlns:m="http://schemas.openxmlformats.org/officeDocument/2006/math" xmlns:v="urn:schemas-microsoft-com:vml" xmlns:wp14="http://schemas.microsoft.com/office/word/2010/wordprocessingDrawing" xmlns:wp="http://schemas.openxmlformats.org/drawingml/2006/wordprocessingDrawing" xmlns:w10="urn:schemas-microsoft-com:office:word" xmlns:w="http://schemas.openxmlformats.org/wordprocessingml/2006/main" xmlns:w14="http://schemas.microsoft.com/office/word/2010/wordml" xmlns:w15="http://schemas.microsoft.com/office/word/2012/wordml" xmlns:wpg="http://schemas.microsoft.com/office/word/2010/wordprocessingGroup" xmlns:wpi="http://schemas.microsoft.com/office/word/2010/wordprocessingInk" xmlns:wne="http://schemas.microsoft.com/office/word/2006/wordml" xmlns:wps="http://schemas.microsoft.com/office/word/2010/wordprocessingShape" mc:Ignorable="w14 w15 wp14 mv">
   <w:endnote w:type="separator" w:id="-1">
     <w:p>
       <w:r>
@@ -4453,7 +4617,7 @@
 </file>
 
 <file path=word/footer1.xml><?xml version="1.0" encoding="utf-8"?>
-<w:ftr xmlns:wpc="http://schemas.microsoft.com/office/word/2010/wordprocessingCanvas" xmlns:mc="http://schemas.openxmlformats.org/markup-compatibility/2006" xmlns:o="urn:schemas-microsoft-com:office:office" xmlns:r="http://schemas.openxmlformats.org/officeDocument/2006/relationships" xmlns:m="http://schemas.openxmlformats.org/officeDocument/2006/math" xmlns:v="urn:schemas-microsoft-com:vml" xmlns:wp14="http://schemas.microsoft.com/office/word/2010/wordprocessingDrawing" xmlns:wp="http://schemas.openxmlformats.org/drawingml/2006/wordprocessingDrawing" xmlns:w10="urn:schemas-microsoft-com:office:word" xmlns:w="http://schemas.openxmlformats.org/wordprocessingml/2006/main" xmlns:w14="http://schemas.microsoft.com/office/word/2010/wordml" xmlns:wpg="http://schemas.microsoft.com/office/word/2010/wordprocessingGroup" xmlns:wpi="http://schemas.microsoft.com/office/word/2010/wordprocessingInk" xmlns:wne="http://schemas.microsoft.com/office/word/2006/wordml" xmlns:wps="http://schemas.microsoft.com/office/word/2010/wordprocessingShape" mc:Ignorable="w14 wp14">
+<w:ftr xmlns:wpc="http://schemas.microsoft.com/office/word/2010/wordprocessingCanvas" xmlns:mo="http://schemas.microsoft.com/office/mac/office/2008/main" xmlns:mc="http://schemas.openxmlformats.org/markup-compatibility/2006" xmlns:mv="urn:schemas-microsoft-com:mac:vml" xmlns:o="urn:schemas-microsoft-com:office:office" xmlns:r="http://schemas.openxmlformats.org/officeDocument/2006/relationships" xmlns:m="http://schemas.openxmlformats.org/officeDocument/2006/math" xmlns:v="urn:schemas-microsoft-com:vml" xmlns:wp14="http://schemas.microsoft.com/office/word/2010/wordprocessingDrawing" xmlns:wp="http://schemas.openxmlformats.org/drawingml/2006/wordprocessingDrawing" xmlns:w10="urn:schemas-microsoft-com:office:word" xmlns:w="http://schemas.openxmlformats.org/wordprocessingml/2006/main" xmlns:w14="http://schemas.microsoft.com/office/word/2010/wordml" xmlns:w15="http://schemas.microsoft.com/office/word/2012/wordml" xmlns:wpg="http://schemas.microsoft.com/office/word/2010/wordprocessingGroup" xmlns:wpi="http://schemas.microsoft.com/office/word/2010/wordprocessingInk" xmlns:wne="http://schemas.microsoft.com/office/word/2006/wordml" xmlns:wps="http://schemas.microsoft.com/office/word/2010/wordprocessingShape" mc:Ignorable="w14 w15 wp14">
   <w:tbl>
     <w:tblPr>
       <w:tblpPr w:leftFromText="187" w:rightFromText="187" w:vertAnchor="text" w:tblpY="1"/>
@@ -4525,7 +4689,7 @@
               <w:bCs/>
               <w:noProof/>
             </w:rPr>
-            <w:t>13</w:t>
+            <w:t>12</w:t>
           </w:r>
           <w:r>
             <w:rPr>
@@ -4624,7 +4788,7 @@
 </file>
 
 <file path=word/footnotes.xml><?xml version="1.0" encoding="utf-8"?>
-<w:footnotes xmlns:wpc="http://schemas.microsoft.com/office/word/2010/wordprocessingCanvas" xmlns:mc="http://schemas.openxmlformats.org/markup-compatibility/2006" xmlns:o="urn:schemas-microsoft-com:office:office" xmlns:r="http://schemas.openxmlformats.org/officeDocument/2006/relationships" xmlns:m="http://schemas.openxmlformats.org/officeDocument/2006/math" xmlns:v="urn:schemas-microsoft-com:vml" xmlns:wp14="http://schemas.microsoft.com/office/word/2010/wordprocessingDrawing" xmlns:wp="http://schemas.openxmlformats.org/drawingml/2006/wordprocessingDrawing" xmlns:w10="urn:schemas-microsoft-com:office:word" xmlns:w="http://schemas.openxmlformats.org/wordprocessingml/2006/main" xmlns:w14="http://schemas.microsoft.com/office/word/2010/wordml" xmlns:wpg="http://schemas.microsoft.com/office/word/2010/wordprocessingGroup" xmlns:wpi="http://schemas.microsoft.com/office/word/2010/wordprocessingInk" xmlns:wne="http://schemas.microsoft.com/office/word/2006/wordml" xmlns:wps="http://schemas.microsoft.com/office/word/2010/wordprocessingShape" mc:Ignorable="w14 wp14">
+<w:footnotes xmlns:wpc="http://schemas.microsoft.com/office/word/2010/wordprocessingCanvas" xmlns:mo="http://schemas.microsoft.com/office/mac/office/2008/main" xmlns:mc="http://schemas.openxmlformats.org/markup-compatibility/2006" xmlns:mv="urn:schemas-microsoft-com:mac:vml" xmlns:o="urn:schemas-microsoft-com:office:office" xmlns:r="http://schemas.openxmlformats.org/officeDocument/2006/relationships" xmlns:m="http://schemas.openxmlformats.org/officeDocument/2006/math" xmlns:v="urn:schemas-microsoft-com:vml" xmlns:wp14="http://schemas.microsoft.com/office/word/2010/wordprocessingDrawing" xmlns:wp="http://schemas.openxmlformats.org/drawingml/2006/wordprocessingDrawing" xmlns:w10="urn:schemas-microsoft-com:office:word" xmlns:w="http://schemas.openxmlformats.org/wordprocessingml/2006/main" xmlns:w14="http://schemas.microsoft.com/office/word/2010/wordml" xmlns:w15="http://schemas.microsoft.com/office/word/2012/wordml" xmlns:wpg="http://schemas.microsoft.com/office/word/2010/wordprocessingGroup" xmlns:wpi="http://schemas.microsoft.com/office/word/2010/wordprocessingInk" xmlns:wne="http://schemas.microsoft.com/office/word/2006/wordml" xmlns:wps="http://schemas.microsoft.com/office/word/2010/wordprocessingShape" mc:Ignorable="w14 w15 wp14 mv">
   <w:footnote w:type="separator" w:id="-1">
     <w:p>
       <w:r>
@@ -4643,7 +4807,7 @@
 </file>
 
 <file path=word/header1.xml><?xml version="1.0" encoding="utf-8"?>
-<w:hdr xmlns:wpc="http://schemas.microsoft.com/office/word/2010/wordprocessingCanvas" xmlns:mc="http://schemas.openxmlformats.org/markup-compatibility/2006" xmlns:o="urn:schemas-microsoft-com:office:office" xmlns:r="http://schemas.openxmlformats.org/officeDocument/2006/relationships" xmlns:m="http://schemas.openxmlformats.org/officeDocument/2006/math" xmlns:v="urn:schemas-microsoft-com:vml" xmlns:wp14="http://schemas.microsoft.com/office/word/2010/wordprocessingDrawing" xmlns:wp="http://schemas.openxmlformats.org/drawingml/2006/wordprocessingDrawing" xmlns:w10="urn:schemas-microsoft-com:office:word" xmlns:w="http://schemas.openxmlformats.org/wordprocessingml/2006/main" xmlns:w14="http://schemas.microsoft.com/office/word/2010/wordml" xmlns:wpg="http://schemas.microsoft.com/office/word/2010/wordprocessingGroup" xmlns:wpi="http://schemas.microsoft.com/office/word/2010/wordprocessingInk" xmlns:wne="http://schemas.microsoft.com/office/word/2006/wordml" xmlns:wps="http://schemas.microsoft.com/office/word/2010/wordprocessingShape" mc:Ignorable="w14 wp14">
+<w:hdr xmlns:wpc="http://schemas.microsoft.com/office/word/2010/wordprocessingCanvas" xmlns:mo="http://schemas.microsoft.com/office/mac/office/2008/main" xmlns:mc="http://schemas.openxmlformats.org/markup-compatibility/2006" xmlns:mv="urn:schemas-microsoft-com:mac:vml" xmlns:o="urn:schemas-microsoft-com:office:office" xmlns:r="http://schemas.openxmlformats.org/officeDocument/2006/relationships" xmlns:m="http://schemas.openxmlformats.org/officeDocument/2006/math" xmlns:v="urn:schemas-microsoft-com:vml" xmlns:wp14="http://schemas.microsoft.com/office/word/2010/wordprocessingDrawing" xmlns:wp="http://schemas.openxmlformats.org/drawingml/2006/wordprocessingDrawing" xmlns:w10="urn:schemas-microsoft-com:office:word" xmlns:w="http://schemas.openxmlformats.org/wordprocessingml/2006/main" xmlns:w14="http://schemas.microsoft.com/office/word/2010/wordml" xmlns:w15="http://schemas.microsoft.com/office/word/2012/wordml" xmlns:wpg="http://schemas.microsoft.com/office/word/2010/wordprocessingGroup" xmlns:wpi="http://schemas.microsoft.com/office/word/2010/wordprocessingInk" xmlns:wne="http://schemas.microsoft.com/office/word/2006/wordml" xmlns:wps="http://schemas.microsoft.com/office/word/2010/wordprocessingShape" mc:Ignorable="w14 w15 wp14">
   <w:tbl>
     <w:tblPr>
       <w:tblW w:w="5000" w:type="pct"/>
@@ -4784,7 +4948,7 @@
 </file>
 
 <file path=word/numbering.xml><?xml version="1.0" encoding="utf-8"?>
-<w:numbering xmlns:wpc="http://schemas.microsoft.com/office/word/2010/wordprocessingCanvas" xmlns:mc="http://schemas.openxmlformats.org/markup-compatibility/2006" xmlns:o="urn:schemas-microsoft-com:office:office" xmlns:r="http://schemas.openxmlformats.org/officeDocument/2006/relationships" xmlns:m="http://schemas.openxmlformats.org/officeDocument/2006/math" xmlns:v="urn:schemas-microsoft-com:vml" xmlns:wp14="http://schemas.microsoft.com/office/word/2010/wordprocessingDrawing" xmlns:wp="http://schemas.openxmlformats.org/drawingml/2006/wordprocessingDrawing" xmlns:w10="urn:schemas-microsoft-com:office:word" xmlns:w="http://schemas.openxmlformats.org/wordprocessingml/2006/main" xmlns:w14="http://schemas.microsoft.com/office/word/2010/wordml" xmlns:wpg="http://schemas.microsoft.com/office/word/2010/wordprocessingGroup" xmlns:wpi="http://schemas.microsoft.com/office/word/2010/wordprocessingInk" xmlns:wne="http://schemas.microsoft.com/office/word/2006/wordml" xmlns:wps="http://schemas.microsoft.com/office/word/2010/wordprocessingShape" mc:Ignorable="w14 wp14">
+<w:numbering xmlns:wpc="http://schemas.microsoft.com/office/word/2010/wordprocessingCanvas" xmlns:mo="http://schemas.microsoft.com/office/mac/office/2008/main" xmlns:mc="http://schemas.openxmlformats.org/markup-compatibility/2006" xmlns:mv="urn:schemas-microsoft-com:mac:vml" xmlns:o="urn:schemas-microsoft-com:office:office" xmlns:r="http://schemas.openxmlformats.org/officeDocument/2006/relationships" xmlns:m="http://schemas.openxmlformats.org/officeDocument/2006/math" xmlns:v="urn:schemas-microsoft-com:vml" xmlns:wp14="http://schemas.microsoft.com/office/word/2010/wordprocessingDrawing" xmlns:wp="http://schemas.openxmlformats.org/drawingml/2006/wordprocessingDrawing" xmlns:w10="urn:schemas-microsoft-com:office:word" xmlns:w="http://schemas.openxmlformats.org/wordprocessingml/2006/main" xmlns:w14="http://schemas.microsoft.com/office/word/2010/wordml" xmlns:w15="http://schemas.microsoft.com/office/word/2012/wordml" xmlns:wpg="http://schemas.microsoft.com/office/word/2010/wordprocessingGroup" xmlns:wpi="http://schemas.microsoft.com/office/word/2010/wordprocessingInk" xmlns:wne="http://schemas.microsoft.com/office/word/2006/wordml" xmlns:wps="http://schemas.microsoft.com/office/word/2010/wordprocessingShape" mc:Ignorable="w14 w15 wp14 mv">
   <w:abstractNum w:abstractNumId="0">
     <w:nsid w:val="083E5469"/>
     <w:multiLevelType w:val="hybridMultilevel"/>
@@ -7915,7 +8079,7 @@
 </file>
 
 <file path=word/styles.xml><?xml version="1.0" encoding="utf-8"?>
-<w:styles xmlns:mc="http://schemas.openxmlformats.org/markup-compatibility/2006" xmlns:r="http://schemas.openxmlformats.org/officeDocument/2006/relationships" xmlns:w="http://schemas.openxmlformats.org/wordprocessingml/2006/main" xmlns:w14="http://schemas.microsoft.com/office/word/2010/wordml" mc:Ignorable="w14">
+<w:styles xmlns:mc="http://schemas.openxmlformats.org/markup-compatibility/2006" xmlns:r="http://schemas.openxmlformats.org/officeDocument/2006/relationships" xmlns:w="http://schemas.openxmlformats.org/wordprocessingml/2006/main" xmlns:w14="http://schemas.microsoft.com/office/word/2010/wordml" xmlns:w15="http://schemas.microsoft.com/office/word/2012/wordml" mc:Ignorable="w14 w15">
   <w:docDefaults>
     <w:rPrDefault>
       <w:rPr>
@@ -7927,144 +8091,387 @@
     </w:rPrDefault>
     <w:pPrDefault/>
   </w:docDefaults>
-  <w:latentStyles w:defLockedState="0" w:defUIPriority="99" w:defSemiHidden="1" w:defUnhideWhenUsed="1" w:defQFormat="0" w:count="267">
-    <w:lsdException w:name="Normal" w:semiHidden="0" w:uiPriority="0" w:unhideWhenUsed="0" w:qFormat="1"/>
-    <w:lsdException w:name="heading 1" w:semiHidden="0" w:uiPriority="9" w:unhideWhenUsed="0" w:qFormat="1"/>
-    <w:lsdException w:name="heading 2" w:uiPriority="9" w:qFormat="1"/>
-    <w:lsdException w:name="heading 3" w:uiPriority="9" w:qFormat="1"/>
-    <w:lsdException w:name="heading 4" w:uiPriority="9" w:qFormat="1"/>
-    <w:lsdException w:name="heading 5" w:uiPriority="9" w:qFormat="1"/>
-    <w:lsdException w:name="heading 6" w:uiPriority="9" w:qFormat="1"/>
-    <w:lsdException w:name="heading 7" w:uiPriority="9" w:qFormat="1"/>
-    <w:lsdException w:name="heading 8" w:uiPriority="9" w:qFormat="1"/>
-    <w:lsdException w:name="heading 9" w:uiPriority="9" w:qFormat="1"/>
-    <w:lsdException w:name="toc 1" w:uiPriority="39" w:qFormat="1"/>
-    <w:lsdException w:name="toc 2" w:uiPriority="39" w:qFormat="1"/>
-    <w:lsdException w:name="toc 3" w:uiPriority="39" w:qFormat="1"/>
-    <w:lsdException w:name="toc 4" w:uiPriority="39"/>
-    <w:lsdException w:name="toc 5" w:uiPriority="39"/>
-    <w:lsdException w:name="toc 6" w:uiPriority="39"/>
-    <w:lsdException w:name="toc 7" w:uiPriority="39"/>
-    <w:lsdException w:name="toc 8" w:uiPriority="39"/>
-    <w:lsdException w:name="toc 9" w:uiPriority="39"/>
-    <w:lsdException w:name="caption" w:uiPriority="35" w:qFormat="1"/>
-    <w:lsdException w:name="Title" w:semiHidden="0" w:uiPriority="10" w:unhideWhenUsed="0" w:qFormat="1"/>
-    <w:lsdException w:name="Default Paragraph Font" w:uiPriority="1"/>
-    <w:lsdException w:name="Subtitle" w:semiHidden="0" w:uiPriority="11" w:unhideWhenUsed="0" w:qFormat="1"/>
-    <w:lsdException w:name="Strong" w:semiHidden="0" w:uiPriority="22" w:unhideWhenUsed="0" w:qFormat="1"/>
-    <w:lsdException w:name="Emphasis" w:semiHidden="0" w:uiPriority="20" w:unhideWhenUsed="0" w:qFormat="1"/>
-    <w:lsdException w:name="Table Grid" w:semiHidden="0" w:uiPriority="59" w:unhideWhenUsed="0"/>
-    <w:lsdException w:name="Placeholder Text" w:unhideWhenUsed="0"/>
-    <w:lsdException w:name="No Spacing" w:semiHidden="0" w:uiPriority="1" w:unhideWhenUsed="0" w:qFormat="1"/>
-    <w:lsdException w:name="Light Shading" w:semiHidden="0" w:uiPriority="60" w:unhideWhenUsed="0"/>
-    <w:lsdException w:name="Light List" w:semiHidden="0" w:uiPriority="61" w:unhideWhenUsed="0"/>
-    <w:lsdException w:name="Light Grid" w:semiHidden="0" w:uiPriority="62" w:unhideWhenUsed="0"/>
-    <w:lsdException w:name="Medium Shading 1" w:semiHidden="0" w:uiPriority="63" w:unhideWhenUsed="0"/>
-    <w:lsdException w:name="Medium Shading 2" w:semiHidden="0" w:uiPriority="64" w:unhideWhenUsed="0"/>
-    <w:lsdException w:name="Medium List 1" w:semiHidden="0" w:uiPriority="65" w:unhideWhenUsed="0"/>
-    <w:lsdException w:name="Medium List 2" w:semiHidden="0" w:uiPriority="66" w:unhideWhenUsed="0"/>
-    <w:lsdException w:name="Medium Grid 1" w:semiHidden="0" w:uiPriority="67" w:unhideWhenUsed="0"/>
-    <w:lsdException w:name="Medium Grid 2" w:semiHidden="0" w:uiPriority="68" w:unhideWhenUsed="0"/>
-    <w:lsdException w:name="Medium Grid 3" w:semiHidden="0" w:uiPriority="69" w:unhideWhenUsed="0"/>
-    <w:lsdException w:name="Dark List" w:semiHidden="0" w:uiPriority="70" w:unhideWhenUsed="0"/>
-    <w:lsdException w:name="Colorful Shading" w:semiHidden="0" w:uiPriority="71" w:unhideWhenUsed="0"/>
-    <w:lsdException w:name="Colorful List" w:semiHidden="0" w:uiPriority="72" w:unhideWhenUsed="0"/>
-    <w:lsdException w:name="Colorful Grid" w:semiHidden="0" w:uiPriority="73" w:unhideWhenUsed="0"/>
-    <w:lsdException w:name="Light Shading Accent 1" w:semiHidden="0" w:uiPriority="60" w:unhideWhenUsed="0"/>
-    <w:lsdException w:name="Light List Accent 1" w:semiHidden="0" w:uiPriority="61" w:unhideWhenUsed="0"/>
-    <w:lsdException w:name="Light Grid Accent 1" w:semiHidden="0" w:uiPriority="62" w:unhideWhenUsed="0"/>
-    <w:lsdException w:name="Medium Shading 1 Accent 1" w:semiHidden="0" w:uiPriority="63" w:unhideWhenUsed="0"/>
-    <w:lsdException w:name="Medium Shading 2 Accent 1" w:semiHidden="0" w:uiPriority="64" w:unhideWhenUsed="0"/>
-    <w:lsdException w:name="Medium List 1 Accent 1" w:semiHidden="0" w:uiPriority="65" w:unhideWhenUsed="0"/>
-    <w:lsdException w:name="Revision" w:unhideWhenUsed="0"/>
-    <w:lsdException w:name="List Paragraph" w:semiHidden="0" w:uiPriority="34" w:unhideWhenUsed="0" w:qFormat="1"/>
-    <w:lsdException w:name="Quote" w:semiHidden="0" w:uiPriority="29" w:unhideWhenUsed="0" w:qFormat="1"/>
-    <w:lsdException w:name="Intense Quote" w:semiHidden="0" w:uiPriority="30" w:unhideWhenUsed="0" w:qFormat="1"/>
-    <w:lsdException w:name="Medium List 2 Accent 1" w:semiHidden="0" w:uiPriority="66" w:unhideWhenUsed="0"/>
-    <w:lsdException w:name="Medium Grid 1 Accent 1" w:semiHidden="0" w:uiPriority="67" w:unhideWhenUsed="0"/>
-    <w:lsdException w:name="Medium Grid 2 Accent 1" w:semiHidden="0" w:uiPriority="68" w:unhideWhenUsed="0"/>
-    <w:lsdException w:name="Medium Grid 3 Accent 1" w:semiHidden="0" w:uiPriority="69" w:unhideWhenUsed="0"/>
-    <w:lsdException w:name="Dark List Accent 1" w:semiHidden="0" w:uiPriority="70" w:unhideWhenUsed="0"/>
-    <w:lsdException w:name="Colorful Shading Accent 1" w:semiHidden="0" w:uiPriority="71" w:unhideWhenUsed="0"/>
-    <w:lsdException w:name="Colorful List Accent 1" w:semiHidden="0" w:uiPriority="72" w:unhideWhenUsed="0"/>
-    <w:lsdException w:name="Colorful Grid Accent 1" w:semiHidden="0" w:uiPriority="73" w:unhideWhenUsed="0"/>
-    <w:lsdException w:name="Light Shading Accent 2" w:semiHidden="0" w:uiPriority="60" w:unhideWhenUsed="0"/>
-    <w:lsdException w:name="Light List Accent 2" w:semiHidden="0" w:uiPriority="61" w:unhideWhenUsed="0"/>
-    <w:lsdException w:name="Light Grid Accent 2" w:semiHidden="0" w:uiPriority="62" w:unhideWhenUsed="0"/>
-    <w:lsdException w:name="Medium Shading 1 Accent 2" w:semiHidden="0" w:uiPriority="63" w:unhideWhenUsed="0"/>
-    <w:lsdException w:name="Medium Shading 2 Accent 2" w:semiHidden="0" w:uiPriority="64" w:unhideWhenUsed="0"/>
-    <w:lsdException w:name="Medium List 1 Accent 2" w:semiHidden="0" w:uiPriority="65" w:unhideWhenUsed="0"/>
-    <w:lsdException w:name="Medium List 2 Accent 2" w:semiHidden="0" w:uiPriority="66" w:unhideWhenUsed="0"/>
-    <w:lsdException w:name="Medium Grid 1 Accent 2" w:semiHidden="0" w:uiPriority="67" w:unhideWhenUsed="0"/>
-    <w:lsdException w:name="Medium Grid 2 Accent 2" w:semiHidden="0" w:uiPriority="68" w:unhideWhenUsed="0"/>
-    <w:lsdException w:name="Medium Grid 3 Accent 2" w:semiHidden="0" w:uiPriority="69" w:unhideWhenUsed="0"/>
-    <w:lsdException w:name="Dark List Accent 2" w:semiHidden="0" w:uiPriority="70" w:unhideWhenUsed="0"/>
-    <w:lsdException w:name="Colorful Shading Accent 2" w:semiHidden="0" w:uiPriority="71" w:unhideWhenUsed="0"/>
-    <w:lsdException w:name="Colorful List Accent 2" w:semiHidden="0" w:uiPriority="72" w:unhideWhenUsed="0"/>
-    <w:lsdException w:name="Colorful Grid Accent 2" w:semiHidden="0" w:uiPriority="73" w:unhideWhenUsed="0"/>
-    <w:lsdException w:name="Light Shading Accent 3" w:semiHidden="0" w:uiPriority="60" w:unhideWhenUsed="0"/>
-    <w:lsdException w:name="Light List Accent 3" w:semiHidden="0" w:uiPriority="61" w:unhideWhenUsed="0"/>
-    <w:lsdException w:name="Light Grid Accent 3" w:semiHidden="0" w:uiPriority="62" w:unhideWhenUsed="0"/>
-    <w:lsdException w:name="Medium Shading 1 Accent 3" w:semiHidden="0" w:uiPriority="63" w:unhideWhenUsed="0"/>
-    <w:lsdException w:name="Medium Shading 2 Accent 3" w:semiHidden="0" w:uiPriority="64" w:unhideWhenUsed="0"/>
-    <w:lsdException w:name="Medium List 1 Accent 3" w:semiHidden="0" w:uiPriority="65" w:unhideWhenUsed="0"/>
-    <w:lsdException w:name="Medium List 2 Accent 3" w:semiHidden="0" w:uiPriority="66" w:unhideWhenUsed="0"/>
-    <w:lsdException w:name="Medium Grid 1 Accent 3" w:semiHidden="0" w:uiPriority="67" w:unhideWhenUsed="0"/>
-    <w:lsdException w:name="Medium Grid 2 Accent 3" w:semiHidden="0" w:uiPriority="68" w:unhideWhenUsed="0"/>
-    <w:lsdException w:name="Medium Grid 3 Accent 3" w:semiHidden="0" w:uiPriority="69" w:unhideWhenUsed="0"/>
-    <w:lsdException w:name="Dark List Accent 3" w:semiHidden="0" w:uiPriority="70" w:unhideWhenUsed="0"/>
-    <w:lsdException w:name="Colorful Shading Accent 3" w:semiHidden="0" w:uiPriority="71" w:unhideWhenUsed="0"/>
-    <w:lsdException w:name="Colorful List Accent 3" w:semiHidden="0" w:uiPriority="72" w:unhideWhenUsed="0"/>
-    <w:lsdException w:name="Colorful Grid Accent 3" w:semiHidden="0" w:uiPriority="73" w:unhideWhenUsed="0"/>
-    <w:lsdException w:name="Light Shading Accent 4" w:semiHidden="0" w:uiPriority="60" w:unhideWhenUsed="0"/>
-    <w:lsdException w:name="Light List Accent 4" w:semiHidden="0" w:uiPriority="61" w:unhideWhenUsed="0"/>
-    <w:lsdException w:name="Light Grid Accent 4" w:semiHidden="0" w:uiPriority="62" w:unhideWhenUsed="0"/>
-    <w:lsdException w:name="Medium Shading 1 Accent 4" w:semiHidden="0" w:uiPriority="63" w:unhideWhenUsed="0"/>
-    <w:lsdException w:name="Medium Shading 2 Accent 4" w:semiHidden="0" w:uiPriority="64" w:unhideWhenUsed="0"/>
-    <w:lsdException w:name="Medium List 1 Accent 4" w:semiHidden="0" w:uiPriority="65" w:unhideWhenUsed="0"/>
-    <w:lsdException w:name="Medium List 2 Accent 4" w:semiHidden="0" w:uiPriority="66" w:unhideWhenUsed="0"/>
-    <w:lsdException w:name="Medium Grid 1 Accent 4" w:semiHidden="0" w:uiPriority="67" w:unhideWhenUsed="0"/>
-    <w:lsdException w:name="Medium Grid 2 Accent 4" w:semiHidden="0" w:uiPriority="68" w:unhideWhenUsed="0"/>
-    <w:lsdException w:name="Medium Grid 3 Accent 4" w:semiHidden="0" w:uiPriority="69" w:unhideWhenUsed="0"/>
-    <w:lsdException w:name="Dark List Accent 4" w:semiHidden="0" w:uiPriority="70" w:unhideWhenUsed="0"/>
-    <w:lsdException w:name="Colorful Shading Accent 4" w:semiHidden="0" w:uiPriority="71" w:unhideWhenUsed="0"/>
-    <w:lsdException w:name="Colorful List Accent 4" w:semiHidden="0" w:uiPriority="72" w:unhideWhenUsed="0"/>
-    <w:lsdException w:name="Colorful Grid Accent 4" w:semiHidden="0" w:uiPriority="73" w:unhideWhenUsed="0"/>
-    <w:lsdException w:name="Light Shading Accent 5" w:semiHidden="0" w:uiPriority="60" w:unhideWhenUsed="0"/>
-    <w:lsdException w:name="Light List Accent 5" w:semiHidden="0" w:uiPriority="61" w:unhideWhenUsed="0"/>
-    <w:lsdException w:name="Light Grid Accent 5" w:semiHidden="0" w:uiPriority="62" w:unhideWhenUsed="0"/>
-    <w:lsdException w:name="Medium Shading 1 Accent 5" w:semiHidden="0" w:uiPriority="63" w:unhideWhenUsed="0"/>
-    <w:lsdException w:name="Medium Shading 2 Accent 5" w:semiHidden="0" w:uiPriority="64" w:unhideWhenUsed="0"/>
-    <w:lsdException w:name="Medium List 1 Accent 5" w:semiHidden="0" w:uiPriority="65" w:unhideWhenUsed="0"/>
-    <w:lsdException w:name="Medium List 2 Accent 5" w:semiHidden="0" w:uiPriority="66" w:unhideWhenUsed="0"/>
-    <w:lsdException w:name="Medium Grid 1 Accent 5" w:semiHidden="0" w:uiPriority="67" w:unhideWhenUsed="0"/>
-    <w:lsdException w:name="Medium Grid 2 Accent 5" w:semiHidden="0" w:uiPriority="68" w:unhideWhenUsed="0"/>
-    <w:lsdException w:name="Medium Grid 3 Accent 5" w:semiHidden="0" w:uiPriority="69" w:unhideWhenUsed="0"/>
-    <w:lsdException w:name="Dark List Accent 5" w:semiHidden="0" w:uiPriority="70" w:unhideWhenUsed="0"/>
-    <w:lsdException w:name="Colorful Shading Accent 5" w:semiHidden="0" w:uiPriority="71" w:unhideWhenUsed="0"/>
-    <w:lsdException w:name="Colorful List Accent 5" w:semiHidden="0" w:uiPriority="72" w:unhideWhenUsed="0"/>
-    <w:lsdException w:name="Colorful Grid Accent 5" w:semiHidden="0" w:uiPriority="73" w:unhideWhenUsed="0"/>
-    <w:lsdException w:name="Light Shading Accent 6" w:semiHidden="0" w:uiPriority="60" w:unhideWhenUsed="0"/>
-    <w:lsdException w:name="Light List Accent 6" w:semiHidden="0" w:uiPriority="61" w:unhideWhenUsed="0"/>
-    <w:lsdException w:name="Light Grid Accent 6" w:semiHidden="0" w:uiPriority="62" w:unhideWhenUsed="0"/>
-    <w:lsdException w:name="Medium Shading 1 Accent 6" w:semiHidden="0" w:uiPriority="63" w:unhideWhenUsed="0"/>
-    <w:lsdException w:name="Medium Shading 2 Accent 6" w:semiHidden="0" w:uiPriority="64" w:unhideWhenUsed="0"/>
-    <w:lsdException w:name="Medium List 1 Accent 6" w:semiHidden="0" w:uiPriority="65" w:unhideWhenUsed="0"/>
-    <w:lsdException w:name="Medium List 2 Accent 6" w:semiHidden="0" w:uiPriority="66" w:unhideWhenUsed="0"/>
-    <w:lsdException w:name="Medium Grid 1 Accent 6" w:semiHidden="0" w:uiPriority="67" w:unhideWhenUsed="0"/>
-    <w:lsdException w:name="Medium Grid 2 Accent 6" w:semiHidden="0" w:uiPriority="68" w:unhideWhenUsed="0"/>
-    <w:lsdException w:name="Medium Grid 3 Accent 6" w:semiHidden="0" w:uiPriority="69" w:unhideWhenUsed="0"/>
-    <w:lsdException w:name="Dark List Accent 6" w:semiHidden="0" w:uiPriority="70" w:unhideWhenUsed="0"/>
-    <w:lsdException w:name="Colorful Shading Accent 6" w:semiHidden="0" w:uiPriority="71" w:unhideWhenUsed="0"/>
-    <w:lsdException w:name="Colorful List Accent 6" w:semiHidden="0" w:uiPriority="72" w:unhideWhenUsed="0"/>
-    <w:lsdException w:name="Colorful Grid Accent 6" w:semiHidden="0" w:uiPriority="73" w:unhideWhenUsed="0"/>
-    <w:lsdException w:name="Subtle Emphasis" w:semiHidden="0" w:uiPriority="19" w:unhideWhenUsed="0" w:qFormat="1"/>
-    <w:lsdException w:name="Intense Emphasis" w:semiHidden="0" w:uiPriority="21" w:unhideWhenUsed="0" w:qFormat="1"/>
-    <w:lsdException w:name="Subtle Reference" w:semiHidden="0" w:uiPriority="31" w:unhideWhenUsed="0" w:qFormat="1"/>
-    <w:lsdException w:name="Intense Reference" w:semiHidden="0" w:uiPriority="32" w:unhideWhenUsed="0" w:qFormat="1"/>
-    <w:lsdException w:name="Book Title" w:semiHidden="0" w:uiPriority="33" w:unhideWhenUsed="0" w:qFormat="1"/>
-    <w:lsdException w:name="Bibliography" w:uiPriority="37"/>
-    <w:lsdException w:name="TOC Heading" w:uiPriority="39" w:qFormat="1"/>
+  <w:latentStyles w:defLockedState="0" w:defUIPriority="99" w:defSemiHidden="0" w:defUnhideWhenUsed="0" w:defQFormat="0" w:count="380">
+    <w:lsdException w:name="Normal" w:uiPriority="0" w:qFormat="1"/>
+    <w:lsdException w:name="heading 1" w:uiPriority="9" w:qFormat="1"/>
+    <w:lsdException w:name="heading 2" w:semiHidden="1" w:uiPriority="9" w:unhideWhenUsed="1" w:qFormat="1"/>
+    <w:lsdException w:name="heading 3" w:semiHidden="1" w:uiPriority="9" w:unhideWhenUsed="1" w:qFormat="1"/>
+    <w:lsdException w:name="heading 4" w:semiHidden="1" w:uiPriority="9" w:unhideWhenUsed="1" w:qFormat="1"/>
+    <w:lsdException w:name="heading 5" w:semiHidden="1" w:uiPriority="9" w:unhideWhenUsed="1" w:qFormat="1"/>
+    <w:lsdException w:name="heading 6" w:semiHidden="1" w:uiPriority="9" w:unhideWhenUsed="1" w:qFormat="1"/>
+    <w:lsdException w:name="heading 7" w:semiHidden="1" w:uiPriority="9" w:unhideWhenUsed="1" w:qFormat="1"/>
+    <w:lsdException w:name="heading 8" w:semiHidden="1" w:uiPriority="9" w:unhideWhenUsed="1" w:qFormat="1"/>
+    <w:lsdException w:name="heading 9" w:semiHidden="1" w:uiPriority="9" w:unhideWhenUsed="1" w:qFormat="1"/>
+    <w:lsdException w:name="index 1" w:semiHidden="1" w:unhideWhenUsed="1"/>
+    <w:lsdException w:name="index 2" w:semiHidden="1" w:unhideWhenUsed="1"/>
+    <w:lsdException w:name="index 3" w:semiHidden="1" w:unhideWhenUsed="1"/>
+    <w:lsdException w:name="index 4" w:semiHidden="1" w:unhideWhenUsed="1"/>
+    <w:lsdException w:name="index 5" w:semiHidden="1" w:unhideWhenUsed="1"/>
+    <w:lsdException w:name="index 6" w:semiHidden="1" w:unhideWhenUsed="1"/>
+    <w:lsdException w:name="index 7" w:semiHidden="1" w:unhideWhenUsed="1"/>
+    <w:lsdException w:name="index 8" w:semiHidden="1" w:unhideWhenUsed="1"/>
+    <w:lsdException w:name="index 9" w:semiHidden="1" w:unhideWhenUsed="1"/>
+    <w:lsdException w:name="toc 1" w:semiHidden="1" w:uiPriority="39" w:unhideWhenUsed="1" w:qFormat="1"/>
+    <w:lsdException w:name="toc 2" w:semiHidden="1" w:uiPriority="39" w:unhideWhenUsed="1" w:qFormat="1"/>
+    <w:lsdException w:name="toc 3" w:semiHidden="1" w:uiPriority="39" w:unhideWhenUsed="1" w:qFormat="1"/>
+    <w:lsdException w:name="toc 4" w:semiHidden="1" w:uiPriority="39" w:unhideWhenUsed="1"/>
+    <w:lsdException w:name="toc 5" w:semiHidden="1" w:uiPriority="39" w:unhideWhenUsed="1"/>
+    <w:lsdException w:name="toc 6" w:semiHidden="1" w:uiPriority="39" w:unhideWhenUsed="1"/>
+    <w:lsdException w:name="toc 7" w:semiHidden="1" w:uiPriority="39" w:unhideWhenUsed="1"/>
+    <w:lsdException w:name="toc 8" w:semiHidden="1" w:uiPriority="39" w:unhideWhenUsed="1"/>
+    <w:lsdException w:name="toc 9" w:semiHidden="1" w:uiPriority="39" w:unhideWhenUsed="1"/>
+    <w:lsdException w:name="Normal Indent" w:semiHidden="1" w:unhideWhenUsed="1"/>
+    <w:lsdException w:name="footnote text" w:semiHidden="1" w:unhideWhenUsed="1"/>
+    <w:lsdException w:name="annotation text" w:semiHidden="1" w:unhideWhenUsed="1"/>
+    <w:lsdException w:name="header" w:semiHidden="1" w:unhideWhenUsed="1"/>
+    <w:lsdException w:name="footer" w:semiHidden="1" w:unhideWhenUsed="1"/>
+    <w:lsdException w:name="index heading" w:semiHidden="1" w:unhideWhenUsed="1"/>
+    <w:lsdException w:name="caption" w:semiHidden="1" w:uiPriority="35" w:unhideWhenUsed="1" w:qFormat="1"/>
+    <w:lsdException w:name="table of figures" w:semiHidden="1" w:unhideWhenUsed="1"/>
+    <w:lsdException w:name="envelope address" w:semiHidden="1" w:unhideWhenUsed="1"/>
+    <w:lsdException w:name="envelope return" w:semiHidden="1" w:unhideWhenUsed="1"/>
+    <w:lsdException w:name="footnote reference" w:semiHidden="1" w:unhideWhenUsed="1"/>
+    <w:lsdException w:name="annotation reference" w:semiHidden="1" w:unhideWhenUsed="1"/>
+    <w:lsdException w:name="line number" w:semiHidden="1" w:unhideWhenUsed="1"/>
+    <w:lsdException w:name="page number" w:semiHidden="1" w:unhideWhenUsed="1"/>
+    <w:lsdException w:name="endnote reference" w:semiHidden="1" w:unhideWhenUsed="1"/>
+    <w:lsdException w:name="endnote text" w:semiHidden="1" w:unhideWhenUsed="1"/>
+    <w:lsdException w:name="table of authorities" w:semiHidden="1" w:unhideWhenUsed="1"/>
+    <w:lsdException w:name="macro" w:semiHidden="1" w:unhideWhenUsed="1"/>
+    <w:lsdException w:name="toa heading" w:semiHidden="1" w:unhideWhenUsed="1"/>
+    <w:lsdException w:name="List" w:semiHidden="1" w:unhideWhenUsed="1"/>
+    <w:lsdException w:name="List Bullet" w:semiHidden="1" w:unhideWhenUsed="1"/>
+    <w:lsdException w:name="List Number" w:semiHidden="1" w:unhideWhenUsed="1"/>
+    <w:lsdException w:name="List 2" w:semiHidden="1" w:unhideWhenUsed="1"/>
+    <w:lsdException w:name="List 3" w:semiHidden="1" w:unhideWhenUsed="1"/>
+    <w:lsdException w:name="List 4" w:semiHidden="1" w:unhideWhenUsed="1"/>
+    <w:lsdException w:name="List 5" w:semiHidden="1" w:unhideWhenUsed="1"/>
+    <w:lsdException w:name="List Bullet 2" w:semiHidden="1" w:unhideWhenUsed="1"/>
+    <w:lsdException w:name="List Bullet 3" w:semiHidden="1" w:unhideWhenUsed="1"/>
+    <w:lsdException w:name="List Bullet 4" w:semiHidden="1" w:unhideWhenUsed="1"/>
+    <w:lsdException w:name="List Bullet 5" w:semiHidden="1" w:unhideWhenUsed="1"/>
+    <w:lsdException w:name="List Number 2" w:semiHidden="1" w:unhideWhenUsed="1"/>
+    <w:lsdException w:name="List Number 3" w:semiHidden="1" w:unhideWhenUsed="1"/>
+    <w:lsdException w:name="List Number 4" w:semiHidden="1" w:unhideWhenUsed="1"/>
+    <w:lsdException w:name="List Number 5" w:semiHidden="1" w:unhideWhenUsed="1"/>
+    <w:lsdException w:name="Title" w:uiPriority="10" w:qFormat="1"/>
+    <w:lsdException w:name="Closing" w:semiHidden="1" w:unhideWhenUsed="1"/>
+    <w:lsdException w:name="Signature" w:semiHidden="1" w:unhideWhenUsed="1"/>
+    <w:lsdException w:name="Default Paragraph Font" w:semiHidden="1" w:uiPriority="1" w:unhideWhenUsed="1"/>
+    <w:lsdException w:name="Body Text" w:semiHidden="1" w:unhideWhenUsed="1"/>
+    <w:lsdException w:name="Body Text Indent" w:semiHidden="1" w:unhideWhenUsed="1"/>
+    <w:lsdException w:name="List Continue" w:semiHidden="1" w:unhideWhenUsed="1"/>
+    <w:lsdException w:name="List Continue 2" w:semiHidden="1" w:unhideWhenUsed="1"/>
+    <w:lsdException w:name="List Continue 3" w:semiHidden="1" w:unhideWhenUsed="1"/>
+    <w:lsdException w:name="List Continue 4" w:semiHidden="1" w:unhideWhenUsed="1"/>
+    <w:lsdException w:name="List Continue 5" w:semiHidden="1" w:unhideWhenUsed="1"/>
+    <w:lsdException w:name="Message Header" w:semiHidden="1" w:unhideWhenUsed="1"/>
+    <w:lsdException w:name="Subtitle" w:uiPriority="11" w:qFormat="1"/>
+    <w:lsdException w:name="Salutation" w:semiHidden="1" w:unhideWhenUsed="1"/>
+    <w:lsdException w:name="Date" w:semiHidden="1" w:unhideWhenUsed="1"/>
+    <w:lsdException w:name="Body Text First Indent" w:semiHidden="1" w:unhideWhenUsed="1"/>
+    <w:lsdException w:name="Body Text First Indent 2" w:semiHidden="1" w:unhideWhenUsed="1"/>
+    <w:lsdException w:name="Note Heading" w:semiHidden="1" w:unhideWhenUsed="1"/>
+    <w:lsdException w:name="Body Text 2" w:semiHidden="1" w:unhideWhenUsed="1"/>
+    <w:lsdException w:name="Body Text 3" w:semiHidden="1" w:unhideWhenUsed="1"/>
+    <w:lsdException w:name="Body Text Indent 2" w:semiHidden="1" w:unhideWhenUsed="1"/>
+    <w:lsdException w:name="Body Text Indent 3" w:semiHidden="1" w:unhideWhenUsed="1"/>
+    <w:lsdException w:name="Block Text" w:semiHidden="1" w:unhideWhenUsed="1"/>
+    <w:lsdException w:name="Hyperlink" w:semiHidden="1" w:unhideWhenUsed="1"/>
+    <w:lsdException w:name="FollowedHyperlink" w:semiHidden="1" w:unhideWhenUsed="1"/>
+    <w:lsdException w:name="Strong" w:uiPriority="22" w:qFormat="1"/>
+    <w:lsdException w:name="Emphasis" w:uiPriority="20" w:qFormat="1"/>
+    <w:lsdException w:name="Document Map" w:semiHidden="1" w:unhideWhenUsed="1"/>
+    <w:lsdException w:name="Plain Text" w:semiHidden="1" w:unhideWhenUsed="1"/>
+    <w:lsdException w:name="E-mail Signature" w:semiHidden="1" w:unhideWhenUsed="1"/>
+    <w:lsdException w:name="HTML Top of Form" w:semiHidden="1" w:unhideWhenUsed="1"/>
+    <w:lsdException w:name="HTML Bottom of Form" w:semiHidden="1" w:unhideWhenUsed="1"/>
+    <w:lsdException w:name="Normal (Web)" w:semiHidden="1" w:unhideWhenUsed="1"/>
+    <w:lsdException w:name="HTML Acronym" w:semiHidden="1" w:unhideWhenUsed="1"/>
+    <w:lsdException w:name="HTML Address" w:semiHidden="1" w:unhideWhenUsed="1"/>
+    <w:lsdException w:name="HTML Cite" w:semiHidden="1" w:unhideWhenUsed="1"/>
+    <w:lsdException w:name="HTML Code" w:semiHidden="1" w:unhideWhenUsed="1"/>
+    <w:lsdException w:name="HTML Definition" w:semiHidden="1" w:unhideWhenUsed="1"/>
+    <w:lsdException w:name="HTML Keyboard" w:semiHidden="1" w:unhideWhenUsed="1"/>
+    <w:lsdException w:name="HTML Preformatted" w:semiHidden="1" w:unhideWhenUsed="1"/>
+    <w:lsdException w:name="HTML Sample" w:semiHidden="1" w:unhideWhenUsed="1"/>
+    <w:lsdException w:name="HTML Typewriter" w:semiHidden="1" w:unhideWhenUsed="1"/>
+    <w:lsdException w:name="HTML Variable" w:semiHidden="1" w:unhideWhenUsed="1"/>
+    <w:lsdException w:name="Normal Table" w:semiHidden="1" w:unhideWhenUsed="1"/>
+    <w:lsdException w:name="annotation subject" w:semiHidden="1" w:unhideWhenUsed="1"/>
+    <w:lsdException w:name="No List" w:semiHidden="1" w:unhideWhenUsed="1"/>
+    <w:lsdException w:name="Outline List 1" w:semiHidden="1" w:unhideWhenUsed="1"/>
+    <w:lsdException w:name="Outline List 2" w:semiHidden="1" w:unhideWhenUsed="1"/>
+    <w:lsdException w:name="Outline List 3" w:semiHidden="1" w:unhideWhenUsed="1"/>
+    <w:lsdException w:name="Table Simple 1" w:semiHidden="1" w:unhideWhenUsed="1"/>
+    <w:lsdException w:name="Table Simple 2" w:semiHidden="1" w:unhideWhenUsed="1"/>
+    <w:lsdException w:name="Table Simple 3" w:semiHidden="1" w:unhideWhenUsed="1"/>
+    <w:lsdException w:name="Table Classic 1" w:semiHidden="1" w:unhideWhenUsed="1"/>
+    <w:lsdException w:name="Table Classic 2" w:semiHidden="1" w:unhideWhenUsed="1"/>
+    <w:lsdException w:name="Table Classic 3" w:semiHidden="1" w:unhideWhenUsed="1"/>
+    <w:lsdException w:name="Table Classic 4" w:semiHidden="1" w:unhideWhenUsed="1"/>
+    <w:lsdException w:name="Table Colorful 1" w:semiHidden="1" w:unhideWhenUsed="1"/>
+    <w:lsdException w:name="Table Colorful 2" w:semiHidden="1" w:unhideWhenUsed="1"/>
+    <w:lsdException w:name="Table Colorful 3" w:semiHidden="1" w:unhideWhenUsed="1"/>
+    <w:lsdException w:name="Table Columns 1" w:semiHidden="1" w:unhideWhenUsed="1"/>
+    <w:lsdException w:name="Table Columns 2" w:semiHidden="1" w:unhideWhenUsed="1"/>
+    <w:lsdException w:name="Table Columns 3" w:semiHidden="1" w:unhideWhenUsed="1"/>
+    <w:lsdException w:name="Table Columns 4" w:semiHidden="1" w:unhideWhenUsed="1"/>
+    <w:lsdException w:name="Table Columns 5" w:semiHidden="1" w:unhideWhenUsed="1"/>
+    <w:lsdException w:name="Table Grid 1" w:semiHidden="1" w:unhideWhenUsed="1"/>
+    <w:lsdException w:name="Table Grid 2" w:semiHidden="1" w:unhideWhenUsed="1"/>
+    <w:lsdException w:name="Table Grid 3" w:semiHidden="1" w:unhideWhenUsed="1"/>
+    <w:lsdException w:name="Table Grid 4" w:semiHidden="1" w:unhideWhenUsed="1"/>
+    <w:lsdException w:name="Table Grid 5" w:semiHidden="1" w:unhideWhenUsed="1"/>
+    <w:lsdException w:name="Table Grid 6" w:semiHidden="1" w:unhideWhenUsed="1"/>
+    <w:lsdException w:name="Table Grid 7" w:semiHidden="1" w:unhideWhenUsed="1"/>
+    <w:lsdException w:name="Table Grid 8" w:semiHidden="1" w:unhideWhenUsed="1"/>
+    <w:lsdException w:name="Table List 1" w:semiHidden="1" w:unhideWhenUsed="1"/>
+    <w:lsdException w:name="Table List 2" w:semiHidden="1" w:unhideWhenUsed="1"/>
+    <w:lsdException w:name="Table List 3" w:semiHidden="1" w:unhideWhenUsed="1"/>
+    <w:lsdException w:name="Table List 4" w:semiHidden="1" w:unhideWhenUsed="1"/>
+    <w:lsdException w:name="Table List 5" w:semiHidden="1" w:unhideWhenUsed="1"/>
+    <w:lsdException w:name="Table List 6" w:semiHidden="1" w:unhideWhenUsed="1"/>
+    <w:lsdException w:name="Table List 7" w:semiHidden="1" w:unhideWhenUsed="1"/>
+    <w:lsdException w:name="Table List 8" w:semiHidden="1" w:unhideWhenUsed="1"/>
+    <w:lsdException w:name="Table 3D effects 1" w:semiHidden="1" w:unhideWhenUsed="1"/>
+    <w:lsdException w:name="Table 3D effects 2" w:semiHidden="1" w:unhideWhenUsed="1"/>
+    <w:lsdException w:name="Table 3D effects 3" w:semiHidden="1" w:unhideWhenUsed="1"/>
+    <w:lsdException w:name="Table Contemporary" w:semiHidden="1" w:unhideWhenUsed="1"/>
+    <w:lsdException w:name="Table Elegant" w:semiHidden="1" w:unhideWhenUsed="1"/>
+    <w:lsdException w:name="Table Professional" w:semiHidden="1" w:unhideWhenUsed="1"/>
+    <w:lsdException w:name="Table Subtle 1" w:semiHidden="1" w:unhideWhenUsed="1"/>
+    <w:lsdException w:name="Table Subtle 2" w:semiHidden="1" w:unhideWhenUsed="1"/>
+    <w:lsdException w:name="Table Web 1" w:semiHidden="1" w:unhideWhenUsed="1"/>
+    <w:lsdException w:name="Table Web 2" w:semiHidden="1" w:unhideWhenUsed="1"/>
+    <w:lsdException w:name="Table Web 3" w:semiHidden="1" w:unhideWhenUsed="1"/>
+    <w:lsdException w:name="Balloon Text" w:semiHidden="1" w:unhideWhenUsed="1"/>
+    <w:lsdException w:name="Table Grid" w:uiPriority="59"/>
+    <w:lsdException w:name="Table Theme" w:semiHidden="1" w:unhideWhenUsed="1"/>
+    <w:lsdException w:name="Note Level 1" w:semiHidden="1" w:unhideWhenUsed="1"/>
+    <w:lsdException w:name="Note Level 2" w:semiHidden="1" w:unhideWhenUsed="1"/>
+    <w:lsdException w:name="Note Level 3" w:semiHidden="1" w:unhideWhenUsed="1"/>
+    <w:lsdException w:name="Note Level 4" w:semiHidden="1" w:unhideWhenUsed="1"/>
+    <w:lsdException w:name="Note Level 5" w:semiHidden="1" w:unhideWhenUsed="1"/>
+    <w:lsdException w:name="Note Level 6" w:semiHidden="1" w:unhideWhenUsed="1"/>
+    <w:lsdException w:name="Note Level 7" w:semiHidden="1" w:unhideWhenUsed="1"/>
+    <w:lsdException w:name="Note Level 8" w:semiHidden="1" w:unhideWhenUsed="1"/>
+    <w:lsdException w:name="Note Level 9" w:semiHidden="1" w:unhideWhenUsed="1"/>
+    <w:lsdException w:name="Placeholder Text" w:semiHidden="1"/>
+    <w:lsdException w:name="No Spacing" w:uiPriority="1" w:qFormat="1"/>
+    <w:lsdException w:name="Light Shading" w:uiPriority="60"/>
+    <w:lsdException w:name="Light List" w:uiPriority="61"/>
+    <w:lsdException w:name="Light Grid" w:uiPriority="62"/>
+    <w:lsdException w:name="Medium Shading 1" w:uiPriority="63"/>
+    <w:lsdException w:name="Medium Shading 2" w:uiPriority="64"/>
+    <w:lsdException w:name="Medium List 1" w:uiPriority="65"/>
+    <w:lsdException w:name="Medium List 2" w:uiPriority="66"/>
+    <w:lsdException w:name="Medium Grid 1" w:uiPriority="67"/>
+    <w:lsdException w:name="Medium Grid 2" w:uiPriority="68"/>
+    <w:lsdException w:name="Medium Grid 3" w:uiPriority="69"/>
+    <w:lsdException w:name="Dark List" w:uiPriority="70"/>
+    <w:lsdException w:name="Colorful Shading" w:uiPriority="71"/>
+    <w:lsdException w:name="Colorful List" w:uiPriority="72"/>
+    <w:lsdException w:name="Colorful Grid" w:uiPriority="73"/>
+    <w:lsdException w:name="Light Shading Accent 1" w:uiPriority="60"/>
+    <w:lsdException w:name="Light List Accent 1" w:uiPriority="61"/>
+    <w:lsdException w:name="Light Grid Accent 1" w:uiPriority="62"/>
+    <w:lsdException w:name="Medium Shading 1 Accent 1" w:uiPriority="63"/>
+    <w:lsdException w:name="Medium Shading 2 Accent 1" w:uiPriority="64"/>
+    <w:lsdException w:name="Medium List 1 Accent 1" w:uiPriority="65"/>
+    <w:lsdException w:name="Revision" w:semiHidden="1"/>
+    <w:lsdException w:name="List Paragraph" w:uiPriority="34" w:qFormat="1"/>
+    <w:lsdException w:name="Quote" w:uiPriority="29" w:qFormat="1"/>
+    <w:lsdException w:name="Intense Quote" w:uiPriority="30" w:qFormat="1"/>
+    <w:lsdException w:name="Medium List 2 Accent 1" w:uiPriority="66"/>
+    <w:lsdException w:name="Medium Grid 1 Accent 1" w:uiPriority="67"/>
+    <w:lsdException w:name="Medium Grid 2 Accent 1" w:uiPriority="68"/>
+    <w:lsdException w:name="Medium Grid 3 Accent 1" w:uiPriority="69"/>
+    <w:lsdException w:name="Dark List Accent 1" w:uiPriority="70"/>
+    <w:lsdException w:name="Colorful Shading Accent 1" w:uiPriority="71"/>
+    <w:lsdException w:name="Colorful List Accent 1" w:uiPriority="72"/>
+    <w:lsdException w:name="Colorful Grid Accent 1" w:uiPriority="73"/>
+    <w:lsdException w:name="Light Shading Accent 2" w:uiPriority="60"/>
+    <w:lsdException w:name="Light List Accent 2" w:uiPriority="61"/>
+    <w:lsdException w:name="Light Grid Accent 2" w:uiPriority="62"/>
+    <w:lsdException w:name="Medium Shading 1 Accent 2" w:uiPriority="63"/>
+    <w:lsdException w:name="Medium Shading 2 Accent 2" w:uiPriority="64"/>
+    <w:lsdException w:name="Medium List 1 Accent 2" w:uiPriority="65"/>
+    <w:lsdException w:name="Medium List 2 Accent 2" w:uiPriority="66"/>
+    <w:lsdException w:name="Medium Grid 1 Accent 2" w:uiPriority="67"/>
+    <w:lsdException w:name="Medium Grid 2 Accent 2" w:uiPriority="68"/>
+    <w:lsdException w:name="Medium Grid 3 Accent 2" w:uiPriority="69"/>
+    <w:lsdException w:name="Dark List Accent 2" w:uiPriority="70"/>
+    <w:lsdException w:name="Colorful Shading Accent 2" w:uiPriority="71"/>
+    <w:lsdException w:name="Colorful List Accent 2" w:uiPriority="72"/>
+    <w:lsdException w:name="Colorful Grid Accent 2" w:uiPriority="73"/>
+    <w:lsdException w:name="Light Shading Accent 3" w:uiPriority="60"/>
+    <w:lsdException w:name="Light List Accent 3" w:uiPriority="61"/>
+    <w:lsdException w:name="Light Grid Accent 3" w:uiPriority="62"/>
+    <w:lsdException w:name="Medium Shading 1 Accent 3" w:uiPriority="63"/>
+    <w:lsdException w:name="Medium Shading 2 Accent 3" w:uiPriority="64"/>
+    <w:lsdException w:name="Medium List 1 Accent 3" w:uiPriority="65"/>
+    <w:lsdException w:name="Medium List 2 Accent 3" w:uiPriority="66"/>
+    <w:lsdException w:name="Medium Grid 1 Accent 3" w:uiPriority="67"/>
+    <w:lsdException w:name="Medium Grid 2 Accent 3" w:uiPriority="68"/>
+    <w:lsdException w:name="Medium Grid 3 Accent 3" w:uiPriority="69"/>
+    <w:lsdException w:name="Dark List Accent 3" w:uiPriority="70"/>
+    <w:lsdException w:name="Colorful Shading Accent 3" w:uiPriority="71"/>
+    <w:lsdException w:name="Colorful List Accent 3" w:uiPriority="72"/>
+    <w:lsdException w:name="Colorful Grid Accent 3" w:uiPriority="73"/>
+    <w:lsdException w:name="Light Shading Accent 4" w:uiPriority="60"/>
+    <w:lsdException w:name="Light List Accent 4" w:uiPriority="61"/>
+    <w:lsdException w:name="Light Grid Accent 4" w:uiPriority="62"/>
+    <w:lsdException w:name="Medium Shading 1 Accent 4" w:uiPriority="63"/>
+    <w:lsdException w:name="Medium Shading 2 Accent 4" w:uiPriority="64"/>
+    <w:lsdException w:name="Medium List 1 Accent 4" w:uiPriority="65"/>
+    <w:lsdException w:name="Medium List 2 Accent 4" w:uiPriority="66"/>
+    <w:lsdException w:name="Medium Grid 1 Accent 4" w:uiPriority="67"/>
+    <w:lsdException w:name="Medium Grid 2 Accent 4" w:uiPriority="68"/>
+    <w:lsdException w:name="Medium Grid 3 Accent 4" w:uiPriority="69"/>
+    <w:lsdException w:name="Dark List Accent 4" w:uiPriority="70"/>
+    <w:lsdException w:name="Colorful Shading Accent 4" w:uiPriority="71"/>
+    <w:lsdException w:name="Colorful List Accent 4" w:uiPriority="72"/>
+    <w:lsdException w:name="Colorful Grid Accent 4" w:uiPriority="73"/>
+    <w:lsdException w:name="Light Shading Accent 5" w:uiPriority="60"/>
+    <w:lsdException w:name="Light List Accent 5" w:uiPriority="61"/>
+    <w:lsdException w:name="Light Grid Accent 5" w:uiPriority="62"/>
+    <w:lsdException w:name="Medium Shading 1 Accent 5" w:uiPriority="63"/>
+    <w:lsdException w:name="Medium Shading 2 Accent 5" w:uiPriority="64"/>
+    <w:lsdException w:name="Medium List 1 Accent 5" w:uiPriority="65"/>
+    <w:lsdException w:name="Medium List 2 Accent 5" w:uiPriority="66"/>
+    <w:lsdException w:name="Medium Grid 1 Accent 5" w:uiPriority="67"/>
+    <w:lsdException w:name="Medium Grid 2 Accent 5" w:uiPriority="68"/>
+    <w:lsdException w:name="Medium Grid 3 Accent 5" w:uiPriority="69"/>
+    <w:lsdException w:name="Dark List Accent 5" w:uiPriority="70"/>
+    <w:lsdException w:name="Colorful Shading Accent 5" w:uiPriority="71"/>
+    <w:lsdException w:name="Colorful List Accent 5" w:uiPriority="72"/>
+    <w:lsdException w:name="Colorful Grid Accent 5" w:uiPriority="73"/>
+    <w:lsdException w:name="Light Shading Accent 6" w:uiPriority="60"/>
+    <w:lsdException w:name="Light List Accent 6" w:uiPriority="61"/>
+    <w:lsdException w:name="Light Grid Accent 6" w:uiPriority="62"/>
+    <w:lsdException w:name="Medium Shading 1 Accent 6" w:uiPriority="63"/>
+    <w:lsdException w:name="Medium Shading 2 Accent 6" w:uiPriority="64"/>
+    <w:lsdException w:name="Medium List 1 Accent 6" w:uiPriority="65"/>
+    <w:lsdException w:name="Medium List 2 Accent 6" w:uiPriority="66"/>
+    <w:lsdException w:name="Medium Grid 1 Accent 6" w:uiPriority="67"/>
+    <w:lsdException w:name="Medium Grid 2 Accent 6" w:uiPriority="68"/>
+    <w:lsdException w:name="Medium Grid 3 Accent 6" w:uiPriority="69"/>
+    <w:lsdException w:name="Dark List Accent 6" w:uiPriority="70"/>
+    <w:lsdException w:name="Colorful Shading Accent 6" w:uiPriority="71"/>
+    <w:lsdException w:name="Colorful List Accent 6" w:uiPriority="72"/>
+    <w:lsdException w:name="Colorful Grid Accent 6" w:uiPriority="73"/>
+    <w:lsdException w:name="Subtle Emphasis" w:uiPriority="19" w:qFormat="1"/>
+    <w:lsdException w:name="Intense Emphasis" w:uiPriority="21" w:qFormat="1"/>
+    <w:lsdException w:name="Subtle Reference" w:uiPriority="31" w:qFormat="1"/>
+    <w:lsdException w:name="Intense Reference" w:uiPriority="32" w:qFormat="1"/>
+    <w:lsdException w:name="Book Title" w:uiPriority="33" w:qFormat="1"/>
+    <w:lsdException w:name="Bibliography" w:semiHidden="1" w:uiPriority="37" w:unhideWhenUsed="1"/>
+    <w:lsdException w:name="TOC Heading" w:semiHidden="1" w:uiPriority="39" w:unhideWhenUsed="1" w:qFormat="1"/>
+    <w:lsdException w:name="Plain Table 1" w:uiPriority="41"/>
+    <w:lsdException w:name="Plain Table 2" w:uiPriority="42"/>
+    <w:lsdException w:name="Plain Table 3" w:uiPriority="43"/>
+    <w:lsdException w:name="Plain Table 4" w:uiPriority="44"/>
+    <w:lsdException w:name="Plain Table 5" w:uiPriority="45"/>
+    <w:lsdException w:name="Grid Table Light" w:uiPriority="40"/>
+    <w:lsdException w:name="Grid Table 1 Light" w:uiPriority="46"/>
+    <w:lsdException w:name="Grid Table 2" w:uiPriority="47"/>
+    <w:lsdException w:name="Grid Table 3" w:uiPriority="48"/>
+    <w:lsdException w:name="Grid Table 4" w:uiPriority="49"/>
+    <w:lsdException w:name="Grid Table 5 Dark" w:uiPriority="50"/>
+    <w:lsdException w:name="Grid Table 6 Colorful" w:uiPriority="51"/>
+    <w:lsdException w:name="Grid Table 7 Colorful" w:uiPriority="52"/>
+    <w:lsdException w:name="Grid Table 1 Light Accent 1" w:uiPriority="46"/>
+    <w:lsdException w:name="Grid Table 2 Accent 1" w:uiPriority="47"/>
+    <w:lsdException w:name="Grid Table 3 Accent 1" w:uiPriority="48"/>
+    <w:lsdException w:name="Grid Table 4 Accent 1" w:uiPriority="49"/>
+    <w:lsdException w:name="Grid Table 5 Dark Accent 1" w:uiPriority="50"/>
+    <w:lsdException w:name="Grid Table 6 Colorful Accent 1" w:uiPriority="51"/>
+    <w:lsdException w:name="Grid Table 7 Colorful Accent 1" w:uiPriority="52"/>
+    <w:lsdException w:name="Grid Table 1 Light Accent 2" w:uiPriority="46"/>
+    <w:lsdException w:name="Grid Table 2 Accent 2" w:uiPriority="47"/>
+    <w:lsdException w:name="Grid Table 3 Accent 2" w:uiPriority="48"/>
+    <w:lsdException w:name="Grid Table 4 Accent 2" w:uiPriority="49"/>
+    <w:lsdException w:name="Grid Table 5 Dark Accent 2" w:uiPriority="50"/>
+    <w:lsdException w:name="Grid Table 6 Colorful Accent 2" w:uiPriority="51"/>
+    <w:lsdException w:name="Grid Table 7 Colorful Accent 2" w:uiPriority="52"/>
+    <w:lsdException w:name="Grid Table 1 Light Accent 3" w:uiPriority="46"/>
+    <w:lsdException w:name="Grid Table 2 Accent 3" w:uiPriority="47"/>
+    <w:lsdException w:name="Grid Table 3 Accent 3" w:uiPriority="48"/>
+    <w:lsdException w:name="Grid Table 4 Accent 3" w:uiPriority="49"/>
+    <w:lsdException w:name="Grid Table 5 Dark Accent 3" w:uiPriority="50"/>
+    <w:lsdException w:name="Grid Table 6 Colorful Accent 3" w:uiPriority="51"/>
+    <w:lsdException w:name="Grid Table 7 Colorful Accent 3" w:uiPriority="52"/>
+    <w:lsdException w:name="Grid Table 1 Light Accent 4" w:uiPriority="46"/>
+    <w:lsdException w:name="Grid Table 2 Accent 4" w:uiPriority="47"/>
+    <w:lsdException w:name="Grid Table 3 Accent 4" w:uiPriority="48"/>
+    <w:lsdException w:name="Grid Table 4 Accent 4" w:uiPriority="49"/>
+    <w:lsdException w:name="Grid Table 5 Dark Accent 4" w:uiPriority="50"/>
+    <w:lsdException w:name="Grid Table 6 Colorful Accent 4" w:uiPriority="51"/>
+    <w:lsdException w:name="Grid Table 7 Colorful Accent 4" w:uiPriority="52"/>
+    <w:lsdException w:name="Grid Table 1 Light Accent 5" w:uiPriority="46"/>
+    <w:lsdException w:name="Grid Table 2 Accent 5" w:uiPriority="47"/>
+    <w:lsdException w:name="Grid Table 3 Accent 5" w:uiPriority="48"/>
+    <w:lsdException w:name="Grid Table 4 Accent 5" w:uiPriority="49"/>
+    <w:lsdException w:name="Grid Table 5 Dark Accent 5" w:uiPriority="50"/>
+    <w:lsdException w:name="Grid Table 6 Colorful Accent 5" w:uiPriority="51"/>
+    <w:lsdException w:name="Grid Table 7 Colorful Accent 5" w:uiPriority="52"/>
+    <w:lsdException w:name="Grid Table 1 Light Accent 6" w:uiPriority="46"/>
+    <w:lsdException w:name="Grid Table 2 Accent 6" w:uiPriority="47"/>
+    <w:lsdException w:name="Grid Table 3 Accent 6" w:uiPriority="48"/>
+    <w:lsdException w:name="Grid Table 4 Accent 6" w:uiPriority="49"/>
+    <w:lsdException w:name="Grid Table 5 Dark Accent 6" w:uiPriority="50"/>
+    <w:lsdException w:name="Grid Table 6 Colorful Accent 6" w:uiPriority="51"/>
+    <w:lsdException w:name="Grid Table 7 Colorful Accent 6" w:uiPriority="52"/>
+    <w:lsdException w:name="List Table 1 Light" w:uiPriority="46"/>
+    <w:lsdException w:name="List Table 2" w:uiPriority="47"/>
+    <w:lsdException w:name="List Table 3" w:uiPriority="48"/>
+    <w:lsdException w:name="List Table 4" w:uiPriority="49"/>
+    <w:lsdException w:name="List Table 5 Dark" w:uiPriority="50"/>
+    <w:lsdException w:name="List Table 6 Colorful" w:uiPriority="51"/>
+    <w:lsdException w:name="List Table 7 Colorful" w:uiPriority="52"/>
+    <w:lsdException w:name="List Table 1 Light Accent 1" w:uiPriority="46"/>
+    <w:lsdException w:name="List Table 2 Accent 1" w:uiPriority="47"/>
+    <w:lsdException w:name="List Table 3 Accent 1" w:uiPriority="48"/>
+    <w:lsdException w:name="List Table 4 Accent 1" w:uiPriority="49"/>
+    <w:lsdException w:name="List Table 5 Dark Accent 1" w:uiPriority="50"/>
+    <w:lsdException w:name="List Table 6 Colorful Accent 1" w:uiPriority="51"/>
+    <w:lsdException w:name="List Table 7 Colorful Accent 1" w:uiPriority="52"/>
+    <w:lsdException w:name="List Table 1 Light Accent 2" w:uiPriority="46"/>
+    <w:lsdException w:name="List Table 2 Accent 2" w:uiPriority="47"/>
+    <w:lsdException w:name="List Table 3 Accent 2" w:uiPriority="48"/>
+    <w:lsdException w:name="List Table 4 Accent 2" w:uiPriority="49"/>
+    <w:lsdException w:name="List Table 5 Dark Accent 2" w:uiPriority="50"/>
+    <w:lsdException w:name="List Table 6 Colorful Accent 2" w:uiPriority="51"/>
+    <w:lsdException w:name="List Table 7 Colorful Accent 2" w:uiPriority="52"/>
+    <w:lsdException w:name="List Table 1 Light Accent 3" w:uiPriority="46"/>
+    <w:lsdException w:name="List Table 2 Accent 3" w:uiPriority="47"/>
+    <w:lsdException w:name="List Table 3 Accent 3" w:uiPriority="48"/>
+    <w:lsdException w:name="List Table 4 Accent 3" w:uiPriority="49"/>
+    <w:lsdException w:name="List Table 5 Dark Accent 3" w:uiPriority="50"/>
+    <w:lsdException w:name="List Table 6 Colorful Accent 3" w:uiPriority="51"/>
+    <w:lsdException w:name="List Table 7 Colorful Accent 3" w:uiPriority="52"/>
+    <w:lsdException w:name="List Table 1 Light Accent 4" w:uiPriority="46"/>
+    <w:lsdException w:name="List Table 2 Accent 4" w:uiPriority="47"/>
+    <w:lsdException w:name="List Table 3 Accent 4" w:uiPriority="48"/>
+    <w:lsdException w:name="List Table 4 Accent 4" w:uiPriority="49"/>
+    <w:lsdException w:name="List Table 5 Dark Accent 4" w:uiPriority="50"/>
+    <w:lsdException w:name="List Table 6 Colorful Accent 4" w:uiPriority="51"/>
+    <w:lsdException w:name="List Table 7 Colorful Accent 4" w:uiPriority="52"/>
+    <w:lsdException w:name="List Table 1 Light Accent 5" w:uiPriority="46"/>
+    <w:lsdException w:name="List Table 2 Accent 5" w:uiPriority="47"/>
+    <w:lsdException w:name="List Table 3 Accent 5" w:uiPriority="48"/>
+    <w:lsdException w:name="List Table 4 Accent 5" w:uiPriority="49"/>
+    <w:lsdException w:name="List Table 5 Dark Accent 5" w:uiPriority="50"/>
+    <w:lsdException w:name="List Table 6 Colorful Accent 5" w:uiPriority="51"/>
+    <w:lsdException w:name="List Table 7 Colorful Accent 5" w:uiPriority="52"/>
+    <w:lsdException w:name="List Table 1 Light Accent 6" w:uiPriority="46"/>
+    <w:lsdException w:name="List Table 2 Accent 6" w:uiPriority="47"/>
+    <w:lsdException w:name="List Table 3 Accent 6" w:uiPriority="48"/>
+    <w:lsdException w:name="List Table 4 Accent 6" w:uiPriority="49"/>
+    <w:lsdException w:name="List Table 5 Dark Accent 6" w:uiPriority="50"/>
+    <w:lsdException w:name="List Table 6 Colorful Accent 6" w:uiPriority="51"/>
+    <w:lsdException w:name="List Table 7 Colorful Accent 6" w:uiPriority="52"/>
   </w:latentStyles>
   <w:style w:type="paragraph" w:default="1" w:styleId="Normal">
     <w:name w:val="Normal"/>
@@ -8247,6 +8654,7 @@
     <w:uiPriority w:val="59"/>
     <w:rsid w:val="009365EA"/>
     <w:tblPr>
+      <w:tblInd w:w="0" w:type="dxa"/>
       <w:tblBorders>
         <w:top w:val="single" w:sz="4" w:space="0" w:color="auto"/>
         <w:left w:val="single" w:sz="4" w:space="0" w:color="auto"/>
@@ -8255,6 +8663,12 @@
         <w:insideH w:val="single" w:sz="4" w:space="0" w:color="auto"/>
         <w:insideV w:val="single" w:sz="4" w:space="0" w:color="auto"/>
       </w:tblBorders>
+      <w:tblCellMar>
+        <w:top w:w="0" w:type="dxa"/>
+        <w:left w:w="108" w:type="dxa"/>
+        <w:bottom w:w="0" w:type="dxa"/>
+        <w:right w:w="108" w:type="dxa"/>
+      </w:tblCellMar>
     </w:tblPr>
   </w:style>
   <w:style w:type="character" w:customStyle="1" w:styleId="Titre1Car">
@@ -8407,7 +8821,7 @@
       <w:u w:val="single"/>
     </w:rPr>
   </w:style>
-  <w:style w:type="paragraph" w:styleId="Paragraphedeliste">
+  <w:style w:type="paragraph" w:styleId="Pardeliste">
     <w:name w:val="List Paragraph"/>
     <w:basedOn w:val="Normal"/>
     <w:uiPriority w:val="34"/>
@@ -8503,656 +8917,7 @@
       <w:sz w:val="28"/>
     </w:rPr>
   </w:style>
-  <w:style w:type="paragraph" w:styleId="NormalWeb">
-    <w:name w:val="Normal (Web)"/>
-    <w:basedOn w:val="Normal"/>
-    <w:uiPriority w:val="99"/>
-    <w:semiHidden/>
-    <w:unhideWhenUsed/>
-    <w:rsid w:val="00DD1788"/>
-    <w:pPr>
-      <w:spacing w:before="100" w:beforeAutospacing="1" w:after="100" w:afterAutospacing="1"/>
-    </w:pPr>
-    <w:rPr>
-      <w:rFonts w:ascii="Times New Roman" w:eastAsia="Times New Roman" w:hAnsi="Times New Roman" w:cs="Times New Roman"/>
-      <w:lang w:eastAsia="fr-FR"/>
-    </w:rPr>
-  </w:style>
-  <w:style w:type="character" w:customStyle="1" w:styleId="apple-converted-space">
-    <w:name w:val="apple-converted-space"/>
-    <w:basedOn w:val="Policepardfaut"/>
-    <w:rsid w:val="00EA6619"/>
-  </w:style>
-  <w:style w:type="paragraph" w:styleId="Sansinterligne">
-    <w:name w:val="No Spacing"/>
-    <w:link w:val="SansinterligneCar"/>
-    <w:uiPriority w:val="1"/>
-    <w:qFormat/>
-    <w:rsid w:val="00E75C07"/>
-    <w:rPr>
-      <w:sz w:val="22"/>
-      <w:szCs w:val="22"/>
-      <w:lang w:eastAsia="fr-FR"/>
-    </w:rPr>
-  </w:style>
-  <w:style w:type="character" w:customStyle="1" w:styleId="SansinterligneCar">
-    <w:name w:val="Sans interligne Car"/>
-    <w:basedOn w:val="Policepardfaut"/>
-    <w:link w:val="Sansinterligne"/>
-    <w:uiPriority w:val="1"/>
-    <w:rsid w:val="00E75C07"/>
-    <w:rPr>
-      <w:sz w:val="22"/>
-      <w:szCs w:val="22"/>
-      <w:lang w:eastAsia="fr-FR"/>
-    </w:rPr>
-  </w:style>
-  <w:style w:type="paragraph" w:customStyle="1" w:styleId="Default">
-    <w:name w:val="Default"/>
-    <w:rsid w:val="00AA4FA3"/>
-    <w:pPr>
-      <w:autoSpaceDE w:val="0"/>
-      <w:autoSpaceDN w:val="0"/>
-      <w:adjustRightInd w:val="0"/>
-    </w:pPr>
-    <w:rPr>
-      <w:rFonts w:ascii="Euphemia" w:hAnsi="Euphemia" w:cs="Euphemia"/>
-      <w:color w:val="000000"/>
-    </w:rPr>
-  </w:style>
-</w:styles>
-</file>
-
-<file path=word/stylesWithEffects.xml><?xml version="1.0" encoding="utf-8"?>
-<w:styles xmlns:wpc="http://schemas.microsoft.com/office/word/2010/wordprocessingCanvas" xmlns:mc="http://schemas.openxmlformats.org/markup-compatibility/2006" xmlns:o="urn:schemas-microsoft-com:office:office" xmlns:r="http://schemas.openxmlformats.org/officeDocument/2006/relationships" xmlns:m="http://schemas.openxmlformats.org/officeDocument/2006/math" xmlns:v="urn:schemas-microsoft-com:vml" xmlns:wp14="http://schemas.microsoft.com/office/word/2010/wordprocessingDrawing" xmlns:wp="http://schemas.openxmlformats.org/drawingml/2006/wordprocessingDrawing" xmlns:w10="urn:schemas-microsoft-com:office:word" xmlns:w="http://schemas.openxmlformats.org/wordprocessingml/2006/main" xmlns:w14="http://schemas.microsoft.com/office/word/2010/wordml" xmlns:wpg="http://schemas.microsoft.com/office/word/2010/wordprocessingGroup" xmlns:wpi="http://schemas.microsoft.com/office/word/2010/wordprocessingInk" xmlns:wne="http://schemas.microsoft.com/office/word/2006/wordml" xmlns:wps="http://schemas.microsoft.com/office/word/2010/wordprocessingShape" mc:Ignorable="w14 wp14">
-  <w:docDefaults>
-    <w:rPrDefault>
-      <w:rPr>
-        <w:rFonts w:asciiTheme="minorHAnsi" w:eastAsiaTheme="minorEastAsia" w:hAnsiTheme="minorHAnsi" w:cstheme="minorBidi"/>
-        <w:sz w:val="24"/>
-        <w:szCs w:val="24"/>
-        <w:lang w:val="fr-FR" w:eastAsia="en-US" w:bidi="ar-SA"/>
-      </w:rPr>
-    </w:rPrDefault>
-    <w:pPrDefault/>
-  </w:docDefaults>
-  <w:latentStyles w:defLockedState="0" w:defUIPriority="99" w:defSemiHidden="1" w:defUnhideWhenUsed="1" w:defQFormat="0" w:count="267">
-    <w:lsdException w:name="Normal" w:semiHidden="0" w:uiPriority="0" w:unhideWhenUsed="0" w:qFormat="1"/>
-    <w:lsdException w:name="heading 1" w:semiHidden="0" w:uiPriority="9" w:unhideWhenUsed="0" w:qFormat="1"/>
-    <w:lsdException w:name="heading 2" w:uiPriority="9" w:qFormat="1"/>
-    <w:lsdException w:name="heading 3" w:uiPriority="9" w:qFormat="1"/>
-    <w:lsdException w:name="heading 4" w:uiPriority="9" w:qFormat="1"/>
-    <w:lsdException w:name="heading 5" w:uiPriority="9" w:qFormat="1"/>
-    <w:lsdException w:name="heading 6" w:uiPriority="9" w:qFormat="1"/>
-    <w:lsdException w:name="heading 7" w:uiPriority="9" w:qFormat="1"/>
-    <w:lsdException w:name="heading 8" w:uiPriority="9" w:qFormat="1"/>
-    <w:lsdException w:name="heading 9" w:uiPriority="9" w:qFormat="1"/>
-    <w:lsdException w:name="toc 1" w:uiPriority="39" w:qFormat="1"/>
-    <w:lsdException w:name="toc 2" w:uiPriority="39" w:qFormat="1"/>
-    <w:lsdException w:name="toc 3" w:uiPriority="39" w:qFormat="1"/>
-    <w:lsdException w:name="toc 4" w:uiPriority="39"/>
-    <w:lsdException w:name="toc 5" w:uiPriority="39"/>
-    <w:lsdException w:name="toc 6" w:uiPriority="39"/>
-    <w:lsdException w:name="toc 7" w:uiPriority="39"/>
-    <w:lsdException w:name="toc 8" w:uiPriority="39"/>
-    <w:lsdException w:name="toc 9" w:uiPriority="39"/>
-    <w:lsdException w:name="caption" w:uiPriority="35" w:qFormat="1"/>
-    <w:lsdException w:name="Title" w:semiHidden="0" w:uiPriority="10" w:unhideWhenUsed="0" w:qFormat="1"/>
-    <w:lsdException w:name="Default Paragraph Font" w:uiPriority="1"/>
-    <w:lsdException w:name="Subtitle" w:semiHidden="0" w:uiPriority="11" w:unhideWhenUsed="0" w:qFormat="1"/>
-    <w:lsdException w:name="Strong" w:semiHidden="0" w:uiPriority="22" w:unhideWhenUsed="0" w:qFormat="1"/>
-    <w:lsdException w:name="Emphasis" w:semiHidden="0" w:uiPriority="20" w:unhideWhenUsed="0" w:qFormat="1"/>
-    <w:lsdException w:name="Table Grid" w:semiHidden="0" w:uiPriority="59" w:unhideWhenUsed="0"/>
-    <w:lsdException w:name="Placeholder Text" w:unhideWhenUsed="0"/>
-    <w:lsdException w:name="No Spacing" w:semiHidden="0" w:uiPriority="1" w:unhideWhenUsed="0" w:qFormat="1"/>
-    <w:lsdException w:name="Light Shading" w:semiHidden="0" w:uiPriority="60" w:unhideWhenUsed="0"/>
-    <w:lsdException w:name="Light List" w:semiHidden="0" w:uiPriority="61" w:unhideWhenUsed="0"/>
-    <w:lsdException w:name="Light Grid" w:semiHidden="0" w:uiPriority="62" w:unhideWhenUsed="0"/>
-    <w:lsdException w:name="Medium Shading 1" w:semiHidden="0" w:uiPriority="63" w:unhideWhenUsed="0"/>
-    <w:lsdException w:name="Medium Shading 2" w:semiHidden="0" w:uiPriority="64" w:unhideWhenUsed="0"/>
-    <w:lsdException w:name="Medium List 1" w:semiHidden="0" w:uiPriority="65" w:unhideWhenUsed="0"/>
-    <w:lsdException w:name="Medium List 2" w:semiHidden="0" w:uiPriority="66" w:unhideWhenUsed="0"/>
-    <w:lsdException w:name="Medium Grid 1" w:semiHidden="0" w:uiPriority="67" w:unhideWhenUsed="0"/>
-    <w:lsdException w:name="Medium Grid 2" w:semiHidden="0" w:uiPriority="68" w:unhideWhenUsed="0"/>
-    <w:lsdException w:name="Medium Grid 3" w:semiHidden="0" w:uiPriority="69" w:unhideWhenUsed="0"/>
-    <w:lsdException w:name="Dark List" w:semiHidden="0" w:uiPriority="70" w:unhideWhenUsed="0"/>
-    <w:lsdException w:name="Colorful Shading" w:semiHidden="0" w:uiPriority="71" w:unhideWhenUsed="0"/>
-    <w:lsdException w:name="Colorful List" w:semiHidden="0" w:uiPriority="72" w:unhideWhenUsed="0"/>
-    <w:lsdException w:name="Colorful Grid" w:semiHidden="0" w:uiPriority="73" w:unhideWhenUsed="0"/>
-    <w:lsdException w:name="Light Shading Accent 1" w:semiHidden="0" w:uiPriority="60" w:unhideWhenUsed="0"/>
-    <w:lsdException w:name="Light List Accent 1" w:semiHidden="0" w:uiPriority="61" w:unhideWhenUsed="0"/>
-    <w:lsdException w:name="Light Grid Accent 1" w:semiHidden="0" w:uiPriority="62" w:unhideWhenUsed="0"/>
-    <w:lsdException w:name="Medium Shading 1 Accent 1" w:semiHidden="0" w:uiPriority="63" w:unhideWhenUsed="0"/>
-    <w:lsdException w:name="Medium Shading 2 Accent 1" w:semiHidden="0" w:uiPriority="64" w:unhideWhenUsed="0"/>
-    <w:lsdException w:name="Medium List 1 Accent 1" w:semiHidden="0" w:uiPriority="65" w:unhideWhenUsed="0"/>
-    <w:lsdException w:name="Revision" w:unhideWhenUsed="0"/>
-    <w:lsdException w:name="List Paragraph" w:semiHidden="0" w:uiPriority="34" w:unhideWhenUsed="0" w:qFormat="1"/>
-    <w:lsdException w:name="Quote" w:semiHidden="0" w:uiPriority="29" w:unhideWhenUsed="0" w:qFormat="1"/>
-    <w:lsdException w:name="Intense Quote" w:semiHidden="0" w:uiPriority="30" w:unhideWhenUsed="0" w:qFormat="1"/>
-    <w:lsdException w:name="Medium List 2 Accent 1" w:semiHidden="0" w:uiPriority="66" w:unhideWhenUsed="0"/>
-    <w:lsdException w:name="Medium Grid 1 Accent 1" w:semiHidden="0" w:uiPriority="67" w:unhideWhenUsed="0"/>
-    <w:lsdException w:name="Medium Grid 2 Accent 1" w:semiHidden="0" w:uiPriority="68" w:unhideWhenUsed="0"/>
-    <w:lsdException w:name="Medium Grid 3 Accent 1" w:semiHidden="0" w:uiPriority="69" w:unhideWhenUsed="0"/>
-    <w:lsdException w:name="Dark List Accent 1" w:semiHidden="0" w:uiPriority="70" w:unhideWhenUsed="0"/>
-    <w:lsdException w:name="Colorful Shading Accent 1" w:semiHidden="0" w:uiPriority="71" w:unhideWhenUsed="0"/>
-    <w:lsdException w:name="Colorful List Accent 1" w:semiHidden="0" w:uiPriority="72" w:unhideWhenUsed="0"/>
-    <w:lsdException w:name="Colorful Grid Accent 1" w:semiHidden="0" w:uiPriority="73" w:unhideWhenUsed="0"/>
-    <w:lsdException w:name="Light Shading Accent 2" w:semiHidden="0" w:uiPriority="60" w:unhideWhenUsed="0"/>
-    <w:lsdException w:name="Light List Accent 2" w:semiHidden="0" w:uiPriority="61" w:unhideWhenUsed="0"/>
-    <w:lsdException w:name="Light Grid Accent 2" w:semiHidden="0" w:uiPriority="62" w:unhideWhenUsed="0"/>
-    <w:lsdException w:name="Medium Shading 1 Accent 2" w:semiHidden="0" w:uiPriority="63" w:unhideWhenUsed="0"/>
-    <w:lsdException w:name="Medium Shading 2 Accent 2" w:semiHidden="0" w:uiPriority="64" w:unhideWhenUsed="0"/>
-    <w:lsdException w:name="Medium List 1 Accent 2" w:semiHidden="0" w:uiPriority="65" w:unhideWhenUsed="0"/>
-    <w:lsdException w:name="Medium List 2 Accent 2" w:semiHidden="0" w:uiPriority="66" w:unhideWhenUsed="0"/>
-    <w:lsdException w:name="Medium Grid 1 Accent 2" w:semiHidden="0" w:uiPriority="67" w:unhideWhenUsed="0"/>
-    <w:lsdException w:name="Medium Grid 2 Accent 2" w:semiHidden="0" w:uiPriority="68" w:unhideWhenUsed="0"/>
-    <w:lsdException w:name="Medium Grid 3 Accent 2" w:semiHidden="0" w:uiPriority="69" w:unhideWhenUsed="0"/>
-    <w:lsdException w:name="Dark List Accent 2" w:semiHidden="0" w:uiPriority="70" w:unhideWhenUsed="0"/>
-    <w:lsdException w:name="Colorful Shading Accent 2" w:semiHidden="0" w:uiPriority="71" w:unhideWhenUsed="0"/>
-    <w:lsdException w:name="Colorful List Accent 2" w:semiHidden="0" w:uiPriority="72" w:unhideWhenUsed="0"/>
-    <w:lsdException w:name="Colorful Grid Accent 2" w:semiHidden="0" w:uiPriority="73" w:unhideWhenUsed="0"/>
-    <w:lsdException w:name="Light Shading Accent 3" w:semiHidden="0" w:uiPriority="60" w:unhideWhenUsed="0"/>
-    <w:lsdException w:name="Light List Accent 3" w:semiHidden="0" w:uiPriority="61" w:unhideWhenUsed="0"/>
-    <w:lsdException w:name="Light Grid Accent 3" w:semiHidden="0" w:uiPriority="62" w:unhideWhenUsed="0"/>
-    <w:lsdException w:name="Medium Shading 1 Accent 3" w:semiHidden="0" w:uiPriority="63" w:unhideWhenUsed="0"/>
-    <w:lsdException w:name="Medium Shading 2 Accent 3" w:semiHidden="0" w:uiPriority="64" w:unhideWhenUsed="0"/>
-    <w:lsdException w:name="Medium List 1 Accent 3" w:semiHidden="0" w:uiPriority="65" w:unhideWhenUsed="0"/>
-    <w:lsdException w:name="Medium List 2 Accent 3" w:semiHidden="0" w:uiPriority="66" w:unhideWhenUsed="0"/>
-    <w:lsdException w:name="Medium Grid 1 Accent 3" w:semiHidden="0" w:uiPriority="67" w:unhideWhenUsed="0"/>
-    <w:lsdException w:name="Medium Grid 2 Accent 3" w:semiHidden="0" w:uiPriority="68" w:unhideWhenUsed="0"/>
-    <w:lsdException w:name="Medium Grid 3 Accent 3" w:semiHidden="0" w:uiPriority="69" w:unhideWhenUsed="0"/>
-    <w:lsdException w:name="Dark List Accent 3" w:semiHidden="0" w:uiPriority="70" w:unhideWhenUsed="0"/>
-    <w:lsdException w:name="Colorful Shading Accent 3" w:semiHidden="0" w:uiPriority="71" w:unhideWhenUsed="0"/>
-    <w:lsdException w:name="Colorful List Accent 3" w:semiHidden="0" w:uiPriority="72" w:unhideWhenUsed="0"/>
-    <w:lsdException w:name="Colorful Grid Accent 3" w:semiHidden="0" w:uiPriority="73" w:unhideWhenUsed="0"/>
-    <w:lsdException w:name="Light Shading Accent 4" w:semiHidden="0" w:uiPriority="60" w:unhideWhenUsed="0"/>
-    <w:lsdException w:name="Light List Accent 4" w:semiHidden="0" w:uiPriority="61" w:unhideWhenUsed="0"/>
-    <w:lsdException w:name="Light Grid Accent 4" w:semiHidden="0" w:uiPriority="62" w:unhideWhenUsed="0"/>
-    <w:lsdException w:name="Medium Shading 1 Accent 4" w:semiHidden="0" w:uiPriority="63" w:unhideWhenUsed="0"/>
-    <w:lsdException w:name="Medium Shading 2 Accent 4" w:semiHidden="0" w:uiPriority="64" w:unhideWhenUsed="0"/>
-    <w:lsdException w:name="Medium List 1 Accent 4" w:semiHidden="0" w:uiPriority="65" w:unhideWhenUsed="0"/>
-    <w:lsdException w:name="Medium List 2 Accent 4" w:semiHidden="0" w:uiPriority="66" w:unhideWhenUsed="0"/>
-    <w:lsdException w:name="Medium Grid 1 Accent 4" w:semiHidden="0" w:uiPriority="67" w:unhideWhenUsed="0"/>
-    <w:lsdException w:name="Medium Grid 2 Accent 4" w:semiHidden="0" w:uiPriority="68" w:unhideWhenUsed="0"/>
-    <w:lsdException w:name="Medium Grid 3 Accent 4" w:semiHidden="0" w:uiPriority="69" w:unhideWhenUsed="0"/>
-    <w:lsdException w:name="Dark List Accent 4" w:semiHidden="0" w:uiPriority="70" w:unhideWhenUsed="0"/>
-    <w:lsdException w:name="Colorful Shading Accent 4" w:semiHidden="0" w:uiPriority="71" w:unhideWhenUsed="0"/>
-    <w:lsdException w:name="Colorful List Accent 4" w:semiHidden="0" w:uiPriority="72" w:unhideWhenUsed="0"/>
-    <w:lsdException w:name="Colorful Grid Accent 4" w:semiHidden="0" w:uiPriority="73" w:unhideWhenUsed="0"/>
-    <w:lsdException w:name="Light Shading Accent 5" w:semiHidden="0" w:uiPriority="60" w:unhideWhenUsed="0"/>
-    <w:lsdException w:name="Light List Accent 5" w:semiHidden="0" w:uiPriority="61" w:unhideWhenUsed="0"/>
-    <w:lsdException w:name="Light Grid Accent 5" w:semiHidden="0" w:uiPriority="62" w:unhideWhenUsed="0"/>
-    <w:lsdException w:name="Medium Shading 1 Accent 5" w:semiHidden="0" w:uiPriority="63" w:unhideWhenUsed="0"/>
-    <w:lsdException w:name="Medium Shading 2 Accent 5" w:semiHidden="0" w:uiPriority="64" w:unhideWhenUsed="0"/>
-    <w:lsdException w:name="Medium List 1 Accent 5" w:semiHidden="0" w:uiPriority="65" w:unhideWhenUsed="0"/>
-    <w:lsdException w:name="Medium List 2 Accent 5" w:semiHidden="0" w:uiPriority="66" w:unhideWhenUsed="0"/>
-    <w:lsdException w:name="Medium Grid 1 Accent 5" w:semiHidden="0" w:uiPriority="67" w:unhideWhenUsed="0"/>
-    <w:lsdException w:name="Medium Grid 2 Accent 5" w:semiHidden="0" w:uiPriority="68" w:unhideWhenUsed="0"/>
-    <w:lsdException w:name="Medium Grid 3 Accent 5" w:semiHidden="0" w:uiPriority="69" w:unhideWhenUsed="0"/>
-    <w:lsdException w:name="Dark List Accent 5" w:semiHidden="0" w:uiPriority="70" w:unhideWhenUsed="0"/>
-    <w:lsdException w:name="Colorful Shading Accent 5" w:semiHidden="0" w:uiPriority="71" w:unhideWhenUsed="0"/>
-    <w:lsdException w:name="Colorful List Accent 5" w:semiHidden="0" w:uiPriority="72" w:unhideWhenUsed="0"/>
-    <w:lsdException w:name="Colorful Grid Accent 5" w:semiHidden="0" w:uiPriority="73" w:unhideWhenUsed="0"/>
-    <w:lsdException w:name="Light Shading Accent 6" w:semiHidden="0" w:uiPriority="60" w:unhideWhenUsed="0"/>
-    <w:lsdException w:name="Light List Accent 6" w:semiHidden="0" w:uiPriority="61" w:unhideWhenUsed="0"/>
-    <w:lsdException w:name="Light Grid Accent 6" w:semiHidden="0" w:uiPriority="62" w:unhideWhenUsed="0"/>
-    <w:lsdException w:name="Medium Shading 1 Accent 6" w:semiHidden="0" w:uiPriority="63" w:unhideWhenUsed="0"/>
-    <w:lsdException w:name="Medium Shading 2 Accent 6" w:semiHidden="0" w:uiPriority="64" w:unhideWhenUsed="0"/>
-    <w:lsdException w:name="Medium List 1 Accent 6" w:semiHidden="0" w:uiPriority="65" w:unhideWhenUsed="0"/>
-    <w:lsdException w:name="Medium List 2 Accent 6" w:semiHidden="0" w:uiPriority="66" w:unhideWhenUsed="0"/>
-    <w:lsdException w:name="Medium Grid 1 Accent 6" w:semiHidden="0" w:uiPriority="67" w:unhideWhenUsed="0"/>
-    <w:lsdException w:name="Medium Grid 2 Accent 6" w:semiHidden="0" w:uiPriority="68" w:unhideWhenUsed="0"/>
-    <w:lsdException w:name="Medium Grid 3 Accent 6" w:semiHidden="0" w:uiPriority="69" w:unhideWhenUsed="0"/>
-    <w:lsdException w:name="Dark List Accent 6" w:semiHidden="0" w:uiPriority="70" w:unhideWhenUsed="0"/>
-    <w:lsdException w:name="Colorful Shading Accent 6" w:semiHidden="0" w:uiPriority="71" w:unhideWhenUsed="0"/>
-    <w:lsdException w:name="Colorful List Accent 6" w:semiHidden="0" w:uiPriority="72" w:unhideWhenUsed="0"/>
-    <w:lsdException w:name="Colorful Grid Accent 6" w:semiHidden="0" w:uiPriority="73" w:unhideWhenUsed="0"/>
-    <w:lsdException w:name="Subtle Emphasis" w:semiHidden="0" w:uiPriority="19" w:unhideWhenUsed="0" w:qFormat="1"/>
-    <w:lsdException w:name="Intense Emphasis" w:semiHidden="0" w:uiPriority="21" w:unhideWhenUsed="0" w:qFormat="1"/>
-    <w:lsdException w:name="Subtle Reference" w:semiHidden="0" w:uiPriority="31" w:unhideWhenUsed="0" w:qFormat="1"/>
-    <w:lsdException w:name="Intense Reference" w:semiHidden="0" w:uiPriority="32" w:unhideWhenUsed="0" w:qFormat="1"/>
-    <w:lsdException w:name="Book Title" w:semiHidden="0" w:uiPriority="33" w:unhideWhenUsed="0" w:qFormat="1"/>
-    <w:lsdException w:name="Bibliography" w:uiPriority="37"/>
-    <w:lsdException w:name="TOC Heading" w:uiPriority="39" w:qFormat="1"/>
-  </w:latentStyles>
-  <w:style w:type="paragraph" w:default="1" w:styleId="Normal">
-    <w:name w:val="Normal"/>
-    <w:qFormat/>
-  </w:style>
-  <w:style w:type="paragraph" w:styleId="Titre1">
-    <w:name w:val="heading 1"/>
-    <w:basedOn w:val="Titre"/>
-    <w:next w:val="Titre"/>
-    <w:link w:val="Titre1Car"/>
-    <w:autoRedefine/>
-    <w:uiPriority w:val="9"/>
-    <w:qFormat/>
-    <w:rsid w:val="00E75C07"/>
-    <w:pPr>
-      <w:keepNext/>
-      <w:keepLines/>
-      <w:numPr>
-        <w:numId w:val="25"/>
-      </w:numPr>
-      <w:spacing w:before="480"/>
-      <w:outlineLvl w:val="0"/>
-    </w:pPr>
-    <w:rPr>
-      <w:b/>
-      <w:bCs/>
-      <w:color w:val="365F91" w:themeColor="accent1" w:themeShade="BF"/>
-      <w:sz w:val="48"/>
-      <w:szCs w:val="28"/>
-    </w:rPr>
-  </w:style>
-  <w:style w:type="paragraph" w:styleId="Titre2">
-    <w:name w:val="heading 2"/>
-    <w:basedOn w:val="Normal"/>
-    <w:next w:val="Normal"/>
-    <w:link w:val="Titre2Car"/>
-    <w:autoRedefine/>
-    <w:uiPriority w:val="9"/>
-    <w:unhideWhenUsed/>
-    <w:qFormat/>
-    <w:rsid w:val="00E75C07"/>
-    <w:pPr>
-      <w:keepNext/>
-      <w:keepLines/>
-      <w:spacing w:before="200"/>
-      <w:outlineLvl w:val="1"/>
-    </w:pPr>
-    <w:rPr>
-      <w:rFonts w:asciiTheme="majorHAnsi" w:eastAsiaTheme="majorEastAsia" w:hAnsiTheme="majorHAnsi" w:cstheme="majorBidi"/>
-      <w:b/>
-      <w:bCs/>
-      <w:color w:val="4F81BD" w:themeColor="accent1"/>
-      <w:sz w:val="32"/>
-      <w:szCs w:val="26"/>
-    </w:rPr>
-  </w:style>
-  <w:style w:type="paragraph" w:styleId="Titre3">
-    <w:name w:val="heading 3"/>
-    <w:basedOn w:val="Normal"/>
-    <w:next w:val="Normal"/>
-    <w:link w:val="Titre3Car"/>
-    <w:autoRedefine/>
-    <w:uiPriority w:val="9"/>
-    <w:unhideWhenUsed/>
-    <w:qFormat/>
-    <w:rsid w:val="005F41DE"/>
-    <w:pPr>
-      <w:keepNext/>
-      <w:keepLines/>
-      <w:spacing w:before="200"/>
-      <w:outlineLvl w:val="2"/>
-    </w:pPr>
-    <w:rPr>
-      <w:rFonts w:asciiTheme="majorHAnsi" w:eastAsiaTheme="majorEastAsia" w:hAnsiTheme="majorHAnsi" w:cstheme="majorBidi"/>
-      <w:b/>
-      <w:bCs/>
-      <w:color w:val="4F81BD" w:themeColor="accent1"/>
-      <w:sz w:val="28"/>
-    </w:rPr>
-  </w:style>
-  <w:style w:type="character" w:default="1" w:styleId="Policepardfaut">
-    <w:name w:val="Default Paragraph Font"/>
-    <w:uiPriority w:val="1"/>
-    <w:semiHidden/>
-    <w:unhideWhenUsed/>
-  </w:style>
-  <w:style w:type="table" w:default="1" w:styleId="TableauNormal">
-    <w:name w:val="Normal Table"/>
-    <w:uiPriority w:val="99"/>
-    <w:semiHidden/>
-    <w:unhideWhenUsed/>
-    <w:tblPr>
-      <w:tblInd w:w="0" w:type="dxa"/>
-      <w:tblCellMar>
-        <w:top w:w="0" w:type="dxa"/>
-        <w:left w:w="108" w:type="dxa"/>
-        <w:bottom w:w="0" w:type="dxa"/>
-        <w:right w:w="108" w:type="dxa"/>
-      </w:tblCellMar>
-    </w:tblPr>
-  </w:style>
-  <w:style w:type="numbering" w:default="1" w:styleId="Aucuneliste">
-    <w:name w:val="No List"/>
-    <w:uiPriority w:val="99"/>
-    <w:semiHidden/>
-    <w:unhideWhenUsed/>
-  </w:style>
-  <w:style w:type="paragraph" w:styleId="Textedebulles">
-    <w:name w:val="Balloon Text"/>
-    <w:basedOn w:val="Normal"/>
-    <w:link w:val="TextedebullesCar"/>
-    <w:uiPriority w:val="99"/>
-    <w:semiHidden/>
-    <w:unhideWhenUsed/>
-    <w:rsid w:val="006B445E"/>
-    <w:rPr>
-      <w:rFonts w:ascii="Lucida Grande" w:hAnsi="Lucida Grande"/>
-      <w:sz w:val="18"/>
-      <w:szCs w:val="18"/>
-    </w:rPr>
-  </w:style>
-  <w:style w:type="character" w:customStyle="1" w:styleId="TextedebullesCar">
-    <w:name w:val="Texte de bulles Car"/>
-    <w:basedOn w:val="Policepardfaut"/>
-    <w:link w:val="Textedebulles"/>
-    <w:uiPriority w:val="99"/>
-    <w:semiHidden/>
-    <w:rsid w:val="006B445E"/>
-    <w:rPr>
-      <w:rFonts w:ascii="Lucida Grande" w:hAnsi="Lucida Grande"/>
-      <w:sz w:val="18"/>
-      <w:szCs w:val="18"/>
-    </w:rPr>
-  </w:style>
-  <w:style w:type="paragraph" w:styleId="En-tte">
-    <w:name w:val="header"/>
-    <w:basedOn w:val="Normal"/>
-    <w:link w:val="En-tteCar"/>
-    <w:uiPriority w:val="99"/>
-    <w:unhideWhenUsed/>
-    <w:rsid w:val="00307692"/>
-    <w:pPr>
-      <w:tabs>
-        <w:tab w:val="center" w:pos="4536"/>
-        <w:tab w:val="right" w:pos="9072"/>
-      </w:tabs>
-    </w:pPr>
-  </w:style>
-  <w:style w:type="character" w:customStyle="1" w:styleId="En-tteCar">
-    <w:name w:val="En-tête Car"/>
-    <w:basedOn w:val="Policepardfaut"/>
-    <w:link w:val="En-tte"/>
-    <w:uiPriority w:val="99"/>
-    <w:rsid w:val="00307692"/>
-  </w:style>
-  <w:style w:type="paragraph" w:styleId="Pieddepage">
-    <w:name w:val="footer"/>
-    <w:basedOn w:val="Normal"/>
-    <w:link w:val="PieddepageCar"/>
-    <w:uiPriority w:val="99"/>
-    <w:unhideWhenUsed/>
-    <w:rsid w:val="00307692"/>
-    <w:pPr>
-      <w:tabs>
-        <w:tab w:val="center" w:pos="4536"/>
-        <w:tab w:val="right" w:pos="9072"/>
-      </w:tabs>
-    </w:pPr>
-  </w:style>
-  <w:style w:type="character" w:customStyle="1" w:styleId="PieddepageCar">
-    <w:name w:val="Pied de page Car"/>
-    <w:basedOn w:val="Policepardfaut"/>
-    <w:link w:val="Pieddepage"/>
-    <w:uiPriority w:val="99"/>
-    <w:rsid w:val="00307692"/>
-  </w:style>
-  <w:style w:type="table" w:styleId="Grilledutableau">
-    <w:name w:val="Table Grid"/>
-    <w:basedOn w:val="TableauNormal"/>
-    <w:uiPriority w:val="59"/>
-    <w:rsid w:val="009365EA"/>
-    <w:tblPr>
-      <w:tblBorders>
-        <w:top w:val="single" w:sz="4" w:space="0" w:color="auto"/>
-        <w:left w:val="single" w:sz="4" w:space="0" w:color="auto"/>
-        <w:bottom w:val="single" w:sz="4" w:space="0" w:color="auto"/>
-        <w:right w:val="single" w:sz="4" w:space="0" w:color="auto"/>
-        <w:insideH w:val="single" w:sz="4" w:space="0" w:color="auto"/>
-        <w:insideV w:val="single" w:sz="4" w:space="0" w:color="auto"/>
-      </w:tblBorders>
-    </w:tblPr>
-  </w:style>
-  <w:style w:type="character" w:customStyle="1" w:styleId="Titre1Car">
-    <w:name w:val="Titre 1 Car"/>
-    <w:basedOn w:val="Policepardfaut"/>
-    <w:link w:val="Titre1"/>
-    <w:uiPriority w:val="9"/>
-    <w:rsid w:val="00E75C07"/>
-    <w:rPr>
-      <w:rFonts w:asciiTheme="majorHAnsi" w:eastAsiaTheme="majorEastAsia" w:hAnsiTheme="majorHAnsi" w:cstheme="majorBidi"/>
-      <w:b/>
-      <w:bCs/>
-      <w:color w:val="365F91" w:themeColor="accent1" w:themeShade="BF"/>
-      <w:spacing w:val="5"/>
-      <w:kern w:val="28"/>
-      <w:sz w:val="48"/>
-      <w:szCs w:val="28"/>
-    </w:rPr>
-  </w:style>
-  <w:style w:type="paragraph" w:styleId="En-ttedetabledesmatires">
-    <w:name w:val="TOC Heading"/>
-    <w:basedOn w:val="Titre1"/>
-    <w:next w:val="Normal"/>
-    <w:uiPriority w:val="39"/>
-    <w:semiHidden/>
-    <w:unhideWhenUsed/>
-    <w:qFormat/>
-    <w:rsid w:val="0031386C"/>
-    <w:pPr>
-      <w:spacing w:line="276" w:lineRule="auto"/>
-      <w:outlineLvl w:val="9"/>
-    </w:pPr>
-  </w:style>
-  <w:style w:type="paragraph" w:styleId="TM2">
-    <w:name w:val="toc 2"/>
-    <w:basedOn w:val="Normal"/>
-    <w:next w:val="Normal"/>
-    <w:autoRedefine/>
-    <w:uiPriority w:val="39"/>
-    <w:unhideWhenUsed/>
-    <w:qFormat/>
-    <w:rsid w:val="0031386C"/>
-    <w:pPr>
-      <w:spacing w:after="100" w:line="276" w:lineRule="auto"/>
-      <w:ind w:left="220"/>
-    </w:pPr>
-    <w:rPr>
-      <w:sz w:val="22"/>
-      <w:szCs w:val="22"/>
-    </w:rPr>
-  </w:style>
-  <w:style w:type="paragraph" w:styleId="TM1">
-    <w:name w:val="toc 1"/>
-    <w:basedOn w:val="Normal"/>
-    <w:next w:val="Normal"/>
-    <w:autoRedefine/>
-    <w:uiPriority w:val="39"/>
-    <w:unhideWhenUsed/>
-    <w:qFormat/>
-    <w:rsid w:val="0031386C"/>
-    <w:pPr>
-      <w:spacing w:after="100" w:line="276" w:lineRule="auto"/>
-    </w:pPr>
-    <w:rPr>
-      <w:sz w:val="22"/>
-      <w:szCs w:val="22"/>
-    </w:rPr>
-  </w:style>
-  <w:style w:type="paragraph" w:styleId="TM3">
-    <w:name w:val="toc 3"/>
-    <w:basedOn w:val="Normal"/>
-    <w:next w:val="Normal"/>
-    <w:autoRedefine/>
-    <w:uiPriority w:val="39"/>
-    <w:unhideWhenUsed/>
-    <w:qFormat/>
-    <w:rsid w:val="0031386C"/>
-    <w:pPr>
-      <w:spacing w:after="100" w:line="276" w:lineRule="auto"/>
-      <w:ind w:left="440"/>
-    </w:pPr>
-    <w:rPr>
-      <w:sz w:val="22"/>
-      <w:szCs w:val="22"/>
-    </w:rPr>
-  </w:style>
-  <w:style w:type="character" w:customStyle="1" w:styleId="Titre2Car">
-    <w:name w:val="Titre 2 Car"/>
-    <w:basedOn w:val="Policepardfaut"/>
-    <w:link w:val="Titre2"/>
-    <w:uiPriority w:val="9"/>
-    <w:rsid w:val="00E75C07"/>
-    <w:rPr>
-      <w:rFonts w:asciiTheme="majorHAnsi" w:eastAsiaTheme="majorEastAsia" w:hAnsiTheme="majorHAnsi" w:cstheme="majorBidi"/>
-      <w:b/>
-      <w:bCs/>
-      <w:color w:val="4F81BD" w:themeColor="accent1"/>
-      <w:sz w:val="32"/>
-      <w:szCs w:val="26"/>
-    </w:rPr>
-  </w:style>
-  <w:style w:type="paragraph" w:styleId="Titre">
-    <w:name w:val="Title"/>
-    <w:basedOn w:val="Normal"/>
-    <w:next w:val="Normal"/>
-    <w:link w:val="TitreCar"/>
-    <w:autoRedefine/>
-    <w:uiPriority w:val="10"/>
-    <w:qFormat/>
-    <w:rsid w:val="00B52785"/>
-    <w:pPr>
-      <w:pBdr>
-        <w:bottom w:val="single" w:sz="8" w:space="4" w:color="4F81BD" w:themeColor="accent1"/>
-      </w:pBdr>
-      <w:spacing w:after="300"/>
-      <w:contextualSpacing/>
-    </w:pPr>
-    <w:rPr>
-      <w:rFonts w:asciiTheme="majorHAnsi" w:eastAsiaTheme="majorEastAsia" w:hAnsiTheme="majorHAnsi" w:cstheme="majorBidi"/>
-      <w:color w:val="17365D" w:themeColor="text2" w:themeShade="BF"/>
-      <w:spacing w:val="5"/>
-      <w:kern w:val="28"/>
-      <w:sz w:val="52"/>
-      <w:szCs w:val="52"/>
-    </w:rPr>
-  </w:style>
-  <w:style w:type="character" w:customStyle="1" w:styleId="TitreCar">
-    <w:name w:val="Titre Car"/>
-    <w:basedOn w:val="Policepardfaut"/>
-    <w:link w:val="Titre"/>
-    <w:uiPriority w:val="10"/>
-    <w:rsid w:val="00B52785"/>
-    <w:rPr>
-      <w:rFonts w:asciiTheme="majorHAnsi" w:eastAsiaTheme="majorEastAsia" w:hAnsiTheme="majorHAnsi" w:cstheme="majorBidi"/>
-      <w:color w:val="17365D" w:themeColor="text2" w:themeShade="BF"/>
-      <w:spacing w:val="5"/>
-      <w:kern w:val="28"/>
-      <w:sz w:val="52"/>
-      <w:szCs w:val="52"/>
-    </w:rPr>
-  </w:style>
-  <w:style w:type="character" w:styleId="Lienhypertexte">
-    <w:name w:val="Hyperlink"/>
-    <w:basedOn w:val="Policepardfaut"/>
-    <w:uiPriority w:val="99"/>
-    <w:unhideWhenUsed/>
-    <w:rsid w:val="0031386C"/>
-    <w:rPr>
-      <w:color w:val="0000FF" w:themeColor="hyperlink"/>
-      <w:u w:val="single"/>
-    </w:rPr>
-  </w:style>
-  <w:style w:type="paragraph" w:styleId="Paragraphedeliste">
-    <w:name w:val="List Paragraph"/>
-    <w:basedOn w:val="Normal"/>
-    <w:uiPriority w:val="34"/>
-    <w:qFormat/>
-    <w:rsid w:val="00235D15"/>
-    <w:pPr>
-      <w:spacing w:after="200" w:line="276" w:lineRule="auto"/>
-      <w:ind w:left="720"/>
-      <w:contextualSpacing/>
-    </w:pPr>
-    <w:rPr>
-      <w:rFonts w:eastAsiaTheme="minorHAnsi"/>
-      <w:sz w:val="22"/>
-      <w:szCs w:val="22"/>
-    </w:rPr>
-  </w:style>
-  <w:style w:type="character" w:styleId="Marquedecommentaire">
-    <w:name w:val="annotation reference"/>
-    <w:basedOn w:val="Policepardfaut"/>
-    <w:uiPriority w:val="99"/>
-    <w:semiHidden/>
-    <w:unhideWhenUsed/>
-    <w:rsid w:val="00B52785"/>
-    <w:rPr>
-      <w:sz w:val="16"/>
-      <w:szCs w:val="16"/>
-    </w:rPr>
-  </w:style>
-  <w:style w:type="paragraph" w:styleId="Commentaire">
-    <w:name w:val="annotation text"/>
-    <w:basedOn w:val="Normal"/>
-    <w:link w:val="CommentaireCar"/>
-    <w:uiPriority w:val="99"/>
-    <w:semiHidden/>
-    <w:unhideWhenUsed/>
-    <w:rsid w:val="00B52785"/>
-    <w:rPr>
-      <w:sz w:val="20"/>
-      <w:szCs w:val="20"/>
-    </w:rPr>
-  </w:style>
-  <w:style w:type="character" w:customStyle="1" w:styleId="CommentaireCar">
-    <w:name w:val="Commentaire Car"/>
-    <w:basedOn w:val="Policepardfaut"/>
-    <w:link w:val="Commentaire"/>
-    <w:uiPriority w:val="99"/>
-    <w:semiHidden/>
-    <w:rsid w:val="00B52785"/>
-    <w:rPr>
-      <w:sz w:val="20"/>
-      <w:szCs w:val="20"/>
-    </w:rPr>
-  </w:style>
-  <w:style w:type="paragraph" w:styleId="Objetducommentaire">
-    <w:name w:val="annotation subject"/>
-    <w:basedOn w:val="Commentaire"/>
-    <w:next w:val="Commentaire"/>
-    <w:link w:val="ObjetducommentaireCar"/>
-    <w:uiPriority w:val="99"/>
-    <w:semiHidden/>
-    <w:unhideWhenUsed/>
-    <w:rsid w:val="00B52785"/>
-    <w:rPr>
-      <w:b/>
-      <w:bCs/>
-    </w:rPr>
-  </w:style>
-  <w:style w:type="character" w:customStyle="1" w:styleId="ObjetducommentaireCar">
-    <w:name w:val="Objet du commentaire Car"/>
-    <w:basedOn w:val="CommentaireCar"/>
-    <w:link w:val="Objetducommentaire"/>
-    <w:uiPriority w:val="99"/>
-    <w:semiHidden/>
-    <w:rsid w:val="00B52785"/>
-    <w:rPr>
-      <w:b/>
-      <w:bCs/>
-      <w:sz w:val="20"/>
-      <w:szCs w:val="20"/>
-    </w:rPr>
-  </w:style>
-  <w:style w:type="character" w:customStyle="1" w:styleId="Titre3Car">
-    <w:name w:val="Titre 3 Car"/>
-    <w:basedOn w:val="Policepardfaut"/>
-    <w:link w:val="Titre3"/>
-    <w:uiPriority w:val="9"/>
-    <w:rsid w:val="005F41DE"/>
-    <w:rPr>
-      <w:rFonts w:asciiTheme="majorHAnsi" w:eastAsiaTheme="majorEastAsia" w:hAnsiTheme="majorHAnsi" w:cstheme="majorBidi"/>
-      <w:b/>
-      <w:bCs/>
-      <w:color w:val="4F81BD" w:themeColor="accent1"/>
-      <w:sz w:val="28"/>
-    </w:rPr>
-  </w:style>
-  <w:style w:type="paragraph" w:styleId="NormalWeb">
+  <w:style w:type="paragraph" w:styleId="Normalweb">
     <w:name w:val="Normal (Web)"/>
     <w:basedOn w:val="Normal"/>
     <w:uiPriority w:val="99"/>
@@ -9744,7 +9509,7 @@
 </file>
 
 <file path=customXml/itemProps5.xml><?xml version="1.0" encoding="utf-8"?>
-<ds:datastoreItem xmlns:ds="http://schemas.openxmlformats.org/officeDocument/2006/customXml" ds:itemID="{FCB41CA3-90E8-4DE8-A842-DF1C6F0D89EC}">
+<ds:datastoreItem xmlns:ds="http://schemas.openxmlformats.org/officeDocument/2006/customXml" ds:itemID="{73EC967A-ECC7-A644-94BF-B2E22B3CBED6}">
   <ds:schemaRefs>
     <ds:schemaRef ds:uri="http://schemas.openxmlformats.org/officeDocument/2006/bibliography"/>
   </ds:schemaRefs>

</xml_diff>

<commit_message>
Ajout mcd & mpd
</commit_message>
<xml_diff>
--- a/Livrables/Rapport de Projet MediaStore.docx
+++ b/Livrables/Rapport de Projet MediaStore.docx
@@ -1,6 +1,6 @@
 
 <file path=word/document.xml><?xml version="1.0" encoding="utf-8"?>
-<w:document xmlns:wpc="http://schemas.microsoft.com/office/word/2010/wordprocessingCanvas" xmlns:mo="http://schemas.microsoft.com/office/mac/office/2008/main" xmlns:mc="http://schemas.openxmlformats.org/markup-compatibility/2006" xmlns:mv="urn:schemas-microsoft-com:mac:vml" xmlns:o="urn:schemas-microsoft-com:office:office" xmlns:r="http://schemas.openxmlformats.org/officeDocument/2006/relationships" xmlns:m="http://schemas.openxmlformats.org/officeDocument/2006/math" xmlns:v="urn:schemas-microsoft-com:vml" xmlns:wp14="http://schemas.microsoft.com/office/word/2010/wordprocessingDrawing" xmlns:wp="http://schemas.openxmlformats.org/drawingml/2006/wordprocessingDrawing" xmlns:w10="urn:schemas-microsoft-com:office:word" xmlns:w="http://schemas.openxmlformats.org/wordprocessingml/2006/main" xmlns:w14="http://schemas.microsoft.com/office/word/2010/wordml" xmlns:w15="http://schemas.microsoft.com/office/word/2012/wordml" xmlns:wpg="http://schemas.microsoft.com/office/word/2010/wordprocessingGroup" xmlns:wpi="http://schemas.microsoft.com/office/word/2010/wordprocessingInk" xmlns:wne="http://schemas.microsoft.com/office/word/2006/wordml" xmlns:wps="http://schemas.microsoft.com/office/word/2010/wordprocessingShape" mc:Ignorable="w14 w15 wp14 mv">
+<w:document xmlns:wpc="http://schemas.microsoft.com/office/word/2010/wordprocessingCanvas" xmlns:mc="http://schemas.openxmlformats.org/markup-compatibility/2006" xmlns:o="urn:schemas-microsoft-com:office:office" xmlns:r="http://schemas.openxmlformats.org/officeDocument/2006/relationships" xmlns:m="http://schemas.openxmlformats.org/officeDocument/2006/math" xmlns:v="urn:schemas-microsoft-com:vml" xmlns:wp14="http://schemas.microsoft.com/office/word/2010/wordprocessingDrawing" xmlns:wp="http://schemas.openxmlformats.org/drawingml/2006/wordprocessingDrawing" xmlns:w10="urn:schemas-microsoft-com:office:word" xmlns:w="http://schemas.openxmlformats.org/wordprocessingml/2006/main" xmlns:w14="http://schemas.microsoft.com/office/word/2010/wordml" xmlns:wpg="http://schemas.microsoft.com/office/word/2010/wordprocessingGroup" xmlns:wpi="http://schemas.microsoft.com/office/word/2010/wordprocessingInk" xmlns:wne="http://schemas.microsoft.com/office/word/2006/wordml" xmlns:wps="http://schemas.microsoft.com/office/word/2010/wordprocessingShape" mc:Ignorable="w14 wp14">
   <w:body>
     <w:tbl>
       <w:tblPr>
@@ -138,7 +138,7 @@
                     <pic:cNvPicPr/>
                   </pic:nvPicPr>
                   <pic:blipFill>
-                    <a:blip r:embed="rId12">
+                    <a:blip r:embed="rId13">
                       <a:extLst>
                         <a:ext uri="{28A0092B-C50C-407E-A947-70E740481C1C}">
                           <a14:useLocalDpi xmlns:a14="http://schemas.microsoft.com/office/drawing/2010/main" val="0"/>
@@ -2286,7 +2286,7 @@
                     <pic:cNvPicPr/>
                   </pic:nvPicPr>
                   <pic:blipFill>
-                    <a:blip r:embed="rId13">
+                    <a:blip r:embed="rId14">
                       <a:extLst>
                         <a:ext uri="{28A0092B-C50C-407E-A947-70E740481C1C}">
                           <a14:useLocalDpi xmlns:a14="http://schemas.microsoft.com/office/drawing/2010/main" val="0"/>
@@ -2407,7 +2407,15 @@
         <w:jc w:val="both"/>
       </w:pPr>
       <w:r>
-        <w:t xml:space="preserve">Sous l’impulsion, de Monsieur Roubon, </w:t>
+        <w:t xml:space="preserve">Sous l’impulsion, de Monsieur </w:t>
+      </w:r>
+      <w:proofErr w:type="spellStart"/>
+      <w:r>
+        <w:t>Roubon</w:t>
+      </w:r>
+      <w:proofErr w:type="spellEnd"/>
+      <w:r>
+        <w:t xml:space="preserve">, </w:t>
       </w:r>
       <w:r>
         <w:t>d</w:t>
@@ -2461,7 +2469,7 @@
     </w:p>
     <w:p>
       <w:pPr>
-        <w:pStyle w:val="Pardeliste"/>
+        <w:pStyle w:val="Paragraphedeliste"/>
         <w:numPr>
           <w:ilvl w:val="0"/>
           <w:numId w:val="28"/>
@@ -2478,7 +2486,7 @@
     </w:p>
     <w:p>
       <w:pPr>
-        <w:pStyle w:val="Pardeliste"/>
+        <w:pStyle w:val="Paragraphedeliste"/>
         <w:numPr>
           <w:ilvl w:val="1"/>
           <w:numId w:val="28"/>
@@ -2498,7 +2506,7 @@
     </w:p>
     <w:p>
       <w:pPr>
-        <w:pStyle w:val="Pardeliste"/>
+        <w:pStyle w:val="Paragraphedeliste"/>
         <w:numPr>
           <w:ilvl w:val="1"/>
           <w:numId w:val="28"/>
@@ -2524,7 +2532,7 @@
     </w:p>
     <w:p>
       <w:pPr>
-        <w:pStyle w:val="Pardeliste"/>
+        <w:pStyle w:val="Paragraphedeliste"/>
         <w:numPr>
           <w:ilvl w:val="1"/>
           <w:numId w:val="28"/>
@@ -2559,7 +2567,7 @@
     </w:p>
     <w:p>
       <w:pPr>
-        <w:pStyle w:val="Pardeliste"/>
+        <w:pStyle w:val="Paragraphedeliste"/>
         <w:numPr>
           <w:ilvl w:val="1"/>
           <w:numId w:val="28"/>
@@ -2589,7 +2597,7 @@
     </w:p>
     <w:p>
       <w:pPr>
-        <w:pStyle w:val="Pardeliste"/>
+        <w:pStyle w:val="Paragraphedeliste"/>
         <w:numPr>
           <w:ilvl w:val="1"/>
           <w:numId w:val="28"/>
@@ -2615,7 +2623,7 @@
     </w:p>
     <w:p>
       <w:pPr>
-        <w:pStyle w:val="Pardeliste"/>
+        <w:pStyle w:val="Paragraphedeliste"/>
         <w:numPr>
           <w:ilvl w:val="1"/>
           <w:numId w:val="28"/>
@@ -2635,7 +2643,7 @@
     </w:p>
     <w:p>
       <w:pPr>
-        <w:pStyle w:val="Pardeliste"/>
+        <w:pStyle w:val="Paragraphedeliste"/>
         <w:numPr>
           <w:ilvl w:val="0"/>
           <w:numId w:val="28"/>
@@ -2652,7 +2660,7 @@
     </w:p>
     <w:p>
       <w:pPr>
-        <w:pStyle w:val="Pardeliste"/>
+        <w:pStyle w:val="Paragraphedeliste"/>
         <w:numPr>
           <w:ilvl w:val="1"/>
           <w:numId w:val="28"/>
@@ -2669,7 +2677,7 @@
     </w:p>
     <w:p>
       <w:pPr>
-        <w:pStyle w:val="Pardeliste"/>
+        <w:pStyle w:val="Paragraphedeliste"/>
         <w:numPr>
           <w:ilvl w:val="1"/>
           <w:numId w:val="28"/>
@@ -2689,7 +2697,7 @@
     </w:p>
     <w:p>
       <w:pPr>
-        <w:pStyle w:val="Pardeliste"/>
+        <w:pStyle w:val="Paragraphedeliste"/>
         <w:numPr>
           <w:ilvl w:val="1"/>
           <w:numId w:val="28"/>
@@ -2706,7 +2714,7 @@
     </w:p>
     <w:p>
       <w:pPr>
-        <w:pStyle w:val="Pardeliste"/>
+        <w:pStyle w:val="Paragraphedeliste"/>
         <w:numPr>
           <w:ilvl w:val="1"/>
           <w:numId w:val="28"/>
@@ -2726,7 +2734,7 @@
     </w:p>
     <w:p>
       <w:pPr>
-        <w:pStyle w:val="Pardeliste"/>
+        <w:pStyle w:val="Paragraphedeliste"/>
         <w:numPr>
           <w:ilvl w:val="1"/>
           <w:numId w:val="28"/>
@@ -2772,8 +2780,8 @@
     <w:p>
       <w:pPr>
         <w:sectPr>
-          <w:headerReference w:type="default" r:id="rId14"/>
-          <w:footerReference w:type="default" r:id="rId15"/>
+          <w:headerReference w:type="default" r:id="rId15"/>
+          <w:footerReference w:type="default" r:id="rId16"/>
           <w:pgSz w:w="11901" w:h="16817"/>
           <w:pgMar w:top="1417" w:right="1417" w:bottom="1417" w:left="1417" w:header="227" w:footer="284" w:gutter="0"/>
           <w:cols w:space="708"/>
@@ -2835,10 +2843,10 @@
             <v:path o:extrusionok="f" gradientshapeok="t" o:connecttype="rect"/>
             <o:lock v:ext="edit" aspectratio="t"/>
           </v:shapetype>
-          <v:shape id="_x0000_i1026" type="#_x0000_t75" style="width:867.55pt;height:204pt" o:ole="">
-            <v:imagedata r:id="rId16" o:title=""/>
+          <v:shape id="_x0000_i1025" type="#_x0000_t75" style="width:867.7pt;height:203.8pt" o:ole="">
+            <v:imagedata r:id="rId17" o:title=""/>
           </v:shape>
-          <o:OLEObject Type="Embed" ProgID="Excel.Sheet.12" ShapeID="_x0000_i1026" DrawAspect="Content" ObjectID="_1527600004" r:id="rId17"/>
+          <o:OLEObject Type="Embed" ProgID="Excel.Sheet.12" ShapeID="_x0000_i1025" DrawAspect="Content" ObjectID="_1527602006" r:id="rId18"/>
         </w:object>
       </w:r>
     </w:p>
@@ -2882,16 +2890,1091 @@
       <w:bookmarkEnd w:id="9"/>
     </w:p>
     <w:p>
+      <w:bookmarkStart w:id="10" w:name="_GoBack"/>
       <w:r>
         <w:rPr>
           <w:noProof/>
           <w:lang w:eastAsia="fr-FR"/>
         </w:rPr>
         <w:drawing>
-          <wp:inline distT="0" distB="0" distL="0" distR="0" wp14:anchorId="70FD7CA6" wp14:editId="723A1C7F">
+          <wp:inline distT="0" distB="0" distL="0" distR="0" wp14:anchorId="547B357B" wp14:editId="7161BBF6">
+            <wp:extent cx="5553850" cy="7220958"/>
+            <wp:effectExtent l="0" t="0" r="8890" b="0"/>
+            <wp:docPr id="6" name="Image 6"/>
+            <wp:cNvGraphicFramePr>
+              <a:graphicFrameLocks xmlns:a="http://schemas.openxmlformats.org/drawingml/2006/main" noChangeAspect="1"/>
+            </wp:cNvGraphicFramePr>
+            <a:graphic xmlns:a="http://schemas.openxmlformats.org/drawingml/2006/main">
+              <a:graphicData uri="http://schemas.openxmlformats.org/drawingml/2006/picture">
+                <pic:pic xmlns:pic="http://schemas.openxmlformats.org/drawingml/2006/picture">
+                  <pic:nvPicPr>
+                    <pic:cNvPr id="0" name="mcd2.png"/>
+                    <pic:cNvPicPr/>
+                  </pic:nvPicPr>
+                  <pic:blipFill>
+                    <a:blip r:embed="rId19">
+                      <a:extLst>
+                        <a:ext uri="{28A0092B-C50C-407E-A947-70E740481C1C}">
+                          <a14:useLocalDpi xmlns:a14="http://schemas.microsoft.com/office/drawing/2010/main" val="0"/>
+                        </a:ext>
+                      </a:extLst>
+                    </a:blip>
+                    <a:stretch>
+                      <a:fillRect/>
+                    </a:stretch>
+                  </pic:blipFill>
+                  <pic:spPr>
+                    <a:xfrm>
+                      <a:off x="0" y="0"/>
+                      <a:ext cx="5553850" cy="7220958"/>
+                    </a:xfrm>
+                    <a:prstGeom prst="rect">
+                      <a:avLst/>
+                    </a:prstGeom>
+                  </pic:spPr>
+                </pic:pic>
+              </a:graphicData>
+            </a:graphic>
+          </wp:inline>
+        </w:drawing>
+      </w:r>
+      <w:bookmarkEnd w:id="10"/>
+    </w:p>
+    <w:p>
+      <w:r>
+        <w:br w:type="page"/>
+      </w:r>
+    </w:p>
+    <w:p>
+      <w:pPr>
+        <w:pStyle w:val="Titre3"/>
+      </w:pPr>
+      <w:bookmarkStart w:id="11" w:name="_Toc453770569"/>
+      <w:r>
+        <w:lastRenderedPageBreak/>
+        <w:t xml:space="preserve">Modèle </w:t>
+      </w:r>
+      <w:r>
+        <w:t>P</w:t>
+      </w:r>
+      <w:r>
+        <w:t xml:space="preserve">hysique de </w:t>
+      </w:r>
+      <w:r>
+        <w:t>D</w:t>
+      </w:r>
+      <w:r>
+        <w:t>onnées</w:t>
+      </w:r>
+      <w:r>
+        <w:t xml:space="preserve"> ou MPD</w:t>
+      </w:r>
+      <w:bookmarkEnd w:id="11"/>
+    </w:p>
+    <w:p>
+      <w:r>
+        <w:rPr>
+          <w:noProof/>
+          <w:lang w:eastAsia="fr-FR"/>
+        </w:rPr>
+        <w:drawing>
+          <wp:inline distT="0" distB="0" distL="0" distR="0" wp14:anchorId="516F7411" wp14:editId="02BF46FB">
+            <wp:extent cx="5757545" cy="5259896"/>
+            <wp:effectExtent l="0" t="0" r="0" b="0"/>
+            <wp:docPr id="2" name="Image 1"/>
+            <wp:cNvGraphicFramePr>
+              <a:graphicFrameLocks xmlns:a="http://schemas.openxmlformats.org/drawingml/2006/main" noChangeAspect="1"/>
+            </wp:cNvGraphicFramePr>
+            <a:graphic xmlns:a="http://schemas.openxmlformats.org/drawingml/2006/main">
+              <a:graphicData uri="http://schemas.openxmlformats.org/drawingml/2006/picture">
+                <pic:pic xmlns:pic="http://schemas.openxmlformats.org/drawingml/2006/picture">
+                  <pic:nvPicPr>
+                    <pic:cNvPr id="2" name="Image 1"/>
+                    <pic:cNvPicPr>
+                      <a:picLocks noChangeAspect="1"/>
+                    </pic:cNvPicPr>
+                  </pic:nvPicPr>
+                  <pic:blipFill>
+                    <a:blip r:embed="rId20">
+                      <a:extLst>
+                        <a:ext uri="{28A0092B-C50C-407E-A947-70E740481C1C}">
+                          <a14:useLocalDpi xmlns:a14="http://schemas.microsoft.com/office/drawing/2010/main" val="0"/>
+                        </a:ext>
+                      </a:extLst>
+                    </a:blip>
+                    <a:stretch>
+                      <a:fillRect/>
+                    </a:stretch>
+                  </pic:blipFill>
+                  <pic:spPr>
+                    <a:xfrm>
+                      <a:off x="0" y="0"/>
+                      <a:ext cx="5757545" cy="5259896"/>
+                    </a:xfrm>
+                    <a:prstGeom prst="rect">
+                      <a:avLst/>
+                    </a:prstGeom>
+                  </pic:spPr>
+                </pic:pic>
+              </a:graphicData>
+            </a:graphic>
+          </wp:inline>
+        </w:drawing>
+      </w:r>
+    </w:p>
+    <w:p>
+      <w:r>
+        <w:br w:type="page"/>
+      </w:r>
+    </w:p>
+    <w:p>
+      <w:pPr>
+        <w:pStyle w:val="Titre1"/>
+      </w:pPr>
+      <w:bookmarkStart w:id="12" w:name="_Toc453770570"/>
+      <w:r>
+        <w:lastRenderedPageBreak/>
+        <w:t>Architecture technique</w:t>
+      </w:r>
+      <w:bookmarkEnd w:id="12"/>
+    </w:p>
+    <w:p>
+      <w:pPr>
+        <w:pStyle w:val="Titre2"/>
+      </w:pPr>
+      <w:bookmarkStart w:id="13" w:name="_Toc453770571"/>
+      <w:r>
+        <w:t xml:space="preserve">5.1) </w:t>
+      </w:r>
+      <w:r>
+        <w:t>Architecture MVC</w:t>
+      </w:r>
+      <w:bookmarkEnd w:id="13"/>
+    </w:p>
+    <w:p>
+      <w:r>
+        <w:rPr>
+          <w:noProof/>
+        </w:rPr>
+        <w:pict w14:anchorId="5429D6D6">
+          <v:shape id="_x0000_s1026" type="#_x0000_t75" style="position:absolute;margin-left:-11.95pt;margin-top:.65pt;width:489.65pt;height:305.65pt;z-index:251660288;mso-position-horizontal-relative:text;mso-position-vertical-relative:text">
+            <v:imagedata r:id="rId21" o:title=""/>
+          </v:shape>
+          <o:OLEObject Type="Embed" ProgID="Photoshop.Image.12" ShapeID="_x0000_s1026" DrawAspect="Content" ObjectID="_1527602008" r:id="rId22">
+            <o:FieldCodes>\s</o:FieldCodes>
+          </o:OLEObject>
+        </w:pict>
+      </w:r>
+    </w:p>
+    <w:p/>
+    <w:p/>
+    <w:p/>
+    <w:p/>
+    <w:p/>
+    <w:p/>
+    <w:p/>
+    <w:p/>
+    <w:p/>
+    <w:p/>
+    <w:p/>
+    <w:p/>
+    <w:p/>
+    <w:p/>
+    <w:p/>
+    <w:p/>
+    <w:p/>
+    <w:p/>
+    <w:p/>
+    <w:p/>
+    <w:p/>
+    <w:p>
+      <w:pPr>
+        <w:pStyle w:val="Titre2"/>
+      </w:pPr>
+      <w:bookmarkStart w:id="14" w:name="_Toc453770572"/>
+      <w:r>
+        <w:t xml:space="preserve">5.2) </w:t>
+      </w:r>
+      <w:r>
+        <w:t xml:space="preserve">Choix du </w:t>
+      </w:r>
+      <w:r>
+        <w:t>langage</w:t>
+      </w:r>
+      <w:r>
+        <w:t xml:space="preserve"> &amp; des outils d’aide au développement</w:t>
+      </w:r>
+      <w:bookmarkEnd w:id="14"/>
+    </w:p>
+    <w:p>
+      <w:r>
+        <w:object w:dxaOrig="16239" w:dyaOrig="10" w14:anchorId="14F6F927">
+          <v:shape id="_x0000_i1026" type="#_x0000_t75" style="width:811.05pt;height:.55pt" o:ole="">
+            <v:imagedata r:id="rId23" o:title=""/>
+          </v:shape>
+          <o:OLEObject Type="Embed" ProgID="Photoshop.Image.12" ShapeID="_x0000_i1026" DrawAspect="Content" ObjectID="_1527602007" r:id="rId24">
+            <o:FieldCodes>\s</o:FieldCodes>
+          </o:OLEObject>
+        </w:object>
+      </w:r>
+      <w:r>
+        <w:t>Nous avons choisi</w:t>
+      </w:r>
+      <w:r>
+        <w:t> :</w:t>
+      </w:r>
+    </w:p>
+    <w:p>
+      <w:pPr>
+        <w:pStyle w:val="Paragraphedeliste"/>
+        <w:numPr>
+          <w:ilvl w:val="0"/>
+          <w:numId w:val="19"/>
+        </w:numPr>
+        <w:spacing w:before="120"/>
+        <w:rPr>
+          <w:sz w:val="24"/>
+          <w:szCs w:val="24"/>
+        </w:rPr>
+      </w:pPr>
+      <w:r>
+        <w:rPr>
+          <w:sz w:val="24"/>
+          <w:szCs w:val="24"/>
+        </w:rPr>
+        <w:t xml:space="preserve">Le langage </w:t>
+      </w:r>
+      <w:r>
+        <w:rPr>
+          <w:sz w:val="24"/>
+          <w:szCs w:val="24"/>
+        </w:rPr>
+        <w:t>P</w:t>
+      </w:r>
+      <w:r>
+        <w:rPr>
+          <w:sz w:val="24"/>
+          <w:szCs w:val="24"/>
+        </w:rPr>
+        <w:t>H</w:t>
+      </w:r>
+      <w:r>
+        <w:rPr>
+          <w:sz w:val="24"/>
+          <w:szCs w:val="24"/>
+        </w:rPr>
+        <w:t>P</w:t>
+      </w:r>
+      <w:r>
+        <w:rPr>
+          <w:sz w:val="24"/>
+          <w:szCs w:val="24"/>
+        </w:rPr>
+        <w:t xml:space="preserve"> </w:t>
+      </w:r>
+      <w:r>
+        <w:rPr>
+          <w:sz w:val="24"/>
+          <w:szCs w:val="24"/>
+        </w:rPr>
+        <w:t xml:space="preserve">qui est </w:t>
+      </w:r>
+      <w:r>
+        <w:rPr>
+          <w:sz w:val="24"/>
+          <w:szCs w:val="24"/>
+        </w:rPr>
+        <w:t xml:space="preserve">un langage </w:t>
+      </w:r>
+      <w:r>
+        <w:rPr>
+          <w:sz w:val="24"/>
+          <w:szCs w:val="24"/>
+        </w:rPr>
+        <w:t>Open Source</w:t>
+      </w:r>
+      <w:r>
+        <w:rPr>
+          <w:sz w:val="24"/>
+          <w:szCs w:val="24"/>
+        </w:rPr>
+        <w:t>, c’est-à-dire gratuit. Il faut noter qu</w:t>
+      </w:r>
+      <w:r>
+        <w:rPr>
+          <w:sz w:val="24"/>
+          <w:szCs w:val="24"/>
+        </w:rPr>
+        <w:t>e notre équipe de développement est experte sur cette technologie</w:t>
+      </w:r>
+      <w:r>
+        <w:rPr>
+          <w:sz w:val="24"/>
+          <w:szCs w:val="24"/>
+        </w:rPr>
+        <w:t>,</w:t>
+      </w:r>
+    </w:p>
+    <w:p>
+      <w:pPr>
+        <w:pStyle w:val="Paragraphedeliste"/>
+        <w:numPr>
+          <w:ilvl w:val="0"/>
+          <w:numId w:val="19"/>
+        </w:numPr>
+        <w:spacing w:before="120"/>
+        <w:ind w:left="708"/>
+        <w:rPr>
+          <w:sz w:val="24"/>
+          <w:szCs w:val="24"/>
+        </w:rPr>
+      </w:pPr>
+      <w:r>
+        <w:rPr>
+          <w:sz w:val="24"/>
+          <w:szCs w:val="24"/>
+        </w:rPr>
+        <w:t xml:space="preserve">L’ORM </w:t>
+      </w:r>
+      <w:r>
+        <w:rPr>
+          <w:sz w:val="24"/>
+          <w:szCs w:val="24"/>
+        </w:rPr>
+        <w:t>É</w:t>
+      </w:r>
+      <w:r>
+        <w:rPr>
+          <w:sz w:val="24"/>
+          <w:szCs w:val="24"/>
+        </w:rPr>
+        <w:t xml:space="preserve">loquent </w:t>
+      </w:r>
+      <w:r>
+        <w:rPr>
+          <w:sz w:val="24"/>
+          <w:szCs w:val="24"/>
+        </w:rPr>
+        <w:t>qui augmente la productivité</w:t>
+      </w:r>
+      <w:r>
+        <w:rPr>
+          <w:sz w:val="24"/>
+          <w:szCs w:val="24"/>
+        </w:rPr>
+        <w:t>,</w:t>
+      </w:r>
+    </w:p>
+    <w:p>
+      <w:pPr>
+        <w:pStyle w:val="Paragraphedeliste"/>
+        <w:numPr>
+          <w:ilvl w:val="1"/>
+          <w:numId w:val="19"/>
+        </w:numPr>
+        <w:spacing w:before="120"/>
+        <w:rPr>
+          <w:color w:val="252525"/>
+        </w:rPr>
+      </w:pPr>
+      <w:r>
+        <w:rPr>
+          <w:color w:val="252525"/>
+        </w:rPr>
+        <w:t xml:space="preserve"> ORM signifie « </w:t>
+      </w:r>
+      <w:proofErr w:type="spellStart"/>
+      <w:r>
+        <w:rPr>
+          <w:color w:val="252525"/>
+        </w:rPr>
+        <w:t>mapping</w:t>
+      </w:r>
+      <w:proofErr w:type="spellEnd"/>
+      <w:r>
+        <w:rPr>
+          <w:color w:val="252525"/>
+        </w:rPr>
+        <w:t xml:space="preserve"> objet-relationnel</w:t>
+      </w:r>
+      <w:r>
+        <w:rPr>
+          <w:color w:val="252525"/>
+        </w:rPr>
+        <w:t xml:space="preserve"> </w:t>
+      </w:r>
+      <w:r>
+        <w:rPr>
+          <w:color w:val="252525"/>
+        </w:rPr>
+        <w:t>et</w:t>
+      </w:r>
+      <w:r>
+        <w:rPr>
+          <w:color w:val="252525"/>
+        </w:rPr>
+        <w:t xml:space="preserve"> e</w:t>
+      </w:r>
+      <w:r>
+        <w:rPr>
+          <w:color w:val="252525"/>
+        </w:rPr>
+        <w:t>n anglais</w:t>
+      </w:r>
+      <w:r>
+        <w:rPr>
+          <w:color w:val="252525"/>
+        </w:rPr>
+        <w:t xml:space="preserve"> </w:t>
+      </w:r>
+      <w:r>
+        <w:rPr>
+          <w:color w:val="252525"/>
+        </w:rPr>
+        <w:t>O</w:t>
+      </w:r>
+      <w:r>
+        <w:rPr>
+          <w:color w:val="252525"/>
+        </w:rPr>
+        <w:t>bject </w:t>
+      </w:r>
+      <w:proofErr w:type="spellStart"/>
+      <w:r>
+        <w:rPr>
+          <w:color w:val="252525"/>
+        </w:rPr>
+        <w:t>R</w:t>
+      </w:r>
+      <w:r>
+        <w:rPr>
+          <w:color w:val="252525"/>
+        </w:rPr>
+        <w:t>elational</w:t>
+      </w:r>
+      <w:proofErr w:type="spellEnd"/>
+      <w:r>
+        <w:rPr>
+          <w:color w:val="252525"/>
+        </w:rPr>
+        <w:t> </w:t>
+      </w:r>
+      <w:proofErr w:type="spellStart"/>
+      <w:r>
+        <w:rPr>
+          <w:color w:val="252525"/>
+        </w:rPr>
+        <w:t>M</w:t>
+      </w:r>
+      <w:r>
+        <w:rPr>
+          <w:color w:val="252525"/>
+        </w:rPr>
+        <w:t>apping</w:t>
+      </w:r>
+      <w:proofErr w:type="spellEnd"/>
+      <w:r>
+        <w:rPr>
+          <w:color w:val="252525"/>
+        </w:rPr>
+        <w:t xml:space="preserve"> </w:t>
+      </w:r>
+      <w:r>
+        <w:rPr>
+          <w:color w:val="252525"/>
+        </w:rPr>
+        <w:t> ».</w:t>
+      </w:r>
+    </w:p>
+    <w:p>
+      <w:pPr>
+        <w:pStyle w:val="Paragraphedeliste"/>
+        <w:numPr>
+          <w:ilvl w:val="1"/>
+          <w:numId w:val="19"/>
+        </w:numPr>
+        <w:spacing w:before="120"/>
+        <w:rPr>
+          <w:color w:val="252525"/>
+        </w:rPr>
+      </w:pPr>
+      <w:r>
+        <w:rPr>
+          <w:color w:val="252525"/>
+        </w:rPr>
+        <w:t xml:space="preserve">Cette </w:t>
+      </w:r>
+      <w:r>
+        <w:rPr>
+          <w:color w:val="252525"/>
+        </w:rPr>
+        <w:t>technique de programmation informatique crée l'illusion d'une</w:t>
+      </w:r>
+      <w:r>
+        <w:rPr>
+          <w:color w:val="252525"/>
+        </w:rPr>
+        <w:t xml:space="preserve"> </w:t>
+      </w:r>
+      <w:hyperlink r:id="rId25" w:tooltip="Base de données orientée objet" w:history="1">
+        <w:r>
+          <w:rPr>
+            <w:color w:val="252525"/>
+          </w:rPr>
+          <w:t>base de données orientée objet</w:t>
+        </w:r>
+      </w:hyperlink>
+      <w:r>
+        <w:rPr>
+          <w:color w:val="252525"/>
+        </w:rPr>
+        <w:t xml:space="preserve"> </w:t>
+      </w:r>
+      <w:r>
+        <w:rPr>
+          <w:color w:val="252525"/>
+        </w:rPr>
+        <w:t>à partir d'une </w:t>
+      </w:r>
+      <w:hyperlink r:id="rId26" w:tooltip="Base de données relationnelle" w:history="1">
+        <w:r>
+          <w:rPr>
+            <w:color w:val="252525"/>
+          </w:rPr>
+          <w:t>base de données relationnelle</w:t>
+        </w:r>
+      </w:hyperlink>
+      <w:r>
+        <w:rPr>
+          <w:color w:val="252525"/>
+        </w:rPr>
+        <w:t xml:space="preserve"> </w:t>
+      </w:r>
+      <w:r>
+        <w:rPr>
+          <w:color w:val="252525"/>
+        </w:rPr>
+        <w:t>en définissant des correspondances entre cette base de données et</w:t>
+      </w:r>
+      <w:r>
+        <w:rPr>
+          <w:color w:val="252525"/>
+        </w:rPr>
+        <w:t xml:space="preserve"> les objets du langage utilisé.</w:t>
+      </w:r>
+    </w:p>
+    <w:p>
+      <w:pPr>
+        <w:pStyle w:val="Paragraphedeliste"/>
+        <w:numPr>
+          <w:ilvl w:val="0"/>
+          <w:numId w:val="19"/>
+        </w:numPr>
+        <w:spacing w:before="120"/>
+        <w:rPr>
+          <w:sz w:val="24"/>
+          <w:szCs w:val="24"/>
+        </w:rPr>
+      </w:pPr>
+      <w:r>
+        <w:rPr>
+          <w:sz w:val="24"/>
+          <w:szCs w:val="24"/>
+        </w:rPr>
+        <w:t>Le logiciel de « </w:t>
+      </w:r>
+      <w:proofErr w:type="spellStart"/>
+      <w:r>
+        <w:rPr>
+          <w:sz w:val="24"/>
+          <w:szCs w:val="24"/>
+        </w:rPr>
+        <w:t>versio</w:t>
+      </w:r>
+      <w:r>
+        <w:rPr>
+          <w:sz w:val="24"/>
+          <w:szCs w:val="24"/>
+        </w:rPr>
+        <w:t>n</w:t>
+      </w:r>
+      <w:r>
+        <w:rPr>
+          <w:sz w:val="24"/>
+          <w:szCs w:val="24"/>
+        </w:rPr>
+        <w:t>ning</w:t>
+      </w:r>
+      <w:proofErr w:type="spellEnd"/>
+      <w:r>
+        <w:rPr>
+          <w:sz w:val="24"/>
+          <w:szCs w:val="24"/>
+        </w:rPr>
+        <w:t xml:space="preserve"> Git »</w:t>
+      </w:r>
+      <w:r>
+        <w:rPr>
+          <w:sz w:val="24"/>
+          <w:szCs w:val="24"/>
+        </w:rPr>
+        <w:t xml:space="preserve"> qui utilise l’interface </w:t>
+      </w:r>
+      <w:proofErr w:type="spellStart"/>
+      <w:r>
+        <w:rPr>
+          <w:sz w:val="24"/>
+          <w:szCs w:val="24"/>
+        </w:rPr>
+        <w:t>Git</w:t>
+      </w:r>
+      <w:r>
+        <w:rPr>
+          <w:sz w:val="24"/>
+          <w:szCs w:val="24"/>
+        </w:rPr>
+        <w:t>H</w:t>
+      </w:r>
+      <w:r>
+        <w:rPr>
+          <w:sz w:val="24"/>
+          <w:szCs w:val="24"/>
+        </w:rPr>
+        <w:t>ub</w:t>
+      </w:r>
+      <w:proofErr w:type="spellEnd"/>
+      <w:r>
+        <w:rPr>
+          <w:sz w:val="24"/>
+          <w:szCs w:val="24"/>
+        </w:rPr>
+        <w:t>. Il permet d’</w:t>
+      </w:r>
+      <w:r>
+        <w:rPr>
+          <w:sz w:val="24"/>
+          <w:szCs w:val="24"/>
+        </w:rPr>
+        <w:t>assurer une intégration des différents développements vers l’environnement de production</w:t>
+      </w:r>
+      <w:r>
+        <w:rPr>
+          <w:sz w:val="24"/>
+          <w:szCs w:val="24"/>
+        </w:rPr>
+        <w:t xml:space="preserve"> ainsi que de </w:t>
+      </w:r>
+      <w:r>
+        <w:rPr>
+          <w:sz w:val="24"/>
+          <w:szCs w:val="24"/>
+        </w:rPr>
+        <w:t>garder un historique</w:t>
+      </w:r>
+      <w:r>
+        <w:rPr>
+          <w:sz w:val="24"/>
+          <w:szCs w:val="24"/>
+        </w:rPr>
+        <w:t xml:space="preserve"> des différent</w:t>
+      </w:r>
+      <w:r>
+        <w:rPr>
+          <w:sz w:val="24"/>
+          <w:szCs w:val="24"/>
+        </w:rPr>
+        <w:t>e</w:t>
+      </w:r>
+      <w:r>
+        <w:rPr>
+          <w:sz w:val="24"/>
+          <w:szCs w:val="24"/>
+        </w:rPr>
+        <w:t>s phases du projet.</w:t>
+      </w:r>
+    </w:p>
+    <w:p>
+      <w:pPr>
+        <w:pStyle w:val="Titre2"/>
+      </w:pPr>
+      <w:bookmarkStart w:id="15" w:name="_Toc453770573"/>
+      <w:r>
+        <w:t xml:space="preserve">5.3) </w:t>
+      </w:r>
+      <w:r>
+        <w:t>Choix de la base de données</w:t>
+      </w:r>
+      <w:bookmarkEnd w:id="15"/>
+    </w:p>
+    <w:p>
+      <w:pPr>
+        <w:spacing w:before="120"/>
+        <w:jc w:val="both"/>
+      </w:pPr>
+      <w:r>
+        <w:t xml:space="preserve">Le choix s’est porté sur </w:t>
+      </w:r>
+      <w:r>
+        <w:t xml:space="preserve">le Système de Gestion de Base de </w:t>
+      </w:r>
+      <w:r>
+        <w:t>D</w:t>
+      </w:r>
+      <w:r>
+        <w:t xml:space="preserve">onnées (SGBD) </w:t>
+      </w:r>
+      <w:proofErr w:type="spellStart"/>
+      <w:r>
+        <w:t>MySql</w:t>
+      </w:r>
+      <w:proofErr w:type="spellEnd"/>
+      <w:r>
+        <w:t>,</w:t>
+      </w:r>
+      <w:r>
+        <w:t xml:space="preserve"> car il e</w:t>
+      </w:r>
+      <w:r>
+        <w:t>s</w:t>
+      </w:r>
+      <w:r>
+        <w:t>t simple à déployer.</w:t>
+      </w:r>
+    </w:p>
+    <w:p>
+      <w:pPr>
+        <w:spacing w:before="120"/>
+        <w:jc w:val="both"/>
+      </w:pPr>
+      <w:r>
+        <w:lastRenderedPageBreak/>
+        <w:t xml:space="preserve">De plus, </w:t>
+      </w:r>
+      <w:r>
+        <w:t xml:space="preserve">si </w:t>
+      </w:r>
+      <w:r>
+        <w:t>demain vous souhaitez faire évoluer votre système d’information</w:t>
+      </w:r>
+      <w:r>
+        <w:t xml:space="preserve"> </w:t>
+      </w:r>
+      <w:r>
+        <w:t>vers une base de données de type SQL Server ou Oracle</w:t>
+      </w:r>
+      <w:r>
+        <w:t xml:space="preserve"> la migration ne posera aucun</w:t>
+      </w:r>
+      <w:r>
+        <w:t xml:space="preserve"> problème</w:t>
+      </w:r>
+      <w:r>
+        <w:t>.</w:t>
+      </w:r>
+    </w:p>
+    <w:p>
+      <w:pPr>
+        <w:spacing w:before="120"/>
+        <w:jc w:val="both"/>
+      </w:pPr>
+      <w:r>
+        <w:t xml:space="preserve">Enfin, le SGBD </w:t>
+      </w:r>
+      <w:proofErr w:type="spellStart"/>
+      <w:r>
+        <w:t>MySql</w:t>
+      </w:r>
+      <w:proofErr w:type="spellEnd"/>
+      <w:r>
+        <w:t xml:space="preserve"> ne nécessite pas de licence.</w:t>
+      </w:r>
+    </w:p>
+    <w:p>
+      <w:pPr>
+        <w:pStyle w:val="Titre2"/>
+      </w:pPr>
+      <w:bookmarkStart w:id="16" w:name="_Toc453770574"/>
+      <w:r>
+        <w:t xml:space="preserve">5.4) </w:t>
+      </w:r>
+      <w:r>
+        <w:t>Choix d’un Framework CSS</w:t>
+      </w:r>
+      <w:bookmarkEnd w:id="16"/>
+    </w:p>
+    <w:p>
+      <w:pPr>
+        <w:spacing w:before="120"/>
+        <w:jc w:val="both"/>
+        <w:rPr>
+          <w:shd w:val="clear" w:color="auto" w:fill="FFFFFF"/>
+        </w:rPr>
+      </w:pPr>
+      <w:r>
+        <w:rPr>
+          <w:shd w:val="clear" w:color="auto" w:fill="FFFFFF"/>
+        </w:rPr>
+        <w:t>SEMANTIC</w:t>
+      </w:r>
+      <w:r>
+        <w:rPr>
+          <w:shd w:val="clear" w:color="auto" w:fill="FFFFFF"/>
+        </w:rPr>
+        <w:t>-</w:t>
+      </w:r>
+      <w:r>
+        <w:rPr>
+          <w:shd w:val="clear" w:color="auto" w:fill="FFFFFF"/>
+        </w:rPr>
+        <w:t xml:space="preserve">UI </w:t>
+      </w:r>
+      <w:r>
+        <w:rPr>
+          <w:shd w:val="clear" w:color="auto" w:fill="FFFFFF"/>
+        </w:rPr>
+        <w:t xml:space="preserve">permet de développer et concevoir des </w:t>
+      </w:r>
+      <w:proofErr w:type="spellStart"/>
+      <w:r>
+        <w:rPr>
+          <w:shd w:val="clear" w:color="auto" w:fill="FFFFFF"/>
+        </w:rPr>
+        <w:t>F</w:t>
+      </w:r>
+      <w:r>
+        <w:rPr>
+          <w:shd w:val="clear" w:color="auto" w:fill="FFFFFF"/>
+        </w:rPr>
+        <w:t>rontends</w:t>
+      </w:r>
+      <w:proofErr w:type="spellEnd"/>
+      <w:r>
+        <w:rPr>
+          <w:shd w:val="clear" w:color="auto" w:fill="FFFFFF"/>
+        </w:rPr>
+        <w:t>/</w:t>
+      </w:r>
+      <w:proofErr w:type="spellStart"/>
+      <w:r>
+        <w:rPr>
+          <w:shd w:val="clear" w:color="auto" w:fill="FFFFFF"/>
+        </w:rPr>
+        <w:t>B</w:t>
+      </w:r>
+      <w:r>
+        <w:rPr>
+          <w:shd w:val="clear" w:color="auto" w:fill="FFFFFF"/>
+        </w:rPr>
+        <w:t>ackends</w:t>
+      </w:r>
+      <w:proofErr w:type="spellEnd"/>
+      <w:r>
+        <w:rPr>
+          <w:shd w:val="clear" w:color="auto" w:fill="FFFFFF"/>
+        </w:rPr>
+        <w:t xml:space="preserve"> très rapidement sans avoir à passer par de l’intégration.</w:t>
+      </w:r>
+    </w:p>
+    <w:p>
+      <w:pPr>
+        <w:spacing w:before="120"/>
+        <w:jc w:val="both"/>
+      </w:pPr>
+      <w:r>
+        <w:rPr>
+          <w:shd w:val="clear" w:color="auto" w:fill="FFFFFF"/>
+        </w:rPr>
+        <w:t xml:space="preserve">Il se </w:t>
+      </w:r>
+      <w:r>
+        <w:t>démarque des autres</w:t>
+      </w:r>
+      <w:r>
+        <w:t>,</w:t>
+      </w:r>
+      <w:r>
+        <w:t xml:space="preserve"> car il a l’avantage de</w:t>
+      </w:r>
+      <w:r>
+        <w:t> </w:t>
+      </w:r>
+      <w:r>
+        <w:t>:</w:t>
+      </w:r>
+    </w:p>
+    <w:p>
+      <w:pPr>
+        <w:pStyle w:val="Paragraphedeliste"/>
+        <w:numPr>
+          <w:ilvl w:val="0"/>
+          <w:numId w:val="24"/>
+        </w:numPr>
+        <w:spacing w:before="120"/>
+        <w:jc w:val="both"/>
+        <w:rPr>
+          <w:sz w:val="24"/>
+          <w:szCs w:val="24"/>
+        </w:rPr>
+      </w:pPr>
+      <w:r>
+        <w:rPr>
+          <w:sz w:val="24"/>
+          <w:szCs w:val="24"/>
+        </w:rPr>
+        <w:t>Ê</w:t>
+      </w:r>
+      <w:r>
+        <w:rPr>
+          <w:sz w:val="24"/>
+          <w:szCs w:val="24"/>
+        </w:rPr>
+        <w:t xml:space="preserve">tre </w:t>
+      </w:r>
+      <w:r>
+        <w:rPr>
+          <w:sz w:val="24"/>
+          <w:szCs w:val="24"/>
+        </w:rPr>
+        <w:t>« </w:t>
+      </w:r>
+      <w:r>
+        <w:rPr>
+          <w:sz w:val="24"/>
+          <w:szCs w:val="24"/>
+        </w:rPr>
+        <w:t>Responsive</w:t>
+      </w:r>
+      <w:r>
+        <w:rPr>
+          <w:sz w:val="24"/>
+          <w:szCs w:val="24"/>
+        </w:rPr>
+        <w:t> »</w:t>
+      </w:r>
+      <w:r>
+        <w:rPr>
+          <w:sz w:val="24"/>
+          <w:szCs w:val="24"/>
+        </w:rPr>
+        <w:t xml:space="preserve"> (s’adapte à la taille de l’écran, que ce soit tablette, ordinateur, smartphone, etc.)</w:t>
+      </w:r>
+      <w:r>
+        <w:rPr>
+          <w:sz w:val="24"/>
+          <w:szCs w:val="24"/>
+        </w:rPr>
+        <w:t>,</w:t>
+      </w:r>
+    </w:p>
+    <w:p>
+      <w:pPr>
+        <w:pStyle w:val="Paragraphedeliste"/>
+        <w:numPr>
+          <w:ilvl w:val="0"/>
+          <w:numId w:val="24"/>
+        </w:numPr>
+        <w:spacing w:before="120"/>
+        <w:jc w:val="both"/>
+        <w:rPr>
+          <w:sz w:val="24"/>
+          <w:szCs w:val="24"/>
+        </w:rPr>
+      </w:pPr>
+      <w:r>
+        <w:rPr>
+          <w:sz w:val="24"/>
+          <w:szCs w:val="24"/>
+        </w:rPr>
+        <w:t>f</w:t>
+      </w:r>
+      <w:r>
+        <w:rPr>
+          <w:sz w:val="24"/>
+          <w:szCs w:val="24"/>
+        </w:rPr>
+        <w:t>onct</w:t>
+      </w:r>
+      <w:r>
+        <w:rPr>
+          <w:sz w:val="24"/>
+          <w:szCs w:val="24"/>
+        </w:rPr>
+        <w:t>ionner sur tous les navigateurs,</w:t>
+      </w:r>
+    </w:p>
+    <w:p>
+      <w:pPr>
+        <w:pStyle w:val="Paragraphedeliste"/>
+        <w:numPr>
+          <w:ilvl w:val="0"/>
+          <w:numId w:val="24"/>
+        </w:numPr>
+        <w:spacing w:before="120"/>
+        <w:jc w:val="both"/>
+        <w:rPr>
+          <w:sz w:val="24"/>
+          <w:szCs w:val="24"/>
+        </w:rPr>
+      </w:pPr>
+      <w:r>
+        <w:rPr>
+          <w:sz w:val="24"/>
+          <w:szCs w:val="24"/>
+        </w:rPr>
+        <w:t xml:space="preserve">Il se démarque de son concurrent direct </w:t>
+      </w:r>
+      <w:proofErr w:type="spellStart"/>
+      <w:r>
+        <w:rPr>
+          <w:sz w:val="24"/>
+          <w:szCs w:val="24"/>
+        </w:rPr>
+        <w:t>BootStrap</w:t>
+      </w:r>
+      <w:proofErr w:type="spellEnd"/>
+      <w:r>
+        <w:rPr>
+          <w:sz w:val="24"/>
+          <w:szCs w:val="24"/>
+        </w:rPr>
+        <w:t xml:space="preserve"> au niveau des chartes graphiques.</w:t>
+      </w:r>
+    </w:p>
+    <w:p>
+      <w:pPr>
+        <w:rPr>
+          <w:rFonts w:eastAsiaTheme="minorHAnsi"/>
+        </w:rPr>
+      </w:pPr>
+      <w:r>
+        <w:br w:type="page"/>
+      </w:r>
+    </w:p>
+    <w:p>
+      <w:pPr>
+        <w:pStyle w:val="Titre2"/>
+      </w:pPr>
+      <w:bookmarkStart w:id="17" w:name="_Toc453770575"/>
+      <w:r>
+        <w:lastRenderedPageBreak/>
+        <w:t xml:space="preserve">5.5) </w:t>
+      </w:r>
+      <w:r>
+        <w:t>Division des lots</w:t>
+      </w:r>
+      <w:bookmarkEnd w:id="17"/>
+    </w:p>
+    <w:p>
+      <w:r>
+        <w:rPr>
+          <w:noProof/>
+          <w:lang w:eastAsia="fr-FR"/>
+        </w:rPr>
+        <w:drawing>
+          <wp:inline distT="0" distB="0" distL="0" distR="0" wp14:anchorId="768CFB7D" wp14:editId="180ED5FF">
             <wp:extent cx="5563376" cy="6830378"/>
             <wp:effectExtent l="0" t="0" r="0" b="8890"/>
-            <wp:docPr id="5" name="Image 5"/>
+            <wp:docPr id="8" name="Image 8"/>
             <wp:cNvGraphicFramePr>
               <a:graphicFrameLocks xmlns:a="http://schemas.openxmlformats.org/drawingml/2006/main" noChangeAspect="1"/>
             </wp:cNvGraphicFramePr>
@@ -2903,7 +3986,7 @@
                     <pic:cNvPicPr/>
                   </pic:nvPicPr>
                   <pic:blipFill>
-                    <a:blip r:embed="rId18">
+                    <a:blip r:embed="rId27">
                       <a:extLst>
                         <a:ext uri="{28A0092B-C50C-407E-A947-70E740481C1C}">
                           <a14:useLocalDpi xmlns:a14="http://schemas.microsoft.com/office/drawing/2010/main" val="0"/>
@@ -2931,626 +4014,27 @@
       </w:r>
     </w:p>
     <w:p>
-      <w:r>
-        <w:br w:type="page"/>
-      </w:r>
-    </w:p>
-    <w:p>
-      <w:pPr>
-        <w:pStyle w:val="Titre3"/>
-      </w:pPr>
-      <w:bookmarkStart w:id="10" w:name="_Toc453770569"/>
-      <w:r>
-        <w:lastRenderedPageBreak/>
-        <w:t xml:space="preserve">Modèle </w:t>
-      </w:r>
-      <w:r>
-        <w:t>P</w:t>
-      </w:r>
-      <w:r>
-        <w:t xml:space="preserve">hysique de </w:t>
-      </w:r>
-      <w:r>
-        <w:t>D</w:t>
-      </w:r>
-      <w:r>
-        <w:t>onnées</w:t>
-      </w:r>
-      <w:r>
-        <w:t xml:space="preserve"> ou MPD</w:t>
-      </w:r>
-      <w:bookmarkEnd w:id="10"/>
-    </w:p>
-    <w:p>
-      <w:r>
-        <w:rPr>
-          <w:noProof/>
-          <w:lang w:eastAsia="fr-FR"/>
-        </w:rPr>
-        <w:drawing>
-          <wp:inline distT="0" distB="0" distL="0" distR="0" wp14:anchorId="0424D9E7" wp14:editId="33527706">
-            <wp:extent cx="5757545" cy="5764890"/>
-            <wp:effectExtent l="0" t="0" r="0" b="7620"/>
-            <wp:docPr id="3" name="Image 2"/>
-            <wp:cNvGraphicFramePr>
-              <a:graphicFrameLocks xmlns:a="http://schemas.openxmlformats.org/drawingml/2006/main" noChangeAspect="1"/>
-            </wp:cNvGraphicFramePr>
-            <a:graphic xmlns:a="http://schemas.openxmlformats.org/drawingml/2006/main">
-              <a:graphicData uri="http://schemas.openxmlformats.org/drawingml/2006/picture">
-                <pic:pic xmlns:pic="http://schemas.openxmlformats.org/drawingml/2006/picture">
-                  <pic:nvPicPr>
-                    <pic:cNvPr id="3" name="Image 2"/>
-                    <pic:cNvPicPr>
-                      <a:picLocks noChangeAspect="1"/>
-                    </pic:cNvPicPr>
-                  </pic:nvPicPr>
-                  <pic:blipFill>
-                    <a:blip r:embed="rId19">
-                      <a:extLst>
-                        <a:ext uri="{28A0092B-C50C-407E-A947-70E740481C1C}">
-                          <a14:useLocalDpi xmlns:a14="http://schemas.microsoft.com/office/drawing/2010/main" val="0"/>
-                        </a:ext>
-                      </a:extLst>
-                    </a:blip>
-                    <a:stretch>
-                      <a:fillRect/>
-                    </a:stretch>
-                  </pic:blipFill>
-                  <pic:spPr>
-                    <a:xfrm>
-                      <a:off x="0" y="0"/>
-                      <a:ext cx="5757545" cy="5764890"/>
-                    </a:xfrm>
-                    <a:prstGeom prst="rect">
-                      <a:avLst/>
-                    </a:prstGeom>
-                  </pic:spPr>
-                </pic:pic>
-              </a:graphicData>
-            </a:graphic>
-          </wp:inline>
-        </w:drawing>
-      </w:r>
-    </w:p>
-    <w:p>
-      <w:r>
-        <w:br w:type="page"/>
-      </w:r>
-    </w:p>
-    <w:p>
       <w:pPr>
         <w:pStyle w:val="Titre1"/>
       </w:pPr>
-      <w:bookmarkStart w:id="11" w:name="_Toc453770570"/>
-      <w:r>
-        <w:lastRenderedPageBreak/>
-        <w:t>Architecture technique</w:t>
-      </w:r>
-      <w:bookmarkEnd w:id="11"/>
+      <w:bookmarkStart w:id="18" w:name="_Toc453770576"/>
+      <w:r>
+        <w:t>Résultats et Perspectives</w:t>
+      </w:r>
+      <w:bookmarkEnd w:id="18"/>
     </w:p>
     <w:p>
       <w:pPr>
         <w:pStyle w:val="Titre2"/>
       </w:pPr>
-      <w:bookmarkStart w:id="12" w:name="_Toc453770571"/>
-      <w:r>
-        <w:t xml:space="preserve">5.1) </w:t>
-      </w:r>
-      <w:r>
-        <w:t>Architecture MVC</w:t>
-      </w:r>
-      <w:bookmarkEnd w:id="12"/>
-    </w:p>
-    <w:p>
-      <w:r>
-        <w:rPr>
-          <w:noProof/>
-        </w:rPr>
-        <w:object w:dxaOrig="1440" w:dyaOrig="1440" w14:anchorId="5429D6D6">
-          <v:shape id="_x0000_s1026" type="#_x0000_t75" style="position:absolute;margin-left:-11.95pt;margin-top:.65pt;width:489.65pt;height:305.65pt;z-index:251660288;mso-position-horizontal-relative:text;mso-position-vertical-relative:text">
-            <v:imagedata r:id="rId20" o:title=""/>
-          </v:shape>
-          <o:OLEObject Type="Embed" ProgID="Photoshop.Image.12" ShapeID="_x0000_s1026" DrawAspect="Content" ObjectID="_1527600006" r:id="rId21">
-            <o:FieldCodes>\s</o:FieldCodes>
-          </o:OLEObject>
-        </w:object>
-      </w:r>
-    </w:p>
-    <w:p/>
-    <w:p/>
-    <w:p/>
-    <w:p/>
-    <w:p/>
-    <w:p/>
-    <w:p/>
-    <w:p/>
-    <w:p/>
-    <w:p/>
-    <w:p/>
-    <w:p/>
-    <w:p/>
-    <w:p/>
-    <w:p/>
-    <w:p/>
-    <w:p/>
-    <w:p/>
-    <w:p/>
-    <w:p/>
-    <w:p/>
-    <w:p>
-      <w:pPr>
-        <w:pStyle w:val="Titre2"/>
-      </w:pPr>
-      <w:bookmarkStart w:id="13" w:name="_Toc453770572"/>
-      <w:r>
-        <w:t xml:space="preserve">5.2) </w:t>
-      </w:r>
-      <w:r>
-        <w:t xml:space="preserve">Choix du </w:t>
-      </w:r>
-      <w:r>
-        <w:t>langage</w:t>
-      </w:r>
-      <w:r>
-        <w:t xml:space="preserve"> &amp; des outils d’aide au développement</w:t>
-      </w:r>
-      <w:bookmarkEnd w:id="13"/>
-    </w:p>
-    <w:p>
-      <w:r>
-        <w:object w:dxaOrig="16239" w:dyaOrig="10" w14:anchorId="14F6F927">
-          <v:shape id="_x0000_i1025" type="#_x0000_t75" style="width:811.05pt;height:.7pt" o:ole="">
-            <v:imagedata r:id="rId22" o:title=""/>
-          </v:shape>
-          <o:OLEObject Type="Embed" ProgID="Photoshop.Image.12" ShapeID="_x0000_i1025" DrawAspect="Content" ObjectID="_1527600005" r:id="rId23">
-            <o:FieldCodes>\s</o:FieldCodes>
-          </o:OLEObject>
-        </w:object>
-      </w:r>
-      <w:r>
-        <w:t>Nous avons choisi</w:t>
-      </w:r>
-      <w:r>
-        <w:t> :</w:t>
-      </w:r>
-    </w:p>
-    <w:p>
-      <w:pPr>
-        <w:pStyle w:val="Pardeliste"/>
-        <w:numPr>
-          <w:ilvl w:val="0"/>
-          <w:numId w:val="19"/>
-        </w:numPr>
-        <w:spacing w:before="120"/>
-        <w:rPr>
-          <w:sz w:val="24"/>
-          <w:szCs w:val="24"/>
-        </w:rPr>
-      </w:pPr>
-      <w:r>
-        <w:rPr>
-          <w:sz w:val="24"/>
-          <w:szCs w:val="24"/>
-        </w:rPr>
-        <w:t xml:space="preserve">Le langage </w:t>
-      </w:r>
-      <w:r>
-        <w:rPr>
-          <w:sz w:val="24"/>
-          <w:szCs w:val="24"/>
-        </w:rPr>
-        <w:t>P</w:t>
-      </w:r>
-      <w:r>
-        <w:rPr>
-          <w:sz w:val="24"/>
-          <w:szCs w:val="24"/>
-        </w:rPr>
-        <w:t>H</w:t>
-      </w:r>
-      <w:r>
-        <w:rPr>
-          <w:sz w:val="24"/>
-          <w:szCs w:val="24"/>
-        </w:rPr>
-        <w:t>P</w:t>
-      </w:r>
-      <w:r>
-        <w:rPr>
-          <w:sz w:val="24"/>
-          <w:szCs w:val="24"/>
-        </w:rPr>
-        <w:t xml:space="preserve"> </w:t>
-      </w:r>
-      <w:r>
-        <w:rPr>
-          <w:sz w:val="24"/>
-          <w:szCs w:val="24"/>
-        </w:rPr>
-        <w:t xml:space="preserve">qui est </w:t>
-      </w:r>
-      <w:r>
-        <w:rPr>
-          <w:sz w:val="24"/>
-          <w:szCs w:val="24"/>
-        </w:rPr>
-        <w:t xml:space="preserve">un langage </w:t>
-      </w:r>
-      <w:r>
-        <w:rPr>
-          <w:sz w:val="24"/>
-          <w:szCs w:val="24"/>
-        </w:rPr>
-        <w:t>Open Source</w:t>
-      </w:r>
-      <w:r>
-        <w:rPr>
-          <w:sz w:val="24"/>
-          <w:szCs w:val="24"/>
-        </w:rPr>
-        <w:t>, c’est-à-dire gratuit. Il faut noter qu</w:t>
-      </w:r>
-      <w:r>
-        <w:rPr>
-          <w:sz w:val="24"/>
-          <w:szCs w:val="24"/>
-        </w:rPr>
-        <w:t>e notre équipe de développement est experte sur cette technologie</w:t>
-      </w:r>
-      <w:r>
-        <w:rPr>
-          <w:sz w:val="24"/>
-          <w:szCs w:val="24"/>
-        </w:rPr>
-        <w:t>,</w:t>
-      </w:r>
-    </w:p>
-    <w:p>
-      <w:pPr>
-        <w:pStyle w:val="Pardeliste"/>
-        <w:numPr>
-          <w:ilvl w:val="0"/>
-          <w:numId w:val="19"/>
-        </w:numPr>
-        <w:spacing w:before="120"/>
-        <w:ind w:left="708"/>
-        <w:rPr>
-          <w:sz w:val="24"/>
-          <w:szCs w:val="24"/>
-        </w:rPr>
-      </w:pPr>
-      <w:r>
-        <w:rPr>
-          <w:sz w:val="24"/>
-          <w:szCs w:val="24"/>
-        </w:rPr>
-        <w:t xml:space="preserve">L’ORM </w:t>
-      </w:r>
-      <w:r>
-        <w:rPr>
-          <w:sz w:val="24"/>
-          <w:szCs w:val="24"/>
-        </w:rPr>
-        <w:t>É</w:t>
-      </w:r>
-      <w:r>
-        <w:rPr>
-          <w:sz w:val="24"/>
-          <w:szCs w:val="24"/>
-        </w:rPr>
-        <w:t xml:space="preserve">loquent </w:t>
-      </w:r>
-      <w:r>
-        <w:rPr>
-          <w:sz w:val="24"/>
-          <w:szCs w:val="24"/>
-        </w:rPr>
-        <w:t>qui augmente la productivité</w:t>
-      </w:r>
-      <w:r>
-        <w:rPr>
-          <w:sz w:val="24"/>
-          <w:szCs w:val="24"/>
-        </w:rPr>
-        <w:t>,</w:t>
-      </w:r>
-    </w:p>
-    <w:p>
-      <w:pPr>
-        <w:pStyle w:val="Pardeliste"/>
-        <w:numPr>
-          <w:ilvl w:val="1"/>
-          <w:numId w:val="19"/>
-        </w:numPr>
-        <w:spacing w:before="120"/>
-        <w:rPr>
-          <w:color w:val="252525"/>
-        </w:rPr>
-      </w:pPr>
-      <w:r>
-        <w:rPr>
-          <w:color w:val="252525"/>
-        </w:rPr>
-        <w:t xml:space="preserve"> ORM signifie « </w:t>
-      </w:r>
-      <w:r>
-        <w:rPr>
-          <w:color w:val="252525"/>
-        </w:rPr>
-        <w:t>mapping objet-relationnel</w:t>
-      </w:r>
-      <w:r>
-        <w:rPr>
-          <w:color w:val="252525"/>
-        </w:rPr>
-        <w:t xml:space="preserve"> </w:t>
-      </w:r>
-      <w:r>
-        <w:rPr>
-          <w:color w:val="252525"/>
-        </w:rPr>
-        <w:t>et</w:t>
-      </w:r>
-      <w:r>
-        <w:rPr>
-          <w:color w:val="252525"/>
-        </w:rPr>
-        <w:t xml:space="preserve"> e</w:t>
-      </w:r>
-      <w:r>
-        <w:rPr>
-          <w:color w:val="252525"/>
-        </w:rPr>
-        <w:t>n anglais</w:t>
-      </w:r>
-      <w:r>
-        <w:rPr>
-          <w:color w:val="252525"/>
-        </w:rPr>
-        <w:t xml:space="preserve"> </w:t>
-      </w:r>
-      <w:r>
-        <w:rPr>
-          <w:color w:val="252525"/>
-        </w:rPr>
-        <w:t>O</w:t>
-      </w:r>
-      <w:r>
-        <w:rPr>
-          <w:color w:val="252525"/>
-        </w:rPr>
-        <w:t>bject </w:t>
-      </w:r>
-      <w:r>
-        <w:rPr>
-          <w:color w:val="252525"/>
-        </w:rPr>
-        <w:t>R</w:t>
-      </w:r>
-      <w:r>
-        <w:rPr>
-          <w:color w:val="252525"/>
-        </w:rPr>
-        <w:t>elational</w:t>
-      </w:r>
-      <w:r>
-        <w:rPr>
-          <w:color w:val="252525"/>
-        </w:rPr>
-        <w:t> </w:t>
-      </w:r>
-      <w:r>
-        <w:rPr>
-          <w:color w:val="252525"/>
-        </w:rPr>
-        <w:t>M</w:t>
-      </w:r>
-      <w:r>
-        <w:rPr>
-          <w:color w:val="252525"/>
-        </w:rPr>
-        <w:t>apping</w:t>
-      </w:r>
-      <w:r>
-        <w:rPr>
-          <w:color w:val="252525"/>
-        </w:rPr>
-        <w:t xml:space="preserve"> </w:t>
-      </w:r>
-      <w:r>
-        <w:rPr>
-          <w:color w:val="252525"/>
-        </w:rPr>
-        <w:t> ».</w:t>
-      </w:r>
-    </w:p>
-    <w:p>
-      <w:pPr>
-        <w:pStyle w:val="Pardeliste"/>
-        <w:numPr>
-          <w:ilvl w:val="1"/>
-          <w:numId w:val="19"/>
-        </w:numPr>
-        <w:spacing w:before="120"/>
-        <w:rPr>
-          <w:color w:val="252525"/>
-        </w:rPr>
-      </w:pPr>
-      <w:r>
-        <w:rPr>
-          <w:color w:val="252525"/>
-        </w:rPr>
-        <w:t xml:space="preserve">Cette </w:t>
-      </w:r>
-      <w:r>
-        <w:rPr>
-          <w:color w:val="252525"/>
-        </w:rPr>
-        <w:t>technique de programmation informatique crée l'illusion d'une</w:t>
-      </w:r>
-      <w:r>
-        <w:rPr>
-          <w:color w:val="252525"/>
-        </w:rPr>
-        <w:t xml:space="preserve"> </w:t>
-      </w:r>
-      <w:hyperlink r:id="rId24" w:tooltip="Base de données orientée objet" w:history="1">
-        <w:r>
-          <w:rPr>
-            <w:color w:val="252525"/>
-          </w:rPr>
-          <w:t>base de données orientée objet</w:t>
-        </w:r>
-      </w:hyperlink>
-      <w:r>
-        <w:rPr>
-          <w:color w:val="252525"/>
-        </w:rPr>
-        <w:t xml:space="preserve"> </w:t>
-      </w:r>
-      <w:r>
-        <w:rPr>
-          <w:color w:val="252525"/>
-        </w:rPr>
-        <w:t>à partir d'une </w:t>
-      </w:r>
-      <w:hyperlink r:id="rId25" w:tooltip="Base de données relationnelle" w:history="1">
-        <w:r>
-          <w:rPr>
-            <w:color w:val="252525"/>
-          </w:rPr>
-          <w:t>base de données relationnelle</w:t>
-        </w:r>
-      </w:hyperlink>
-      <w:r>
-        <w:rPr>
-          <w:color w:val="252525"/>
-        </w:rPr>
-        <w:t xml:space="preserve"> </w:t>
-      </w:r>
-      <w:r>
-        <w:rPr>
-          <w:color w:val="252525"/>
-        </w:rPr>
-        <w:t>en définissant des correspondances entre cette base de données et</w:t>
-      </w:r>
-      <w:r>
-        <w:rPr>
-          <w:color w:val="252525"/>
-        </w:rPr>
-        <w:t xml:space="preserve"> les objets du langage utilisé.</w:t>
-      </w:r>
-    </w:p>
-    <w:p>
-      <w:pPr>
-        <w:pStyle w:val="Pardeliste"/>
-        <w:numPr>
-          <w:ilvl w:val="0"/>
-          <w:numId w:val="19"/>
-        </w:numPr>
-        <w:spacing w:before="120"/>
-        <w:rPr>
-          <w:sz w:val="24"/>
-          <w:szCs w:val="24"/>
-        </w:rPr>
-      </w:pPr>
-      <w:r>
-        <w:rPr>
-          <w:sz w:val="24"/>
-          <w:szCs w:val="24"/>
-        </w:rPr>
-        <w:t>Le logiciel de « versio</w:t>
-      </w:r>
-      <w:r>
-        <w:rPr>
-          <w:sz w:val="24"/>
-          <w:szCs w:val="24"/>
-        </w:rPr>
-        <w:t>n</w:t>
-      </w:r>
-      <w:r>
-        <w:rPr>
-          <w:sz w:val="24"/>
-          <w:szCs w:val="24"/>
-        </w:rPr>
-        <w:t>ning Git »</w:t>
-      </w:r>
-      <w:r>
-        <w:rPr>
-          <w:sz w:val="24"/>
-          <w:szCs w:val="24"/>
-        </w:rPr>
-        <w:t xml:space="preserve"> qui utilise l’interface Git</w:t>
-      </w:r>
-      <w:r>
-        <w:rPr>
-          <w:sz w:val="24"/>
-          <w:szCs w:val="24"/>
-        </w:rPr>
-        <w:t>H</w:t>
-      </w:r>
-      <w:r>
-        <w:rPr>
-          <w:sz w:val="24"/>
-          <w:szCs w:val="24"/>
-        </w:rPr>
-        <w:t>ub. Il permet d’</w:t>
-      </w:r>
-      <w:r>
-        <w:rPr>
-          <w:sz w:val="24"/>
-          <w:szCs w:val="24"/>
-        </w:rPr>
-        <w:t>assurer une intégration des différents développements vers l’environnement de production</w:t>
-      </w:r>
-      <w:r>
-        <w:rPr>
-          <w:sz w:val="24"/>
-          <w:szCs w:val="24"/>
-        </w:rPr>
-        <w:t xml:space="preserve"> ainsi que de </w:t>
-      </w:r>
-      <w:r>
-        <w:rPr>
-          <w:sz w:val="24"/>
-          <w:szCs w:val="24"/>
-        </w:rPr>
-        <w:t>garder un historique</w:t>
-      </w:r>
-      <w:r>
-        <w:rPr>
-          <w:sz w:val="24"/>
-          <w:szCs w:val="24"/>
-        </w:rPr>
-        <w:t xml:space="preserve"> des différent</w:t>
-      </w:r>
-      <w:r>
-        <w:rPr>
-          <w:sz w:val="24"/>
-          <w:szCs w:val="24"/>
-        </w:rPr>
-        <w:t>e</w:t>
-      </w:r>
-      <w:r>
-        <w:rPr>
-          <w:sz w:val="24"/>
-          <w:szCs w:val="24"/>
-        </w:rPr>
-        <w:t>s phases du projet.</w:t>
-      </w:r>
-    </w:p>
-    <w:p>
-      <w:pPr>
-        <w:pStyle w:val="Titre2"/>
-      </w:pPr>
-      <w:bookmarkStart w:id="14" w:name="_Toc453770573"/>
-      <w:r>
-        <w:t xml:space="preserve">5.3) </w:t>
-      </w:r>
-      <w:r>
-        <w:t>Choix de la base de données</w:t>
-      </w:r>
-      <w:bookmarkEnd w:id="14"/>
+      <w:bookmarkStart w:id="19" w:name="_Toc453770577"/>
+      <w:r>
+        <w:t xml:space="preserve">6.1) </w:t>
+      </w:r>
+      <w:r>
+        <w:t>Analyse des écarts</w:t>
+      </w:r>
+      <w:bookmarkEnd w:id="19"/>
     </w:p>
     <w:p>
       <w:pPr>
@@ -3558,31 +4042,16 @@
         <w:jc w:val="both"/>
       </w:pPr>
       <w:r>
-        <w:t xml:space="preserve">Le choix s’est porté sur </w:t>
-      </w:r>
-      <w:r>
-        <w:t xml:space="preserve">le Système de Gestion de Base de </w:t>
-      </w:r>
-      <w:r>
-        <w:t>D</w:t>
-      </w:r>
-      <w:r>
-        <w:t xml:space="preserve">onnées (SGBD) </w:t>
-      </w:r>
-      <w:r>
-        <w:t>MySql</w:t>
-      </w:r>
-      <w:r>
-        <w:t>,</w:t>
-      </w:r>
-      <w:r>
-        <w:t xml:space="preserve"> car il e</w:t>
-      </w:r>
-      <w:r>
-        <w:t>s</w:t>
-      </w:r>
-      <w:r>
-        <w:t>t simple à déployer.</w:t>
+        <w:t>La gestion des stocks pour le seuil minimum d’un article nouveau ou disponible n’a pas été gérée.</w:t>
+      </w:r>
+      <w:r>
+        <w:t xml:space="preserve"> L’arborescence des thèmes n’a pas été mis</w:t>
+      </w:r>
+      <w:r>
+        <w:t>e</w:t>
+      </w:r>
+      <w:r>
+        <w:t xml:space="preserve"> en place.</w:t>
       </w:r>
     </w:p>
     <w:p>
@@ -3592,25 +4061,16 @@
       </w:pPr>
       <w:r>
         <w:lastRenderedPageBreak/>
-        <w:t xml:space="preserve">De plus, </w:t>
-      </w:r>
-      <w:r>
-        <w:t xml:space="preserve">si </w:t>
-      </w:r>
-      <w:r>
-        <w:t>demain vous souhaitez faire évoluer votre système d’information</w:t>
-      </w:r>
-      <w:r>
-        <w:t xml:space="preserve"> </w:t>
-      </w:r>
-      <w:r>
-        <w:t>vers une base de données de type SQL Server ou Oracle</w:t>
-      </w:r>
-      <w:r>
-        <w:t xml:space="preserve"> la migration ne posera aucun</w:t>
-      </w:r>
-      <w:r>
-        <w:t xml:space="preserve"> problème</w:t>
+        <w:t>La notion d’Internet/Intranet est uniquement informati</w:t>
+      </w:r>
+      <w:r>
+        <w:t>ve,</w:t>
+      </w:r>
+      <w:r>
+        <w:t xml:space="preserve"> mais pour des raisons réseau n’a pas été déployé</w:t>
+      </w:r>
+      <w:r>
+        <w:t>e</w:t>
       </w:r>
       <w:r>
         <w:t>.</w:t>
@@ -3622,78 +4082,36 @@
         <w:jc w:val="both"/>
       </w:pPr>
       <w:r>
-        <w:t>Enfin, le SGBD MySql ne nécessite pas de licence.</w:t>
-      </w:r>
-    </w:p>
-    <w:p>
-      <w:pPr>
-        <w:pStyle w:val="Titre2"/>
-      </w:pPr>
-      <w:bookmarkStart w:id="15" w:name="_Toc453770574"/>
-      <w:r>
-        <w:t xml:space="preserve">5.4) </w:t>
-      </w:r>
-      <w:r>
-        <w:t>Choix d’un Framework CSS</w:t>
-      </w:r>
-      <w:bookmarkEnd w:id="15"/>
+        <w:t>De plus, lorsqu’une commande passe à l’état prêt le stock n’est pas mis à jour.</w:t>
+      </w:r>
     </w:p>
     <w:p>
       <w:pPr>
         <w:spacing w:before="120"/>
         <w:jc w:val="both"/>
-        <w:rPr>
-          <w:shd w:val="clear" w:color="auto" w:fill="FFFFFF"/>
-        </w:rPr>
-      </w:pPr>
-      <w:r>
-        <w:rPr>
-          <w:shd w:val="clear" w:color="auto" w:fill="FFFFFF"/>
-        </w:rPr>
-        <w:t>SEMANTIC</w:t>
-      </w:r>
-      <w:r>
-        <w:rPr>
-          <w:shd w:val="clear" w:color="auto" w:fill="FFFFFF"/>
-        </w:rPr>
-        <w:t>-</w:t>
-      </w:r>
-      <w:r>
-        <w:rPr>
-          <w:shd w:val="clear" w:color="auto" w:fill="FFFFFF"/>
-        </w:rPr>
-        <w:t xml:space="preserve">UI </w:t>
-      </w:r>
-      <w:r>
-        <w:rPr>
-          <w:shd w:val="clear" w:color="auto" w:fill="FFFFFF"/>
-        </w:rPr>
-        <w:t xml:space="preserve">permet de développer et concevoir des </w:t>
-      </w:r>
-      <w:r>
-        <w:rPr>
-          <w:shd w:val="clear" w:color="auto" w:fill="FFFFFF"/>
-        </w:rPr>
-        <w:t>F</w:t>
-      </w:r>
-      <w:r>
-        <w:rPr>
-          <w:shd w:val="clear" w:color="auto" w:fill="FFFFFF"/>
-        </w:rPr>
-        <w:t>rontends/</w:t>
-      </w:r>
-      <w:r>
-        <w:rPr>
-          <w:shd w:val="clear" w:color="auto" w:fill="FFFFFF"/>
-        </w:rPr>
-        <w:t>B</w:t>
-      </w:r>
-      <w:r>
-        <w:rPr>
-          <w:shd w:val="clear" w:color="auto" w:fill="FFFFFF"/>
-        </w:rPr>
-        <w:t>ackends très rapidement sans avoir à passer par de l’intégration.</w:t>
-      </w:r>
+      </w:pPr>
+      <w:r>
+        <w:t xml:space="preserve">En résumé, </w:t>
+      </w:r>
+      <w:r>
+        <w:t xml:space="preserve">à part ces deux règles fonctionnelles, </w:t>
+      </w:r>
+      <w:r>
+        <w:t>les objectifs du cahier des charges ont été réalisés.</w:t>
+      </w:r>
+    </w:p>
+    <w:p>
+      <w:pPr>
+        <w:pStyle w:val="Titre2"/>
+      </w:pPr>
+      <w:bookmarkStart w:id="20" w:name="_Toc453770578"/>
+      <w:r>
+        <w:t xml:space="preserve">6.2) </w:t>
+      </w:r>
+      <w:r>
+        <w:t>Améliorations possibles</w:t>
+      </w:r>
+      <w:bookmarkEnd w:id="20"/>
     </w:p>
     <w:p>
       <w:pPr>
@@ -3701,334 +4119,12 @@
         <w:jc w:val="both"/>
       </w:pPr>
       <w:r>
-        <w:rPr>
-          <w:shd w:val="clear" w:color="auto" w:fill="FFFFFF"/>
-        </w:rPr>
-        <w:t xml:space="preserve">Il se </w:t>
-      </w:r>
-      <w:r>
-        <w:t>démarque des autres</w:t>
-      </w:r>
-      <w:r>
-        <w:t>,</w:t>
-      </w:r>
-      <w:r>
-        <w:t xml:space="preserve"> car il a l’avantage de</w:t>
-      </w:r>
-      <w:r>
-        <w:t> </w:t>
-      </w:r>
-      <w:r>
-        <w:t>:</w:t>
-      </w:r>
-    </w:p>
-    <w:p>
-      <w:pPr>
-        <w:pStyle w:val="Pardeliste"/>
-        <w:numPr>
-          <w:ilvl w:val="0"/>
-          <w:numId w:val="24"/>
-        </w:numPr>
-        <w:spacing w:before="120"/>
-        <w:jc w:val="both"/>
-        <w:rPr>
-          <w:sz w:val="24"/>
-          <w:szCs w:val="24"/>
-        </w:rPr>
-      </w:pPr>
-      <w:r>
-        <w:rPr>
-          <w:sz w:val="24"/>
-          <w:szCs w:val="24"/>
-        </w:rPr>
-        <w:t>Ê</w:t>
-      </w:r>
-      <w:r>
-        <w:rPr>
-          <w:sz w:val="24"/>
-          <w:szCs w:val="24"/>
-        </w:rPr>
-        <w:t xml:space="preserve">tre </w:t>
-      </w:r>
-      <w:r>
-        <w:rPr>
-          <w:sz w:val="24"/>
-          <w:szCs w:val="24"/>
-        </w:rPr>
-        <w:t>« </w:t>
-      </w:r>
-      <w:r>
-        <w:rPr>
-          <w:sz w:val="24"/>
-          <w:szCs w:val="24"/>
-        </w:rPr>
-        <w:t>Responsive</w:t>
-      </w:r>
-      <w:r>
-        <w:rPr>
-          <w:sz w:val="24"/>
-          <w:szCs w:val="24"/>
-        </w:rPr>
-        <w:t> »</w:t>
-      </w:r>
-      <w:r>
-        <w:rPr>
-          <w:sz w:val="24"/>
-          <w:szCs w:val="24"/>
-        </w:rPr>
-        <w:t xml:space="preserve"> (s’adapte à la taille de l’écran, que ce soit tablette, ordinateur, smartphone, etc.)</w:t>
-      </w:r>
-      <w:r>
-        <w:rPr>
-          <w:sz w:val="24"/>
-          <w:szCs w:val="24"/>
-        </w:rPr>
-        <w:t>,</w:t>
-      </w:r>
-    </w:p>
-    <w:p>
-      <w:pPr>
-        <w:pStyle w:val="Pardeliste"/>
-        <w:numPr>
-          <w:ilvl w:val="0"/>
-          <w:numId w:val="24"/>
-        </w:numPr>
-        <w:spacing w:before="120"/>
-        <w:jc w:val="both"/>
-        <w:rPr>
-          <w:sz w:val="24"/>
-          <w:szCs w:val="24"/>
-        </w:rPr>
-      </w:pPr>
-      <w:r>
-        <w:rPr>
-          <w:sz w:val="24"/>
-          <w:szCs w:val="24"/>
-        </w:rPr>
-        <w:t>f</w:t>
-      </w:r>
-      <w:r>
-        <w:rPr>
-          <w:sz w:val="24"/>
-          <w:szCs w:val="24"/>
-        </w:rPr>
-        <w:t>onct</w:t>
-      </w:r>
-      <w:r>
-        <w:rPr>
-          <w:sz w:val="24"/>
-          <w:szCs w:val="24"/>
-        </w:rPr>
-        <w:t>ionner sur tous les navigateurs,</w:t>
-      </w:r>
-    </w:p>
-    <w:p>
-      <w:pPr>
-        <w:pStyle w:val="Pardeliste"/>
-        <w:numPr>
-          <w:ilvl w:val="0"/>
-          <w:numId w:val="24"/>
-        </w:numPr>
-        <w:spacing w:before="120"/>
-        <w:jc w:val="both"/>
-        <w:rPr>
-          <w:sz w:val="24"/>
-          <w:szCs w:val="24"/>
-        </w:rPr>
-      </w:pPr>
-      <w:r>
-        <w:rPr>
-          <w:sz w:val="24"/>
-          <w:szCs w:val="24"/>
-        </w:rPr>
-        <w:t>Il se démarque de son concurrent direct BootStrap au niveau des chartes graphiques.</w:t>
-      </w:r>
-    </w:p>
-    <w:p>
-      <w:pPr>
-        <w:rPr>
-          <w:rFonts w:eastAsiaTheme="minorHAnsi"/>
-        </w:rPr>
-      </w:pPr>
-      <w:r>
-        <w:br w:type="page"/>
-      </w:r>
-    </w:p>
-    <w:p>
-      <w:pPr>
-        <w:pStyle w:val="Titre2"/>
-      </w:pPr>
-      <w:bookmarkStart w:id="16" w:name="_Toc453770575"/>
-      <w:r>
-        <w:lastRenderedPageBreak/>
-        <w:t xml:space="preserve">5.5) </w:t>
-      </w:r>
-      <w:r>
-        <w:t>Division des lots</w:t>
-      </w:r>
-      <w:bookmarkEnd w:id="16"/>
-    </w:p>
-    <w:p>
-      <w:r>
-        <w:rPr>
-          <w:noProof/>
-          <w:lang w:eastAsia="fr-FR"/>
-        </w:rPr>
-        <w:drawing>
-          <wp:inline distT="0" distB="0" distL="0" distR="0" wp14:anchorId="768CFB7D" wp14:editId="180ED5FF">
-            <wp:extent cx="5563376" cy="6830378"/>
-            <wp:effectExtent l="0" t="0" r="0" b="8890"/>
-            <wp:docPr id="8" name="Image 8"/>
-            <wp:cNvGraphicFramePr>
-              <a:graphicFrameLocks xmlns:a="http://schemas.openxmlformats.org/drawingml/2006/main" noChangeAspect="1"/>
-            </wp:cNvGraphicFramePr>
-            <a:graphic xmlns:a="http://schemas.openxmlformats.org/drawingml/2006/main">
-              <a:graphicData uri="http://schemas.openxmlformats.org/drawingml/2006/picture">
-                <pic:pic xmlns:pic="http://schemas.openxmlformats.org/drawingml/2006/picture">
-                  <pic:nvPicPr>
-                    <pic:cNvPr id="0" name="mcd.png"/>
-                    <pic:cNvPicPr/>
-                  </pic:nvPicPr>
-                  <pic:blipFill>
-                    <a:blip r:embed="rId18">
-                      <a:extLst>
-                        <a:ext uri="{28A0092B-C50C-407E-A947-70E740481C1C}">
-                          <a14:useLocalDpi xmlns:a14="http://schemas.microsoft.com/office/drawing/2010/main" val="0"/>
-                        </a:ext>
-                      </a:extLst>
-                    </a:blip>
-                    <a:stretch>
-                      <a:fillRect/>
-                    </a:stretch>
-                  </pic:blipFill>
-                  <pic:spPr>
-                    <a:xfrm>
-                      <a:off x="0" y="0"/>
-                      <a:ext cx="5563376" cy="6830378"/>
-                    </a:xfrm>
-                    <a:prstGeom prst="rect">
-                      <a:avLst/>
-                    </a:prstGeom>
-                  </pic:spPr>
-                </pic:pic>
-              </a:graphicData>
-            </a:graphic>
-          </wp:inline>
-        </w:drawing>
-      </w:r>
-    </w:p>
-    <w:p>
-      <w:pPr>
-        <w:pStyle w:val="Titre1"/>
-      </w:pPr>
-      <w:bookmarkStart w:id="17" w:name="_Toc453770576"/>
-      <w:r>
-        <w:t>Résultats et Perspectives</w:t>
-      </w:r>
-      <w:bookmarkEnd w:id="17"/>
-    </w:p>
-    <w:p>
-      <w:pPr>
-        <w:pStyle w:val="Titre2"/>
-      </w:pPr>
-      <w:bookmarkStart w:id="18" w:name="_Toc453770577"/>
-      <w:r>
-        <w:t xml:space="preserve">6.1) </w:t>
-      </w:r>
-      <w:r>
-        <w:t>Analyse des écarts</w:t>
-      </w:r>
-      <w:bookmarkEnd w:id="18"/>
-    </w:p>
-    <w:p>
-      <w:pPr>
-        <w:spacing w:before="120"/>
-        <w:jc w:val="both"/>
-      </w:pPr>
-      <w:r>
-        <w:t>La gestion des stocks pour le seuil minimum d’un article nouveau ou disponible n’a pas été gérée.</w:t>
-      </w:r>
-      <w:r>
-        <w:t xml:space="preserve"> L’arborescence des thèmes n’a pas été mis</w:t>
-      </w:r>
-      <w:r>
-        <w:t>e</w:t>
-      </w:r>
-      <w:r>
-        <w:t xml:space="preserve"> en place.</w:t>
-      </w:r>
-    </w:p>
-    <w:p>
-      <w:pPr>
-        <w:spacing w:before="120"/>
-        <w:jc w:val="both"/>
-      </w:pPr>
-      <w:r>
-        <w:lastRenderedPageBreak/>
-        <w:t>La notion d’Internet/Intranet est uniquement informati</w:t>
-      </w:r>
-      <w:r>
-        <w:t>ve,</w:t>
-      </w:r>
-      <w:r>
-        <w:t xml:space="preserve"> mais pour des raisons réseau n’a pas été déployé</w:t>
-      </w:r>
-      <w:r>
-        <w:t>e</w:t>
-      </w:r>
-      <w:r>
-        <w:t>.</w:t>
-      </w:r>
-    </w:p>
-    <w:p>
-      <w:pPr>
-        <w:spacing w:before="120"/>
-        <w:jc w:val="both"/>
-      </w:pPr>
-      <w:r>
-        <w:t>De plus, lorsqu’une commande passe à l’état prêt le stock n’est pas mis à jour.</w:t>
-      </w:r>
-    </w:p>
-    <w:p>
-      <w:pPr>
-        <w:spacing w:before="120"/>
-        <w:jc w:val="both"/>
-      </w:pPr>
-      <w:r>
-        <w:t xml:space="preserve">En résumé, </w:t>
-      </w:r>
-      <w:r>
-        <w:t xml:space="preserve">à part ces deux règles fonctionnelles, </w:t>
-      </w:r>
-      <w:r>
-        <w:t>les objectifs du cahier des charges ont été réalisés.</w:t>
-      </w:r>
-    </w:p>
-    <w:p>
-      <w:pPr>
-        <w:pStyle w:val="Titre2"/>
-      </w:pPr>
-      <w:bookmarkStart w:id="19" w:name="_Toc453770578"/>
-      <w:r>
-        <w:t xml:space="preserve">6.2) </w:t>
-      </w:r>
-      <w:r>
-        <w:t>Améliorations possibles</w:t>
-      </w:r>
-      <w:bookmarkEnd w:id="19"/>
-    </w:p>
-    <w:p>
-      <w:pPr>
-        <w:spacing w:before="120"/>
-        <w:jc w:val="both"/>
-      </w:pPr>
-      <w:r>
         <w:t>Dans le cadre d’évolutions futures, nous pouvons mettre en place :</w:t>
       </w:r>
     </w:p>
     <w:p>
       <w:pPr>
-        <w:pStyle w:val="Pardeliste"/>
+        <w:pStyle w:val="Paragraphedeliste"/>
         <w:numPr>
           <w:ilvl w:val="0"/>
           <w:numId w:val="29"/>
@@ -4042,7 +4138,7 @@
     </w:p>
     <w:p>
       <w:pPr>
-        <w:pStyle w:val="Pardeliste"/>
+        <w:pStyle w:val="Paragraphedeliste"/>
         <w:numPr>
           <w:ilvl w:val="0"/>
           <w:numId w:val="29"/>
@@ -4056,7 +4152,7 @@
     </w:p>
     <w:p>
       <w:pPr>
-        <w:pStyle w:val="Pardeliste"/>
+        <w:pStyle w:val="Paragraphedeliste"/>
         <w:numPr>
           <w:ilvl w:val="0"/>
           <w:numId w:val="29"/>
@@ -4070,7 +4166,7 @@
     </w:p>
     <w:p>
       <w:pPr>
-        <w:pStyle w:val="Pardeliste"/>
+        <w:pStyle w:val="Paragraphedeliste"/>
         <w:numPr>
           <w:ilvl w:val="0"/>
           <w:numId w:val="29"/>
@@ -4090,7 +4186,7 @@
     </w:p>
     <w:p>
       <w:pPr>
-        <w:pStyle w:val="Pardeliste"/>
+        <w:pStyle w:val="Paragraphedeliste"/>
         <w:numPr>
           <w:ilvl w:val="0"/>
           <w:numId w:val="29"/>
@@ -4104,7 +4200,7 @@
     </w:p>
     <w:p>
       <w:pPr>
-        <w:pStyle w:val="Pardeliste"/>
+        <w:pStyle w:val="Paragraphedeliste"/>
         <w:numPr>
           <w:ilvl w:val="0"/>
           <w:numId w:val="29"/>
@@ -4150,25 +4246,25 @@
       <w:pPr>
         <w:pStyle w:val="Titre1"/>
       </w:pPr>
-      <w:bookmarkStart w:id="20" w:name="_Toc453770579"/>
+      <w:bookmarkStart w:id="21" w:name="_Toc453770579"/>
       <w:r>
         <w:lastRenderedPageBreak/>
         <w:t>Bilan</w:t>
       </w:r>
-      <w:bookmarkEnd w:id="20"/>
+      <w:bookmarkEnd w:id="21"/>
     </w:p>
     <w:p>
       <w:pPr>
         <w:pStyle w:val="Titre2"/>
       </w:pPr>
-      <w:bookmarkStart w:id="21" w:name="_Toc453770580"/>
+      <w:bookmarkStart w:id="22" w:name="_Toc453770580"/>
       <w:r>
         <w:t xml:space="preserve">7.1) </w:t>
       </w:r>
       <w:r>
         <w:t>Bilan global</w:t>
       </w:r>
-      <w:bookmarkEnd w:id="21"/>
+      <w:bookmarkEnd w:id="22"/>
     </w:p>
     <w:p>
       <w:pPr>
@@ -4294,24 +4390,24 @@
       <w:pPr>
         <w:pStyle w:val="Titre2"/>
       </w:pPr>
-      <w:bookmarkStart w:id="22" w:name="_Toc453770581"/>
+      <w:bookmarkStart w:id="23" w:name="_Toc453770581"/>
       <w:r>
         <w:t xml:space="preserve">7.2) </w:t>
       </w:r>
       <w:r>
         <w:t>Bilan individuel</w:t>
       </w:r>
-      <w:bookmarkEnd w:id="22"/>
+      <w:bookmarkEnd w:id="23"/>
     </w:p>
     <w:p>
       <w:pPr>
         <w:pStyle w:val="Titre3"/>
       </w:pPr>
-      <w:bookmarkStart w:id="23" w:name="_Toc453770582"/>
+      <w:bookmarkStart w:id="24" w:name="_Toc453770582"/>
       <w:r>
         <w:t>Jean-Baptiste</w:t>
       </w:r>
-      <w:bookmarkEnd w:id="23"/>
+      <w:bookmarkEnd w:id="24"/>
     </w:p>
     <w:p>
       <w:pPr>
@@ -4334,7 +4430,15 @@
         <w:t xml:space="preserve">avec </w:t>
       </w:r>
       <w:r>
-        <w:t>le Framework Laravel fut bénéfique</w:t>
+        <w:t xml:space="preserve">le Framework </w:t>
+      </w:r>
+      <w:proofErr w:type="spellStart"/>
+      <w:r>
+        <w:t>Laravel</w:t>
+      </w:r>
+      <w:proofErr w:type="spellEnd"/>
+      <w:r>
+        <w:t xml:space="preserve"> fut bénéfique</w:t>
       </w:r>
       <w:r>
         <w:t>.</w:t>
@@ -4404,11 +4508,11 @@
       <w:pPr>
         <w:pStyle w:val="Titre3"/>
       </w:pPr>
-      <w:bookmarkStart w:id="24" w:name="_Toc453770583"/>
+      <w:bookmarkStart w:id="25" w:name="_Toc453770583"/>
       <w:r>
         <w:t>Mickaël</w:t>
       </w:r>
-      <w:bookmarkEnd w:id="24"/>
+      <w:bookmarkEnd w:id="25"/>
     </w:p>
     <w:p>
       <w:pPr>
@@ -4484,8 +4588,6 @@
       <w:r>
         <w:t xml:space="preserve"> PHP et en</w:t>
       </w:r>
-      <w:bookmarkStart w:id="25" w:name="_GoBack"/>
-      <w:bookmarkEnd w:id="25"/>
       <w:r>
         <w:t xml:space="preserve"> </w:t>
       </w:r>
@@ -4496,10 +4598,7 @@
         <w:t xml:space="preserve"> Orienté Objet</w:t>
       </w:r>
       <w:r>
-        <w:t xml:space="preserve"> e</w:t>
-      </w:r>
-      <w:r>
-        <w:t xml:space="preserve">n m’occupant de </w:t>
+        <w:t xml:space="preserve"> en m’occupant de </w:t>
       </w:r>
       <w:r>
         <w:t>la mise</w:t>
@@ -4578,8 +4677,30 @@
         <w:rPr>
           <w:shd w:val="clear" w:color="auto" w:fill="FFFFFF"/>
         </w:rPr>
-        <w:t>Ce fut aussi l’occasion de découvrir Semantic-UI, un Framework CSS prometteur mais manquant de fonctionnalité comparé à Bootstrap</w:t>
-      </w:r>
+        <w:t xml:space="preserve">Ce fut aussi l’occasion de découvrir </w:t>
+      </w:r>
+      <w:proofErr w:type="spellStart"/>
+      <w:r>
+        <w:rPr>
+          <w:shd w:val="clear" w:color="auto" w:fill="FFFFFF"/>
+        </w:rPr>
+        <w:t>Semantic</w:t>
+      </w:r>
+      <w:proofErr w:type="spellEnd"/>
+      <w:r>
+        <w:rPr>
+          <w:shd w:val="clear" w:color="auto" w:fill="FFFFFF"/>
+        </w:rPr>
+        <w:t xml:space="preserve">-UI, un Framework CSS prometteur mais manquant de fonctionnalité comparé à </w:t>
+      </w:r>
+      <w:proofErr w:type="spellStart"/>
+      <w:r>
+        <w:rPr>
+          <w:shd w:val="clear" w:color="auto" w:fill="FFFFFF"/>
+        </w:rPr>
+        <w:t>Bootstrap</w:t>
+      </w:r>
+      <w:proofErr w:type="spellEnd"/>
       <w:r>
         <w:rPr>
           <w:shd w:val="clear" w:color="auto" w:fill="FFFFFF"/>
@@ -4598,7 +4719,7 @@
 </file>
 
 <file path=word/endnotes.xml><?xml version="1.0" encoding="utf-8"?>
-<w:endnotes xmlns:wpc="http://schemas.microsoft.com/office/word/2010/wordprocessingCanvas" xmlns:mo="http://schemas.microsoft.com/office/mac/office/2008/main" xmlns:mc="http://schemas.openxmlformats.org/markup-compatibility/2006" xmlns:mv="urn:schemas-microsoft-com:mac:vml" xmlns:o="urn:schemas-microsoft-com:office:office" xmlns:r="http://schemas.openxmlformats.org/officeDocument/2006/relationships" xmlns:m="http://schemas.openxmlformats.org/officeDocument/2006/math" xmlns:v="urn:schemas-microsoft-com:vml" xmlns:wp14="http://schemas.microsoft.com/office/word/2010/wordprocessingDrawing" xmlns:wp="http://schemas.openxmlformats.org/drawingml/2006/wordprocessingDrawing" xmlns:w10="urn:schemas-microsoft-com:office:word" xmlns:w="http://schemas.openxmlformats.org/wordprocessingml/2006/main" xmlns:w14="http://schemas.microsoft.com/office/word/2010/wordml" xmlns:w15="http://schemas.microsoft.com/office/word/2012/wordml" xmlns:wpg="http://schemas.microsoft.com/office/word/2010/wordprocessingGroup" xmlns:wpi="http://schemas.microsoft.com/office/word/2010/wordprocessingInk" xmlns:wne="http://schemas.microsoft.com/office/word/2006/wordml" xmlns:wps="http://schemas.microsoft.com/office/word/2010/wordprocessingShape" mc:Ignorable="w14 w15 wp14 mv">
+<w:endnotes xmlns:wpc="http://schemas.microsoft.com/office/word/2010/wordprocessingCanvas" xmlns:mc="http://schemas.openxmlformats.org/markup-compatibility/2006" xmlns:o="urn:schemas-microsoft-com:office:office" xmlns:r="http://schemas.openxmlformats.org/officeDocument/2006/relationships" xmlns:m="http://schemas.openxmlformats.org/officeDocument/2006/math" xmlns:v="urn:schemas-microsoft-com:vml" xmlns:wp14="http://schemas.microsoft.com/office/word/2010/wordprocessingDrawing" xmlns:wp="http://schemas.openxmlformats.org/drawingml/2006/wordprocessingDrawing" xmlns:w10="urn:schemas-microsoft-com:office:word" xmlns:w="http://schemas.openxmlformats.org/wordprocessingml/2006/main" xmlns:w14="http://schemas.microsoft.com/office/word/2010/wordml" xmlns:wpg="http://schemas.microsoft.com/office/word/2010/wordprocessingGroup" xmlns:wpi="http://schemas.microsoft.com/office/word/2010/wordprocessingInk" xmlns:wne="http://schemas.microsoft.com/office/word/2006/wordml" xmlns:wps="http://schemas.microsoft.com/office/word/2010/wordprocessingShape" mc:Ignorable="w14 wp14">
   <w:endnote w:type="separator" w:id="-1">
     <w:p>
       <w:r>
@@ -4617,7 +4738,7 @@
 </file>
 
 <file path=word/footer1.xml><?xml version="1.0" encoding="utf-8"?>
-<w:ftr xmlns:wpc="http://schemas.microsoft.com/office/word/2010/wordprocessingCanvas" xmlns:mo="http://schemas.microsoft.com/office/mac/office/2008/main" xmlns:mc="http://schemas.openxmlformats.org/markup-compatibility/2006" xmlns:mv="urn:schemas-microsoft-com:mac:vml" xmlns:o="urn:schemas-microsoft-com:office:office" xmlns:r="http://schemas.openxmlformats.org/officeDocument/2006/relationships" xmlns:m="http://schemas.openxmlformats.org/officeDocument/2006/math" xmlns:v="urn:schemas-microsoft-com:vml" xmlns:wp14="http://schemas.microsoft.com/office/word/2010/wordprocessingDrawing" xmlns:wp="http://schemas.openxmlformats.org/drawingml/2006/wordprocessingDrawing" xmlns:w10="urn:schemas-microsoft-com:office:word" xmlns:w="http://schemas.openxmlformats.org/wordprocessingml/2006/main" xmlns:w14="http://schemas.microsoft.com/office/word/2010/wordml" xmlns:w15="http://schemas.microsoft.com/office/word/2012/wordml" xmlns:wpg="http://schemas.microsoft.com/office/word/2010/wordprocessingGroup" xmlns:wpi="http://schemas.microsoft.com/office/word/2010/wordprocessingInk" xmlns:wne="http://schemas.microsoft.com/office/word/2006/wordml" xmlns:wps="http://schemas.microsoft.com/office/word/2010/wordprocessingShape" mc:Ignorable="w14 w15 wp14">
+<w:ftr xmlns:wpc="http://schemas.microsoft.com/office/word/2010/wordprocessingCanvas" xmlns:mc="http://schemas.openxmlformats.org/markup-compatibility/2006" xmlns:o="urn:schemas-microsoft-com:office:office" xmlns:r="http://schemas.openxmlformats.org/officeDocument/2006/relationships" xmlns:m="http://schemas.openxmlformats.org/officeDocument/2006/math" xmlns:v="urn:schemas-microsoft-com:vml" xmlns:wp14="http://schemas.microsoft.com/office/word/2010/wordprocessingDrawing" xmlns:wp="http://schemas.openxmlformats.org/drawingml/2006/wordprocessingDrawing" xmlns:w10="urn:schemas-microsoft-com:office:word" xmlns:w="http://schemas.openxmlformats.org/wordprocessingml/2006/main" xmlns:w14="http://schemas.microsoft.com/office/word/2010/wordml" xmlns:wpg="http://schemas.microsoft.com/office/word/2010/wordprocessingGroup" xmlns:wpi="http://schemas.microsoft.com/office/word/2010/wordprocessingInk" xmlns:wne="http://schemas.microsoft.com/office/word/2006/wordml" xmlns:wps="http://schemas.microsoft.com/office/word/2010/wordprocessingShape" mc:Ignorable="w14 wp14">
   <w:tbl>
     <w:tblPr>
       <w:tblpPr w:leftFromText="187" w:rightFromText="187" w:vertAnchor="text" w:tblpY="1"/>
@@ -4689,7 +4810,7 @@
               <w:bCs/>
               <w:noProof/>
             </w:rPr>
-            <w:t>12</w:t>
+            <w:t>8</w:t>
           </w:r>
           <w:r>
             <w:rPr>
@@ -4788,7 +4909,7 @@
 </file>
 
 <file path=word/footnotes.xml><?xml version="1.0" encoding="utf-8"?>
-<w:footnotes xmlns:wpc="http://schemas.microsoft.com/office/word/2010/wordprocessingCanvas" xmlns:mo="http://schemas.microsoft.com/office/mac/office/2008/main" xmlns:mc="http://schemas.openxmlformats.org/markup-compatibility/2006" xmlns:mv="urn:schemas-microsoft-com:mac:vml" xmlns:o="urn:schemas-microsoft-com:office:office" xmlns:r="http://schemas.openxmlformats.org/officeDocument/2006/relationships" xmlns:m="http://schemas.openxmlformats.org/officeDocument/2006/math" xmlns:v="urn:schemas-microsoft-com:vml" xmlns:wp14="http://schemas.microsoft.com/office/word/2010/wordprocessingDrawing" xmlns:wp="http://schemas.openxmlformats.org/drawingml/2006/wordprocessingDrawing" xmlns:w10="urn:schemas-microsoft-com:office:word" xmlns:w="http://schemas.openxmlformats.org/wordprocessingml/2006/main" xmlns:w14="http://schemas.microsoft.com/office/word/2010/wordml" xmlns:w15="http://schemas.microsoft.com/office/word/2012/wordml" xmlns:wpg="http://schemas.microsoft.com/office/word/2010/wordprocessingGroup" xmlns:wpi="http://schemas.microsoft.com/office/word/2010/wordprocessingInk" xmlns:wne="http://schemas.microsoft.com/office/word/2006/wordml" xmlns:wps="http://schemas.microsoft.com/office/word/2010/wordprocessingShape" mc:Ignorable="w14 w15 wp14 mv">
+<w:footnotes xmlns:wpc="http://schemas.microsoft.com/office/word/2010/wordprocessingCanvas" xmlns:mc="http://schemas.openxmlformats.org/markup-compatibility/2006" xmlns:o="urn:schemas-microsoft-com:office:office" xmlns:r="http://schemas.openxmlformats.org/officeDocument/2006/relationships" xmlns:m="http://schemas.openxmlformats.org/officeDocument/2006/math" xmlns:v="urn:schemas-microsoft-com:vml" xmlns:wp14="http://schemas.microsoft.com/office/word/2010/wordprocessingDrawing" xmlns:wp="http://schemas.openxmlformats.org/drawingml/2006/wordprocessingDrawing" xmlns:w10="urn:schemas-microsoft-com:office:word" xmlns:w="http://schemas.openxmlformats.org/wordprocessingml/2006/main" xmlns:w14="http://schemas.microsoft.com/office/word/2010/wordml" xmlns:wpg="http://schemas.microsoft.com/office/word/2010/wordprocessingGroup" xmlns:wpi="http://schemas.microsoft.com/office/word/2010/wordprocessingInk" xmlns:wne="http://schemas.microsoft.com/office/word/2006/wordml" xmlns:wps="http://schemas.microsoft.com/office/word/2010/wordprocessingShape" mc:Ignorable="w14 wp14">
   <w:footnote w:type="separator" w:id="-1">
     <w:p>
       <w:r>
@@ -4807,7 +4928,7 @@
 </file>
 
 <file path=word/header1.xml><?xml version="1.0" encoding="utf-8"?>
-<w:hdr xmlns:wpc="http://schemas.microsoft.com/office/word/2010/wordprocessingCanvas" xmlns:mo="http://schemas.microsoft.com/office/mac/office/2008/main" xmlns:mc="http://schemas.openxmlformats.org/markup-compatibility/2006" xmlns:mv="urn:schemas-microsoft-com:mac:vml" xmlns:o="urn:schemas-microsoft-com:office:office" xmlns:r="http://schemas.openxmlformats.org/officeDocument/2006/relationships" xmlns:m="http://schemas.openxmlformats.org/officeDocument/2006/math" xmlns:v="urn:schemas-microsoft-com:vml" xmlns:wp14="http://schemas.microsoft.com/office/word/2010/wordprocessingDrawing" xmlns:wp="http://schemas.openxmlformats.org/drawingml/2006/wordprocessingDrawing" xmlns:w10="urn:schemas-microsoft-com:office:word" xmlns:w="http://schemas.openxmlformats.org/wordprocessingml/2006/main" xmlns:w14="http://schemas.microsoft.com/office/word/2010/wordml" xmlns:w15="http://schemas.microsoft.com/office/word/2012/wordml" xmlns:wpg="http://schemas.microsoft.com/office/word/2010/wordprocessingGroup" xmlns:wpi="http://schemas.microsoft.com/office/word/2010/wordprocessingInk" xmlns:wne="http://schemas.microsoft.com/office/word/2006/wordml" xmlns:wps="http://schemas.microsoft.com/office/word/2010/wordprocessingShape" mc:Ignorable="w14 w15 wp14">
+<w:hdr xmlns:wpc="http://schemas.microsoft.com/office/word/2010/wordprocessingCanvas" xmlns:mc="http://schemas.openxmlformats.org/markup-compatibility/2006" xmlns:o="urn:schemas-microsoft-com:office:office" xmlns:r="http://schemas.openxmlformats.org/officeDocument/2006/relationships" xmlns:m="http://schemas.openxmlformats.org/officeDocument/2006/math" xmlns:v="urn:schemas-microsoft-com:vml" xmlns:wp14="http://schemas.microsoft.com/office/word/2010/wordprocessingDrawing" xmlns:wp="http://schemas.openxmlformats.org/drawingml/2006/wordprocessingDrawing" xmlns:w10="urn:schemas-microsoft-com:office:word" xmlns:w="http://schemas.openxmlformats.org/wordprocessingml/2006/main" xmlns:w14="http://schemas.microsoft.com/office/word/2010/wordml" xmlns:wpg="http://schemas.microsoft.com/office/word/2010/wordprocessingGroup" xmlns:wpi="http://schemas.microsoft.com/office/word/2010/wordprocessingInk" xmlns:wne="http://schemas.microsoft.com/office/word/2006/wordml" xmlns:wps="http://schemas.microsoft.com/office/word/2010/wordprocessingShape" mc:Ignorable="w14 wp14">
   <w:tbl>
     <w:tblPr>
       <w:tblW w:w="5000" w:type="pct"/>
@@ -4948,7 +5069,7 @@
 </file>
 
 <file path=word/numbering.xml><?xml version="1.0" encoding="utf-8"?>
-<w:numbering xmlns:wpc="http://schemas.microsoft.com/office/word/2010/wordprocessingCanvas" xmlns:mo="http://schemas.microsoft.com/office/mac/office/2008/main" xmlns:mc="http://schemas.openxmlformats.org/markup-compatibility/2006" xmlns:mv="urn:schemas-microsoft-com:mac:vml" xmlns:o="urn:schemas-microsoft-com:office:office" xmlns:r="http://schemas.openxmlformats.org/officeDocument/2006/relationships" xmlns:m="http://schemas.openxmlformats.org/officeDocument/2006/math" xmlns:v="urn:schemas-microsoft-com:vml" xmlns:wp14="http://schemas.microsoft.com/office/word/2010/wordprocessingDrawing" xmlns:wp="http://schemas.openxmlformats.org/drawingml/2006/wordprocessingDrawing" xmlns:w10="urn:schemas-microsoft-com:office:word" xmlns:w="http://schemas.openxmlformats.org/wordprocessingml/2006/main" xmlns:w14="http://schemas.microsoft.com/office/word/2010/wordml" xmlns:w15="http://schemas.microsoft.com/office/word/2012/wordml" xmlns:wpg="http://schemas.microsoft.com/office/word/2010/wordprocessingGroup" xmlns:wpi="http://schemas.microsoft.com/office/word/2010/wordprocessingInk" xmlns:wne="http://schemas.microsoft.com/office/word/2006/wordml" xmlns:wps="http://schemas.microsoft.com/office/word/2010/wordprocessingShape" mc:Ignorable="w14 w15 wp14 mv">
+<w:numbering xmlns:wpc="http://schemas.microsoft.com/office/word/2010/wordprocessingCanvas" xmlns:mc="http://schemas.openxmlformats.org/markup-compatibility/2006" xmlns:o="urn:schemas-microsoft-com:office:office" xmlns:r="http://schemas.openxmlformats.org/officeDocument/2006/relationships" xmlns:m="http://schemas.openxmlformats.org/officeDocument/2006/math" xmlns:v="urn:schemas-microsoft-com:vml" xmlns:wp14="http://schemas.microsoft.com/office/word/2010/wordprocessingDrawing" xmlns:wp="http://schemas.openxmlformats.org/drawingml/2006/wordprocessingDrawing" xmlns:w10="urn:schemas-microsoft-com:office:word" xmlns:w="http://schemas.openxmlformats.org/wordprocessingml/2006/main" xmlns:w14="http://schemas.microsoft.com/office/word/2010/wordml" xmlns:wpg="http://schemas.microsoft.com/office/word/2010/wordprocessingGroup" xmlns:wpi="http://schemas.microsoft.com/office/word/2010/wordprocessingInk" xmlns:wne="http://schemas.microsoft.com/office/word/2006/wordml" xmlns:wps="http://schemas.microsoft.com/office/word/2010/wordprocessingShape" mc:Ignorable="w14 wp14">
   <w:abstractNum w:abstractNumId="0">
     <w:nsid w:val="083E5469"/>
     <w:multiLevelType w:val="hybridMultilevel"/>
@@ -8079,7 +8200,7 @@
 </file>
 
 <file path=word/styles.xml><?xml version="1.0" encoding="utf-8"?>
-<w:styles xmlns:mc="http://schemas.openxmlformats.org/markup-compatibility/2006" xmlns:r="http://schemas.openxmlformats.org/officeDocument/2006/relationships" xmlns:w="http://schemas.openxmlformats.org/wordprocessingml/2006/main" xmlns:w14="http://schemas.microsoft.com/office/word/2010/wordml" xmlns:w15="http://schemas.microsoft.com/office/word/2012/wordml" mc:Ignorable="w14 w15">
+<w:styles xmlns:mc="http://schemas.openxmlformats.org/markup-compatibility/2006" xmlns:r="http://schemas.openxmlformats.org/officeDocument/2006/relationships" xmlns:w="http://schemas.openxmlformats.org/wordprocessingml/2006/main" xmlns:w14="http://schemas.microsoft.com/office/word/2010/wordml" mc:Ignorable="w14">
   <w:docDefaults>
     <w:rPrDefault>
       <w:rPr>
@@ -8091,387 +8212,144 @@
     </w:rPrDefault>
     <w:pPrDefault/>
   </w:docDefaults>
-  <w:latentStyles w:defLockedState="0" w:defUIPriority="99" w:defSemiHidden="0" w:defUnhideWhenUsed="0" w:defQFormat="0" w:count="380">
-    <w:lsdException w:name="Normal" w:uiPriority="0" w:qFormat="1"/>
-    <w:lsdException w:name="heading 1" w:uiPriority="9" w:qFormat="1"/>
-    <w:lsdException w:name="heading 2" w:semiHidden="1" w:uiPriority="9" w:unhideWhenUsed="1" w:qFormat="1"/>
-    <w:lsdException w:name="heading 3" w:semiHidden="1" w:uiPriority="9" w:unhideWhenUsed="1" w:qFormat="1"/>
-    <w:lsdException w:name="heading 4" w:semiHidden="1" w:uiPriority="9" w:unhideWhenUsed="1" w:qFormat="1"/>
-    <w:lsdException w:name="heading 5" w:semiHidden="1" w:uiPriority="9" w:unhideWhenUsed="1" w:qFormat="1"/>
-    <w:lsdException w:name="heading 6" w:semiHidden="1" w:uiPriority="9" w:unhideWhenUsed="1" w:qFormat="1"/>
-    <w:lsdException w:name="heading 7" w:semiHidden="1" w:uiPriority="9" w:unhideWhenUsed="1" w:qFormat="1"/>
-    <w:lsdException w:name="heading 8" w:semiHidden="1" w:uiPriority="9" w:unhideWhenUsed="1" w:qFormat="1"/>
-    <w:lsdException w:name="heading 9" w:semiHidden="1" w:uiPriority="9" w:unhideWhenUsed="1" w:qFormat="1"/>
-    <w:lsdException w:name="index 1" w:semiHidden="1" w:unhideWhenUsed="1"/>
-    <w:lsdException w:name="index 2" w:semiHidden="1" w:unhideWhenUsed="1"/>
-    <w:lsdException w:name="index 3" w:semiHidden="1" w:unhideWhenUsed="1"/>
-    <w:lsdException w:name="index 4" w:semiHidden="1" w:unhideWhenUsed="1"/>
-    <w:lsdException w:name="index 5" w:semiHidden="1" w:unhideWhenUsed="1"/>
-    <w:lsdException w:name="index 6" w:semiHidden="1" w:unhideWhenUsed="1"/>
-    <w:lsdException w:name="index 7" w:semiHidden="1" w:unhideWhenUsed="1"/>
-    <w:lsdException w:name="index 8" w:semiHidden="1" w:unhideWhenUsed="1"/>
-    <w:lsdException w:name="index 9" w:semiHidden="1" w:unhideWhenUsed="1"/>
-    <w:lsdException w:name="toc 1" w:semiHidden="1" w:uiPriority="39" w:unhideWhenUsed="1" w:qFormat="1"/>
-    <w:lsdException w:name="toc 2" w:semiHidden="1" w:uiPriority="39" w:unhideWhenUsed="1" w:qFormat="1"/>
-    <w:lsdException w:name="toc 3" w:semiHidden="1" w:uiPriority="39" w:unhideWhenUsed="1" w:qFormat="1"/>
-    <w:lsdException w:name="toc 4" w:semiHidden="1" w:uiPriority="39" w:unhideWhenUsed="1"/>
-    <w:lsdException w:name="toc 5" w:semiHidden="1" w:uiPriority="39" w:unhideWhenUsed="1"/>
-    <w:lsdException w:name="toc 6" w:semiHidden="1" w:uiPriority="39" w:unhideWhenUsed="1"/>
-    <w:lsdException w:name="toc 7" w:semiHidden="1" w:uiPriority="39" w:unhideWhenUsed="1"/>
-    <w:lsdException w:name="toc 8" w:semiHidden="1" w:uiPriority="39" w:unhideWhenUsed="1"/>
-    <w:lsdException w:name="toc 9" w:semiHidden="1" w:uiPriority="39" w:unhideWhenUsed="1"/>
-    <w:lsdException w:name="Normal Indent" w:semiHidden="1" w:unhideWhenUsed="1"/>
-    <w:lsdException w:name="footnote text" w:semiHidden="1" w:unhideWhenUsed="1"/>
-    <w:lsdException w:name="annotation text" w:semiHidden="1" w:unhideWhenUsed="1"/>
-    <w:lsdException w:name="header" w:semiHidden="1" w:unhideWhenUsed="1"/>
-    <w:lsdException w:name="footer" w:semiHidden="1" w:unhideWhenUsed="1"/>
-    <w:lsdException w:name="index heading" w:semiHidden="1" w:unhideWhenUsed="1"/>
-    <w:lsdException w:name="caption" w:semiHidden="1" w:uiPriority="35" w:unhideWhenUsed="1" w:qFormat="1"/>
-    <w:lsdException w:name="table of figures" w:semiHidden="1" w:unhideWhenUsed="1"/>
-    <w:lsdException w:name="envelope address" w:semiHidden="1" w:unhideWhenUsed="1"/>
-    <w:lsdException w:name="envelope return" w:semiHidden="1" w:unhideWhenUsed="1"/>
-    <w:lsdException w:name="footnote reference" w:semiHidden="1" w:unhideWhenUsed="1"/>
-    <w:lsdException w:name="annotation reference" w:semiHidden="1" w:unhideWhenUsed="1"/>
-    <w:lsdException w:name="line number" w:semiHidden="1" w:unhideWhenUsed="1"/>
-    <w:lsdException w:name="page number" w:semiHidden="1" w:unhideWhenUsed="1"/>
-    <w:lsdException w:name="endnote reference" w:semiHidden="1" w:unhideWhenUsed="1"/>
-    <w:lsdException w:name="endnote text" w:semiHidden="1" w:unhideWhenUsed="1"/>
-    <w:lsdException w:name="table of authorities" w:semiHidden="1" w:unhideWhenUsed="1"/>
-    <w:lsdException w:name="macro" w:semiHidden="1" w:unhideWhenUsed="1"/>
-    <w:lsdException w:name="toa heading" w:semiHidden="1" w:unhideWhenUsed="1"/>
-    <w:lsdException w:name="List" w:semiHidden="1" w:unhideWhenUsed="1"/>
-    <w:lsdException w:name="List Bullet" w:semiHidden="1" w:unhideWhenUsed="1"/>
-    <w:lsdException w:name="List Number" w:semiHidden="1" w:unhideWhenUsed="1"/>
-    <w:lsdException w:name="List 2" w:semiHidden="1" w:unhideWhenUsed="1"/>
-    <w:lsdException w:name="List 3" w:semiHidden="1" w:unhideWhenUsed="1"/>
-    <w:lsdException w:name="List 4" w:semiHidden="1" w:unhideWhenUsed="1"/>
-    <w:lsdException w:name="List 5" w:semiHidden="1" w:unhideWhenUsed="1"/>
-    <w:lsdException w:name="List Bullet 2" w:semiHidden="1" w:unhideWhenUsed="1"/>
-    <w:lsdException w:name="List Bullet 3" w:semiHidden="1" w:unhideWhenUsed="1"/>
-    <w:lsdException w:name="List Bullet 4" w:semiHidden="1" w:unhideWhenUsed="1"/>
-    <w:lsdException w:name="List Bullet 5" w:semiHidden="1" w:unhideWhenUsed="1"/>
-    <w:lsdException w:name="List Number 2" w:semiHidden="1" w:unhideWhenUsed="1"/>
-    <w:lsdException w:name="List Number 3" w:semiHidden="1" w:unhideWhenUsed="1"/>
-    <w:lsdException w:name="List Number 4" w:semiHidden="1" w:unhideWhenUsed="1"/>
-    <w:lsdException w:name="List Number 5" w:semiHidden="1" w:unhideWhenUsed="1"/>
-    <w:lsdException w:name="Title" w:uiPriority="10" w:qFormat="1"/>
-    <w:lsdException w:name="Closing" w:semiHidden="1" w:unhideWhenUsed="1"/>
-    <w:lsdException w:name="Signature" w:semiHidden="1" w:unhideWhenUsed="1"/>
-    <w:lsdException w:name="Default Paragraph Font" w:semiHidden="1" w:uiPriority="1" w:unhideWhenUsed="1"/>
-    <w:lsdException w:name="Body Text" w:semiHidden="1" w:unhideWhenUsed="1"/>
-    <w:lsdException w:name="Body Text Indent" w:semiHidden="1" w:unhideWhenUsed="1"/>
-    <w:lsdException w:name="List Continue" w:semiHidden="1" w:unhideWhenUsed="1"/>
-    <w:lsdException w:name="List Continue 2" w:semiHidden="1" w:unhideWhenUsed="1"/>
-    <w:lsdException w:name="List Continue 3" w:semiHidden="1" w:unhideWhenUsed="1"/>
-    <w:lsdException w:name="List Continue 4" w:semiHidden="1" w:unhideWhenUsed="1"/>
-    <w:lsdException w:name="List Continue 5" w:semiHidden="1" w:unhideWhenUsed="1"/>
-    <w:lsdException w:name="Message Header" w:semiHidden="1" w:unhideWhenUsed="1"/>
-    <w:lsdException w:name="Subtitle" w:uiPriority="11" w:qFormat="1"/>
-    <w:lsdException w:name="Salutation" w:semiHidden="1" w:unhideWhenUsed="1"/>
-    <w:lsdException w:name="Date" w:semiHidden="1" w:unhideWhenUsed="1"/>
-    <w:lsdException w:name="Body Text First Indent" w:semiHidden="1" w:unhideWhenUsed="1"/>
-    <w:lsdException w:name="Body Text First Indent 2" w:semiHidden="1" w:unhideWhenUsed="1"/>
-    <w:lsdException w:name="Note Heading" w:semiHidden="1" w:unhideWhenUsed="1"/>
-    <w:lsdException w:name="Body Text 2" w:semiHidden="1" w:unhideWhenUsed="1"/>
-    <w:lsdException w:name="Body Text 3" w:semiHidden="1" w:unhideWhenUsed="1"/>
-    <w:lsdException w:name="Body Text Indent 2" w:semiHidden="1" w:unhideWhenUsed="1"/>
-    <w:lsdException w:name="Body Text Indent 3" w:semiHidden="1" w:unhideWhenUsed="1"/>
-    <w:lsdException w:name="Block Text" w:semiHidden="1" w:unhideWhenUsed="1"/>
-    <w:lsdException w:name="Hyperlink" w:semiHidden="1" w:unhideWhenUsed="1"/>
-    <w:lsdException w:name="FollowedHyperlink" w:semiHidden="1" w:unhideWhenUsed="1"/>
-    <w:lsdException w:name="Strong" w:uiPriority="22" w:qFormat="1"/>
-    <w:lsdException w:name="Emphasis" w:uiPriority="20" w:qFormat="1"/>
-    <w:lsdException w:name="Document Map" w:semiHidden="1" w:unhideWhenUsed="1"/>
-    <w:lsdException w:name="Plain Text" w:semiHidden="1" w:unhideWhenUsed="1"/>
-    <w:lsdException w:name="E-mail Signature" w:semiHidden="1" w:unhideWhenUsed="1"/>
-    <w:lsdException w:name="HTML Top of Form" w:semiHidden="1" w:unhideWhenUsed="1"/>
-    <w:lsdException w:name="HTML Bottom of Form" w:semiHidden="1" w:unhideWhenUsed="1"/>
-    <w:lsdException w:name="Normal (Web)" w:semiHidden="1" w:unhideWhenUsed="1"/>
-    <w:lsdException w:name="HTML Acronym" w:semiHidden="1" w:unhideWhenUsed="1"/>
-    <w:lsdException w:name="HTML Address" w:semiHidden="1" w:unhideWhenUsed="1"/>
-    <w:lsdException w:name="HTML Cite" w:semiHidden="1" w:unhideWhenUsed="1"/>
-    <w:lsdException w:name="HTML Code" w:semiHidden="1" w:unhideWhenUsed="1"/>
-    <w:lsdException w:name="HTML Definition" w:semiHidden="1" w:unhideWhenUsed="1"/>
-    <w:lsdException w:name="HTML Keyboard" w:semiHidden="1" w:unhideWhenUsed="1"/>
-    <w:lsdException w:name="HTML Preformatted" w:semiHidden="1" w:unhideWhenUsed="1"/>
-    <w:lsdException w:name="HTML Sample" w:semiHidden="1" w:unhideWhenUsed="1"/>
-    <w:lsdException w:name="HTML Typewriter" w:semiHidden="1" w:unhideWhenUsed="1"/>
-    <w:lsdException w:name="HTML Variable" w:semiHidden="1" w:unhideWhenUsed="1"/>
-    <w:lsdException w:name="Normal Table" w:semiHidden="1" w:unhideWhenUsed="1"/>
-    <w:lsdException w:name="annotation subject" w:semiHidden="1" w:unhideWhenUsed="1"/>
-    <w:lsdException w:name="No List" w:semiHidden="1" w:unhideWhenUsed="1"/>
-    <w:lsdException w:name="Outline List 1" w:semiHidden="1" w:unhideWhenUsed="1"/>
-    <w:lsdException w:name="Outline List 2" w:semiHidden="1" w:unhideWhenUsed="1"/>
-    <w:lsdException w:name="Outline List 3" w:semiHidden="1" w:unhideWhenUsed="1"/>
-    <w:lsdException w:name="Table Simple 1" w:semiHidden="1" w:unhideWhenUsed="1"/>
-    <w:lsdException w:name="Table Simple 2" w:semiHidden="1" w:unhideWhenUsed="1"/>
-    <w:lsdException w:name="Table Simple 3" w:semiHidden="1" w:unhideWhenUsed="1"/>
-    <w:lsdException w:name="Table Classic 1" w:semiHidden="1" w:unhideWhenUsed="1"/>
-    <w:lsdException w:name="Table Classic 2" w:semiHidden="1" w:unhideWhenUsed="1"/>
-    <w:lsdException w:name="Table Classic 3" w:semiHidden="1" w:unhideWhenUsed="1"/>
-    <w:lsdException w:name="Table Classic 4" w:semiHidden="1" w:unhideWhenUsed="1"/>
-    <w:lsdException w:name="Table Colorful 1" w:semiHidden="1" w:unhideWhenUsed="1"/>
-    <w:lsdException w:name="Table Colorful 2" w:semiHidden="1" w:unhideWhenUsed="1"/>
-    <w:lsdException w:name="Table Colorful 3" w:semiHidden="1" w:unhideWhenUsed="1"/>
-    <w:lsdException w:name="Table Columns 1" w:semiHidden="1" w:unhideWhenUsed="1"/>
-    <w:lsdException w:name="Table Columns 2" w:semiHidden="1" w:unhideWhenUsed="1"/>
-    <w:lsdException w:name="Table Columns 3" w:semiHidden="1" w:unhideWhenUsed="1"/>
-    <w:lsdException w:name="Table Columns 4" w:semiHidden="1" w:unhideWhenUsed="1"/>
-    <w:lsdException w:name="Table Columns 5" w:semiHidden="1" w:unhideWhenUsed="1"/>
-    <w:lsdException w:name="Table Grid 1" w:semiHidden="1" w:unhideWhenUsed="1"/>
-    <w:lsdException w:name="Table Grid 2" w:semiHidden="1" w:unhideWhenUsed="1"/>
-    <w:lsdException w:name="Table Grid 3" w:semiHidden="1" w:unhideWhenUsed="1"/>
-    <w:lsdException w:name="Table Grid 4" w:semiHidden="1" w:unhideWhenUsed="1"/>
-    <w:lsdException w:name="Table Grid 5" w:semiHidden="1" w:unhideWhenUsed="1"/>
-    <w:lsdException w:name="Table Grid 6" w:semiHidden="1" w:unhideWhenUsed="1"/>
-    <w:lsdException w:name="Table Grid 7" w:semiHidden="1" w:unhideWhenUsed="1"/>
-    <w:lsdException w:name="Table Grid 8" w:semiHidden="1" w:unhideWhenUsed="1"/>
-    <w:lsdException w:name="Table List 1" w:semiHidden="1" w:unhideWhenUsed="1"/>
-    <w:lsdException w:name="Table List 2" w:semiHidden="1" w:unhideWhenUsed="1"/>
-    <w:lsdException w:name="Table List 3" w:semiHidden="1" w:unhideWhenUsed="1"/>
-    <w:lsdException w:name="Table List 4" w:semiHidden="1" w:unhideWhenUsed="1"/>
-    <w:lsdException w:name="Table List 5" w:semiHidden="1" w:unhideWhenUsed="1"/>
-    <w:lsdException w:name="Table List 6" w:semiHidden="1" w:unhideWhenUsed="1"/>
-    <w:lsdException w:name="Table List 7" w:semiHidden="1" w:unhideWhenUsed="1"/>
-    <w:lsdException w:name="Table List 8" w:semiHidden="1" w:unhideWhenUsed="1"/>
-    <w:lsdException w:name="Table 3D effects 1" w:semiHidden="1" w:unhideWhenUsed="1"/>
-    <w:lsdException w:name="Table 3D effects 2" w:semiHidden="1" w:unhideWhenUsed="1"/>
-    <w:lsdException w:name="Table 3D effects 3" w:semiHidden="1" w:unhideWhenUsed="1"/>
-    <w:lsdException w:name="Table Contemporary" w:semiHidden="1" w:unhideWhenUsed="1"/>
-    <w:lsdException w:name="Table Elegant" w:semiHidden="1" w:unhideWhenUsed="1"/>
-    <w:lsdException w:name="Table Professional" w:semiHidden="1" w:unhideWhenUsed="1"/>
-    <w:lsdException w:name="Table Subtle 1" w:semiHidden="1" w:unhideWhenUsed="1"/>
-    <w:lsdException w:name="Table Subtle 2" w:semiHidden="1" w:unhideWhenUsed="1"/>
-    <w:lsdException w:name="Table Web 1" w:semiHidden="1" w:unhideWhenUsed="1"/>
-    <w:lsdException w:name="Table Web 2" w:semiHidden="1" w:unhideWhenUsed="1"/>
-    <w:lsdException w:name="Table Web 3" w:semiHidden="1" w:unhideWhenUsed="1"/>
-    <w:lsdException w:name="Balloon Text" w:semiHidden="1" w:unhideWhenUsed="1"/>
-    <w:lsdException w:name="Table Grid" w:uiPriority="59"/>
-    <w:lsdException w:name="Table Theme" w:semiHidden="1" w:unhideWhenUsed="1"/>
-    <w:lsdException w:name="Note Level 1" w:semiHidden="1" w:unhideWhenUsed="1"/>
-    <w:lsdException w:name="Note Level 2" w:semiHidden="1" w:unhideWhenUsed="1"/>
-    <w:lsdException w:name="Note Level 3" w:semiHidden="1" w:unhideWhenUsed="1"/>
-    <w:lsdException w:name="Note Level 4" w:semiHidden="1" w:unhideWhenUsed="1"/>
-    <w:lsdException w:name="Note Level 5" w:semiHidden="1" w:unhideWhenUsed="1"/>
-    <w:lsdException w:name="Note Level 6" w:semiHidden="1" w:unhideWhenUsed="1"/>
-    <w:lsdException w:name="Note Level 7" w:semiHidden="1" w:unhideWhenUsed="1"/>
-    <w:lsdException w:name="Note Level 8" w:semiHidden="1" w:unhideWhenUsed="1"/>
-    <w:lsdException w:name="Note Level 9" w:semiHidden="1" w:unhideWhenUsed="1"/>
-    <w:lsdException w:name="Placeholder Text" w:semiHidden="1"/>
-    <w:lsdException w:name="No Spacing" w:uiPriority="1" w:qFormat="1"/>
-    <w:lsdException w:name="Light Shading" w:uiPriority="60"/>
-    <w:lsdException w:name="Light List" w:uiPriority="61"/>
-    <w:lsdException w:name="Light Grid" w:uiPriority="62"/>
-    <w:lsdException w:name="Medium Shading 1" w:uiPriority="63"/>
-    <w:lsdException w:name="Medium Shading 2" w:uiPriority="64"/>
-    <w:lsdException w:name="Medium List 1" w:uiPriority="65"/>
-    <w:lsdException w:name="Medium List 2" w:uiPriority="66"/>
-    <w:lsdException w:name="Medium Grid 1" w:uiPriority="67"/>
-    <w:lsdException w:name="Medium Grid 2" w:uiPriority="68"/>
-    <w:lsdException w:name="Medium Grid 3" w:uiPriority="69"/>
-    <w:lsdException w:name="Dark List" w:uiPriority="70"/>
-    <w:lsdException w:name="Colorful Shading" w:uiPriority="71"/>
-    <w:lsdException w:name="Colorful List" w:uiPriority="72"/>
-    <w:lsdException w:name="Colorful Grid" w:uiPriority="73"/>
-    <w:lsdException w:name="Light Shading Accent 1" w:uiPriority="60"/>
-    <w:lsdException w:name="Light List Accent 1" w:uiPriority="61"/>
-    <w:lsdException w:name="Light Grid Accent 1" w:uiPriority="62"/>
-    <w:lsdException w:name="Medium Shading 1 Accent 1" w:uiPriority="63"/>
-    <w:lsdException w:name="Medium Shading 2 Accent 1" w:uiPriority="64"/>
-    <w:lsdException w:name="Medium List 1 Accent 1" w:uiPriority="65"/>
-    <w:lsdException w:name="Revision" w:semiHidden="1"/>
-    <w:lsdException w:name="List Paragraph" w:uiPriority="34" w:qFormat="1"/>
-    <w:lsdException w:name="Quote" w:uiPriority="29" w:qFormat="1"/>
-    <w:lsdException w:name="Intense Quote" w:uiPriority="30" w:qFormat="1"/>
-    <w:lsdException w:name="Medium List 2 Accent 1" w:uiPriority="66"/>
-    <w:lsdException w:name="Medium Grid 1 Accent 1" w:uiPriority="67"/>
-    <w:lsdException w:name="Medium Grid 2 Accent 1" w:uiPriority="68"/>
-    <w:lsdException w:name="Medium Grid 3 Accent 1" w:uiPriority="69"/>
-    <w:lsdException w:name="Dark List Accent 1" w:uiPriority="70"/>
-    <w:lsdException w:name="Colorful Shading Accent 1" w:uiPriority="71"/>
-    <w:lsdException w:name="Colorful List Accent 1" w:uiPriority="72"/>
-    <w:lsdException w:name="Colorful Grid Accent 1" w:uiPriority="73"/>
-    <w:lsdException w:name="Light Shading Accent 2" w:uiPriority="60"/>
-    <w:lsdException w:name="Light List Accent 2" w:uiPriority="61"/>
-    <w:lsdException w:name="Light Grid Accent 2" w:uiPriority="62"/>
-    <w:lsdException w:name="Medium Shading 1 Accent 2" w:uiPriority="63"/>
-    <w:lsdException w:name="Medium Shading 2 Accent 2" w:uiPriority="64"/>
-    <w:lsdException w:name="Medium List 1 Accent 2" w:uiPriority="65"/>
-    <w:lsdException w:name="Medium List 2 Accent 2" w:uiPriority="66"/>
-    <w:lsdException w:name="Medium Grid 1 Accent 2" w:uiPriority="67"/>
-    <w:lsdException w:name="Medium Grid 2 Accent 2" w:uiPriority="68"/>
-    <w:lsdException w:name="Medium Grid 3 Accent 2" w:uiPriority="69"/>
-    <w:lsdException w:name="Dark List Accent 2" w:uiPriority="70"/>
-    <w:lsdException w:name="Colorful Shading Accent 2" w:uiPriority="71"/>
-    <w:lsdException w:name="Colorful List Accent 2" w:uiPriority="72"/>
-    <w:lsdException w:name="Colorful Grid Accent 2" w:uiPriority="73"/>
-    <w:lsdException w:name="Light Shading Accent 3" w:uiPriority="60"/>
-    <w:lsdException w:name="Light List Accent 3" w:uiPriority="61"/>
-    <w:lsdException w:name="Light Grid Accent 3" w:uiPriority="62"/>
-    <w:lsdException w:name="Medium Shading 1 Accent 3" w:uiPriority="63"/>
-    <w:lsdException w:name="Medium Shading 2 Accent 3" w:uiPriority="64"/>
-    <w:lsdException w:name="Medium List 1 Accent 3" w:uiPriority="65"/>
-    <w:lsdException w:name="Medium List 2 Accent 3" w:uiPriority="66"/>
-    <w:lsdException w:name="Medium Grid 1 Accent 3" w:uiPriority="67"/>
-    <w:lsdException w:name="Medium Grid 2 Accent 3" w:uiPriority="68"/>
-    <w:lsdException w:name="Medium Grid 3 Accent 3" w:uiPriority="69"/>
-    <w:lsdException w:name="Dark List Accent 3" w:uiPriority="70"/>
-    <w:lsdException w:name="Colorful Shading Accent 3" w:uiPriority="71"/>
-    <w:lsdException w:name="Colorful List Accent 3" w:uiPriority="72"/>
-    <w:lsdException w:name="Colorful Grid Accent 3" w:uiPriority="73"/>
-    <w:lsdException w:name="Light Shading Accent 4" w:uiPriority="60"/>
-    <w:lsdException w:name="Light List Accent 4" w:uiPriority="61"/>
-    <w:lsdException w:name="Light Grid Accent 4" w:uiPriority="62"/>
-    <w:lsdException w:name="Medium Shading 1 Accent 4" w:uiPriority="63"/>
-    <w:lsdException w:name="Medium Shading 2 Accent 4" w:uiPriority="64"/>
-    <w:lsdException w:name="Medium List 1 Accent 4" w:uiPriority="65"/>
-    <w:lsdException w:name="Medium List 2 Accent 4" w:uiPriority="66"/>
-    <w:lsdException w:name="Medium Grid 1 Accent 4" w:uiPriority="67"/>
-    <w:lsdException w:name="Medium Grid 2 Accent 4" w:uiPriority="68"/>
-    <w:lsdException w:name="Medium Grid 3 Accent 4" w:uiPriority="69"/>
-    <w:lsdException w:name="Dark List Accent 4" w:uiPriority="70"/>
-    <w:lsdException w:name="Colorful Shading Accent 4" w:uiPriority="71"/>
-    <w:lsdException w:name="Colorful List Accent 4" w:uiPriority="72"/>
-    <w:lsdException w:name="Colorful Grid Accent 4" w:uiPriority="73"/>
-    <w:lsdException w:name="Light Shading Accent 5" w:uiPriority="60"/>
-    <w:lsdException w:name="Light List Accent 5" w:uiPriority="61"/>
-    <w:lsdException w:name="Light Grid Accent 5" w:uiPriority="62"/>
-    <w:lsdException w:name="Medium Shading 1 Accent 5" w:uiPriority="63"/>
-    <w:lsdException w:name="Medium Shading 2 Accent 5" w:uiPriority="64"/>
-    <w:lsdException w:name="Medium List 1 Accent 5" w:uiPriority="65"/>
-    <w:lsdException w:name="Medium List 2 Accent 5" w:uiPriority="66"/>
-    <w:lsdException w:name="Medium Grid 1 Accent 5" w:uiPriority="67"/>
-    <w:lsdException w:name="Medium Grid 2 Accent 5" w:uiPriority="68"/>
-    <w:lsdException w:name="Medium Grid 3 Accent 5" w:uiPriority="69"/>
-    <w:lsdException w:name="Dark List Accent 5" w:uiPriority="70"/>
-    <w:lsdException w:name="Colorful Shading Accent 5" w:uiPriority="71"/>
-    <w:lsdException w:name="Colorful List Accent 5" w:uiPriority="72"/>
-    <w:lsdException w:name="Colorful Grid Accent 5" w:uiPriority="73"/>
-    <w:lsdException w:name="Light Shading Accent 6" w:uiPriority="60"/>
-    <w:lsdException w:name="Light List Accent 6" w:uiPriority="61"/>
-    <w:lsdException w:name="Light Grid Accent 6" w:uiPriority="62"/>
-    <w:lsdException w:name="Medium Shading 1 Accent 6" w:uiPriority="63"/>
-    <w:lsdException w:name="Medium Shading 2 Accent 6" w:uiPriority="64"/>
-    <w:lsdException w:name="Medium List 1 Accent 6" w:uiPriority="65"/>
-    <w:lsdException w:name="Medium List 2 Accent 6" w:uiPriority="66"/>
-    <w:lsdException w:name="Medium Grid 1 Accent 6" w:uiPriority="67"/>
-    <w:lsdException w:name="Medium Grid 2 Accent 6" w:uiPriority="68"/>
-    <w:lsdException w:name="Medium Grid 3 Accent 6" w:uiPriority="69"/>
-    <w:lsdException w:name="Dark List Accent 6" w:uiPriority="70"/>
-    <w:lsdException w:name="Colorful Shading Accent 6" w:uiPriority="71"/>
-    <w:lsdException w:name="Colorful List Accent 6" w:uiPriority="72"/>
-    <w:lsdException w:name="Colorful Grid Accent 6" w:uiPriority="73"/>
-    <w:lsdException w:name="Subtle Emphasis" w:uiPriority="19" w:qFormat="1"/>
-    <w:lsdException w:name="Intense Emphasis" w:uiPriority="21" w:qFormat="1"/>
-    <w:lsdException w:name="Subtle Reference" w:uiPriority="31" w:qFormat="1"/>
-    <w:lsdException w:name="Intense Reference" w:uiPriority="32" w:qFormat="1"/>
-    <w:lsdException w:name="Book Title" w:uiPriority="33" w:qFormat="1"/>
-    <w:lsdException w:name="Bibliography" w:semiHidden="1" w:uiPriority="37" w:unhideWhenUsed="1"/>
-    <w:lsdException w:name="TOC Heading" w:semiHidden="1" w:uiPriority="39" w:unhideWhenUsed="1" w:qFormat="1"/>
-    <w:lsdException w:name="Plain Table 1" w:uiPriority="41"/>
-    <w:lsdException w:name="Plain Table 2" w:uiPriority="42"/>
-    <w:lsdException w:name="Plain Table 3" w:uiPriority="43"/>
-    <w:lsdException w:name="Plain Table 4" w:uiPriority="44"/>
-    <w:lsdException w:name="Plain Table 5" w:uiPriority="45"/>
-    <w:lsdException w:name="Grid Table Light" w:uiPriority="40"/>
-    <w:lsdException w:name="Grid Table 1 Light" w:uiPriority="46"/>
-    <w:lsdException w:name="Grid Table 2" w:uiPriority="47"/>
-    <w:lsdException w:name="Grid Table 3" w:uiPriority="48"/>
-    <w:lsdException w:name="Grid Table 4" w:uiPriority="49"/>
-    <w:lsdException w:name="Grid Table 5 Dark" w:uiPriority="50"/>
-    <w:lsdException w:name="Grid Table 6 Colorful" w:uiPriority="51"/>
-    <w:lsdException w:name="Grid Table 7 Colorful" w:uiPriority="52"/>
-    <w:lsdException w:name="Grid Table 1 Light Accent 1" w:uiPriority="46"/>
-    <w:lsdException w:name="Grid Table 2 Accent 1" w:uiPriority="47"/>
-    <w:lsdException w:name="Grid Table 3 Accent 1" w:uiPriority="48"/>
-    <w:lsdException w:name="Grid Table 4 Accent 1" w:uiPriority="49"/>
-    <w:lsdException w:name="Grid Table 5 Dark Accent 1" w:uiPriority="50"/>
-    <w:lsdException w:name="Grid Table 6 Colorful Accent 1" w:uiPriority="51"/>
-    <w:lsdException w:name="Grid Table 7 Colorful Accent 1" w:uiPriority="52"/>
-    <w:lsdException w:name="Grid Table 1 Light Accent 2" w:uiPriority="46"/>
-    <w:lsdException w:name="Grid Table 2 Accent 2" w:uiPriority="47"/>
-    <w:lsdException w:name="Grid Table 3 Accent 2" w:uiPriority="48"/>
-    <w:lsdException w:name="Grid Table 4 Accent 2" w:uiPriority="49"/>
-    <w:lsdException w:name="Grid Table 5 Dark Accent 2" w:uiPriority="50"/>
-    <w:lsdException w:name="Grid Table 6 Colorful Accent 2" w:uiPriority="51"/>
-    <w:lsdException w:name="Grid Table 7 Colorful Accent 2" w:uiPriority="52"/>
-    <w:lsdException w:name="Grid Table 1 Light Accent 3" w:uiPriority="46"/>
-    <w:lsdException w:name="Grid Table 2 Accent 3" w:uiPriority="47"/>
-    <w:lsdException w:name="Grid Table 3 Accent 3" w:uiPriority="48"/>
-    <w:lsdException w:name="Grid Table 4 Accent 3" w:uiPriority="49"/>
-    <w:lsdException w:name="Grid Table 5 Dark Accent 3" w:uiPriority="50"/>
-    <w:lsdException w:name="Grid Table 6 Colorful Accent 3" w:uiPriority="51"/>
-    <w:lsdException w:name="Grid Table 7 Colorful Accent 3" w:uiPriority="52"/>
-    <w:lsdException w:name="Grid Table 1 Light Accent 4" w:uiPriority="46"/>
-    <w:lsdException w:name="Grid Table 2 Accent 4" w:uiPriority="47"/>
-    <w:lsdException w:name="Grid Table 3 Accent 4" w:uiPriority="48"/>
-    <w:lsdException w:name="Grid Table 4 Accent 4" w:uiPriority="49"/>
-    <w:lsdException w:name="Grid Table 5 Dark Accent 4" w:uiPriority="50"/>
-    <w:lsdException w:name="Grid Table 6 Colorful Accent 4" w:uiPriority="51"/>
-    <w:lsdException w:name="Grid Table 7 Colorful Accent 4" w:uiPriority="52"/>
-    <w:lsdException w:name="Grid Table 1 Light Accent 5" w:uiPriority="46"/>
-    <w:lsdException w:name="Grid Table 2 Accent 5" w:uiPriority="47"/>
-    <w:lsdException w:name="Grid Table 3 Accent 5" w:uiPriority="48"/>
-    <w:lsdException w:name="Grid Table 4 Accent 5" w:uiPriority="49"/>
-    <w:lsdException w:name="Grid Table 5 Dark Accent 5" w:uiPriority="50"/>
-    <w:lsdException w:name="Grid Table 6 Colorful Accent 5" w:uiPriority="51"/>
-    <w:lsdException w:name="Grid Table 7 Colorful Accent 5" w:uiPriority="52"/>
-    <w:lsdException w:name="Grid Table 1 Light Accent 6" w:uiPriority="46"/>
-    <w:lsdException w:name="Grid Table 2 Accent 6" w:uiPriority="47"/>
-    <w:lsdException w:name="Grid Table 3 Accent 6" w:uiPriority="48"/>
-    <w:lsdException w:name="Grid Table 4 Accent 6" w:uiPriority="49"/>
-    <w:lsdException w:name="Grid Table 5 Dark Accent 6" w:uiPriority="50"/>
-    <w:lsdException w:name="Grid Table 6 Colorful Accent 6" w:uiPriority="51"/>
-    <w:lsdException w:name="Grid Table 7 Colorful Accent 6" w:uiPriority="52"/>
-    <w:lsdException w:name="List Table 1 Light" w:uiPriority="46"/>
-    <w:lsdException w:name="List Table 2" w:uiPriority="47"/>
-    <w:lsdException w:name="List Table 3" w:uiPriority="48"/>
-    <w:lsdException w:name="List Table 4" w:uiPriority="49"/>
-    <w:lsdException w:name="List Table 5 Dark" w:uiPriority="50"/>
-    <w:lsdException w:name="List Table 6 Colorful" w:uiPriority="51"/>
-    <w:lsdException w:name="List Table 7 Colorful" w:uiPriority="52"/>
-    <w:lsdException w:name="List Table 1 Light Accent 1" w:uiPriority="46"/>
-    <w:lsdException w:name="List Table 2 Accent 1" w:uiPriority="47"/>
-    <w:lsdException w:name="List Table 3 Accent 1" w:uiPriority="48"/>
-    <w:lsdException w:name="List Table 4 Accent 1" w:uiPriority="49"/>
-    <w:lsdException w:name="List Table 5 Dark Accent 1" w:uiPriority="50"/>
-    <w:lsdException w:name="List Table 6 Colorful Accent 1" w:uiPriority="51"/>
-    <w:lsdException w:name="List Table 7 Colorful Accent 1" w:uiPriority="52"/>
-    <w:lsdException w:name="List Table 1 Light Accent 2" w:uiPriority="46"/>
-    <w:lsdException w:name="List Table 2 Accent 2" w:uiPriority="47"/>
-    <w:lsdException w:name="List Table 3 Accent 2" w:uiPriority="48"/>
-    <w:lsdException w:name="List Table 4 Accent 2" w:uiPriority="49"/>
-    <w:lsdException w:name="List Table 5 Dark Accent 2" w:uiPriority="50"/>
-    <w:lsdException w:name="List Table 6 Colorful Accent 2" w:uiPriority="51"/>
-    <w:lsdException w:name="List Table 7 Colorful Accent 2" w:uiPriority="52"/>
-    <w:lsdException w:name="List Table 1 Light Accent 3" w:uiPriority="46"/>
-    <w:lsdException w:name="List Table 2 Accent 3" w:uiPriority="47"/>
-    <w:lsdException w:name="List Table 3 Accent 3" w:uiPriority="48"/>
-    <w:lsdException w:name="List Table 4 Accent 3" w:uiPriority="49"/>
-    <w:lsdException w:name="List Table 5 Dark Accent 3" w:uiPriority="50"/>
-    <w:lsdException w:name="List Table 6 Colorful Accent 3" w:uiPriority="51"/>
-    <w:lsdException w:name="List Table 7 Colorful Accent 3" w:uiPriority="52"/>
-    <w:lsdException w:name="List Table 1 Light Accent 4" w:uiPriority="46"/>
-    <w:lsdException w:name="List Table 2 Accent 4" w:uiPriority="47"/>
-    <w:lsdException w:name="List Table 3 Accent 4" w:uiPriority="48"/>
-    <w:lsdException w:name="List Table 4 Accent 4" w:uiPriority="49"/>
-    <w:lsdException w:name="List Table 5 Dark Accent 4" w:uiPriority="50"/>
-    <w:lsdException w:name="List Table 6 Colorful Accent 4" w:uiPriority="51"/>
-    <w:lsdException w:name="List Table 7 Colorful Accent 4" w:uiPriority="52"/>
-    <w:lsdException w:name="List Table 1 Light Accent 5" w:uiPriority="46"/>
-    <w:lsdException w:name="List Table 2 Accent 5" w:uiPriority="47"/>
-    <w:lsdException w:name="List Table 3 Accent 5" w:uiPriority="48"/>
-    <w:lsdException w:name="List Table 4 Accent 5" w:uiPriority="49"/>
-    <w:lsdException w:name="List Table 5 Dark Accent 5" w:uiPriority="50"/>
-    <w:lsdException w:name="List Table 6 Colorful Accent 5" w:uiPriority="51"/>
-    <w:lsdException w:name="List Table 7 Colorful Accent 5" w:uiPriority="52"/>
-    <w:lsdException w:name="List Table 1 Light Accent 6" w:uiPriority="46"/>
-    <w:lsdException w:name="List Table 2 Accent 6" w:uiPriority="47"/>
-    <w:lsdException w:name="List Table 3 Accent 6" w:uiPriority="48"/>
-    <w:lsdException w:name="List Table 4 Accent 6" w:uiPriority="49"/>
-    <w:lsdException w:name="List Table 5 Dark Accent 6" w:uiPriority="50"/>
-    <w:lsdException w:name="List Table 6 Colorful Accent 6" w:uiPriority="51"/>
-    <w:lsdException w:name="List Table 7 Colorful Accent 6" w:uiPriority="52"/>
+  <w:latentStyles w:defLockedState="0" w:defUIPriority="99" w:defSemiHidden="1" w:defUnhideWhenUsed="1" w:defQFormat="0" w:count="267">
+    <w:lsdException w:name="Normal" w:semiHidden="0" w:uiPriority="0" w:unhideWhenUsed="0" w:qFormat="1"/>
+    <w:lsdException w:name="heading 1" w:semiHidden="0" w:uiPriority="9" w:unhideWhenUsed="0" w:qFormat="1"/>
+    <w:lsdException w:name="heading 2" w:uiPriority="9" w:qFormat="1"/>
+    <w:lsdException w:name="heading 3" w:uiPriority="9" w:qFormat="1"/>
+    <w:lsdException w:name="heading 4" w:uiPriority="9" w:qFormat="1"/>
+    <w:lsdException w:name="heading 5" w:uiPriority="9" w:qFormat="1"/>
+    <w:lsdException w:name="heading 6" w:uiPriority="9" w:qFormat="1"/>
+    <w:lsdException w:name="heading 7" w:uiPriority="9" w:qFormat="1"/>
+    <w:lsdException w:name="heading 8" w:uiPriority="9" w:qFormat="1"/>
+    <w:lsdException w:name="heading 9" w:uiPriority="9" w:qFormat="1"/>
+    <w:lsdException w:name="toc 1" w:uiPriority="39" w:qFormat="1"/>
+    <w:lsdException w:name="toc 2" w:uiPriority="39" w:qFormat="1"/>
+    <w:lsdException w:name="toc 3" w:uiPriority="39" w:qFormat="1"/>
+    <w:lsdException w:name="toc 4" w:uiPriority="39"/>
+    <w:lsdException w:name="toc 5" w:uiPriority="39"/>
+    <w:lsdException w:name="toc 6" w:uiPriority="39"/>
+    <w:lsdException w:name="toc 7" w:uiPriority="39"/>
+    <w:lsdException w:name="toc 8" w:uiPriority="39"/>
+    <w:lsdException w:name="toc 9" w:uiPriority="39"/>
+    <w:lsdException w:name="caption" w:uiPriority="35" w:qFormat="1"/>
+    <w:lsdException w:name="Title" w:semiHidden="0" w:uiPriority="10" w:unhideWhenUsed="0" w:qFormat="1"/>
+    <w:lsdException w:name="Default Paragraph Font" w:uiPriority="1"/>
+    <w:lsdException w:name="Subtitle" w:semiHidden="0" w:uiPriority="11" w:unhideWhenUsed="0" w:qFormat="1"/>
+    <w:lsdException w:name="Strong" w:semiHidden="0" w:uiPriority="22" w:unhideWhenUsed="0" w:qFormat="1"/>
+    <w:lsdException w:name="Emphasis" w:semiHidden="0" w:uiPriority="20" w:unhideWhenUsed="0" w:qFormat="1"/>
+    <w:lsdException w:name="Table Grid" w:semiHidden="0" w:uiPriority="59" w:unhideWhenUsed="0"/>
+    <w:lsdException w:name="Placeholder Text" w:unhideWhenUsed="0"/>
+    <w:lsdException w:name="No Spacing" w:semiHidden="0" w:uiPriority="1" w:unhideWhenUsed="0" w:qFormat="1"/>
+    <w:lsdException w:name="Light Shading" w:semiHidden="0" w:uiPriority="60" w:unhideWhenUsed="0"/>
+    <w:lsdException w:name="Light List" w:semiHidden="0" w:uiPriority="61" w:unhideWhenUsed="0"/>
+    <w:lsdException w:name="Light Grid" w:semiHidden="0" w:uiPriority="62" w:unhideWhenUsed="0"/>
+    <w:lsdException w:name="Medium Shading 1" w:semiHidden="0" w:uiPriority="63" w:unhideWhenUsed="0"/>
+    <w:lsdException w:name="Medium Shading 2" w:semiHidden="0" w:uiPriority="64" w:unhideWhenUsed="0"/>
+    <w:lsdException w:name="Medium List 1" w:semiHidden="0" w:uiPriority="65" w:unhideWhenUsed="0"/>
+    <w:lsdException w:name="Medium List 2" w:semiHidden="0" w:uiPriority="66" w:unhideWhenUsed="0"/>
+    <w:lsdException w:name="Medium Grid 1" w:semiHidden="0" w:uiPriority="67" w:unhideWhenUsed="0"/>
+    <w:lsdException w:name="Medium Grid 2" w:semiHidden="0" w:uiPriority="68" w:unhideWhenUsed="0"/>
+    <w:lsdException w:name="Medium Grid 3" w:semiHidden="0" w:uiPriority="69" w:unhideWhenUsed="0"/>
+    <w:lsdException w:name="Dark List" w:semiHidden="0" w:uiPriority="70" w:unhideWhenUsed="0"/>
+    <w:lsdException w:name="Colorful Shading" w:semiHidden="0" w:uiPriority="71" w:unhideWhenUsed="0"/>
+    <w:lsdException w:name="Colorful List" w:semiHidden="0" w:uiPriority="72" w:unhideWhenUsed="0"/>
+    <w:lsdException w:name="Colorful Grid" w:semiHidden="0" w:uiPriority="73" w:unhideWhenUsed="0"/>
+    <w:lsdException w:name="Light Shading Accent 1" w:semiHidden="0" w:uiPriority="60" w:unhideWhenUsed="0"/>
+    <w:lsdException w:name="Light List Accent 1" w:semiHidden="0" w:uiPriority="61" w:unhideWhenUsed="0"/>
+    <w:lsdException w:name="Light Grid Accent 1" w:semiHidden="0" w:uiPriority="62" w:unhideWhenUsed="0"/>
+    <w:lsdException w:name="Medium Shading 1 Accent 1" w:semiHidden="0" w:uiPriority="63" w:unhideWhenUsed="0"/>
+    <w:lsdException w:name="Medium Shading 2 Accent 1" w:semiHidden="0" w:uiPriority="64" w:unhideWhenUsed="0"/>
+    <w:lsdException w:name="Medium List 1 Accent 1" w:semiHidden="0" w:uiPriority="65" w:unhideWhenUsed="0"/>
+    <w:lsdException w:name="Revision" w:unhideWhenUsed="0"/>
+    <w:lsdException w:name="List Paragraph" w:semiHidden="0" w:uiPriority="34" w:unhideWhenUsed="0" w:qFormat="1"/>
+    <w:lsdException w:name="Quote" w:semiHidden="0" w:uiPriority="29" w:unhideWhenUsed="0" w:qFormat="1"/>
+    <w:lsdException w:name="Intense Quote" w:semiHidden="0" w:uiPriority="30" w:unhideWhenUsed="0" w:qFormat="1"/>
+    <w:lsdException w:name="Medium List 2 Accent 1" w:semiHidden="0" w:uiPriority="66" w:unhideWhenUsed="0"/>
+    <w:lsdException w:name="Medium Grid 1 Accent 1" w:semiHidden="0" w:uiPriority="67" w:unhideWhenUsed="0"/>
+    <w:lsdException w:name="Medium Grid 2 Accent 1" w:semiHidden="0" w:uiPriority="68" w:unhideWhenUsed="0"/>
+    <w:lsdException w:name="Medium Grid 3 Accent 1" w:semiHidden="0" w:uiPriority="69" w:unhideWhenUsed="0"/>
+    <w:lsdException w:name="Dark List Accent 1" w:semiHidden="0" w:uiPriority="70" w:unhideWhenUsed="0"/>
+    <w:lsdException w:name="Colorful Shading Accent 1" w:semiHidden="0" w:uiPriority="71" w:unhideWhenUsed="0"/>
+    <w:lsdException w:name="Colorful List Accent 1" w:semiHidden="0" w:uiPriority="72" w:unhideWhenUsed="0"/>
+    <w:lsdException w:name="Colorful Grid Accent 1" w:semiHidden="0" w:uiPriority="73" w:unhideWhenUsed="0"/>
+    <w:lsdException w:name="Light Shading Accent 2" w:semiHidden="0" w:uiPriority="60" w:unhideWhenUsed="0"/>
+    <w:lsdException w:name="Light List Accent 2" w:semiHidden="0" w:uiPriority="61" w:unhideWhenUsed="0"/>
+    <w:lsdException w:name="Light Grid Accent 2" w:semiHidden="0" w:uiPriority="62" w:unhideWhenUsed="0"/>
+    <w:lsdException w:name="Medium Shading 1 Accent 2" w:semiHidden="0" w:uiPriority="63" w:unhideWhenUsed="0"/>
+    <w:lsdException w:name="Medium Shading 2 Accent 2" w:semiHidden="0" w:uiPriority="64" w:unhideWhenUsed="0"/>
+    <w:lsdException w:name="Medium List 1 Accent 2" w:semiHidden="0" w:uiPriority="65" w:unhideWhenUsed="0"/>
+    <w:lsdException w:name="Medium List 2 Accent 2" w:semiHidden="0" w:uiPriority="66" w:unhideWhenUsed="0"/>
+    <w:lsdException w:name="Medium Grid 1 Accent 2" w:semiHidden="0" w:uiPriority="67" w:unhideWhenUsed="0"/>
+    <w:lsdException w:name="Medium Grid 2 Accent 2" w:semiHidden="0" w:uiPriority="68" w:unhideWhenUsed="0"/>
+    <w:lsdException w:name="Medium Grid 3 Accent 2" w:semiHidden="0" w:uiPriority="69" w:unhideWhenUsed="0"/>
+    <w:lsdException w:name="Dark List Accent 2" w:semiHidden="0" w:uiPriority="70" w:unhideWhenUsed="0"/>
+    <w:lsdException w:name="Colorful Shading Accent 2" w:semiHidden="0" w:uiPriority="71" w:unhideWhenUsed="0"/>
+    <w:lsdException w:name="Colorful List Accent 2" w:semiHidden="0" w:uiPriority="72" w:unhideWhenUsed="0"/>
+    <w:lsdException w:name="Colorful Grid Accent 2" w:semiHidden="0" w:uiPriority="73" w:unhideWhenUsed="0"/>
+    <w:lsdException w:name="Light Shading Accent 3" w:semiHidden="0" w:uiPriority="60" w:unhideWhenUsed="0"/>
+    <w:lsdException w:name="Light List Accent 3" w:semiHidden="0" w:uiPriority="61" w:unhideWhenUsed="0"/>
+    <w:lsdException w:name="Light Grid Accent 3" w:semiHidden="0" w:uiPriority="62" w:unhideWhenUsed="0"/>
+    <w:lsdException w:name="Medium Shading 1 Accent 3" w:semiHidden="0" w:uiPriority="63" w:unhideWhenUsed="0"/>
+    <w:lsdException w:name="Medium Shading 2 Accent 3" w:semiHidden="0" w:uiPriority="64" w:unhideWhenUsed="0"/>
+    <w:lsdException w:name="Medium List 1 Accent 3" w:semiHidden="0" w:uiPriority="65" w:unhideWhenUsed="0"/>
+    <w:lsdException w:name="Medium List 2 Accent 3" w:semiHidden="0" w:uiPriority="66" w:unhideWhenUsed="0"/>
+    <w:lsdException w:name="Medium Grid 1 Accent 3" w:semiHidden="0" w:uiPriority="67" w:unhideWhenUsed="0"/>
+    <w:lsdException w:name="Medium Grid 2 Accent 3" w:semiHidden="0" w:uiPriority="68" w:unhideWhenUsed="0"/>
+    <w:lsdException w:name="Medium Grid 3 Accent 3" w:semiHidden="0" w:uiPriority="69" w:unhideWhenUsed="0"/>
+    <w:lsdException w:name="Dark List Accent 3" w:semiHidden="0" w:uiPriority="70" w:unhideWhenUsed="0"/>
+    <w:lsdException w:name="Colorful Shading Accent 3" w:semiHidden="0" w:uiPriority="71" w:unhideWhenUsed="0"/>
+    <w:lsdException w:name="Colorful List Accent 3" w:semiHidden="0" w:uiPriority="72" w:unhideWhenUsed="0"/>
+    <w:lsdException w:name="Colorful Grid Accent 3" w:semiHidden="0" w:uiPriority="73" w:unhideWhenUsed="0"/>
+    <w:lsdException w:name="Light Shading Accent 4" w:semiHidden="0" w:uiPriority="60" w:unhideWhenUsed="0"/>
+    <w:lsdException w:name="Light List Accent 4" w:semiHidden="0" w:uiPriority="61" w:unhideWhenUsed="0"/>
+    <w:lsdException w:name="Light Grid Accent 4" w:semiHidden="0" w:uiPriority="62" w:unhideWhenUsed="0"/>
+    <w:lsdException w:name="Medium Shading 1 Accent 4" w:semiHidden="0" w:uiPriority="63" w:unhideWhenUsed="0"/>
+    <w:lsdException w:name="Medium Shading 2 Accent 4" w:semiHidden="0" w:uiPriority="64" w:unhideWhenUsed="0"/>
+    <w:lsdException w:name="Medium List 1 Accent 4" w:semiHidden="0" w:uiPriority="65" w:unhideWhenUsed="0"/>
+    <w:lsdException w:name="Medium List 2 Accent 4" w:semiHidden="0" w:uiPriority="66" w:unhideWhenUsed="0"/>
+    <w:lsdException w:name="Medium Grid 1 Accent 4" w:semiHidden="0" w:uiPriority="67" w:unhideWhenUsed="0"/>
+    <w:lsdException w:name="Medium Grid 2 Accent 4" w:semiHidden="0" w:uiPriority="68" w:unhideWhenUsed="0"/>
+    <w:lsdException w:name="Medium Grid 3 Accent 4" w:semiHidden="0" w:uiPriority="69" w:unhideWhenUsed="0"/>
+    <w:lsdException w:name="Dark List Accent 4" w:semiHidden="0" w:uiPriority="70" w:unhideWhenUsed="0"/>
+    <w:lsdException w:name="Colorful Shading Accent 4" w:semiHidden="0" w:uiPriority="71" w:unhideWhenUsed="0"/>
+    <w:lsdException w:name="Colorful List Accent 4" w:semiHidden="0" w:uiPriority="72" w:unhideWhenUsed="0"/>
+    <w:lsdException w:name="Colorful Grid Accent 4" w:semiHidden="0" w:uiPriority="73" w:unhideWhenUsed="0"/>
+    <w:lsdException w:name="Light Shading Accent 5" w:semiHidden="0" w:uiPriority="60" w:unhideWhenUsed="0"/>
+    <w:lsdException w:name="Light List Accent 5" w:semiHidden="0" w:uiPriority="61" w:unhideWhenUsed="0"/>
+    <w:lsdException w:name="Light Grid Accent 5" w:semiHidden="0" w:uiPriority="62" w:unhideWhenUsed="0"/>
+    <w:lsdException w:name="Medium Shading 1 Accent 5" w:semiHidden="0" w:uiPriority="63" w:unhideWhenUsed="0"/>
+    <w:lsdException w:name="Medium Shading 2 Accent 5" w:semiHidden="0" w:uiPriority="64" w:unhideWhenUsed="0"/>
+    <w:lsdException w:name="Medium List 1 Accent 5" w:semiHidden="0" w:uiPriority="65" w:unhideWhenUsed="0"/>
+    <w:lsdException w:name="Medium List 2 Accent 5" w:semiHidden="0" w:uiPriority="66" w:unhideWhenUsed="0"/>
+    <w:lsdException w:name="Medium Grid 1 Accent 5" w:semiHidden="0" w:uiPriority="67" w:unhideWhenUsed="0"/>
+    <w:lsdException w:name="Medium Grid 2 Accent 5" w:semiHidden="0" w:uiPriority="68" w:unhideWhenUsed="0"/>
+    <w:lsdException w:name="Medium Grid 3 Accent 5" w:semiHidden="0" w:uiPriority="69" w:unhideWhenUsed="0"/>
+    <w:lsdException w:name="Dark List Accent 5" w:semiHidden="0" w:uiPriority="70" w:unhideWhenUsed="0"/>
+    <w:lsdException w:name="Colorful Shading Accent 5" w:semiHidden="0" w:uiPriority="71" w:unhideWhenUsed="0"/>
+    <w:lsdException w:name="Colorful List Accent 5" w:semiHidden="0" w:uiPriority="72" w:unhideWhenUsed="0"/>
+    <w:lsdException w:name="Colorful Grid Accent 5" w:semiHidden="0" w:uiPriority="73" w:unhideWhenUsed="0"/>
+    <w:lsdException w:name="Light Shading Accent 6" w:semiHidden="0" w:uiPriority="60" w:unhideWhenUsed="0"/>
+    <w:lsdException w:name="Light List Accent 6" w:semiHidden="0" w:uiPriority="61" w:unhideWhenUsed="0"/>
+    <w:lsdException w:name="Light Grid Accent 6" w:semiHidden="0" w:uiPriority="62" w:unhideWhenUsed="0"/>
+    <w:lsdException w:name="Medium Shading 1 Accent 6" w:semiHidden="0" w:uiPriority="63" w:unhideWhenUsed="0"/>
+    <w:lsdException w:name="Medium Shading 2 Accent 6" w:semiHidden="0" w:uiPriority="64" w:unhideWhenUsed="0"/>
+    <w:lsdException w:name="Medium List 1 Accent 6" w:semiHidden="0" w:uiPriority="65" w:unhideWhenUsed="0"/>
+    <w:lsdException w:name="Medium List 2 Accent 6" w:semiHidden="0" w:uiPriority="66" w:unhideWhenUsed="0"/>
+    <w:lsdException w:name="Medium Grid 1 Accent 6" w:semiHidden="0" w:uiPriority="67" w:unhideWhenUsed="0"/>
+    <w:lsdException w:name="Medium Grid 2 Accent 6" w:semiHidden="0" w:uiPriority="68" w:unhideWhenUsed="0"/>
+    <w:lsdException w:name="Medium Grid 3 Accent 6" w:semiHidden="0" w:uiPriority="69" w:unhideWhenUsed="0"/>
+    <w:lsdException w:name="Dark List Accent 6" w:semiHidden="0" w:uiPriority="70" w:unhideWhenUsed="0"/>
+    <w:lsdException w:name="Colorful Shading Accent 6" w:semiHidden="0" w:uiPriority="71" w:unhideWhenUsed="0"/>
+    <w:lsdException w:name="Colorful List Accent 6" w:semiHidden="0" w:uiPriority="72" w:unhideWhenUsed="0"/>
+    <w:lsdException w:name="Colorful Grid Accent 6" w:semiHidden="0" w:uiPriority="73" w:unhideWhenUsed="0"/>
+    <w:lsdException w:name="Subtle Emphasis" w:semiHidden="0" w:uiPriority="19" w:unhideWhenUsed="0" w:qFormat="1"/>
+    <w:lsdException w:name="Intense Emphasis" w:semiHidden="0" w:uiPriority="21" w:unhideWhenUsed="0" w:qFormat="1"/>
+    <w:lsdException w:name="Subtle Reference" w:semiHidden="0" w:uiPriority="31" w:unhideWhenUsed="0" w:qFormat="1"/>
+    <w:lsdException w:name="Intense Reference" w:semiHidden="0" w:uiPriority="32" w:unhideWhenUsed="0" w:qFormat="1"/>
+    <w:lsdException w:name="Book Title" w:semiHidden="0" w:uiPriority="33" w:unhideWhenUsed="0" w:qFormat="1"/>
+    <w:lsdException w:name="Bibliography" w:uiPriority="37"/>
+    <w:lsdException w:name="TOC Heading" w:uiPriority="39" w:qFormat="1"/>
   </w:latentStyles>
   <w:style w:type="paragraph" w:default="1" w:styleId="Normal">
     <w:name w:val="Normal"/>
@@ -8654,7 +8532,6 @@
     <w:uiPriority w:val="59"/>
     <w:rsid w:val="009365EA"/>
     <w:tblPr>
-      <w:tblInd w:w="0" w:type="dxa"/>
       <w:tblBorders>
         <w:top w:val="single" w:sz="4" w:space="0" w:color="auto"/>
         <w:left w:val="single" w:sz="4" w:space="0" w:color="auto"/>
@@ -8663,12 +8540,6 @@
         <w:insideH w:val="single" w:sz="4" w:space="0" w:color="auto"/>
         <w:insideV w:val="single" w:sz="4" w:space="0" w:color="auto"/>
       </w:tblBorders>
-      <w:tblCellMar>
-        <w:top w:w="0" w:type="dxa"/>
-        <w:left w:w="108" w:type="dxa"/>
-        <w:bottom w:w="0" w:type="dxa"/>
-        <w:right w:w="108" w:type="dxa"/>
-      </w:tblCellMar>
     </w:tblPr>
   </w:style>
   <w:style w:type="character" w:customStyle="1" w:styleId="Titre1Car">
@@ -8821,7 +8692,7 @@
       <w:u w:val="single"/>
     </w:rPr>
   </w:style>
-  <w:style w:type="paragraph" w:styleId="Pardeliste">
+  <w:style w:type="paragraph" w:styleId="Paragraphedeliste">
     <w:name w:val="List Paragraph"/>
     <w:basedOn w:val="Normal"/>
     <w:uiPriority w:val="34"/>
@@ -8917,7 +8788,656 @@
       <w:sz w:val="28"/>
     </w:rPr>
   </w:style>
-  <w:style w:type="paragraph" w:styleId="Normalweb">
+  <w:style w:type="paragraph" w:styleId="NormalWeb">
+    <w:name w:val="Normal (Web)"/>
+    <w:basedOn w:val="Normal"/>
+    <w:uiPriority w:val="99"/>
+    <w:semiHidden/>
+    <w:unhideWhenUsed/>
+    <w:rsid w:val="00DD1788"/>
+    <w:pPr>
+      <w:spacing w:before="100" w:beforeAutospacing="1" w:after="100" w:afterAutospacing="1"/>
+    </w:pPr>
+    <w:rPr>
+      <w:rFonts w:ascii="Times New Roman" w:eastAsia="Times New Roman" w:hAnsi="Times New Roman" w:cs="Times New Roman"/>
+      <w:lang w:eastAsia="fr-FR"/>
+    </w:rPr>
+  </w:style>
+  <w:style w:type="character" w:customStyle="1" w:styleId="apple-converted-space">
+    <w:name w:val="apple-converted-space"/>
+    <w:basedOn w:val="Policepardfaut"/>
+    <w:rsid w:val="00EA6619"/>
+  </w:style>
+  <w:style w:type="paragraph" w:styleId="Sansinterligne">
+    <w:name w:val="No Spacing"/>
+    <w:link w:val="SansinterligneCar"/>
+    <w:uiPriority w:val="1"/>
+    <w:qFormat/>
+    <w:rsid w:val="00E75C07"/>
+    <w:rPr>
+      <w:sz w:val="22"/>
+      <w:szCs w:val="22"/>
+      <w:lang w:eastAsia="fr-FR"/>
+    </w:rPr>
+  </w:style>
+  <w:style w:type="character" w:customStyle="1" w:styleId="SansinterligneCar">
+    <w:name w:val="Sans interligne Car"/>
+    <w:basedOn w:val="Policepardfaut"/>
+    <w:link w:val="Sansinterligne"/>
+    <w:uiPriority w:val="1"/>
+    <w:rsid w:val="00E75C07"/>
+    <w:rPr>
+      <w:sz w:val="22"/>
+      <w:szCs w:val="22"/>
+      <w:lang w:eastAsia="fr-FR"/>
+    </w:rPr>
+  </w:style>
+  <w:style w:type="paragraph" w:customStyle="1" w:styleId="Default">
+    <w:name w:val="Default"/>
+    <w:rsid w:val="00AA4FA3"/>
+    <w:pPr>
+      <w:autoSpaceDE w:val="0"/>
+      <w:autoSpaceDN w:val="0"/>
+      <w:adjustRightInd w:val="0"/>
+    </w:pPr>
+    <w:rPr>
+      <w:rFonts w:ascii="Euphemia" w:hAnsi="Euphemia" w:cs="Euphemia"/>
+      <w:color w:val="000000"/>
+    </w:rPr>
+  </w:style>
+</w:styles>
+</file>
+
+<file path=word/stylesWithEffects.xml><?xml version="1.0" encoding="utf-8"?>
+<w:styles xmlns:wpc="http://schemas.microsoft.com/office/word/2010/wordprocessingCanvas" xmlns:mc="http://schemas.openxmlformats.org/markup-compatibility/2006" xmlns:o="urn:schemas-microsoft-com:office:office" xmlns:r="http://schemas.openxmlformats.org/officeDocument/2006/relationships" xmlns:m="http://schemas.openxmlformats.org/officeDocument/2006/math" xmlns:v="urn:schemas-microsoft-com:vml" xmlns:wp14="http://schemas.microsoft.com/office/word/2010/wordprocessingDrawing" xmlns:wp="http://schemas.openxmlformats.org/drawingml/2006/wordprocessingDrawing" xmlns:w10="urn:schemas-microsoft-com:office:word" xmlns:w="http://schemas.openxmlformats.org/wordprocessingml/2006/main" xmlns:w14="http://schemas.microsoft.com/office/word/2010/wordml" xmlns:wpg="http://schemas.microsoft.com/office/word/2010/wordprocessingGroup" xmlns:wpi="http://schemas.microsoft.com/office/word/2010/wordprocessingInk" xmlns:wne="http://schemas.microsoft.com/office/word/2006/wordml" xmlns:wps="http://schemas.microsoft.com/office/word/2010/wordprocessingShape" mc:Ignorable="w14 wp14">
+  <w:docDefaults>
+    <w:rPrDefault>
+      <w:rPr>
+        <w:rFonts w:asciiTheme="minorHAnsi" w:eastAsiaTheme="minorEastAsia" w:hAnsiTheme="minorHAnsi" w:cstheme="minorBidi"/>
+        <w:sz w:val="24"/>
+        <w:szCs w:val="24"/>
+        <w:lang w:val="fr-FR" w:eastAsia="en-US" w:bidi="ar-SA"/>
+      </w:rPr>
+    </w:rPrDefault>
+    <w:pPrDefault/>
+  </w:docDefaults>
+  <w:latentStyles w:defLockedState="0" w:defUIPriority="99" w:defSemiHidden="1" w:defUnhideWhenUsed="1" w:defQFormat="0" w:count="267">
+    <w:lsdException w:name="Normal" w:semiHidden="0" w:uiPriority="0" w:unhideWhenUsed="0" w:qFormat="1"/>
+    <w:lsdException w:name="heading 1" w:semiHidden="0" w:uiPriority="9" w:unhideWhenUsed="0" w:qFormat="1"/>
+    <w:lsdException w:name="heading 2" w:uiPriority="9" w:qFormat="1"/>
+    <w:lsdException w:name="heading 3" w:uiPriority="9" w:qFormat="1"/>
+    <w:lsdException w:name="heading 4" w:uiPriority="9" w:qFormat="1"/>
+    <w:lsdException w:name="heading 5" w:uiPriority="9" w:qFormat="1"/>
+    <w:lsdException w:name="heading 6" w:uiPriority="9" w:qFormat="1"/>
+    <w:lsdException w:name="heading 7" w:uiPriority="9" w:qFormat="1"/>
+    <w:lsdException w:name="heading 8" w:uiPriority="9" w:qFormat="1"/>
+    <w:lsdException w:name="heading 9" w:uiPriority="9" w:qFormat="1"/>
+    <w:lsdException w:name="toc 1" w:uiPriority="39" w:qFormat="1"/>
+    <w:lsdException w:name="toc 2" w:uiPriority="39" w:qFormat="1"/>
+    <w:lsdException w:name="toc 3" w:uiPriority="39" w:qFormat="1"/>
+    <w:lsdException w:name="toc 4" w:uiPriority="39"/>
+    <w:lsdException w:name="toc 5" w:uiPriority="39"/>
+    <w:lsdException w:name="toc 6" w:uiPriority="39"/>
+    <w:lsdException w:name="toc 7" w:uiPriority="39"/>
+    <w:lsdException w:name="toc 8" w:uiPriority="39"/>
+    <w:lsdException w:name="toc 9" w:uiPriority="39"/>
+    <w:lsdException w:name="caption" w:uiPriority="35" w:qFormat="1"/>
+    <w:lsdException w:name="Title" w:semiHidden="0" w:uiPriority="10" w:unhideWhenUsed="0" w:qFormat="1"/>
+    <w:lsdException w:name="Default Paragraph Font" w:uiPriority="1"/>
+    <w:lsdException w:name="Subtitle" w:semiHidden="0" w:uiPriority="11" w:unhideWhenUsed="0" w:qFormat="1"/>
+    <w:lsdException w:name="Strong" w:semiHidden="0" w:uiPriority="22" w:unhideWhenUsed="0" w:qFormat="1"/>
+    <w:lsdException w:name="Emphasis" w:semiHidden="0" w:uiPriority="20" w:unhideWhenUsed="0" w:qFormat="1"/>
+    <w:lsdException w:name="Table Grid" w:semiHidden="0" w:uiPriority="59" w:unhideWhenUsed="0"/>
+    <w:lsdException w:name="Placeholder Text" w:unhideWhenUsed="0"/>
+    <w:lsdException w:name="No Spacing" w:semiHidden="0" w:uiPriority="1" w:unhideWhenUsed="0" w:qFormat="1"/>
+    <w:lsdException w:name="Light Shading" w:semiHidden="0" w:uiPriority="60" w:unhideWhenUsed="0"/>
+    <w:lsdException w:name="Light List" w:semiHidden="0" w:uiPriority="61" w:unhideWhenUsed="0"/>
+    <w:lsdException w:name="Light Grid" w:semiHidden="0" w:uiPriority="62" w:unhideWhenUsed="0"/>
+    <w:lsdException w:name="Medium Shading 1" w:semiHidden="0" w:uiPriority="63" w:unhideWhenUsed="0"/>
+    <w:lsdException w:name="Medium Shading 2" w:semiHidden="0" w:uiPriority="64" w:unhideWhenUsed="0"/>
+    <w:lsdException w:name="Medium List 1" w:semiHidden="0" w:uiPriority="65" w:unhideWhenUsed="0"/>
+    <w:lsdException w:name="Medium List 2" w:semiHidden="0" w:uiPriority="66" w:unhideWhenUsed="0"/>
+    <w:lsdException w:name="Medium Grid 1" w:semiHidden="0" w:uiPriority="67" w:unhideWhenUsed="0"/>
+    <w:lsdException w:name="Medium Grid 2" w:semiHidden="0" w:uiPriority="68" w:unhideWhenUsed="0"/>
+    <w:lsdException w:name="Medium Grid 3" w:semiHidden="0" w:uiPriority="69" w:unhideWhenUsed="0"/>
+    <w:lsdException w:name="Dark List" w:semiHidden="0" w:uiPriority="70" w:unhideWhenUsed="0"/>
+    <w:lsdException w:name="Colorful Shading" w:semiHidden="0" w:uiPriority="71" w:unhideWhenUsed="0"/>
+    <w:lsdException w:name="Colorful List" w:semiHidden="0" w:uiPriority="72" w:unhideWhenUsed="0"/>
+    <w:lsdException w:name="Colorful Grid" w:semiHidden="0" w:uiPriority="73" w:unhideWhenUsed="0"/>
+    <w:lsdException w:name="Light Shading Accent 1" w:semiHidden="0" w:uiPriority="60" w:unhideWhenUsed="0"/>
+    <w:lsdException w:name="Light List Accent 1" w:semiHidden="0" w:uiPriority="61" w:unhideWhenUsed="0"/>
+    <w:lsdException w:name="Light Grid Accent 1" w:semiHidden="0" w:uiPriority="62" w:unhideWhenUsed="0"/>
+    <w:lsdException w:name="Medium Shading 1 Accent 1" w:semiHidden="0" w:uiPriority="63" w:unhideWhenUsed="0"/>
+    <w:lsdException w:name="Medium Shading 2 Accent 1" w:semiHidden="0" w:uiPriority="64" w:unhideWhenUsed="0"/>
+    <w:lsdException w:name="Medium List 1 Accent 1" w:semiHidden="0" w:uiPriority="65" w:unhideWhenUsed="0"/>
+    <w:lsdException w:name="Revision" w:unhideWhenUsed="0"/>
+    <w:lsdException w:name="List Paragraph" w:semiHidden="0" w:uiPriority="34" w:unhideWhenUsed="0" w:qFormat="1"/>
+    <w:lsdException w:name="Quote" w:semiHidden="0" w:uiPriority="29" w:unhideWhenUsed="0" w:qFormat="1"/>
+    <w:lsdException w:name="Intense Quote" w:semiHidden="0" w:uiPriority="30" w:unhideWhenUsed="0" w:qFormat="1"/>
+    <w:lsdException w:name="Medium List 2 Accent 1" w:semiHidden="0" w:uiPriority="66" w:unhideWhenUsed="0"/>
+    <w:lsdException w:name="Medium Grid 1 Accent 1" w:semiHidden="0" w:uiPriority="67" w:unhideWhenUsed="0"/>
+    <w:lsdException w:name="Medium Grid 2 Accent 1" w:semiHidden="0" w:uiPriority="68" w:unhideWhenUsed="0"/>
+    <w:lsdException w:name="Medium Grid 3 Accent 1" w:semiHidden="0" w:uiPriority="69" w:unhideWhenUsed="0"/>
+    <w:lsdException w:name="Dark List Accent 1" w:semiHidden="0" w:uiPriority="70" w:unhideWhenUsed="0"/>
+    <w:lsdException w:name="Colorful Shading Accent 1" w:semiHidden="0" w:uiPriority="71" w:unhideWhenUsed="0"/>
+    <w:lsdException w:name="Colorful List Accent 1" w:semiHidden="0" w:uiPriority="72" w:unhideWhenUsed="0"/>
+    <w:lsdException w:name="Colorful Grid Accent 1" w:semiHidden="0" w:uiPriority="73" w:unhideWhenUsed="0"/>
+    <w:lsdException w:name="Light Shading Accent 2" w:semiHidden="0" w:uiPriority="60" w:unhideWhenUsed="0"/>
+    <w:lsdException w:name="Light List Accent 2" w:semiHidden="0" w:uiPriority="61" w:unhideWhenUsed="0"/>
+    <w:lsdException w:name="Light Grid Accent 2" w:semiHidden="0" w:uiPriority="62" w:unhideWhenUsed="0"/>
+    <w:lsdException w:name="Medium Shading 1 Accent 2" w:semiHidden="0" w:uiPriority="63" w:unhideWhenUsed="0"/>
+    <w:lsdException w:name="Medium Shading 2 Accent 2" w:semiHidden="0" w:uiPriority="64" w:unhideWhenUsed="0"/>
+    <w:lsdException w:name="Medium List 1 Accent 2" w:semiHidden="0" w:uiPriority="65" w:unhideWhenUsed="0"/>
+    <w:lsdException w:name="Medium List 2 Accent 2" w:semiHidden="0" w:uiPriority="66" w:unhideWhenUsed="0"/>
+    <w:lsdException w:name="Medium Grid 1 Accent 2" w:semiHidden="0" w:uiPriority="67" w:unhideWhenUsed="0"/>
+    <w:lsdException w:name="Medium Grid 2 Accent 2" w:semiHidden="0" w:uiPriority="68" w:unhideWhenUsed="0"/>
+    <w:lsdException w:name="Medium Grid 3 Accent 2" w:semiHidden="0" w:uiPriority="69" w:unhideWhenUsed="0"/>
+    <w:lsdException w:name="Dark List Accent 2" w:semiHidden="0" w:uiPriority="70" w:unhideWhenUsed="0"/>
+    <w:lsdException w:name="Colorful Shading Accent 2" w:semiHidden="0" w:uiPriority="71" w:unhideWhenUsed="0"/>
+    <w:lsdException w:name="Colorful List Accent 2" w:semiHidden="0" w:uiPriority="72" w:unhideWhenUsed="0"/>
+    <w:lsdException w:name="Colorful Grid Accent 2" w:semiHidden="0" w:uiPriority="73" w:unhideWhenUsed="0"/>
+    <w:lsdException w:name="Light Shading Accent 3" w:semiHidden="0" w:uiPriority="60" w:unhideWhenUsed="0"/>
+    <w:lsdException w:name="Light List Accent 3" w:semiHidden="0" w:uiPriority="61" w:unhideWhenUsed="0"/>
+    <w:lsdException w:name="Light Grid Accent 3" w:semiHidden="0" w:uiPriority="62" w:unhideWhenUsed="0"/>
+    <w:lsdException w:name="Medium Shading 1 Accent 3" w:semiHidden="0" w:uiPriority="63" w:unhideWhenUsed="0"/>
+    <w:lsdException w:name="Medium Shading 2 Accent 3" w:semiHidden="0" w:uiPriority="64" w:unhideWhenUsed="0"/>
+    <w:lsdException w:name="Medium List 1 Accent 3" w:semiHidden="0" w:uiPriority="65" w:unhideWhenUsed="0"/>
+    <w:lsdException w:name="Medium List 2 Accent 3" w:semiHidden="0" w:uiPriority="66" w:unhideWhenUsed="0"/>
+    <w:lsdException w:name="Medium Grid 1 Accent 3" w:semiHidden="0" w:uiPriority="67" w:unhideWhenUsed="0"/>
+    <w:lsdException w:name="Medium Grid 2 Accent 3" w:semiHidden="0" w:uiPriority="68" w:unhideWhenUsed="0"/>
+    <w:lsdException w:name="Medium Grid 3 Accent 3" w:semiHidden="0" w:uiPriority="69" w:unhideWhenUsed="0"/>
+    <w:lsdException w:name="Dark List Accent 3" w:semiHidden="0" w:uiPriority="70" w:unhideWhenUsed="0"/>
+    <w:lsdException w:name="Colorful Shading Accent 3" w:semiHidden="0" w:uiPriority="71" w:unhideWhenUsed="0"/>
+    <w:lsdException w:name="Colorful List Accent 3" w:semiHidden="0" w:uiPriority="72" w:unhideWhenUsed="0"/>
+    <w:lsdException w:name="Colorful Grid Accent 3" w:semiHidden="0" w:uiPriority="73" w:unhideWhenUsed="0"/>
+    <w:lsdException w:name="Light Shading Accent 4" w:semiHidden="0" w:uiPriority="60" w:unhideWhenUsed="0"/>
+    <w:lsdException w:name="Light List Accent 4" w:semiHidden="0" w:uiPriority="61" w:unhideWhenUsed="0"/>
+    <w:lsdException w:name="Light Grid Accent 4" w:semiHidden="0" w:uiPriority="62" w:unhideWhenUsed="0"/>
+    <w:lsdException w:name="Medium Shading 1 Accent 4" w:semiHidden="0" w:uiPriority="63" w:unhideWhenUsed="0"/>
+    <w:lsdException w:name="Medium Shading 2 Accent 4" w:semiHidden="0" w:uiPriority="64" w:unhideWhenUsed="0"/>
+    <w:lsdException w:name="Medium List 1 Accent 4" w:semiHidden="0" w:uiPriority="65" w:unhideWhenUsed="0"/>
+    <w:lsdException w:name="Medium List 2 Accent 4" w:semiHidden="0" w:uiPriority="66" w:unhideWhenUsed="0"/>
+    <w:lsdException w:name="Medium Grid 1 Accent 4" w:semiHidden="0" w:uiPriority="67" w:unhideWhenUsed="0"/>
+    <w:lsdException w:name="Medium Grid 2 Accent 4" w:semiHidden="0" w:uiPriority="68" w:unhideWhenUsed="0"/>
+    <w:lsdException w:name="Medium Grid 3 Accent 4" w:semiHidden="0" w:uiPriority="69" w:unhideWhenUsed="0"/>
+    <w:lsdException w:name="Dark List Accent 4" w:semiHidden="0" w:uiPriority="70" w:unhideWhenUsed="0"/>
+    <w:lsdException w:name="Colorful Shading Accent 4" w:semiHidden="0" w:uiPriority="71" w:unhideWhenUsed="0"/>
+    <w:lsdException w:name="Colorful List Accent 4" w:semiHidden="0" w:uiPriority="72" w:unhideWhenUsed="0"/>
+    <w:lsdException w:name="Colorful Grid Accent 4" w:semiHidden="0" w:uiPriority="73" w:unhideWhenUsed="0"/>
+    <w:lsdException w:name="Light Shading Accent 5" w:semiHidden="0" w:uiPriority="60" w:unhideWhenUsed="0"/>
+    <w:lsdException w:name="Light List Accent 5" w:semiHidden="0" w:uiPriority="61" w:unhideWhenUsed="0"/>
+    <w:lsdException w:name="Light Grid Accent 5" w:semiHidden="0" w:uiPriority="62" w:unhideWhenUsed="0"/>
+    <w:lsdException w:name="Medium Shading 1 Accent 5" w:semiHidden="0" w:uiPriority="63" w:unhideWhenUsed="0"/>
+    <w:lsdException w:name="Medium Shading 2 Accent 5" w:semiHidden="0" w:uiPriority="64" w:unhideWhenUsed="0"/>
+    <w:lsdException w:name="Medium List 1 Accent 5" w:semiHidden="0" w:uiPriority="65" w:unhideWhenUsed="0"/>
+    <w:lsdException w:name="Medium List 2 Accent 5" w:semiHidden="0" w:uiPriority="66" w:unhideWhenUsed="0"/>
+    <w:lsdException w:name="Medium Grid 1 Accent 5" w:semiHidden="0" w:uiPriority="67" w:unhideWhenUsed="0"/>
+    <w:lsdException w:name="Medium Grid 2 Accent 5" w:semiHidden="0" w:uiPriority="68" w:unhideWhenUsed="0"/>
+    <w:lsdException w:name="Medium Grid 3 Accent 5" w:semiHidden="0" w:uiPriority="69" w:unhideWhenUsed="0"/>
+    <w:lsdException w:name="Dark List Accent 5" w:semiHidden="0" w:uiPriority="70" w:unhideWhenUsed="0"/>
+    <w:lsdException w:name="Colorful Shading Accent 5" w:semiHidden="0" w:uiPriority="71" w:unhideWhenUsed="0"/>
+    <w:lsdException w:name="Colorful List Accent 5" w:semiHidden="0" w:uiPriority="72" w:unhideWhenUsed="0"/>
+    <w:lsdException w:name="Colorful Grid Accent 5" w:semiHidden="0" w:uiPriority="73" w:unhideWhenUsed="0"/>
+    <w:lsdException w:name="Light Shading Accent 6" w:semiHidden="0" w:uiPriority="60" w:unhideWhenUsed="0"/>
+    <w:lsdException w:name="Light List Accent 6" w:semiHidden="0" w:uiPriority="61" w:unhideWhenUsed="0"/>
+    <w:lsdException w:name="Light Grid Accent 6" w:semiHidden="0" w:uiPriority="62" w:unhideWhenUsed="0"/>
+    <w:lsdException w:name="Medium Shading 1 Accent 6" w:semiHidden="0" w:uiPriority="63" w:unhideWhenUsed="0"/>
+    <w:lsdException w:name="Medium Shading 2 Accent 6" w:semiHidden="0" w:uiPriority="64" w:unhideWhenUsed="0"/>
+    <w:lsdException w:name="Medium List 1 Accent 6" w:semiHidden="0" w:uiPriority="65" w:unhideWhenUsed="0"/>
+    <w:lsdException w:name="Medium List 2 Accent 6" w:semiHidden="0" w:uiPriority="66" w:unhideWhenUsed="0"/>
+    <w:lsdException w:name="Medium Grid 1 Accent 6" w:semiHidden="0" w:uiPriority="67" w:unhideWhenUsed="0"/>
+    <w:lsdException w:name="Medium Grid 2 Accent 6" w:semiHidden="0" w:uiPriority="68" w:unhideWhenUsed="0"/>
+    <w:lsdException w:name="Medium Grid 3 Accent 6" w:semiHidden="0" w:uiPriority="69" w:unhideWhenUsed="0"/>
+    <w:lsdException w:name="Dark List Accent 6" w:semiHidden="0" w:uiPriority="70" w:unhideWhenUsed="0"/>
+    <w:lsdException w:name="Colorful Shading Accent 6" w:semiHidden="0" w:uiPriority="71" w:unhideWhenUsed="0"/>
+    <w:lsdException w:name="Colorful List Accent 6" w:semiHidden="0" w:uiPriority="72" w:unhideWhenUsed="0"/>
+    <w:lsdException w:name="Colorful Grid Accent 6" w:semiHidden="0" w:uiPriority="73" w:unhideWhenUsed="0"/>
+    <w:lsdException w:name="Subtle Emphasis" w:semiHidden="0" w:uiPriority="19" w:unhideWhenUsed="0" w:qFormat="1"/>
+    <w:lsdException w:name="Intense Emphasis" w:semiHidden="0" w:uiPriority="21" w:unhideWhenUsed="0" w:qFormat="1"/>
+    <w:lsdException w:name="Subtle Reference" w:semiHidden="0" w:uiPriority="31" w:unhideWhenUsed="0" w:qFormat="1"/>
+    <w:lsdException w:name="Intense Reference" w:semiHidden="0" w:uiPriority="32" w:unhideWhenUsed="0" w:qFormat="1"/>
+    <w:lsdException w:name="Book Title" w:semiHidden="0" w:uiPriority="33" w:unhideWhenUsed="0" w:qFormat="1"/>
+    <w:lsdException w:name="Bibliography" w:uiPriority="37"/>
+    <w:lsdException w:name="TOC Heading" w:uiPriority="39" w:qFormat="1"/>
+  </w:latentStyles>
+  <w:style w:type="paragraph" w:default="1" w:styleId="Normal">
+    <w:name w:val="Normal"/>
+    <w:qFormat/>
+  </w:style>
+  <w:style w:type="paragraph" w:styleId="Titre1">
+    <w:name w:val="heading 1"/>
+    <w:basedOn w:val="Titre"/>
+    <w:next w:val="Titre"/>
+    <w:link w:val="Titre1Car"/>
+    <w:autoRedefine/>
+    <w:uiPriority w:val="9"/>
+    <w:qFormat/>
+    <w:rsid w:val="00E75C07"/>
+    <w:pPr>
+      <w:keepNext/>
+      <w:keepLines/>
+      <w:numPr>
+        <w:numId w:val="25"/>
+      </w:numPr>
+      <w:spacing w:before="480"/>
+      <w:outlineLvl w:val="0"/>
+    </w:pPr>
+    <w:rPr>
+      <w:b/>
+      <w:bCs/>
+      <w:color w:val="365F91" w:themeColor="accent1" w:themeShade="BF"/>
+      <w:sz w:val="48"/>
+      <w:szCs w:val="28"/>
+    </w:rPr>
+  </w:style>
+  <w:style w:type="paragraph" w:styleId="Titre2">
+    <w:name w:val="heading 2"/>
+    <w:basedOn w:val="Normal"/>
+    <w:next w:val="Normal"/>
+    <w:link w:val="Titre2Car"/>
+    <w:autoRedefine/>
+    <w:uiPriority w:val="9"/>
+    <w:unhideWhenUsed/>
+    <w:qFormat/>
+    <w:rsid w:val="00E75C07"/>
+    <w:pPr>
+      <w:keepNext/>
+      <w:keepLines/>
+      <w:spacing w:before="200"/>
+      <w:outlineLvl w:val="1"/>
+    </w:pPr>
+    <w:rPr>
+      <w:rFonts w:asciiTheme="majorHAnsi" w:eastAsiaTheme="majorEastAsia" w:hAnsiTheme="majorHAnsi" w:cstheme="majorBidi"/>
+      <w:b/>
+      <w:bCs/>
+      <w:color w:val="4F81BD" w:themeColor="accent1"/>
+      <w:sz w:val="32"/>
+      <w:szCs w:val="26"/>
+    </w:rPr>
+  </w:style>
+  <w:style w:type="paragraph" w:styleId="Titre3">
+    <w:name w:val="heading 3"/>
+    <w:basedOn w:val="Normal"/>
+    <w:next w:val="Normal"/>
+    <w:link w:val="Titre3Car"/>
+    <w:autoRedefine/>
+    <w:uiPriority w:val="9"/>
+    <w:unhideWhenUsed/>
+    <w:qFormat/>
+    <w:rsid w:val="005F41DE"/>
+    <w:pPr>
+      <w:keepNext/>
+      <w:keepLines/>
+      <w:spacing w:before="200"/>
+      <w:outlineLvl w:val="2"/>
+    </w:pPr>
+    <w:rPr>
+      <w:rFonts w:asciiTheme="majorHAnsi" w:eastAsiaTheme="majorEastAsia" w:hAnsiTheme="majorHAnsi" w:cstheme="majorBidi"/>
+      <w:b/>
+      <w:bCs/>
+      <w:color w:val="4F81BD" w:themeColor="accent1"/>
+      <w:sz w:val="28"/>
+    </w:rPr>
+  </w:style>
+  <w:style w:type="character" w:default="1" w:styleId="Policepardfaut">
+    <w:name w:val="Default Paragraph Font"/>
+    <w:uiPriority w:val="1"/>
+    <w:semiHidden/>
+    <w:unhideWhenUsed/>
+  </w:style>
+  <w:style w:type="table" w:default="1" w:styleId="TableauNormal">
+    <w:name w:val="Normal Table"/>
+    <w:uiPriority w:val="99"/>
+    <w:semiHidden/>
+    <w:unhideWhenUsed/>
+    <w:tblPr>
+      <w:tblInd w:w="0" w:type="dxa"/>
+      <w:tblCellMar>
+        <w:top w:w="0" w:type="dxa"/>
+        <w:left w:w="108" w:type="dxa"/>
+        <w:bottom w:w="0" w:type="dxa"/>
+        <w:right w:w="108" w:type="dxa"/>
+      </w:tblCellMar>
+    </w:tblPr>
+  </w:style>
+  <w:style w:type="numbering" w:default="1" w:styleId="Aucuneliste">
+    <w:name w:val="No List"/>
+    <w:uiPriority w:val="99"/>
+    <w:semiHidden/>
+    <w:unhideWhenUsed/>
+  </w:style>
+  <w:style w:type="paragraph" w:styleId="Textedebulles">
+    <w:name w:val="Balloon Text"/>
+    <w:basedOn w:val="Normal"/>
+    <w:link w:val="TextedebullesCar"/>
+    <w:uiPriority w:val="99"/>
+    <w:semiHidden/>
+    <w:unhideWhenUsed/>
+    <w:rsid w:val="006B445E"/>
+    <w:rPr>
+      <w:rFonts w:ascii="Lucida Grande" w:hAnsi="Lucida Grande"/>
+      <w:sz w:val="18"/>
+      <w:szCs w:val="18"/>
+    </w:rPr>
+  </w:style>
+  <w:style w:type="character" w:customStyle="1" w:styleId="TextedebullesCar">
+    <w:name w:val="Texte de bulles Car"/>
+    <w:basedOn w:val="Policepardfaut"/>
+    <w:link w:val="Textedebulles"/>
+    <w:uiPriority w:val="99"/>
+    <w:semiHidden/>
+    <w:rsid w:val="006B445E"/>
+    <w:rPr>
+      <w:rFonts w:ascii="Lucida Grande" w:hAnsi="Lucida Grande"/>
+      <w:sz w:val="18"/>
+      <w:szCs w:val="18"/>
+    </w:rPr>
+  </w:style>
+  <w:style w:type="paragraph" w:styleId="En-tte">
+    <w:name w:val="header"/>
+    <w:basedOn w:val="Normal"/>
+    <w:link w:val="En-tteCar"/>
+    <w:uiPriority w:val="99"/>
+    <w:unhideWhenUsed/>
+    <w:rsid w:val="00307692"/>
+    <w:pPr>
+      <w:tabs>
+        <w:tab w:val="center" w:pos="4536"/>
+        <w:tab w:val="right" w:pos="9072"/>
+      </w:tabs>
+    </w:pPr>
+  </w:style>
+  <w:style w:type="character" w:customStyle="1" w:styleId="En-tteCar">
+    <w:name w:val="En-tête Car"/>
+    <w:basedOn w:val="Policepardfaut"/>
+    <w:link w:val="En-tte"/>
+    <w:uiPriority w:val="99"/>
+    <w:rsid w:val="00307692"/>
+  </w:style>
+  <w:style w:type="paragraph" w:styleId="Pieddepage">
+    <w:name w:val="footer"/>
+    <w:basedOn w:val="Normal"/>
+    <w:link w:val="PieddepageCar"/>
+    <w:uiPriority w:val="99"/>
+    <w:unhideWhenUsed/>
+    <w:rsid w:val="00307692"/>
+    <w:pPr>
+      <w:tabs>
+        <w:tab w:val="center" w:pos="4536"/>
+        <w:tab w:val="right" w:pos="9072"/>
+      </w:tabs>
+    </w:pPr>
+  </w:style>
+  <w:style w:type="character" w:customStyle="1" w:styleId="PieddepageCar">
+    <w:name w:val="Pied de page Car"/>
+    <w:basedOn w:val="Policepardfaut"/>
+    <w:link w:val="Pieddepage"/>
+    <w:uiPriority w:val="99"/>
+    <w:rsid w:val="00307692"/>
+  </w:style>
+  <w:style w:type="table" w:styleId="Grilledutableau">
+    <w:name w:val="Table Grid"/>
+    <w:basedOn w:val="TableauNormal"/>
+    <w:uiPriority w:val="59"/>
+    <w:rsid w:val="009365EA"/>
+    <w:tblPr>
+      <w:tblBorders>
+        <w:top w:val="single" w:sz="4" w:space="0" w:color="auto"/>
+        <w:left w:val="single" w:sz="4" w:space="0" w:color="auto"/>
+        <w:bottom w:val="single" w:sz="4" w:space="0" w:color="auto"/>
+        <w:right w:val="single" w:sz="4" w:space="0" w:color="auto"/>
+        <w:insideH w:val="single" w:sz="4" w:space="0" w:color="auto"/>
+        <w:insideV w:val="single" w:sz="4" w:space="0" w:color="auto"/>
+      </w:tblBorders>
+    </w:tblPr>
+  </w:style>
+  <w:style w:type="character" w:customStyle="1" w:styleId="Titre1Car">
+    <w:name w:val="Titre 1 Car"/>
+    <w:basedOn w:val="Policepardfaut"/>
+    <w:link w:val="Titre1"/>
+    <w:uiPriority w:val="9"/>
+    <w:rsid w:val="00E75C07"/>
+    <w:rPr>
+      <w:rFonts w:asciiTheme="majorHAnsi" w:eastAsiaTheme="majorEastAsia" w:hAnsiTheme="majorHAnsi" w:cstheme="majorBidi"/>
+      <w:b/>
+      <w:bCs/>
+      <w:color w:val="365F91" w:themeColor="accent1" w:themeShade="BF"/>
+      <w:spacing w:val="5"/>
+      <w:kern w:val="28"/>
+      <w:sz w:val="48"/>
+      <w:szCs w:val="28"/>
+    </w:rPr>
+  </w:style>
+  <w:style w:type="paragraph" w:styleId="En-ttedetabledesmatires">
+    <w:name w:val="TOC Heading"/>
+    <w:basedOn w:val="Titre1"/>
+    <w:next w:val="Normal"/>
+    <w:uiPriority w:val="39"/>
+    <w:semiHidden/>
+    <w:unhideWhenUsed/>
+    <w:qFormat/>
+    <w:rsid w:val="0031386C"/>
+    <w:pPr>
+      <w:spacing w:line="276" w:lineRule="auto"/>
+      <w:outlineLvl w:val="9"/>
+    </w:pPr>
+  </w:style>
+  <w:style w:type="paragraph" w:styleId="TM2">
+    <w:name w:val="toc 2"/>
+    <w:basedOn w:val="Normal"/>
+    <w:next w:val="Normal"/>
+    <w:autoRedefine/>
+    <w:uiPriority w:val="39"/>
+    <w:unhideWhenUsed/>
+    <w:qFormat/>
+    <w:rsid w:val="0031386C"/>
+    <w:pPr>
+      <w:spacing w:after="100" w:line="276" w:lineRule="auto"/>
+      <w:ind w:left="220"/>
+    </w:pPr>
+    <w:rPr>
+      <w:sz w:val="22"/>
+      <w:szCs w:val="22"/>
+    </w:rPr>
+  </w:style>
+  <w:style w:type="paragraph" w:styleId="TM1">
+    <w:name w:val="toc 1"/>
+    <w:basedOn w:val="Normal"/>
+    <w:next w:val="Normal"/>
+    <w:autoRedefine/>
+    <w:uiPriority w:val="39"/>
+    <w:unhideWhenUsed/>
+    <w:qFormat/>
+    <w:rsid w:val="0031386C"/>
+    <w:pPr>
+      <w:spacing w:after="100" w:line="276" w:lineRule="auto"/>
+    </w:pPr>
+    <w:rPr>
+      <w:sz w:val="22"/>
+      <w:szCs w:val="22"/>
+    </w:rPr>
+  </w:style>
+  <w:style w:type="paragraph" w:styleId="TM3">
+    <w:name w:val="toc 3"/>
+    <w:basedOn w:val="Normal"/>
+    <w:next w:val="Normal"/>
+    <w:autoRedefine/>
+    <w:uiPriority w:val="39"/>
+    <w:unhideWhenUsed/>
+    <w:qFormat/>
+    <w:rsid w:val="0031386C"/>
+    <w:pPr>
+      <w:spacing w:after="100" w:line="276" w:lineRule="auto"/>
+      <w:ind w:left="440"/>
+    </w:pPr>
+    <w:rPr>
+      <w:sz w:val="22"/>
+      <w:szCs w:val="22"/>
+    </w:rPr>
+  </w:style>
+  <w:style w:type="character" w:customStyle="1" w:styleId="Titre2Car">
+    <w:name w:val="Titre 2 Car"/>
+    <w:basedOn w:val="Policepardfaut"/>
+    <w:link w:val="Titre2"/>
+    <w:uiPriority w:val="9"/>
+    <w:rsid w:val="00E75C07"/>
+    <w:rPr>
+      <w:rFonts w:asciiTheme="majorHAnsi" w:eastAsiaTheme="majorEastAsia" w:hAnsiTheme="majorHAnsi" w:cstheme="majorBidi"/>
+      <w:b/>
+      <w:bCs/>
+      <w:color w:val="4F81BD" w:themeColor="accent1"/>
+      <w:sz w:val="32"/>
+      <w:szCs w:val="26"/>
+    </w:rPr>
+  </w:style>
+  <w:style w:type="paragraph" w:styleId="Titre">
+    <w:name w:val="Title"/>
+    <w:basedOn w:val="Normal"/>
+    <w:next w:val="Normal"/>
+    <w:link w:val="TitreCar"/>
+    <w:autoRedefine/>
+    <w:uiPriority w:val="10"/>
+    <w:qFormat/>
+    <w:rsid w:val="00B52785"/>
+    <w:pPr>
+      <w:pBdr>
+        <w:bottom w:val="single" w:sz="8" w:space="4" w:color="4F81BD" w:themeColor="accent1"/>
+      </w:pBdr>
+      <w:spacing w:after="300"/>
+      <w:contextualSpacing/>
+    </w:pPr>
+    <w:rPr>
+      <w:rFonts w:asciiTheme="majorHAnsi" w:eastAsiaTheme="majorEastAsia" w:hAnsiTheme="majorHAnsi" w:cstheme="majorBidi"/>
+      <w:color w:val="17365D" w:themeColor="text2" w:themeShade="BF"/>
+      <w:spacing w:val="5"/>
+      <w:kern w:val="28"/>
+      <w:sz w:val="52"/>
+      <w:szCs w:val="52"/>
+    </w:rPr>
+  </w:style>
+  <w:style w:type="character" w:customStyle="1" w:styleId="TitreCar">
+    <w:name w:val="Titre Car"/>
+    <w:basedOn w:val="Policepardfaut"/>
+    <w:link w:val="Titre"/>
+    <w:uiPriority w:val="10"/>
+    <w:rsid w:val="00B52785"/>
+    <w:rPr>
+      <w:rFonts w:asciiTheme="majorHAnsi" w:eastAsiaTheme="majorEastAsia" w:hAnsiTheme="majorHAnsi" w:cstheme="majorBidi"/>
+      <w:color w:val="17365D" w:themeColor="text2" w:themeShade="BF"/>
+      <w:spacing w:val="5"/>
+      <w:kern w:val="28"/>
+      <w:sz w:val="52"/>
+      <w:szCs w:val="52"/>
+    </w:rPr>
+  </w:style>
+  <w:style w:type="character" w:styleId="Lienhypertexte">
+    <w:name w:val="Hyperlink"/>
+    <w:basedOn w:val="Policepardfaut"/>
+    <w:uiPriority w:val="99"/>
+    <w:unhideWhenUsed/>
+    <w:rsid w:val="0031386C"/>
+    <w:rPr>
+      <w:color w:val="0000FF" w:themeColor="hyperlink"/>
+      <w:u w:val="single"/>
+    </w:rPr>
+  </w:style>
+  <w:style w:type="paragraph" w:styleId="Paragraphedeliste">
+    <w:name w:val="List Paragraph"/>
+    <w:basedOn w:val="Normal"/>
+    <w:uiPriority w:val="34"/>
+    <w:qFormat/>
+    <w:rsid w:val="00235D15"/>
+    <w:pPr>
+      <w:spacing w:after="200" w:line="276" w:lineRule="auto"/>
+      <w:ind w:left="720"/>
+      <w:contextualSpacing/>
+    </w:pPr>
+    <w:rPr>
+      <w:rFonts w:eastAsiaTheme="minorHAnsi"/>
+      <w:sz w:val="22"/>
+      <w:szCs w:val="22"/>
+    </w:rPr>
+  </w:style>
+  <w:style w:type="character" w:styleId="Marquedecommentaire">
+    <w:name w:val="annotation reference"/>
+    <w:basedOn w:val="Policepardfaut"/>
+    <w:uiPriority w:val="99"/>
+    <w:semiHidden/>
+    <w:unhideWhenUsed/>
+    <w:rsid w:val="00B52785"/>
+    <w:rPr>
+      <w:sz w:val="16"/>
+      <w:szCs w:val="16"/>
+    </w:rPr>
+  </w:style>
+  <w:style w:type="paragraph" w:styleId="Commentaire">
+    <w:name w:val="annotation text"/>
+    <w:basedOn w:val="Normal"/>
+    <w:link w:val="CommentaireCar"/>
+    <w:uiPriority w:val="99"/>
+    <w:semiHidden/>
+    <w:unhideWhenUsed/>
+    <w:rsid w:val="00B52785"/>
+    <w:rPr>
+      <w:sz w:val="20"/>
+      <w:szCs w:val="20"/>
+    </w:rPr>
+  </w:style>
+  <w:style w:type="character" w:customStyle="1" w:styleId="CommentaireCar">
+    <w:name w:val="Commentaire Car"/>
+    <w:basedOn w:val="Policepardfaut"/>
+    <w:link w:val="Commentaire"/>
+    <w:uiPriority w:val="99"/>
+    <w:semiHidden/>
+    <w:rsid w:val="00B52785"/>
+    <w:rPr>
+      <w:sz w:val="20"/>
+      <w:szCs w:val="20"/>
+    </w:rPr>
+  </w:style>
+  <w:style w:type="paragraph" w:styleId="Objetducommentaire">
+    <w:name w:val="annotation subject"/>
+    <w:basedOn w:val="Commentaire"/>
+    <w:next w:val="Commentaire"/>
+    <w:link w:val="ObjetducommentaireCar"/>
+    <w:uiPriority w:val="99"/>
+    <w:semiHidden/>
+    <w:unhideWhenUsed/>
+    <w:rsid w:val="00B52785"/>
+    <w:rPr>
+      <w:b/>
+      <w:bCs/>
+    </w:rPr>
+  </w:style>
+  <w:style w:type="character" w:customStyle="1" w:styleId="ObjetducommentaireCar">
+    <w:name w:val="Objet du commentaire Car"/>
+    <w:basedOn w:val="CommentaireCar"/>
+    <w:link w:val="Objetducommentaire"/>
+    <w:uiPriority w:val="99"/>
+    <w:semiHidden/>
+    <w:rsid w:val="00B52785"/>
+    <w:rPr>
+      <w:b/>
+      <w:bCs/>
+      <w:sz w:val="20"/>
+      <w:szCs w:val="20"/>
+    </w:rPr>
+  </w:style>
+  <w:style w:type="character" w:customStyle="1" w:styleId="Titre3Car">
+    <w:name w:val="Titre 3 Car"/>
+    <w:basedOn w:val="Policepardfaut"/>
+    <w:link w:val="Titre3"/>
+    <w:uiPriority w:val="9"/>
+    <w:rsid w:val="005F41DE"/>
+    <w:rPr>
+      <w:rFonts w:asciiTheme="majorHAnsi" w:eastAsiaTheme="majorEastAsia" w:hAnsiTheme="majorHAnsi" w:cstheme="majorBidi"/>
+      <w:b/>
+      <w:bCs/>
+      <w:color w:val="4F81BD" w:themeColor="accent1"/>
+      <w:sz w:val="28"/>
+    </w:rPr>
+  </w:style>
+  <w:style w:type="paragraph" w:styleId="NormalWeb">
     <w:name w:val="Normal (Web)"/>
     <w:basedOn w:val="Normal"/>
     <w:uiPriority w:val="99"/>
@@ -9307,18 +9827,18 @@
 </file>
 
 <file path=customXml/item2.xml><?xml version="1.0" encoding="utf-8"?>
+<p:properties xmlns:p="http://schemas.microsoft.com/office/2006/metadata/properties" xmlns:xsi="http://www.w3.org/2001/XMLSchema-instance" xmlns:pc="http://schemas.microsoft.com/office/infopath/2007/PartnerControls">
+  <documentManagement/>
+</p:properties>
+</file>
+
+<file path=customXml/item3.xml><?xml version="1.0" encoding="utf-8"?>
 <?mso-contentType ?>
 <FormTemplates xmlns="http://schemas.microsoft.com/sharepoint/v3/contenttype/forms">
   <Display>DocumentLibraryForm</Display>
   <Edit>DocumentLibraryForm</Edit>
   <New>DocumentLibraryForm</New>
 </FormTemplates>
-</file>
-
-<file path=customXml/item3.xml><?xml version="1.0" encoding="utf-8"?>
-<p:properties xmlns:p="http://schemas.microsoft.com/office/2006/metadata/properties" xmlns:xsi="http://www.w3.org/2001/XMLSchema-instance" xmlns:pc="http://schemas.microsoft.com/office/infopath/2007/PartnerControls">
-  <documentManagement/>
-</p:properties>
 </file>
 
 <file path=customXml/item4.xml><?xml version="1.0" encoding="utf-8"?>
@@ -9474,18 +9994,18 @@
 </file>
 
 <file path=customXml/itemProps2.xml><?xml version="1.0" encoding="utf-8"?>
-<ds:datastoreItem xmlns:ds="http://schemas.openxmlformats.org/officeDocument/2006/customXml" ds:itemID="{F4657BD7-EE23-42D4-ADF9-C22A802759C2}">
+<ds:datastoreItem xmlns:ds="http://schemas.openxmlformats.org/officeDocument/2006/customXml" ds:itemID="{BBF37067-8897-4054-A189-AA76C879AF99}">
   <ds:schemaRefs>
-    <ds:schemaRef ds:uri="http://schemas.microsoft.com/sharepoint/v3/contenttype/forms"/>
+    <ds:schemaRef ds:uri="http://schemas.microsoft.com/office/2006/metadata/properties"/>
+    <ds:schemaRef ds:uri="http://schemas.microsoft.com/office/infopath/2007/PartnerControls"/>
   </ds:schemaRefs>
 </ds:datastoreItem>
 </file>
 
 <file path=customXml/itemProps3.xml><?xml version="1.0" encoding="utf-8"?>
-<ds:datastoreItem xmlns:ds="http://schemas.openxmlformats.org/officeDocument/2006/customXml" ds:itemID="{BBF37067-8897-4054-A189-AA76C879AF99}">
+<ds:datastoreItem xmlns:ds="http://schemas.openxmlformats.org/officeDocument/2006/customXml" ds:itemID="{F4657BD7-EE23-42D4-ADF9-C22A802759C2}">
   <ds:schemaRefs>
-    <ds:schemaRef ds:uri="http://schemas.microsoft.com/office/2006/metadata/properties"/>
-    <ds:schemaRef ds:uri="http://schemas.microsoft.com/office/infopath/2007/PartnerControls"/>
+    <ds:schemaRef ds:uri="http://schemas.microsoft.com/sharepoint/v3/contenttype/forms"/>
   </ds:schemaRefs>
 </ds:datastoreItem>
 </file>
@@ -9509,7 +10029,7 @@
 </file>
 
 <file path=customXml/itemProps5.xml><?xml version="1.0" encoding="utf-8"?>
-<ds:datastoreItem xmlns:ds="http://schemas.openxmlformats.org/officeDocument/2006/customXml" ds:itemID="{73EC967A-ECC7-A644-94BF-B2E22B3CBED6}">
+<ds:datastoreItem xmlns:ds="http://schemas.openxmlformats.org/officeDocument/2006/customXml" ds:itemID="{6600EE02-82C4-4F5F-A299-19F5F86FBF29}">
   <ds:schemaRefs>
     <ds:schemaRef ds:uri="http://schemas.openxmlformats.org/officeDocument/2006/bibliography"/>
   </ds:schemaRefs>

</xml_diff>

<commit_message>
MàJ doc par JB
</commit_message>
<xml_diff>
--- a/Livrables/Rapport de Projet MediaStore.docx
+++ b/Livrables/Rapport de Projet MediaStore.docx
@@ -35,7 +35,25 @@
                 <w:sz w:val="88"/>
                 <w:szCs w:val="88"/>
               </w:rPr>
-              <w:t>MédiaStore</w:t>
+              <w:t>Médi</w:t>
+            </w:r>
+            <w:r>
+              <w:rPr>
+                <w:rFonts w:ascii="Segoe UI Light" w:eastAsia="Segoe UI Light" w:hAnsi="Segoe UI Light" w:cs="Segoe UI Light"/>
+                <w:color w:val="009FE3"/>
+                <w:sz w:val="88"/>
+                <w:szCs w:val="88"/>
+              </w:rPr>
+              <w:t>@</w:t>
+            </w:r>
+            <w:r>
+              <w:rPr>
+                <w:rFonts w:ascii="Segoe UI Light" w:eastAsia="Segoe UI Light" w:hAnsi="Segoe UI Light" w:cs="Segoe UI Light"/>
+                <w:color w:val="009FE3"/>
+                <w:sz w:val="88"/>
+                <w:szCs w:val="88"/>
+              </w:rPr>
+              <w:t>Store</w:t>
             </w:r>
           </w:p>
           <w:p>
@@ -225,7 +243,7 @@
           <w:r>
             <w:fldChar w:fldCharType="separate"/>
           </w:r>
-          <w:hyperlink w:anchor="_Toc453770559" w:history="1">
+          <w:hyperlink w:anchor="_Toc453919605" w:history="1">
             <w:r>
               <w:rPr>
                 <w:rStyle w:val="Lienhypertexte"/>
@@ -266,7 +284,7 @@
                 <w:noProof/>
                 <w:webHidden/>
               </w:rPr>
-              <w:instrText xml:space="preserve"> PAGEREF _Toc453770559 \h </w:instrText>
+              <w:instrText xml:space="preserve"> PAGEREF _Toc453919605 \h </w:instrText>
             </w:r>
             <w:r>
               <w:rPr>
@@ -309,7 +327,7 @@
               <w:lang w:eastAsia="fr-FR"/>
             </w:rPr>
           </w:pPr>
-          <w:hyperlink w:anchor="_Toc453770560" w:history="1">
+          <w:hyperlink w:anchor="_Toc453919606" w:history="1">
             <w:r>
               <w:rPr>
                 <w:rStyle w:val="Lienhypertexte"/>
@@ -350,7 +368,7 @@
                 <w:noProof/>
                 <w:webHidden/>
               </w:rPr>
-              <w:instrText xml:space="preserve"> PAGEREF _Toc453770560 \h </w:instrText>
+              <w:instrText xml:space="preserve"> PAGEREF _Toc453919606 \h </w:instrText>
             </w:r>
             <w:r>
               <w:rPr>
@@ -392,7 +410,7 @@
               <w:lang w:eastAsia="fr-FR"/>
             </w:rPr>
           </w:pPr>
-          <w:hyperlink w:anchor="_Toc453770561" w:history="1">
+          <w:hyperlink w:anchor="_Toc453919607" w:history="1">
             <w:r>
               <w:rPr>
                 <w:rStyle w:val="Lienhypertexte"/>
@@ -419,7 +437,7 @@
                 <w:noProof/>
                 <w:webHidden/>
               </w:rPr>
-              <w:instrText xml:space="preserve"> PAGEREF _Toc453770561 \h </w:instrText>
+              <w:instrText xml:space="preserve"> PAGEREF _Toc453919607 \h </w:instrText>
             </w:r>
             <w:r>
               <w:rPr>
@@ -461,7 +479,7 @@
               <w:lang w:eastAsia="fr-FR"/>
             </w:rPr>
           </w:pPr>
-          <w:hyperlink w:anchor="_Toc453770562" w:history="1">
+          <w:hyperlink w:anchor="_Toc453919608" w:history="1">
             <w:r>
               <w:rPr>
                 <w:rStyle w:val="Lienhypertexte"/>
@@ -488,7 +506,7 @@
                 <w:noProof/>
                 <w:webHidden/>
               </w:rPr>
-              <w:instrText xml:space="preserve"> PAGEREF _Toc453770562 \h </w:instrText>
+              <w:instrText xml:space="preserve"> PAGEREF _Toc453919608 \h </w:instrText>
             </w:r>
             <w:r>
               <w:rPr>
@@ -530,7 +548,7 @@
               <w:lang w:eastAsia="fr-FR"/>
             </w:rPr>
           </w:pPr>
-          <w:hyperlink w:anchor="_Toc453770563" w:history="1">
+          <w:hyperlink w:anchor="_Toc453919609" w:history="1">
             <w:r>
               <w:rPr>
                 <w:rStyle w:val="Lienhypertexte"/>
@@ -557,7 +575,7 @@
                 <w:noProof/>
                 <w:webHidden/>
               </w:rPr>
-              <w:instrText xml:space="preserve"> PAGEREF _Toc453770563 \h </w:instrText>
+              <w:instrText xml:space="preserve"> PAGEREF _Toc453919609 \h </w:instrText>
             </w:r>
             <w:r>
               <w:rPr>
@@ -600,7 +618,7 @@
               <w:lang w:eastAsia="fr-FR"/>
             </w:rPr>
           </w:pPr>
-          <w:hyperlink w:anchor="_Toc453770564" w:history="1">
+          <w:hyperlink w:anchor="_Toc453919610" w:history="1">
             <w:r>
               <w:rPr>
                 <w:rStyle w:val="Lienhypertexte"/>
@@ -641,7 +659,7 @@
                 <w:noProof/>
                 <w:webHidden/>
               </w:rPr>
-              <w:instrText xml:space="preserve"> PAGEREF _Toc453770564 \h </w:instrText>
+              <w:instrText xml:space="preserve"> PAGEREF _Toc453919610 \h </w:instrText>
             </w:r>
             <w:r>
               <w:rPr>
@@ -683,7 +701,7 @@
               <w:lang w:eastAsia="fr-FR"/>
             </w:rPr>
           </w:pPr>
-          <w:hyperlink w:anchor="_Toc453770565" w:history="1">
+          <w:hyperlink w:anchor="_Toc453919611" w:history="1">
             <w:r>
               <w:rPr>
                 <w:rStyle w:val="Lienhypertexte"/>
@@ -710,7 +728,7 @@
                 <w:noProof/>
                 <w:webHidden/>
               </w:rPr>
-              <w:instrText xml:space="preserve"> PAGEREF _Toc453770565 \h </w:instrText>
+              <w:instrText xml:space="preserve"> PAGEREF _Toc453919611 \h </w:instrText>
             </w:r>
             <w:r>
               <w:rPr>
@@ -752,7 +770,7 @@
               <w:lang w:eastAsia="fr-FR"/>
             </w:rPr>
           </w:pPr>
-          <w:hyperlink w:anchor="_Toc453770566" w:history="1">
+          <w:hyperlink w:anchor="_Toc453919612" w:history="1">
             <w:r>
               <w:rPr>
                 <w:rStyle w:val="Lienhypertexte"/>
@@ -779,7 +797,7 @@
                 <w:noProof/>
                 <w:webHidden/>
               </w:rPr>
-              <w:instrText xml:space="preserve"> PAGEREF _Toc453770566 \h </w:instrText>
+              <w:instrText xml:space="preserve"> PAGEREF _Toc453919612 \h </w:instrText>
             </w:r>
             <w:r>
               <w:rPr>
@@ -821,7 +839,7 @@
               <w:lang w:eastAsia="fr-FR"/>
             </w:rPr>
           </w:pPr>
-          <w:hyperlink w:anchor="_Toc453770567" w:history="1">
+          <w:hyperlink w:anchor="_Toc453919613" w:history="1">
             <w:r>
               <w:rPr>
                 <w:rStyle w:val="Lienhypertexte"/>
@@ -848,7 +866,7 @@
                 <w:noProof/>
                 <w:webHidden/>
               </w:rPr>
-              <w:instrText xml:space="preserve"> PAGEREF _Toc453770567 \h </w:instrText>
+              <w:instrText xml:space="preserve"> PAGEREF _Toc453919613 \h </w:instrText>
             </w:r>
             <w:r>
               <w:rPr>
@@ -890,7 +908,7 @@
               <w:lang w:eastAsia="fr-FR"/>
             </w:rPr>
           </w:pPr>
-          <w:hyperlink w:anchor="_Toc453770568" w:history="1">
+          <w:hyperlink w:anchor="_Toc453919614" w:history="1">
             <w:r>
               <w:rPr>
                 <w:rStyle w:val="Lienhypertexte"/>
@@ -917,7 +935,7 @@
                 <w:noProof/>
                 <w:webHidden/>
               </w:rPr>
-              <w:instrText xml:space="preserve"> PAGEREF _Toc453770568 \h </w:instrText>
+              <w:instrText xml:space="preserve"> PAGEREF _Toc453919614 \h </w:instrText>
             </w:r>
             <w:r>
               <w:rPr>
@@ -959,7 +977,7 @@
               <w:lang w:eastAsia="fr-FR"/>
             </w:rPr>
           </w:pPr>
-          <w:hyperlink w:anchor="_Toc453770569" w:history="1">
+          <w:hyperlink w:anchor="_Toc453919615" w:history="1">
             <w:r>
               <w:rPr>
                 <w:rStyle w:val="Lienhypertexte"/>
@@ -986,7 +1004,7 @@
                 <w:noProof/>
                 <w:webHidden/>
               </w:rPr>
-              <w:instrText xml:space="preserve"> PAGEREF _Toc453770569 \h </w:instrText>
+              <w:instrText xml:space="preserve"> PAGEREF _Toc453919615 \h </w:instrText>
             </w:r>
             <w:r>
               <w:rPr>
@@ -1029,7 +1047,7 @@
               <w:lang w:eastAsia="fr-FR"/>
             </w:rPr>
           </w:pPr>
-          <w:hyperlink w:anchor="_Toc453770570" w:history="1">
+          <w:hyperlink w:anchor="_Toc453919616" w:history="1">
             <w:r>
               <w:rPr>
                 <w:rStyle w:val="Lienhypertexte"/>
@@ -1070,7 +1088,7 @@
                 <w:noProof/>
                 <w:webHidden/>
               </w:rPr>
-              <w:instrText xml:space="preserve"> PAGEREF _Toc453770570 \h </w:instrText>
+              <w:instrText xml:space="preserve"> PAGEREF _Toc453919616 \h </w:instrText>
             </w:r>
             <w:r>
               <w:rPr>
@@ -1112,7 +1130,7 @@
               <w:lang w:eastAsia="fr-FR"/>
             </w:rPr>
           </w:pPr>
-          <w:hyperlink w:anchor="_Toc453770571" w:history="1">
+          <w:hyperlink w:anchor="_Toc453919617" w:history="1">
             <w:r>
               <w:rPr>
                 <w:rStyle w:val="Lienhypertexte"/>
@@ -1139,7 +1157,7 @@
                 <w:noProof/>
                 <w:webHidden/>
               </w:rPr>
-              <w:instrText xml:space="preserve"> PAGEREF _Toc453770571 \h </w:instrText>
+              <w:instrText xml:space="preserve"> PAGEREF _Toc453919617 \h </w:instrText>
             </w:r>
             <w:r>
               <w:rPr>
@@ -1181,7 +1199,7 @@
               <w:lang w:eastAsia="fr-FR"/>
             </w:rPr>
           </w:pPr>
-          <w:hyperlink w:anchor="_Toc453770572" w:history="1">
+          <w:hyperlink w:anchor="_Toc453919618" w:history="1">
             <w:r>
               <w:rPr>
                 <w:rStyle w:val="Lienhypertexte"/>
@@ -1208,7 +1226,7 @@
                 <w:noProof/>
                 <w:webHidden/>
               </w:rPr>
-              <w:instrText xml:space="preserve"> PAGEREF _Toc453770572 \h </w:instrText>
+              <w:instrText xml:space="preserve"> PAGEREF _Toc453919618 \h </w:instrText>
             </w:r>
             <w:r>
               <w:rPr>
@@ -1250,7 +1268,7 @@
               <w:lang w:eastAsia="fr-FR"/>
             </w:rPr>
           </w:pPr>
-          <w:hyperlink w:anchor="_Toc453770573" w:history="1">
+          <w:hyperlink w:anchor="_Toc453919619" w:history="1">
             <w:r>
               <w:rPr>
                 <w:rStyle w:val="Lienhypertexte"/>
@@ -1277,7 +1295,7 @@
                 <w:noProof/>
                 <w:webHidden/>
               </w:rPr>
-              <w:instrText xml:space="preserve"> PAGEREF _Toc453770573 \h </w:instrText>
+              <w:instrText xml:space="preserve"> PAGEREF _Toc453919619 \h </w:instrText>
             </w:r>
             <w:r>
               <w:rPr>
@@ -1319,7 +1337,7 @@
               <w:lang w:eastAsia="fr-FR"/>
             </w:rPr>
           </w:pPr>
-          <w:hyperlink w:anchor="_Toc453770574" w:history="1">
+          <w:hyperlink w:anchor="_Toc453919620" w:history="1">
             <w:r>
               <w:rPr>
                 <w:rStyle w:val="Lienhypertexte"/>
@@ -1346,7 +1364,7 @@
                 <w:noProof/>
                 <w:webHidden/>
               </w:rPr>
-              <w:instrText xml:space="preserve"> PAGEREF _Toc453770574 \h </w:instrText>
+              <w:instrText xml:space="preserve"> PAGEREF _Toc453919620 \h </w:instrText>
             </w:r>
             <w:r>
               <w:rPr>
@@ -1388,7 +1406,7 @@
               <w:lang w:eastAsia="fr-FR"/>
             </w:rPr>
           </w:pPr>
-          <w:hyperlink w:anchor="_Toc453770575" w:history="1">
+          <w:hyperlink w:anchor="_Toc453919621" w:history="1">
             <w:r>
               <w:rPr>
                 <w:rStyle w:val="Lienhypertexte"/>
@@ -1415,7 +1433,7 @@
                 <w:noProof/>
                 <w:webHidden/>
               </w:rPr>
-              <w:instrText xml:space="preserve"> PAGEREF _Toc453770575 \h </w:instrText>
+              <w:instrText xml:space="preserve"> PAGEREF _Toc453919621 \h </w:instrText>
             </w:r>
             <w:r>
               <w:rPr>
@@ -1458,7 +1476,7 @@
               <w:lang w:eastAsia="fr-FR"/>
             </w:rPr>
           </w:pPr>
-          <w:hyperlink w:anchor="_Toc453770576" w:history="1">
+          <w:hyperlink w:anchor="_Toc453919622" w:history="1">
             <w:r>
               <w:rPr>
                 <w:rStyle w:val="Lienhypertexte"/>
@@ -1499,7 +1517,7 @@
                 <w:noProof/>
                 <w:webHidden/>
               </w:rPr>
-              <w:instrText xml:space="preserve"> PAGEREF _Toc453770576 \h </w:instrText>
+              <w:instrText xml:space="preserve"> PAGEREF _Toc453919622 \h </w:instrText>
             </w:r>
             <w:r>
               <w:rPr>
@@ -1541,7 +1559,7 @@
               <w:lang w:eastAsia="fr-FR"/>
             </w:rPr>
           </w:pPr>
-          <w:hyperlink w:anchor="_Toc453770577" w:history="1">
+          <w:hyperlink w:anchor="_Toc453919623" w:history="1">
             <w:r>
               <w:rPr>
                 <w:rStyle w:val="Lienhypertexte"/>
@@ -1568,7 +1586,7 @@
                 <w:noProof/>
                 <w:webHidden/>
               </w:rPr>
-              <w:instrText xml:space="preserve"> PAGEREF _Toc453770577 \h </w:instrText>
+              <w:instrText xml:space="preserve"> PAGEREF _Toc453919623 \h </w:instrText>
             </w:r>
             <w:r>
               <w:rPr>
@@ -1610,7 +1628,7 @@
               <w:lang w:eastAsia="fr-FR"/>
             </w:rPr>
           </w:pPr>
-          <w:hyperlink w:anchor="_Toc453770578" w:history="1">
+          <w:hyperlink w:anchor="_Toc453919624" w:history="1">
             <w:r>
               <w:rPr>
                 <w:rStyle w:val="Lienhypertexte"/>
@@ -1637,7 +1655,7 @@
                 <w:noProof/>
                 <w:webHidden/>
               </w:rPr>
-              <w:instrText xml:space="preserve"> PAGEREF _Toc453770578 \h </w:instrText>
+              <w:instrText xml:space="preserve"> PAGEREF _Toc453919624 \h </w:instrText>
             </w:r>
             <w:r>
               <w:rPr>
@@ -1680,7 +1698,7 @@
               <w:lang w:eastAsia="fr-FR"/>
             </w:rPr>
           </w:pPr>
-          <w:hyperlink w:anchor="_Toc453770579" w:history="1">
+          <w:hyperlink w:anchor="_Toc453919625" w:history="1">
             <w:r>
               <w:rPr>
                 <w:rStyle w:val="Lienhypertexte"/>
@@ -1721,7 +1739,7 @@
                 <w:noProof/>
                 <w:webHidden/>
               </w:rPr>
-              <w:instrText xml:space="preserve"> PAGEREF _Toc453770579 \h </w:instrText>
+              <w:instrText xml:space="preserve"> PAGEREF _Toc453919625 \h </w:instrText>
             </w:r>
             <w:r>
               <w:rPr>
@@ -1763,7 +1781,7 @@
               <w:lang w:eastAsia="fr-FR"/>
             </w:rPr>
           </w:pPr>
-          <w:hyperlink w:anchor="_Toc453770580" w:history="1">
+          <w:hyperlink w:anchor="_Toc453919626" w:history="1">
             <w:r>
               <w:rPr>
                 <w:rStyle w:val="Lienhypertexte"/>
@@ -1790,7 +1808,7 @@
                 <w:noProof/>
                 <w:webHidden/>
               </w:rPr>
-              <w:instrText xml:space="preserve"> PAGEREF _Toc453770580 \h </w:instrText>
+              <w:instrText xml:space="preserve"> PAGEREF _Toc453919626 \h </w:instrText>
             </w:r>
             <w:r>
               <w:rPr>
@@ -1832,7 +1850,7 @@
               <w:lang w:eastAsia="fr-FR"/>
             </w:rPr>
           </w:pPr>
-          <w:hyperlink w:anchor="_Toc453770581" w:history="1">
+          <w:hyperlink w:anchor="_Toc453919627" w:history="1">
             <w:r>
               <w:rPr>
                 <w:rStyle w:val="Lienhypertexte"/>
@@ -1859,7 +1877,7 @@
                 <w:noProof/>
                 <w:webHidden/>
               </w:rPr>
-              <w:instrText xml:space="preserve"> PAGEREF _Toc453770581 \h </w:instrText>
+              <w:instrText xml:space="preserve"> PAGEREF _Toc453919627 \h </w:instrText>
             </w:r>
             <w:r>
               <w:rPr>
@@ -1901,7 +1919,7 @@
               <w:lang w:eastAsia="fr-FR"/>
             </w:rPr>
           </w:pPr>
-          <w:hyperlink w:anchor="_Toc453770582" w:history="1">
+          <w:hyperlink w:anchor="_Toc453919628" w:history="1">
             <w:r>
               <w:rPr>
                 <w:rStyle w:val="Lienhypertexte"/>
@@ -1928,7 +1946,7 @@
                 <w:noProof/>
                 <w:webHidden/>
               </w:rPr>
-              <w:instrText xml:space="preserve"> PAGEREF _Toc453770582 \h </w:instrText>
+              <w:instrText xml:space="preserve"> PAGEREF _Toc453919628 \h </w:instrText>
             </w:r>
             <w:r>
               <w:rPr>
@@ -1970,7 +1988,7 @@
               <w:lang w:eastAsia="fr-FR"/>
             </w:rPr>
           </w:pPr>
-          <w:hyperlink w:anchor="_Toc453770583" w:history="1">
+          <w:hyperlink w:anchor="_Toc453919629" w:history="1">
             <w:r>
               <w:rPr>
                 <w:rStyle w:val="Lienhypertexte"/>
@@ -1997,7 +2015,7 @@
                 <w:noProof/>
                 <w:webHidden/>
               </w:rPr>
-              <w:instrText xml:space="preserve"> PAGEREF _Toc453770583 \h </w:instrText>
+              <w:instrText xml:space="preserve"> PAGEREF _Toc453919629 \h </w:instrText>
             </w:r>
             <w:r>
               <w:rPr>
@@ -2039,7 +2057,7 @@
               <w:lang w:eastAsia="fr-FR"/>
             </w:rPr>
           </w:pPr>
-          <w:hyperlink w:anchor="_Toc453770584" w:history="1">
+          <w:hyperlink w:anchor="_Toc453919630" w:history="1">
             <w:r>
               <w:rPr>
                 <w:rStyle w:val="Lienhypertexte"/>
@@ -2066,7 +2084,7 @@
                 <w:noProof/>
                 <w:webHidden/>
               </w:rPr>
-              <w:instrText xml:space="preserve"> PAGEREF _Toc453770584 \h </w:instrText>
+              <w:instrText xml:space="preserve"> PAGEREF _Toc453919630 \h </w:instrText>
             </w:r>
             <w:r>
               <w:rPr>
@@ -2117,7 +2135,7 @@
       <w:pPr>
         <w:pStyle w:val="Titre1"/>
       </w:pPr>
-      <w:bookmarkStart w:id="0" w:name="_Toc453770559"/>
+      <w:bookmarkStart w:id="0" w:name="_Toc453919605"/>
       <w:r>
         <w:lastRenderedPageBreak/>
         <w:t>Introduction</w:t>
@@ -2232,7 +2250,7 @@
       <w:pPr>
         <w:pStyle w:val="Titre1"/>
       </w:pPr>
-      <w:bookmarkStart w:id="1" w:name="_Toc453770560"/>
+      <w:bookmarkStart w:id="1" w:name="_Toc453919606"/>
       <w:r>
         <w:lastRenderedPageBreak/>
         <w:t>Étude</w:t>
@@ -2246,7 +2264,7 @@
       <w:pPr>
         <w:pStyle w:val="Titre2"/>
       </w:pPr>
-      <w:bookmarkStart w:id="2" w:name="_Toc453770561"/>
+      <w:bookmarkStart w:id="2" w:name="_Toc453919607"/>
       <w:r>
         <w:t xml:space="preserve">3.1) </w:t>
       </w:r>
@@ -2389,7 +2407,7 @@
       <w:pPr>
         <w:pStyle w:val="Titre2"/>
       </w:pPr>
-      <w:bookmarkStart w:id="3" w:name="_Toc453770562"/>
+      <w:bookmarkStart w:id="3" w:name="_Toc453919608"/>
       <w:r>
         <w:t xml:space="preserve">3.2) </w:t>
       </w:r>
@@ -2437,7 +2455,7 @@
       <w:pPr>
         <w:pStyle w:val="Titre2"/>
       </w:pPr>
-      <w:bookmarkStart w:id="4" w:name="_Toc453770563"/>
+      <w:bookmarkStart w:id="4" w:name="_Toc453919609"/>
       <w:r>
         <w:t xml:space="preserve">3.3 </w:t>
       </w:r>
@@ -2766,7 +2784,7 @@
       <w:pPr>
         <w:pStyle w:val="Titre1"/>
       </w:pPr>
-      <w:bookmarkStart w:id="5" w:name="_Toc453770564"/>
+      <w:bookmarkStart w:id="5" w:name="_Toc453919610"/>
       <w:r>
         <w:lastRenderedPageBreak/>
         <w:t>É</w:t>
@@ -2793,7 +2811,7 @@
       <w:pPr>
         <w:pStyle w:val="Titre2"/>
       </w:pPr>
-      <w:bookmarkStart w:id="6" w:name="_Toc453770565"/>
+      <w:bookmarkStart w:id="6" w:name="_Toc453919611"/>
       <w:r>
         <w:lastRenderedPageBreak/>
         <w:t xml:space="preserve">4.1) </w:t>
@@ -2807,7 +2825,7 @@
       <w:pPr>
         <w:pStyle w:val="Titre3"/>
       </w:pPr>
-      <w:bookmarkStart w:id="7" w:name="_Toc453770566"/>
+      <w:bookmarkStart w:id="7" w:name="_Toc453919612"/>
       <w:r>
         <w:t>Planning prévisionnel</w:t>
       </w:r>
@@ -2846,7 +2864,7 @@
           <v:shape id="_x0000_i1025" type="#_x0000_t75" style="width:867.7pt;height:203.8pt" o:ole="">
             <v:imagedata r:id="rId17" o:title=""/>
           </v:shape>
-          <o:OLEObject Type="Embed" ProgID="Excel.Sheet.12" ShapeID="_x0000_i1025" DrawAspect="Content" ObjectID="_1527602006" r:id="rId18"/>
+          <o:OLEObject Type="Embed" ProgID="Excel.Sheet.12" ShapeID="_x0000_i1025" DrawAspect="Content" ObjectID="_1527661691" r:id="rId18"/>
         </w:object>
       </w:r>
     </w:p>
@@ -2854,7 +2872,7 @@
       <w:pPr>
         <w:pStyle w:val="Titre2"/>
       </w:pPr>
-      <w:bookmarkStart w:id="8" w:name="_Toc453770567"/>
+      <w:bookmarkStart w:id="8" w:name="_Toc453919613"/>
       <w:r>
         <w:lastRenderedPageBreak/>
         <w:t xml:space="preserve">4.2) </w:t>
@@ -2868,7 +2886,7 @@
       <w:pPr>
         <w:pStyle w:val="Titre3"/>
       </w:pPr>
-      <w:bookmarkStart w:id="9" w:name="_Toc453770568"/>
+      <w:bookmarkStart w:id="9" w:name="_Toc453919614"/>
       <w:r>
         <w:t xml:space="preserve">Modèle </w:t>
       </w:r>
@@ -2890,7 +2908,6 @@
       <w:bookmarkEnd w:id="9"/>
     </w:p>
     <w:p>
-      <w:bookmarkStart w:id="10" w:name="_GoBack"/>
       <w:r>
         <w:rPr>
           <w:noProof/>
@@ -2938,7 +2955,6 @@
           </wp:inline>
         </w:drawing>
       </w:r>
-      <w:bookmarkEnd w:id="10"/>
     </w:p>
     <w:p>
       <w:r>
@@ -2949,7 +2965,7 @@
       <w:pPr>
         <w:pStyle w:val="Titre3"/>
       </w:pPr>
-      <w:bookmarkStart w:id="11" w:name="_Toc453770569"/>
+      <w:bookmarkStart w:id="10" w:name="_Toc453919615"/>
       <w:r>
         <w:lastRenderedPageBreak/>
         <w:t xml:space="preserve">Modèle </w:t>
@@ -2969,7 +2985,7 @@
       <w:r>
         <w:t xml:space="preserve"> ou MPD</w:t>
       </w:r>
-      <w:bookmarkEnd w:id="11"/>
+      <w:bookmarkEnd w:id="10"/>
     </w:p>
     <w:p>
       <w:r>
@@ -3031,25 +3047,25 @@
       <w:pPr>
         <w:pStyle w:val="Titre1"/>
       </w:pPr>
-      <w:bookmarkStart w:id="12" w:name="_Toc453770570"/>
+      <w:bookmarkStart w:id="11" w:name="_Toc453919616"/>
       <w:r>
         <w:lastRenderedPageBreak/>
         <w:t>Architecture technique</w:t>
       </w:r>
+      <w:bookmarkEnd w:id="11"/>
+    </w:p>
+    <w:p>
+      <w:pPr>
+        <w:pStyle w:val="Titre2"/>
+      </w:pPr>
+      <w:bookmarkStart w:id="12" w:name="_Toc453919617"/>
+      <w:r>
+        <w:t xml:space="preserve">5.1) </w:t>
+      </w:r>
+      <w:r>
+        <w:t>Architecture MVC</w:t>
+      </w:r>
       <w:bookmarkEnd w:id="12"/>
-    </w:p>
-    <w:p>
-      <w:pPr>
-        <w:pStyle w:val="Titre2"/>
-      </w:pPr>
-      <w:bookmarkStart w:id="13" w:name="_Toc453770571"/>
-      <w:r>
-        <w:t xml:space="preserve">5.1) </w:t>
-      </w:r>
-      <w:r>
-        <w:t>Architecture MVC</w:t>
-      </w:r>
-      <w:bookmarkEnd w:id="13"/>
     </w:p>
     <w:p>
       <w:r>
@@ -3060,7 +3076,7 @@
           <v:shape id="_x0000_s1026" type="#_x0000_t75" style="position:absolute;margin-left:-11.95pt;margin-top:.65pt;width:489.65pt;height:305.65pt;z-index:251660288;mso-position-horizontal-relative:text;mso-position-vertical-relative:text">
             <v:imagedata r:id="rId21" o:title=""/>
           </v:shape>
-          <o:OLEObject Type="Embed" ProgID="Photoshop.Image.12" ShapeID="_x0000_s1026" DrawAspect="Content" ObjectID="_1527602008" r:id="rId22">
+          <o:OLEObject Type="Embed" ProgID="Photoshop.Image.12" ShapeID="_x0000_s1026" DrawAspect="Content" ObjectID="_1527661693" r:id="rId22">
             <o:FieldCodes>\s</o:FieldCodes>
           </o:OLEObject>
         </w:pict>
@@ -3091,7 +3107,7 @@
       <w:pPr>
         <w:pStyle w:val="Titre2"/>
       </w:pPr>
-      <w:bookmarkStart w:id="14" w:name="_Toc453770572"/>
+      <w:bookmarkStart w:id="13" w:name="_Toc453919618"/>
       <w:r>
         <w:t xml:space="preserve">5.2) </w:t>
       </w:r>
@@ -3104,7 +3120,7 @@
       <w:r>
         <w:t xml:space="preserve"> &amp; des outils d’aide au développement</w:t>
       </w:r>
-      <w:bookmarkEnd w:id="14"/>
+      <w:bookmarkEnd w:id="13"/>
     </w:p>
     <w:p>
       <w:r>
@@ -3112,7 +3128,7 @@
           <v:shape id="_x0000_i1026" type="#_x0000_t75" style="width:811.05pt;height:.55pt" o:ole="">
             <v:imagedata r:id="rId23" o:title=""/>
           </v:shape>
-          <o:OLEObject Type="Embed" ProgID="Photoshop.Image.12" ShapeID="_x0000_i1026" DrawAspect="Content" ObjectID="_1527602007" r:id="rId24">
+          <o:OLEObject Type="Embed" ProgID="Photoshop.Image.12" ShapeID="_x0000_i1026" DrawAspect="Content" ObjectID="_1527661692" r:id="rId24">
             <o:FieldCodes>\s</o:FieldCodes>
           </o:OLEObject>
         </w:object>
@@ -3597,14 +3613,14 @@
       <w:pPr>
         <w:pStyle w:val="Titre2"/>
       </w:pPr>
-      <w:bookmarkStart w:id="15" w:name="_Toc453770573"/>
+      <w:bookmarkStart w:id="14" w:name="_Toc453919619"/>
       <w:r>
         <w:t xml:space="preserve">5.3) </w:t>
       </w:r>
       <w:r>
         <w:t>Choix de la base de données</w:t>
       </w:r>
-      <w:bookmarkEnd w:id="15"/>
+      <w:bookmarkEnd w:id="14"/>
     </w:p>
     <w:p>
       <w:pPr>
@@ -3693,14 +3709,14 @@
       <w:pPr>
         <w:pStyle w:val="Titre2"/>
       </w:pPr>
-      <w:bookmarkStart w:id="16" w:name="_Toc453770574"/>
+      <w:bookmarkStart w:id="15" w:name="_Toc453919620"/>
       <w:r>
         <w:t xml:space="preserve">5.4) </w:t>
       </w:r>
       <w:r>
         <w:t>Choix d’un Framework CSS</w:t>
       </w:r>
-      <w:bookmarkEnd w:id="16"/>
+      <w:bookmarkEnd w:id="15"/>
     </w:p>
     <w:p>
       <w:pPr>
@@ -3954,7 +3970,7 @@
       <w:pPr>
         <w:pStyle w:val="Titre2"/>
       </w:pPr>
-      <w:bookmarkStart w:id="17" w:name="_Toc453770575"/>
+      <w:bookmarkStart w:id="16" w:name="_Toc453919621"/>
       <w:r>
         <w:lastRenderedPageBreak/>
         <w:t xml:space="preserve">5.5) </w:t>
@@ -3962,7 +3978,7 @@
       <w:r>
         <w:t>Division des lots</w:t>
       </w:r>
-      <w:bookmarkEnd w:id="17"/>
+      <w:bookmarkEnd w:id="16"/>
     </w:p>
     <w:p>
       <w:r>
@@ -4017,24 +4033,24 @@
       <w:pPr>
         <w:pStyle w:val="Titre1"/>
       </w:pPr>
-      <w:bookmarkStart w:id="18" w:name="_Toc453770576"/>
+      <w:bookmarkStart w:id="17" w:name="_Toc453919622"/>
       <w:r>
         <w:t>Résultats et Perspectives</w:t>
       </w:r>
+      <w:bookmarkEnd w:id="17"/>
+    </w:p>
+    <w:p>
+      <w:pPr>
+        <w:pStyle w:val="Titre2"/>
+      </w:pPr>
+      <w:bookmarkStart w:id="18" w:name="_Toc453919623"/>
+      <w:r>
+        <w:t xml:space="preserve">6.1) </w:t>
+      </w:r>
+      <w:r>
+        <w:t>Analyse des écarts</w:t>
+      </w:r>
       <w:bookmarkEnd w:id="18"/>
-    </w:p>
-    <w:p>
-      <w:pPr>
-        <w:pStyle w:val="Titre2"/>
-      </w:pPr>
-      <w:bookmarkStart w:id="19" w:name="_Toc453770577"/>
-      <w:r>
-        <w:t xml:space="preserve">6.1) </w:t>
-      </w:r>
-      <w:r>
-        <w:t>Analyse des écarts</w:t>
-      </w:r>
-      <w:bookmarkEnd w:id="19"/>
     </w:p>
     <w:p>
       <w:pPr>
@@ -4104,14 +4120,14 @@
       <w:pPr>
         <w:pStyle w:val="Titre2"/>
       </w:pPr>
-      <w:bookmarkStart w:id="20" w:name="_Toc453770578"/>
+      <w:bookmarkStart w:id="19" w:name="_Toc453919624"/>
       <w:r>
         <w:t xml:space="preserve">6.2) </w:t>
       </w:r>
       <w:r>
         <w:t>Améliorations possibles</w:t>
       </w:r>
-      <w:bookmarkEnd w:id="20"/>
+      <w:bookmarkEnd w:id="19"/>
     </w:p>
     <w:p>
       <w:pPr>
@@ -4246,25 +4262,25 @@
       <w:pPr>
         <w:pStyle w:val="Titre1"/>
       </w:pPr>
-      <w:bookmarkStart w:id="21" w:name="_Toc453770579"/>
+      <w:bookmarkStart w:id="20" w:name="_Toc453919625"/>
       <w:r>
         <w:lastRenderedPageBreak/>
         <w:t>Bilan</w:t>
       </w:r>
+      <w:bookmarkEnd w:id="20"/>
+    </w:p>
+    <w:p>
+      <w:pPr>
+        <w:pStyle w:val="Titre2"/>
+      </w:pPr>
+      <w:bookmarkStart w:id="21" w:name="_Toc453919626"/>
+      <w:r>
+        <w:t xml:space="preserve">7.1) </w:t>
+      </w:r>
+      <w:r>
+        <w:t>Bilan global</w:t>
+      </w:r>
       <w:bookmarkEnd w:id="21"/>
-    </w:p>
-    <w:p>
-      <w:pPr>
-        <w:pStyle w:val="Titre2"/>
-      </w:pPr>
-      <w:bookmarkStart w:id="22" w:name="_Toc453770580"/>
-      <w:r>
-        <w:t xml:space="preserve">7.1) </w:t>
-      </w:r>
-      <w:r>
-        <w:t>Bilan global</w:t>
-      </w:r>
-      <w:bookmarkEnd w:id="22"/>
     </w:p>
     <w:p>
       <w:pPr>
@@ -4390,24 +4406,24 @@
       <w:pPr>
         <w:pStyle w:val="Titre2"/>
       </w:pPr>
-      <w:bookmarkStart w:id="23" w:name="_Toc453770581"/>
+      <w:bookmarkStart w:id="22" w:name="_Toc453919627"/>
       <w:r>
         <w:t xml:space="preserve">7.2) </w:t>
       </w:r>
       <w:r>
         <w:t>Bilan individuel</w:t>
       </w:r>
+      <w:bookmarkEnd w:id="22"/>
+    </w:p>
+    <w:p>
+      <w:pPr>
+        <w:pStyle w:val="Titre3"/>
+      </w:pPr>
+      <w:bookmarkStart w:id="23" w:name="_Toc453919628"/>
+      <w:r>
+        <w:t>Jean-Baptiste</w:t>
+      </w:r>
       <w:bookmarkEnd w:id="23"/>
-    </w:p>
-    <w:p>
-      <w:pPr>
-        <w:pStyle w:val="Titre3"/>
-      </w:pPr>
-      <w:bookmarkStart w:id="24" w:name="_Toc453770582"/>
-      <w:r>
-        <w:t>Jean-Baptiste</w:t>
-      </w:r>
-      <w:bookmarkEnd w:id="24"/>
     </w:p>
     <w:p>
       <w:pPr>
@@ -4430,21 +4446,30 @@
         <w:t xml:space="preserve">avec </w:t>
       </w:r>
       <w:r>
-        <w:t xml:space="preserve">le Framework </w:t>
+        <w:t>l</w:t>
+      </w:r>
+      <w:r>
+        <w:t>’ORM Eloquent</w:t>
+      </w:r>
+      <w:r>
+        <w:t xml:space="preserve"> fut bénéfique</w:t>
+      </w:r>
+      <w:r>
+        <w:t>.</w:t>
+      </w:r>
+      <w:r>
+        <w:t xml:space="preserve"> Elle m’a permis d’apprendre </w:t>
       </w:r>
       <w:proofErr w:type="spellStart"/>
       <w:r>
-        <w:t>Laravel</w:t>
+        <w:t>PhP</w:t>
       </w:r>
       <w:proofErr w:type="spellEnd"/>
       <w:r>
-        <w:t xml:space="preserve"> fut bénéfique</w:t>
-      </w:r>
-      <w:r>
-        <w:t>.</w:t>
-      </w:r>
-      <w:r>
-        <w:t xml:space="preserve"> Elle m’a permis d’apprendre un Framework ainsi qu’une mise ne situation projet.</w:t>
+        <w:t xml:space="preserve"> au travers d’un SGBD orienté objets</w:t>
+      </w:r>
+      <w:r>
+        <w:t xml:space="preserve"> ainsi qu’une mise ne situation projet.</w:t>
       </w:r>
     </w:p>
     <w:p>
@@ -4501,14 +4526,31 @@
         <w:jc w:val="both"/>
       </w:pPr>
       <w:r>
-        <w:t>Enfin, je remercie CTI de m’avoir autorisé à refaire une autre semaine « mise en situation projet » qui sera un plus lors de mon retour chez Groupama dans mes nouvelles missions WEB !</w:t>
+        <w:t xml:space="preserve">Enfin, je remercie CTI de m’avoir </w:t>
+      </w:r>
+      <w:r>
+        <w:t xml:space="preserve">permis de </w:t>
+      </w:r>
+      <w:r>
+        <w:t>faire un</w:t>
+      </w:r>
+      <w:r>
+        <w:t>e</w:t>
+      </w:r>
+      <w:r>
+        <w:t xml:space="preserve"> autre semaine « mise en situation projet » qui sera un plus lors de mon</w:t>
+      </w:r>
+      <w:bookmarkStart w:id="24" w:name="_GoBack"/>
+      <w:bookmarkEnd w:id="24"/>
+      <w:r>
+        <w:t xml:space="preserve"> retour chez Groupama dans mes nouvelles missions WEB !</w:t>
       </w:r>
     </w:p>
     <w:p>
       <w:pPr>
         <w:pStyle w:val="Titre3"/>
       </w:pPr>
-      <w:bookmarkStart w:id="25" w:name="_Toc453770583"/>
+      <w:bookmarkStart w:id="25" w:name="_Toc453919629"/>
       <w:r>
         <w:t>Mickaël</w:t>
       </w:r>
@@ -4626,7 +4668,7 @@
       <w:pPr>
         <w:pStyle w:val="Titre3"/>
       </w:pPr>
-      <w:bookmarkStart w:id="26" w:name="_Toc453770584"/>
+      <w:bookmarkStart w:id="26" w:name="_Toc453919630"/>
       <w:r>
         <w:t>Quentin</w:t>
       </w:r>
@@ -4810,7 +4852,7 @@
               <w:bCs/>
               <w:noProof/>
             </w:rPr>
-            <w:t>8</w:t>
+            <w:t>14</w:t>
           </w:r>
           <w:r>
             <w:rPr>
@@ -4986,7 +5028,15 @@
                   <w:sz w:val="36"/>
                   <w:szCs w:val="36"/>
                 </w:rPr>
-                <w:t>Projet Web Dynamique</w:t>
+                <w:t xml:space="preserve">Projet </w:t>
+              </w:r>
+              <w:r>
+                <w:rPr>
+                  <w:rFonts w:asciiTheme="majorHAnsi" w:eastAsiaTheme="majorEastAsia" w:hAnsiTheme="majorHAnsi" w:cstheme="majorBidi"/>
+                  <w:sz w:val="36"/>
+                  <w:szCs w:val="36"/>
+                </w:rPr>
+                <w:t>Médi@Store</w:t>
               </w:r>
             </w:p>
           </w:tc>
@@ -9827,18 +9877,18 @@
 </file>
 
 <file path=customXml/item2.xml><?xml version="1.0" encoding="utf-8"?>
-<p:properties xmlns:p="http://schemas.microsoft.com/office/2006/metadata/properties" xmlns:xsi="http://www.w3.org/2001/XMLSchema-instance" xmlns:pc="http://schemas.microsoft.com/office/infopath/2007/PartnerControls">
-  <documentManagement/>
-</p:properties>
-</file>
-
-<file path=customXml/item3.xml><?xml version="1.0" encoding="utf-8"?>
 <?mso-contentType ?>
 <FormTemplates xmlns="http://schemas.microsoft.com/sharepoint/v3/contenttype/forms">
   <Display>DocumentLibraryForm</Display>
   <Edit>DocumentLibraryForm</Edit>
   <New>DocumentLibraryForm</New>
 </FormTemplates>
+</file>
+
+<file path=customXml/item3.xml><?xml version="1.0" encoding="utf-8"?>
+<p:properties xmlns:p="http://schemas.microsoft.com/office/2006/metadata/properties" xmlns:xsi="http://www.w3.org/2001/XMLSchema-instance" xmlns:pc="http://schemas.microsoft.com/office/infopath/2007/PartnerControls">
+  <documentManagement/>
+</p:properties>
 </file>
 
 <file path=customXml/item4.xml><?xml version="1.0" encoding="utf-8"?>
@@ -9994,18 +10044,18 @@
 </file>
 
 <file path=customXml/itemProps2.xml><?xml version="1.0" encoding="utf-8"?>
-<ds:datastoreItem xmlns:ds="http://schemas.openxmlformats.org/officeDocument/2006/customXml" ds:itemID="{BBF37067-8897-4054-A189-AA76C879AF99}">
+<ds:datastoreItem xmlns:ds="http://schemas.openxmlformats.org/officeDocument/2006/customXml" ds:itemID="{F4657BD7-EE23-42D4-ADF9-C22A802759C2}">
   <ds:schemaRefs>
-    <ds:schemaRef ds:uri="http://schemas.microsoft.com/office/2006/metadata/properties"/>
-    <ds:schemaRef ds:uri="http://schemas.microsoft.com/office/infopath/2007/PartnerControls"/>
+    <ds:schemaRef ds:uri="http://schemas.microsoft.com/sharepoint/v3/contenttype/forms"/>
   </ds:schemaRefs>
 </ds:datastoreItem>
 </file>
 
 <file path=customXml/itemProps3.xml><?xml version="1.0" encoding="utf-8"?>
-<ds:datastoreItem xmlns:ds="http://schemas.openxmlformats.org/officeDocument/2006/customXml" ds:itemID="{F4657BD7-EE23-42D4-ADF9-C22A802759C2}">
+<ds:datastoreItem xmlns:ds="http://schemas.openxmlformats.org/officeDocument/2006/customXml" ds:itemID="{BBF37067-8897-4054-A189-AA76C879AF99}">
   <ds:schemaRefs>
-    <ds:schemaRef ds:uri="http://schemas.microsoft.com/sharepoint/v3/contenttype/forms"/>
+    <ds:schemaRef ds:uri="http://schemas.microsoft.com/office/2006/metadata/properties"/>
+    <ds:schemaRef ds:uri="http://schemas.microsoft.com/office/infopath/2007/PartnerControls"/>
   </ds:schemaRefs>
 </ds:datastoreItem>
 </file>
@@ -10029,7 +10079,7 @@
 </file>
 
 <file path=customXml/itemProps5.xml><?xml version="1.0" encoding="utf-8"?>
-<ds:datastoreItem xmlns:ds="http://schemas.openxmlformats.org/officeDocument/2006/customXml" ds:itemID="{6600EE02-82C4-4F5F-A299-19F5F86FBF29}">
+<ds:datastoreItem xmlns:ds="http://schemas.openxmlformats.org/officeDocument/2006/customXml" ds:itemID="{CEA17E9B-5CF1-4842-8287-631F890AD09A}">
   <ds:schemaRefs>
     <ds:schemaRef ds:uri="http://schemas.openxmlformats.org/officeDocument/2006/bibliography"/>
   </ds:schemaRefs>

</xml_diff>